<commit_message>
Personalización y configuración, Responsive Design, Mobile First y Utility First
</commit_message>
<xml_diff>
--- a/CursoTailwindCSS/CursoTailwindCSS.docx
+++ b/CursoTailwindCSS/CursoTailwindCSS.docx
@@ -412,10 +412,7 @@
         <w:fldChar w:fldCharType="begin"/>
       </w:r>
       <w:r>
-        <w:instrText xml:space="preserve"> HYPERLINK "https://tailwind</w:instrText>
-      </w:r>
-      <w:r>
-        <w:instrText xml:space="preserve">css.com/docs/responsive-design/" \t "_blank" </w:instrText>
+        <w:instrText xml:space="preserve"> HYPERLINK "https://tailwindcss.com/docs/responsive-design/" \t "_blank" </w:instrText>
       </w:r>
       <w:r>
         <w:fldChar w:fldCharType="separate"/>
@@ -3727,8 +3724,9 @@
       <w:r>
         <w:rPr>
           <w:rFonts w:ascii="Arial" w:hAnsi="Arial" w:cs="Arial"/>
-          <w:sz w:val="20"/>
-          <w:lang w:val="en-US"/>
+          <w:noProof/>
+          <w:sz w:val="20"/>
+          <w:lang w:val="es-MX" w:eastAsia="es-MX"/>
         </w:rPr>
         <w:drawing>
           <wp:inline distT="0" distB="0" distL="0" distR="0" wp14:anchorId="6CEFD2B0" wp14:editId="0E768360">
@@ -3781,8 +3779,6 @@
       <w:r>
         <w:t>Directivas de Tailwind</w:t>
       </w:r>
-      <w:bookmarkStart w:id="0" w:name="_GoBack"/>
-      <w:bookmarkEnd w:id="0"/>
     </w:p>
     <w:p>
       <w:pPr>
@@ -4205,6 +4201,3386 @@
         <w:t>, por defecto.</w:t>
       </w:r>
     </w:p>
+    <w:p>
+      <w:pPr>
+        <w:rPr>
+          <w:lang w:val="es-MX"/>
+        </w:rPr>
+      </w:pPr>
+    </w:p>
+    <w:p>
+      <w:pPr>
+        <w:rPr>
+          <w:lang w:val="es-MX"/>
+        </w:rPr>
+      </w:pPr>
+    </w:p>
+    <w:p>
+      <w:pPr>
+        <w:rPr>
+          <w:lang w:val="es-MX"/>
+        </w:rPr>
+      </w:pPr>
+    </w:p>
+    <w:p>
+      <w:pPr>
+        <w:rPr>
+          <w:lang w:val="es-MX"/>
+        </w:rPr>
+      </w:pPr>
+    </w:p>
+    <w:p>
+      <w:pPr>
+        <w:rPr>
+          <w:lang w:val="es-MX"/>
+        </w:rPr>
+      </w:pPr>
+    </w:p>
+    <w:p>
+      <w:pPr>
+        <w:rPr>
+          <w:lang w:val="es-MX"/>
+        </w:rPr>
+      </w:pPr>
+    </w:p>
+    <w:p>
+      <w:pPr>
+        <w:pStyle w:val="Ttulo1"/>
+      </w:pPr>
+      <w:r>
+        <w:lastRenderedPageBreak/>
+        <w:t>Personalización y configuración</w:t>
+      </w:r>
+    </w:p>
+    <w:p>
+      <w:pPr>
+        <w:pStyle w:val="Ttulo2"/>
+        <w:shd w:val="clear" w:color="auto" w:fill="FFFFFF"/>
+        <w:spacing w:before="0"/>
+        <w:rPr>
+          <w:rFonts w:ascii="Arial" w:hAnsi="Arial" w:cs="Arial"/>
+          <w:color w:val="4A4A4A"/>
+          <w:sz w:val="20"/>
+          <w:szCs w:val="20"/>
+        </w:rPr>
+      </w:pPr>
+      <w:r>
+        <w:rPr>
+          <w:rFonts w:ascii="Arial" w:hAnsi="Arial" w:cs="Arial"/>
+          <w:color w:val="4A4A4A"/>
+          <w:sz w:val="20"/>
+          <w:szCs w:val="20"/>
+        </w:rPr>
+        <w:t>Configuración</w:t>
+      </w:r>
+    </w:p>
+    <w:p>
+      <w:pPr>
+        <w:pStyle w:val="NormalWeb"/>
+        <w:shd w:val="clear" w:color="auto" w:fill="FFFFFF"/>
+        <w:spacing w:before="0" w:beforeAutospacing="0" w:after="0" w:afterAutospacing="0"/>
+        <w:rPr>
+          <w:rFonts w:ascii="Arial" w:hAnsi="Arial" w:cs="Arial"/>
+          <w:color w:val="4A4A4A"/>
+          <w:sz w:val="20"/>
+          <w:szCs w:val="20"/>
+        </w:rPr>
+      </w:pPr>
+      <w:r>
+        <w:rPr>
+          <w:rFonts w:ascii="Arial" w:hAnsi="Arial" w:cs="Arial"/>
+          <w:color w:val="4A4A4A"/>
+          <w:sz w:val="20"/>
+          <w:szCs w:val="20"/>
+        </w:rPr>
+        <w:t xml:space="preserve">Ya que </w:t>
+      </w:r>
+      <w:proofErr w:type="spellStart"/>
+      <w:r>
+        <w:rPr>
+          <w:rFonts w:ascii="Arial" w:hAnsi="Arial" w:cs="Arial"/>
+          <w:color w:val="4A4A4A"/>
+          <w:sz w:val="20"/>
+          <w:szCs w:val="20"/>
+        </w:rPr>
+        <w:t>Tailwind</w:t>
+      </w:r>
+      <w:proofErr w:type="spellEnd"/>
+      <w:r>
+        <w:rPr>
+          <w:rFonts w:ascii="Arial" w:hAnsi="Arial" w:cs="Arial"/>
+          <w:color w:val="4A4A4A"/>
+          <w:sz w:val="20"/>
+          <w:szCs w:val="20"/>
+        </w:rPr>
+        <w:t xml:space="preserve"> es un </w:t>
+      </w:r>
+      <w:proofErr w:type="spellStart"/>
+      <w:r>
+        <w:rPr>
+          <w:rFonts w:ascii="Arial" w:hAnsi="Arial" w:cs="Arial"/>
+          <w:color w:val="4A4A4A"/>
+          <w:sz w:val="20"/>
+          <w:szCs w:val="20"/>
+        </w:rPr>
+        <w:t>framework</w:t>
+      </w:r>
+      <w:proofErr w:type="spellEnd"/>
+      <w:r>
+        <w:rPr>
+          <w:rFonts w:ascii="Arial" w:hAnsi="Arial" w:cs="Arial"/>
+          <w:color w:val="4A4A4A"/>
+          <w:sz w:val="20"/>
+          <w:szCs w:val="20"/>
+        </w:rPr>
+        <w:t xml:space="preserve"> para construir UI a la medida, por default, se tiene un archivo </w:t>
+      </w:r>
+      <w:r>
+        <w:rPr>
+          <w:rStyle w:val="nfasis"/>
+          <w:rFonts w:ascii="Arial" w:eastAsiaTheme="majorEastAsia" w:hAnsi="Arial" w:cs="Arial"/>
+          <w:color w:val="4A4A4A"/>
+          <w:sz w:val="20"/>
+          <w:szCs w:val="20"/>
+        </w:rPr>
+        <w:t>opcional</w:t>
+      </w:r>
+      <w:r>
+        <w:rPr>
+          <w:rFonts w:ascii="Arial" w:hAnsi="Arial" w:cs="Arial"/>
+          <w:color w:val="4A4A4A"/>
+          <w:sz w:val="20"/>
+          <w:szCs w:val="20"/>
+        </w:rPr>
+        <w:t> llamado </w:t>
+      </w:r>
+      <w:r>
+        <w:rPr>
+          <w:rStyle w:val="CdigoHTML"/>
+          <w:rFonts w:ascii="Arial" w:hAnsi="Arial" w:cs="Arial"/>
+          <w:color w:val="4A4A4A"/>
+          <w:sz w:val="20"/>
+        </w:rPr>
+        <w:t>tailwind.config.js</w:t>
+      </w:r>
+      <w:r>
+        <w:rPr>
+          <w:rFonts w:ascii="Arial" w:hAnsi="Arial" w:cs="Arial"/>
+          <w:color w:val="4A4A4A"/>
+          <w:sz w:val="20"/>
+          <w:szCs w:val="20"/>
+        </w:rPr>
+        <w:t> en la raíz de la carpeta, donde está el </w:t>
+      </w:r>
+      <w:proofErr w:type="spellStart"/>
+      <w:r>
+        <w:rPr>
+          <w:rStyle w:val="CdigoHTML"/>
+          <w:rFonts w:ascii="Arial" w:hAnsi="Arial" w:cs="Arial"/>
+          <w:color w:val="4A4A4A"/>
+          <w:sz w:val="20"/>
+        </w:rPr>
+        <w:t>package.json</w:t>
+      </w:r>
+      <w:proofErr w:type="spellEnd"/>
+      <w:r>
+        <w:rPr>
+          <w:rFonts w:ascii="Arial" w:hAnsi="Arial" w:cs="Arial"/>
+          <w:color w:val="4A4A4A"/>
+          <w:sz w:val="20"/>
+          <w:szCs w:val="20"/>
+        </w:rPr>
+        <w:t>.</w:t>
+      </w:r>
+    </w:p>
+    <w:p>
+      <w:pPr>
+        <w:pStyle w:val="Ttulo2"/>
+        <w:shd w:val="clear" w:color="auto" w:fill="FFFFFF"/>
+        <w:spacing w:before="0"/>
+        <w:rPr>
+          <w:rFonts w:ascii="Arial" w:hAnsi="Arial" w:cs="Arial"/>
+          <w:color w:val="4A4A4A"/>
+          <w:sz w:val="20"/>
+          <w:szCs w:val="20"/>
+        </w:rPr>
+      </w:pPr>
+      <w:r>
+        <w:rPr>
+          <w:rFonts w:ascii="Arial" w:hAnsi="Arial" w:cs="Arial"/>
+          <w:color w:val="4A4A4A"/>
+          <w:sz w:val="20"/>
+          <w:szCs w:val="20"/>
+        </w:rPr>
+        <w:t>Creando un archivo de configuración</w:t>
+      </w:r>
+    </w:p>
+    <w:p>
+      <w:pPr>
+        <w:pStyle w:val="NormalWeb"/>
+        <w:shd w:val="clear" w:color="auto" w:fill="FFFFFF"/>
+        <w:spacing w:before="0" w:beforeAutospacing="0" w:after="0" w:afterAutospacing="0"/>
+        <w:rPr>
+          <w:rFonts w:ascii="Arial" w:hAnsi="Arial" w:cs="Arial"/>
+          <w:color w:val="4A4A4A"/>
+          <w:sz w:val="20"/>
+          <w:szCs w:val="20"/>
+        </w:rPr>
+      </w:pPr>
+      <w:r>
+        <w:rPr>
+          <w:rFonts w:ascii="Arial" w:hAnsi="Arial" w:cs="Arial"/>
+          <w:color w:val="4A4A4A"/>
+          <w:sz w:val="20"/>
+          <w:szCs w:val="20"/>
+        </w:rPr>
+        <w:t xml:space="preserve">Para generar un archivo de configuración para </w:t>
+      </w:r>
+      <w:proofErr w:type="spellStart"/>
+      <w:r>
+        <w:rPr>
+          <w:rFonts w:ascii="Arial" w:hAnsi="Arial" w:cs="Arial"/>
+          <w:color w:val="4A4A4A"/>
+          <w:sz w:val="20"/>
+          <w:szCs w:val="20"/>
+        </w:rPr>
+        <w:t>Tailwind</w:t>
+      </w:r>
+      <w:proofErr w:type="spellEnd"/>
+      <w:r>
+        <w:rPr>
+          <w:rFonts w:ascii="Arial" w:hAnsi="Arial" w:cs="Arial"/>
+          <w:color w:val="4A4A4A"/>
+          <w:sz w:val="20"/>
+          <w:szCs w:val="20"/>
+        </w:rPr>
+        <w:t>, podemos usar el </w:t>
+      </w:r>
+      <w:proofErr w:type="spellStart"/>
+      <w:r>
+        <w:rPr>
+          <w:rStyle w:val="nfasis"/>
+          <w:rFonts w:ascii="Arial" w:eastAsiaTheme="majorEastAsia" w:hAnsi="Arial" w:cs="Arial"/>
+          <w:color w:val="4A4A4A"/>
+          <w:sz w:val="20"/>
+          <w:szCs w:val="20"/>
+        </w:rPr>
+        <w:t>Tailwind</w:t>
+      </w:r>
+      <w:proofErr w:type="spellEnd"/>
+      <w:r>
+        <w:rPr>
+          <w:rStyle w:val="nfasis"/>
+          <w:rFonts w:ascii="Arial" w:eastAsiaTheme="majorEastAsia" w:hAnsi="Arial" w:cs="Arial"/>
+          <w:color w:val="4A4A4A"/>
+          <w:sz w:val="20"/>
+          <w:szCs w:val="20"/>
+        </w:rPr>
+        <w:t xml:space="preserve"> CLI</w:t>
+      </w:r>
+      <w:r>
+        <w:rPr>
+          <w:rFonts w:ascii="Arial" w:hAnsi="Arial" w:cs="Arial"/>
+          <w:color w:val="4A4A4A"/>
+          <w:sz w:val="20"/>
+          <w:szCs w:val="20"/>
+        </w:rPr>
+        <w:t>:</w:t>
+      </w:r>
+    </w:p>
+    <w:p>
+      <w:pPr>
+        <w:pStyle w:val="HTMLconformatoprevio"/>
+        <w:shd w:val="clear" w:color="auto" w:fill="333333"/>
+        <w:rPr>
+          <w:rStyle w:val="CdigoHTML"/>
+          <w:rFonts w:ascii="Arial" w:hAnsi="Arial" w:cs="Arial"/>
+          <w:color w:val="FFFFFF"/>
+        </w:rPr>
+      </w:pPr>
+      <w:proofErr w:type="spellStart"/>
+      <w:proofErr w:type="gramStart"/>
+      <w:r>
+        <w:rPr>
+          <w:rStyle w:val="CdigoHTML"/>
+          <w:color w:val="FFFFFF"/>
+        </w:rPr>
+        <w:t>npx</w:t>
+      </w:r>
+      <w:proofErr w:type="spellEnd"/>
+      <w:proofErr w:type="gramEnd"/>
+      <w:r>
+        <w:rPr>
+          <w:rStyle w:val="CdigoHTML"/>
+          <w:color w:val="FFFFFF"/>
+        </w:rPr>
+        <w:t xml:space="preserve"> </w:t>
+      </w:r>
+      <w:proofErr w:type="spellStart"/>
+      <w:r>
+        <w:rPr>
+          <w:rStyle w:val="CdigoHTML"/>
+          <w:color w:val="FFFFFF"/>
+        </w:rPr>
+        <w:t>tailwind</w:t>
+      </w:r>
+      <w:proofErr w:type="spellEnd"/>
+      <w:r>
+        <w:rPr>
+          <w:rStyle w:val="CdigoHTML"/>
+          <w:color w:val="FFFFFF"/>
+        </w:rPr>
+        <w:t xml:space="preserve"> </w:t>
+      </w:r>
+      <w:proofErr w:type="spellStart"/>
+      <w:r>
+        <w:rPr>
+          <w:rStyle w:val="CdigoHTML"/>
+          <w:color w:val="FFFFFF"/>
+        </w:rPr>
+        <w:t>init</w:t>
+      </w:r>
+      <w:proofErr w:type="spellEnd"/>
+    </w:p>
+    <w:p>
+      <w:pPr>
+        <w:pStyle w:val="NormalWeb"/>
+        <w:shd w:val="clear" w:color="auto" w:fill="FFFFFF"/>
+        <w:spacing w:before="0" w:beforeAutospacing="0" w:after="0" w:afterAutospacing="0"/>
+        <w:rPr>
+          <w:rFonts w:ascii="Arial" w:hAnsi="Arial" w:cs="Arial"/>
+          <w:color w:val="4A4A4A"/>
+          <w:sz w:val="20"/>
+          <w:szCs w:val="20"/>
+        </w:rPr>
+      </w:pPr>
+      <w:r>
+        <w:rPr>
+          <w:rStyle w:val="Textoennegrita"/>
+          <w:rFonts w:ascii="Arial" w:hAnsi="Arial" w:cs="Arial"/>
+          <w:color w:val="4A4A4A"/>
+          <w:sz w:val="20"/>
+          <w:szCs w:val="20"/>
+        </w:rPr>
+        <w:t>Nota</w:t>
+      </w:r>
+      <w:r>
+        <w:rPr>
+          <w:rFonts w:ascii="Arial" w:hAnsi="Arial" w:cs="Arial"/>
+          <w:color w:val="4A4A4A"/>
+          <w:sz w:val="20"/>
+          <w:szCs w:val="20"/>
+        </w:rPr>
+        <w:t xml:space="preserve">. Podemos utilizar esta herramienta cuando instalamos la dependencia </w:t>
+      </w:r>
+      <w:proofErr w:type="spellStart"/>
+      <w:r>
+        <w:rPr>
+          <w:rFonts w:ascii="Arial" w:hAnsi="Arial" w:cs="Arial"/>
+          <w:color w:val="4A4A4A"/>
+          <w:sz w:val="20"/>
+          <w:szCs w:val="20"/>
+        </w:rPr>
+        <w:t>via</w:t>
+      </w:r>
+      <w:proofErr w:type="spellEnd"/>
+      <w:r>
+        <w:rPr>
+          <w:rFonts w:ascii="Arial" w:hAnsi="Arial" w:cs="Arial"/>
+          <w:color w:val="4A4A4A"/>
+          <w:sz w:val="20"/>
+          <w:szCs w:val="20"/>
+        </w:rPr>
+        <w:t> </w:t>
+      </w:r>
+      <w:proofErr w:type="spellStart"/>
+      <w:r>
+        <w:rPr>
+          <w:rStyle w:val="CdigoHTML"/>
+          <w:rFonts w:ascii="Arial" w:hAnsi="Arial" w:cs="Arial"/>
+          <w:color w:val="4A4A4A"/>
+          <w:sz w:val="20"/>
+        </w:rPr>
+        <w:t>npm</w:t>
+      </w:r>
+      <w:proofErr w:type="spellEnd"/>
+      <w:r>
+        <w:rPr>
+          <w:rFonts w:ascii="Arial" w:hAnsi="Arial" w:cs="Arial"/>
+          <w:color w:val="4A4A4A"/>
+          <w:sz w:val="20"/>
+          <w:szCs w:val="20"/>
+        </w:rPr>
+        <w:t>.</w:t>
+      </w:r>
+      <w:r>
+        <w:rPr>
+          <w:rFonts w:ascii="Arial" w:hAnsi="Arial" w:cs="Arial"/>
+          <w:color w:val="4A4A4A"/>
+          <w:sz w:val="20"/>
+          <w:szCs w:val="20"/>
+        </w:rPr>
+        <w:br/>
+        <w:t>Donde como resultado tendremos </w:t>
+      </w:r>
+      <w:r>
+        <w:rPr>
+          <w:rStyle w:val="CdigoHTML"/>
+          <w:rFonts w:ascii="Arial" w:hAnsi="Arial" w:cs="Arial"/>
+          <w:color w:val="4A4A4A"/>
+          <w:sz w:val="20"/>
+        </w:rPr>
+        <w:t>tailwind.config.js</w:t>
+      </w:r>
+      <w:r>
+        <w:rPr>
+          <w:rFonts w:ascii="Arial" w:hAnsi="Arial" w:cs="Arial"/>
+          <w:color w:val="4A4A4A"/>
+          <w:sz w:val="20"/>
+          <w:szCs w:val="20"/>
+        </w:rPr>
+        <w:t>:</w:t>
+      </w:r>
+    </w:p>
+    <w:p>
+      <w:pPr>
+        <w:pStyle w:val="HTMLconformatoprevio"/>
+        <w:shd w:val="clear" w:color="auto" w:fill="333333"/>
+        <w:rPr>
+          <w:rStyle w:val="CdigoHTML"/>
+          <w:color w:val="FFFFFF"/>
+        </w:rPr>
+      </w:pPr>
+      <w:proofErr w:type="spellStart"/>
+      <w:r>
+        <w:rPr>
+          <w:rStyle w:val="hljs-builtin"/>
+          <w:color w:val="A6E22E"/>
+        </w:rPr>
+        <w:t>module</w:t>
+      </w:r>
+      <w:r>
+        <w:rPr>
+          <w:rStyle w:val="CdigoHTML"/>
+          <w:color w:val="FFFFFF"/>
+        </w:rPr>
+        <w:t>.exports</w:t>
+      </w:r>
+      <w:proofErr w:type="spellEnd"/>
+      <w:r>
+        <w:rPr>
+          <w:rStyle w:val="CdigoHTML"/>
+          <w:color w:val="FFFFFF"/>
+        </w:rPr>
+        <w:t xml:space="preserve"> = {</w:t>
+      </w:r>
+    </w:p>
+    <w:p>
+      <w:pPr>
+        <w:pStyle w:val="HTMLconformatoprevio"/>
+        <w:shd w:val="clear" w:color="auto" w:fill="333333"/>
+        <w:rPr>
+          <w:rStyle w:val="CdigoHTML"/>
+          <w:color w:val="FFFFFF"/>
+        </w:rPr>
+      </w:pPr>
+      <w:r>
+        <w:rPr>
+          <w:rStyle w:val="CdigoHTML"/>
+          <w:color w:val="FFFFFF"/>
+        </w:rPr>
+        <w:t xml:space="preserve">  </w:t>
+      </w:r>
+      <w:proofErr w:type="spellStart"/>
+      <w:proofErr w:type="gramStart"/>
+      <w:r>
+        <w:rPr>
+          <w:rStyle w:val="CdigoHTML"/>
+          <w:color w:val="FFFFFF"/>
+        </w:rPr>
+        <w:t>theme</w:t>
+      </w:r>
+      <w:proofErr w:type="spellEnd"/>
+      <w:proofErr w:type="gramEnd"/>
+      <w:r>
+        <w:rPr>
+          <w:rStyle w:val="CdigoHTML"/>
+          <w:color w:val="FFFFFF"/>
+        </w:rPr>
+        <w:t>: {},</w:t>
+      </w:r>
+    </w:p>
+    <w:p>
+      <w:pPr>
+        <w:pStyle w:val="HTMLconformatoprevio"/>
+        <w:shd w:val="clear" w:color="auto" w:fill="333333"/>
+        <w:rPr>
+          <w:rStyle w:val="CdigoHTML"/>
+          <w:color w:val="FFFFFF"/>
+        </w:rPr>
+      </w:pPr>
+      <w:r>
+        <w:rPr>
+          <w:rStyle w:val="CdigoHTML"/>
+          <w:color w:val="FFFFFF"/>
+        </w:rPr>
+        <w:t xml:space="preserve">  </w:t>
+      </w:r>
+      <w:proofErr w:type="spellStart"/>
+      <w:proofErr w:type="gramStart"/>
+      <w:r>
+        <w:rPr>
+          <w:rStyle w:val="CdigoHTML"/>
+          <w:color w:val="FFFFFF"/>
+        </w:rPr>
+        <w:t>variants</w:t>
+      </w:r>
+      <w:proofErr w:type="spellEnd"/>
+      <w:proofErr w:type="gramEnd"/>
+      <w:r>
+        <w:rPr>
+          <w:rStyle w:val="CdigoHTML"/>
+          <w:color w:val="FFFFFF"/>
+        </w:rPr>
+        <w:t>: {},</w:t>
+      </w:r>
+    </w:p>
+    <w:p>
+      <w:pPr>
+        <w:pStyle w:val="HTMLconformatoprevio"/>
+        <w:shd w:val="clear" w:color="auto" w:fill="333333"/>
+        <w:rPr>
+          <w:rStyle w:val="CdigoHTML"/>
+          <w:color w:val="FFFFFF"/>
+        </w:rPr>
+      </w:pPr>
+      <w:r>
+        <w:rPr>
+          <w:rStyle w:val="CdigoHTML"/>
+          <w:color w:val="FFFFFF"/>
+        </w:rPr>
+        <w:t xml:space="preserve">  </w:t>
+      </w:r>
+      <w:proofErr w:type="spellStart"/>
+      <w:proofErr w:type="gramStart"/>
+      <w:r>
+        <w:rPr>
+          <w:rStyle w:val="CdigoHTML"/>
+          <w:color w:val="FFFFFF"/>
+        </w:rPr>
+        <w:t>plugins</w:t>
+      </w:r>
+      <w:proofErr w:type="spellEnd"/>
+      <w:proofErr w:type="gramEnd"/>
+      <w:r>
+        <w:rPr>
+          <w:rStyle w:val="CdigoHTML"/>
+          <w:color w:val="FFFFFF"/>
+        </w:rPr>
+        <w:t>: [],</w:t>
+      </w:r>
+    </w:p>
+    <w:p>
+      <w:pPr>
+        <w:pStyle w:val="HTMLconformatoprevio"/>
+        <w:shd w:val="clear" w:color="auto" w:fill="333333"/>
+        <w:rPr>
+          <w:rStyle w:val="CdigoHTML"/>
+          <w:color w:val="FFFFFF"/>
+        </w:rPr>
+      </w:pPr>
+      <w:r>
+        <w:rPr>
+          <w:rStyle w:val="CdigoHTML"/>
+          <w:color w:val="FFFFFF"/>
+        </w:rPr>
+        <w:t>}</w:t>
+      </w:r>
+    </w:p>
+    <w:p>
+      <w:pPr>
+        <w:pStyle w:val="NormalWeb"/>
+        <w:shd w:val="clear" w:color="auto" w:fill="FFFFFF"/>
+        <w:spacing w:before="0" w:beforeAutospacing="0" w:after="0" w:afterAutospacing="0"/>
+        <w:rPr>
+          <w:rFonts w:ascii="Arial" w:hAnsi="Arial" w:cs="Arial"/>
+          <w:color w:val="4A4A4A"/>
+          <w:sz w:val="20"/>
+          <w:szCs w:val="20"/>
+        </w:rPr>
+      </w:pPr>
+      <w:r>
+        <w:rPr>
+          <w:rFonts w:ascii="Arial" w:hAnsi="Arial" w:cs="Arial"/>
+          <w:color w:val="4A4A4A"/>
+          <w:sz w:val="20"/>
+          <w:szCs w:val="20"/>
+        </w:rPr>
+        <w:t>Cabe mencionar que cada sección, del archivo de configuración, es opcional.</w:t>
+      </w:r>
+    </w:p>
+    <w:p>
+      <w:pPr>
+        <w:pStyle w:val="Ttulo2"/>
+        <w:shd w:val="clear" w:color="auto" w:fill="FFFFFF"/>
+        <w:spacing w:before="0"/>
+        <w:rPr>
+          <w:rFonts w:ascii="Arial" w:hAnsi="Arial" w:cs="Arial"/>
+          <w:color w:val="4A4A4A"/>
+          <w:sz w:val="20"/>
+          <w:szCs w:val="20"/>
+        </w:rPr>
+      </w:pPr>
+      <w:r>
+        <w:rPr>
+          <w:rFonts w:ascii="Arial" w:hAnsi="Arial" w:cs="Arial"/>
+          <w:color w:val="4A4A4A"/>
+          <w:sz w:val="20"/>
+          <w:szCs w:val="20"/>
+        </w:rPr>
+        <w:t>La sección </w:t>
+      </w:r>
+      <w:r>
+        <w:rPr>
+          <w:rStyle w:val="nfasis"/>
+          <w:rFonts w:ascii="Arial" w:hAnsi="Arial" w:cs="Arial"/>
+          <w:color w:val="4A4A4A"/>
+          <w:sz w:val="20"/>
+          <w:szCs w:val="20"/>
+        </w:rPr>
+        <w:t>Theme</w:t>
+      </w:r>
+    </w:p>
+    <w:p>
+      <w:pPr>
+        <w:pStyle w:val="NormalWeb"/>
+        <w:shd w:val="clear" w:color="auto" w:fill="FFFFFF"/>
+        <w:spacing w:before="0" w:beforeAutospacing="0" w:after="0" w:afterAutospacing="0"/>
+        <w:rPr>
+          <w:rFonts w:ascii="Arial" w:hAnsi="Arial" w:cs="Arial"/>
+          <w:color w:val="4A4A4A"/>
+          <w:sz w:val="20"/>
+          <w:szCs w:val="20"/>
+        </w:rPr>
+      </w:pPr>
+      <w:r>
+        <w:rPr>
+          <w:rFonts w:ascii="Arial" w:hAnsi="Arial" w:cs="Arial"/>
+          <w:color w:val="4A4A4A"/>
+          <w:sz w:val="20"/>
+          <w:szCs w:val="20"/>
+        </w:rPr>
+        <w:t>Esta sección es donde definimos los aspectos relacionados con el diseño visual de nuestro sitio.</w:t>
+      </w:r>
+    </w:p>
+    <w:p>
+      <w:pPr>
+        <w:pStyle w:val="HTMLconformatoprevio"/>
+        <w:shd w:val="clear" w:color="auto" w:fill="333333"/>
+        <w:rPr>
+          <w:rStyle w:val="CdigoHTML"/>
+          <w:color w:val="FFFFFF"/>
+          <w:lang w:val="en-US"/>
+        </w:rPr>
+      </w:pPr>
+      <w:r>
+        <w:rPr>
+          <w:rStyle w:val="CdigoHTML"/>
+          <w:color w:val="FFFFFF"/>
+          <w:lang w:val="en-US"/>
+        </w:rPr>
+        <w:t>...</w:t>
+      </w:r>
+    </w:p>
+    <w:p>
+      <w:pPr>
+        <w:pStyle w:val="HTMLconformatoprevio"/>
+        <w:shd w:val="clear" w:color="auto" w:fill="333333"/>
+        <w:rPr>
+          <w:rStyle w:val="CdigoHTML"/>
+          <w:color w:val="FFFFFF"/>
+          <w:lang w:val="en-US"/>
+        </w:rPr>
+      </w:pPr>
+      <w:r>
+        <w:rPr>
+          <w:rStyle w:val="CdigoHTML"/>
+          <w:color w:val="FFFFFF"/>
+          <w:lang w:val="en-US"/>
+        </w:rPr>
+        <w:t xml:space="preserve">  </w:t>
+      </w:r>
+      <w:proofErr w:type="gramStart"/>
+      <w:r>
+        <w:rPr>
+          <w:rStyle w:val="CdigoHTML"/>
+          <w:color w:val="FFFFFF"/>
+          <w:lang w:val="en-US"/>
+        </w:rPr>
+        <w:t>theme</w:t>
+      </w:r>
+      <w:proofErr w:type="gramEnd"/>
+      <w:r>
+        <w:rPr>
+          <w:rStyle w:val="CdigoHTML"/>
+          <w:color w:val="FFFFFF"/>
+          <w:lang w:val="en-US"/>
+        </w:rPr>
+        <w:t>: {</w:t>
+      </w:r>
+    </w:p>
+    <w:p>
+      <w:pPr>
+        <w:pStyle w:val="HTMLconformatoprevio"/>
+        <w:shd w:val="clear" w:color="auto" w:fill="333333"/>
+        <w:rPr>
+          <w:rStyle w:val="CdigoHTML"/>
+          <w:color w:val="FFFFFF"/>
+          <w:lang w:val="en-US"/>
+        </w:rPr>
+      </w:pPr>
+      <w:r>
+        <w:rPr>
+          <w:rStyle w:val="CdigoHTML"/>
+          <w:color w:val="FFFFFF"/>
+          <w:lang w:val="en-US"/>
+        </w:rPr>
+        <w:t xml:space="preserve">    </w:t>
+      </w:r>
+      <w:proofErr w:type="gramStart"/>
+      <w:r>
+        <w:rPr>
+          <w:rStyle w:val="CdigoHTML"/>
+          <w:color w:val="FFFFFF"/>
+          <w:lang w:val="en-US"/>
+        </w:rPr>
+        <w:t>screens</w:t>
+      </w:r>
+      <w:proofErr w:type="gramEnd"/>
+      <w:r>
+        <w:rPr>
+          <w:rStyle w:val="CdigoHTML"/>
+          <w:color w:val="FFFFFF"/>
+          <w:lang w:val="en-US"/>
+        </w:rPr>
+        <w:t>: {</w:t>
+      </w:r>
+    </w:p>
+    <w:p>
+      <w:pPr>
+        <w:pStyle w:val="HTMLconformatoprevio"/>
+        <w:shd w:val="clear" w:color="auto" w:fill="333333"/>
+        <w:rPr>
+          <w:rStyle w:val="CdigoHTML"/>
+          <w:color w:val="FFFFFF"/>
+          <w:lang w:val="en-US"/>
+        </w:rPr>
+      </w:pPr>
+      <w:r>
+        <w:rPr>
+          <w:rStyle w:val="CdigoHTML"/>
+          <w:color w:val="FFFFFF"/>
+          <w:lang w:val="en-US"/>
+        </w:rPr>
+        <w:t xml:space="preserve">      </w:t>
+      </w:r>
+      <w:proofErr w:type="spellStart"/>
+      <w:proofErr w:type="gramStart"/>
+      <w:r>
+        <w:rPr>
+          <w:rStyle w:val="CdigoHTML"/>
+          <w:color w:val="FFFFFF"/>
+          <w:lang w:val="en-US"/>
+        </w:rPr>
+        <w:t>sm</w:t>
+      </w:r>
+      <w:proofErr w:type="spellEnd"/>
+      <w:proofErr w:type="gramEnd"/>
+      <w:r>
+        <w:rPr>
+          <w:rStyle w:val="CdigoHTML"/>
+          <w:color w:val="FFFFFF"/>
+          <w:lang w:val="en-US"/>
+        </w:rPr>
+        <w:t xml:space="preserve">: </w:t>
+      </w:r>
+      <w:r>
+        <w:rPr>
+          <w:rStyle w:val="hljs-string"/>
+          <w:color w:val="A6E22E"/>
+          <w:lang w:val="en-US"/>
+        </w:rPr>
+        <w:t>'640px'</w:t>
+      </w:r>
+      <w:r>
+        <w:rPr>
+          <w:rStyle w:val="CdigoHTML"/>
+          <w:color w:val="FFFFFF"/>
+          <w:lang w:val="en-US"/>
+        </w:rPr>
+        <w:t>,</w:t>
+      </w:r>
+    </w:p>
+    <w:p>
+      <w:pPr>
+        <w:pStyle w:val="HTMLconformatoprevio"/>
+        <w:shd w:val="clear" w:color="auto" w:fill="333333"/>
+        <w:rPr>
+          <w:rStyle w:val="CdigoHTML"/>
+          <w:color w:val="FFFFFF"/>
+          <w:lang w:val="en-US"/>
+        </w:rPr>
+      </w:pPr>
+      <w:r>
+        <w:rPr>
+          <w:rStyle w:val="CdigoHTML"/>
+          <w:color w:val="FFFFFF"/>
+          <w:lang w:val="en-US"/>
+        </w:rPr>
+        <w:t xml:space="preserve">      </w:t>
+      </w:r>
+      <w:proofErr w:type="gramStart"/>
+      <w:r>
+        <w:rPr>
+          <w:rStyle w:val="CdigoHTML"/>
+          <w:color w:val="FFFFFF"/>
+          <w:lang w:val="en-US"/>
+        </w:rPr>
+        <w:t>md</w:t>
+      </w:r>
+      <w:proofErr w:type="gramEnd"/>
+      <w:r>
+        <w:rPr>
+          <w:rStyle w:val="CdigoHTML"/>
+          <w:color w:val="FFFFFF"/>
+          <w:lang w:val="en-US"/>
+        </w:rPr>
+        <w:t xml:space="preserve">: </w:t>
+      </w:r>
+      <w:r>
+        <w:rPr>
+          <w:rStyle w:val="hljs-string"/>
+          <w:color w:val="A6E22E"/>
+          <w:lang w:val="en-US"/>
+        </w:rPr>
+        <w:t>'768px'</w:t>
+      </w:r>
+      <w:r>
+        <w:rPr>
+          <w:rStyle w:val="CdigoHTML"/>
+          <w:color w:val="FFFFFF"/>
+          <w:lang w:val="en-US"/>
+        </w:rPr>
+        <w:t>,</w:t>
+      </w:r>
+    </w:p>
+    <w:p>
+      <w:pPr>
+        <w:pStyle w:val="HTMLconformatoprevio"/>
+        <w:shd w:val="clear" w:color="auto" w:fill="333333"/>
+        <w:rPr>
+          <w:rStyle w:val="CdigoHTML"/>
+          <w:color w:val="FFFFFF"/>
+          <w:lang w:val="en-US"/>
+        </w:rPr>
+      </w:pPr>
+      <w:r>
+        <w:rPr>
+          <w:rStyle w:val="CdigoHTML"/>
+          <w:color w:val="FFFFFF"/>
+          <w:lang w:val="en-US"/>
+        </w:rPr>
+        <w:t xml:space="preserve">      </w:t>
+      </w:r>
+      <w:proofErr w:type="spellStart"/>
+      <w:proofErr w:type="gramStart"/>
+      <w:r>
+        <w:rPr>
+          <w:rStyle w:val="CdigoHTML"/>
+          <w:color w:val="FFFFFF"/>
+          <w:lang w:val="en-US"/>
+        </w:rPr>
+        <w:t>lg</w:t>
+      </w:r>
+      <w:proofErr w:type="spellEnd"/>
+      <w:proofErr w:type="gramEnd"/>
+      <w:r>
+        <w:rPr>
+          <w:rStyle w:val="CdigoHTML"/>
+          <w:color w:val="FFFFFF"/>
+          <w:lang w:val="en-US"/>
+        </w:rPr>
+        <w:t xml:space="preserve">: </w:t>
+      </w:r>
+      <w:r>
+        <w:rPr>
+          <w:rStyle w:val="hljs-string"/>
+          <w:color w:val="A6E22E"/>
+          <w:lang w:val="en-US"/>
+        </w:rPr>
+        <w:t>'1024px'</w:t>
+      </w:r>
+      <w:r>
+        <w:rPr>
+          <w:rStyle w:val="CdigoHTML"/>
+          <w:color w:val="FFFFFF"/>
+          <w:lang w:val="en-US"/>
+        </w:rPr>
+        <w:t>,</w:t>
+      </w:r>
+    </w:p>
+    <w:p>
+      <w:pPr>
+        <w:pStyle w:val="HTMLconformatoprevio"/>
+        <w:shd w:val="clear" w:color="auto" w:fill="333333"/>
+        <w:rPr>
+          <w:rStyle w:val="CdigoHTML"/>
+          <w:color w:val="FFFFFF"/>
+          <w:lang w:val="en-US"/>
+        </w:rPr>
+      </w:pPr>
+      <w:r>
+        <w:rPr>
+          <w:rStyle w:val="CdigoHTML"/>
+          <w:color w:val="FFFFFF"/>
+          <w:lang w:val="en-US"/>
+        </w:rPr>
+        <w:t xml:space="preserve">      </w:t>
+      </w:r>
+      <w:proofErr w:type="gramStart"/>
+      <w:r>
+        <w:rPr>
+          <w:rStyle w:val="CdigoHTML"/>
+          <w:color w:val="FFFFFF"/>
+          <w:lang w:val="en-US"/>
+        </w:rPr>
+        <w:t>xl</w:t>
+      </w:r>
+      <w:proofErr w:type="gramEnd"/>
+      <w:r>
+        <w:rPr>
+          <w:rStyle w:val="CdigoHTML"/>
+          <w:color w:val="FFFFFF"/>
+          <w:lang w:val="en-US"/>
+        </w:rPr>
+        <w:t xml:space="preserve">: </w:t>
+      </w:r>
+      <w:r>
+        <w:rPr>
+          <w:rStyle w:val="hljs-string"/>
+          <w:color w:val="A6E22E"/>
+          <w:lang w:val="en-US"/>
+        </w:rPr>
+        <w:t>'1280px'</w:t>
+      </w:r>
+      <w:r>
+        <w:rPr>
+          <w:rStyle w:val="CdigoHTML"/>
+          <w:color w:val="FFFFFF"/>
+          <w:lang w:val="en-US"/>
+        </w:rPr>
+        <w:t>,</w:t>
+      </w:r>
+    </w:p>
+    <w:p>
+      <w:pPr>
+        <w:pStyle w:val="HTMLconformatoprevio"/>
+        <w:shd w:val="clear" w:color="auto" w:fill="333333"/>
+        <w:rPr>
+          <w:rStyle w:val="CdigoHTML"/>
+          <w:color w:val="FFFFFF"/>
+          <w:lang w:val="en-US"/>
+        </w:rPr>
+      </w:pPr>
+      <w:r>
+        <w:rPr>
+          <w:rStyle w:val="CdigoHTML"/>
+          <w:color w:val="FFFFFF"/>
+          <w:lang w:val="en-US"/>
+        </w:rPr>
+        <w:t xml:space="preserve">    },</w:t>
+      </w:r>
+    </w:p>
+    <w:p>
+      <w:pPr>
+        <w:pStyle w:val="HTMLconformatoprevio"/>
+        <w:shd w:val="clear" w:color="auto" w:fill="333333"/>
+        <w:rPr>
+          <w:rStyle w:val="CdigoHTML"/>
+          <w:color w:val="FFFFFF"/>
+          <w:lang w:val="en-US"/>
+        </w:rPr>
+      </w:pPr>
+      <w:r>
+        <w:rPr>
+          <w:rStyle w:val="CdigoHTML"/>
+          <w:color w:val="FFFFFF"/>
+          <w:lang w:val="en-US"/>
+        </w:rPr>
+        <w:t xml:space="preserve">    </w:t>
+      </w:r>
+      <w:proofErr w:type="spellStart"/>
+      <w:proofErr w:type="gramStart"/>
+      <w:r>
+        <w:rPr>
+          <w:rStyle w:val="CdigoHTML"/>
+          <w:color w:val="FFFFFF"/>
+          <w:lang w:val="en-US"/>
+        </w:rPr>
+        <w:t>fontFamily</w:t>
+      </w:r>
+      <w:proofErr w:type="spellEnd"/>
+      <w:proofErr w:type="gramEnd"/>
+      <w:r>
+        <w:rPr>
+          <w:rStyle w:val="CdigoHTML"/>
+          <w:color w:val="FFFFFF"/>
+          <w:lang w:val="en-US"/>
+        </w:rPr>
+        <w:t>: {</w:t>
+      </w:r>
+    </w:p>
+    <w:p>
+      <w:pPr>
+        <w:pStyle w:val="HTMLconformatoprevio"/>
+        <w:shd w:val="clear" w:color="auto" w:fill="333333"/>
+        <w:rPr>
+          <w:rStyle w:val="CdigoHTML"/>
+          <w:color w:val="FFFFFF"/>
+          <w:lang w:val="en-US"/>
+        </w:rPr>
+      </w:pPr>
+      <w:r>
+        <w:rPr>
+          <w:rStyle w:val="CdigoHTML"/>
+          <w:color w:val="FFFFFF"/>
+          <w:lang w:val="en-US"/>
+        </w:rPr>
+        <w:t xml:space="preserve">      </w:t>
+      </w:r>
+      <w:proofErr w:type="gramStart"/>
+      <w:r>
+        <w:rPr>
+          <w:rStyle w:val="CdigoHTML"/>
+          <w:color w:val="FFFFFF"/>
+          <w:lang w:val="en-US"/>
+        </w:rPr>
+        <w:t>display</w:t>
+      </w:r>
+      <w:proofErr w:type="gramEnd"/>
+      <w:r>
+        <w:rPr>
+          <w:rStyle w:val="CdigoHTML"/>
+          <w:color w:val="FFFFFF"/>
+          <w:lang w:val="en-US"/>
+        </w:rPr>
+        <w:t>: [</w:t>
+      </w:r>
+      <w:r>
+        <w:rPr>
+          <w:rStyle w:val="hljs-string"/>
+          <w:color w:val="A6E22E"/>
+          <w:lang w:val="en-US"/>
+        </w:rPr>
+        <w:t>'Gilroy'</w:t>
+      </w:r>
+      <w:r>
+        <w:rPr>
+          <w:rStyle w:val="CdigoHTML"/>
+          <w:color w:val="FFFFFF"/>
+          <w:lang w:val="en-US"/>
+        </w:rPr>
+        <w:t xml:space="preserve">, </w:t>
+      </w:r>
+      <w:r>
+        <w:rPr>
+          <w:rStyle w:val="hljs-string"/>
+          <w:color w:val="A6E22E"/>
+          <w:lang w:val="en-US"/>
+        </w:rPr>
+        <w:t>'sans-serif'</w:t>
+      </w:r>
+      <w:r>
+        <w:rPr>
+          <w:rStyle w:val="CdigoHTML"/>
+          <w:color w:val="FFFFFF"/>
+          <w:lang w:val="en-US"/>
+        </w:rPr>
+        <w:t>],</w:t>
+      </w:r>
+    </w:p>
+    <w:p>
+      <w:pPr>
+        <w:pStyle w:val="HTMLconformatoprevio"/>
+        <w:shd w:val="clear" w:color="auto" w:fill="333333"/>
+        <w:rPr>
+          <w:rStyle w:val="CdigoHTML"/>
+          <w:color w:val="FFFFFF"/>
+          <w:lang w:val="en-US"/>
+        </w:rPr>
+      </w:pPr>
+      <w:r>
+        <w:rPr>
+          <w:rStyle w:val="CdigoHTML"/>
+          <w:color w:val="FFFFFF"/>
+          <w:lang w:val="en-US"/>
+        </w:rPr>
+        <w:t xml:space="preserve">      </w:t>
+      </w:r>
+      <w:proofErr w:type="gramStart"/>
+      <w:r>
+        <w:rPr>
+          <w:rStyle w:val="CdigoHTML"/>
+          <w:color w:val="FFFFFF"/>
+          <w:lang w:val="en-US"/>
+        </w:rPr>
+        <w:t>body</w:t>
+      </w:r>
+      <w:proofErr w:type="gramEnd"/>
+      <w:r>
+        <w:rPr>
+          <w:rStyle w:val="CdigoHTML"/>
+          <w:color w:val="FFFFFF"/>
+          <w:lang w:val="en-US"/>
+        </w:rPr>
+        <w:t>: [</w:t>
+      </w:r>
+      <w:r>
+        <w:rPr>
+          <w:rStyle w:val="hljs-string"/>
+          <w:color w:val="A6E22E"/>
+          <w:lang w:val="en-US"/>
+        </w:rPr>
+        <w:t>'</w:t>
+      </w:r>
+      <w:proofErr w:type="spellStart"/>
+      <w:r>
+        <w:rPr>
+          <w:rStyle w:val="hljs-string"/>
+          <w:color w:val="A6E22E"/>
+          <w:lang w:val="en-US"/>
+        </w:rPr>
+        <w:t>Graphik</w:t>
+      </w:r>
+      <w:proofErr w:type="spellEnd"/>
+      <w:r>
+        <w:rPr>
+          <w:rStyle w:val="hljs-string"/>
+          <w:color w:val="A6E22E"/>
+          <w:lang w:val="en-US"/>
+        </w:rPr>
+        <w:t>'</w:t>
+      </w:r>
+      <w:r>
+        <w:rPr>
+          <w:rStyle w:val="CdigoHTML"/>
+          <w:color w:val="FFFFFF"/>
+          <w:lang w:val="en-US"/>
+        </w:rPr>
+        <w:t xml:space="preserve">, </w:t>
+      </w:r>
+      <w:r>
+        <w:rPr>
+          <w:rStyle w:val="hljs-string"/>
+          <w:color w:val="A6E22E"/>
+          <w:lang w:val="en-US"/>
+        </w:rPr>
+        <w:t>'sans-serif'</w:t>
+      </w:r>
+      <w:r>
+        <w:rPr>
+          <w:rStyle w:val="CdigoHTML"/>
+          <w:color w:val="FFFFFF"/>
+          <w:lang w:val="en-US"/>
+        </w:rPr>
+        <w:t>],</w:t>
+      </w:r>
+    </w:p>
+    <w:p>
+      <w:pPr>
+        <w:pStyle w:val="HTMLconformatoprevio"/>
+        <w:shd w:val="clear" w:color="auto" w:fill="333333"/>
+        <w:rPr>
+          <w:rStyle w:val="CdigoHTML"/>
+          <w:color w:val="FFFFFF"/>
+          <w:lang w:val="en-US"/>
+        </w:rPr>
+      </w:pPr>
+      <w:r>
+        <w:rPr>
+          <w:rStyle w:val="CdigoHTML"/>
+          <w:color w:val="FFFFFF"/>
+          <w:lang w:val="en-US"/>
+        </w:rPr>
+        <w:t xml:space="preserve">    },</w:t>
+      </w:r>
+    </w:p>
+    <w:p>
+      <w:pPr>
+        <w:pStyle w:val="HTMLconformatoprevio"/>
+        <w:shd w:val="clear" w:color="auto" w:fill="333333"/>
+        <w:rPr>
+          <w:rStyle w:val="CdigoHTML"/>
+          <w:color w:val="FFFFFF"/>
+          <w:lang w:val="en-US"/>
+        </w:rPr>
+      </w:pPr>
+      <w:r>
+        <w:rPr>
+          <w:rStyle w:val="CdigoHTML"/>
+          <w:color w:val="FFFFFF"/>
+          <w:lang w:val="en-US"/>
+        </w:rPr>
+        <w:t xml:space="preserve">    </w:t>
+      </w:r>
+      <w:proofErr w:type="spellStart"/>
+      <w:proofErr w:type="gramStart"/>
+      <w:r>
+        <w:rPr>
+          <w:rStyle w:val="CdigoHTML"/>
+          <w:color w:val="FFFFFF"/>
+          <w:lang w:val="en-US"/>
+        </w:rPr>
+        <w:t>borderWidth</w:t>
+      </w:r>
+      <w:proofErr w:type="spellEnd"/>
+      <w:proofErr w:type="gramEnd"/>
+      <w:r>
+        <w:rPr>
+          <w:rStyle w:val="CdigoHTML"/>
+          <w:color w:val="FFFFFF"/>
+          <w:lang w:val="en-US"/>
+        </w:rPr>
+        <w:t>: {</w:t>
+      </w:r>
+    </w:p>
+    <w:p>
+      <w:pPr>
+        <w:pStyle w:val="HTMLconformatoprevio"/>
+        <w:shd w:val="clear" w:color="auto" w:fill="333333"/>
+        <w:rPr>
+          <w:rStyle w:val="CdigoHTML"/>
+          <w:color w:val="FFFFFF"/>
+          <w:lang w:val="en-US"/>
+        </w:rPr>
+      </w:pPr>
+      <w:r>
+        <w:rPr>
+          <w:rStyle w:val="CdigoHTML"/>
+          <w:color w:val="FFFFFF"/>
+          <w:lang w:val="en-US"/>
+        </w:rPr>
+        <w:t xml:space="preserve">      </w:t>
+      </w:r>
+      <w:proofErr w:type="gramStart"/>
+      <w:r>
+        <w:rPr>
+          <w:rStyle w:val="hljs-keyword"/>
+          <w:b/>
+          <w:bCs/>
+          <w:color w:val="F92672"/>
+          <w:lang w:val="en-US"/>
+        </w:rPr>
+        <w:t>default</w:t>
+      </w:r>
+      <w:proofErr w:type="gramEnd"/>
+      <w:r>
+        <w:rPr>
+          <w:rStyle w:val="CdigoHTML"/>
+          <w:color w:val="FFFFFF"/>
+          <w:lang w:val="en-US"/>
+        </w:rPr>
+        <w:t xml:space="preserve">: </w:t>
+      </w:r>
+      <w:r>
+        <w:rPr>
+          <w:rStyle w:val="hljs-string"/>
+          <w:color w:val="A6E22E"/>
+          <w:lang w:val="en-US"/>
+        </w:rPr>
+        <w:t>'1px'</w:t>
+      </w:r>
+      <w:r>
+        <w:rPr>
+          <w:rStyle w:val="CdigoHTML"/>
+          <w:color w:val="FFFFFF"/>
+          <w:lang w:val="en-US"/>
+        </w:rPr>
+        <w:t>,</w:t>
+      </w:r>
+    </w:p>
+    <w:p>
+      <w:pPr>
+        <w:pStyle w:val="HTMLconformatoprevio"/>
+        <w:shd w:val="clear" w:color="auto" w:fill="333333"/>
+        <w:rPr>
+          <w:rStyle w:val="CdigoHTML"/>
+          <w:color w:val="FFFFFF"/>
+          <w:lang w:val="en-US"/>
+        </w:rPr>
+      </w:pPr>
+      <w:r>
+        <w:rPr>
+          <w:rStyle w:val="CdigoHTML"/>
+          <w:color w:val="FFFFFF"/>
+          <w:lang w:val="en-US"/>
+        </w:rPr>
+        <w:t xml:space="preserve">      </w:t>
+      </w:r>
+      <w:r>
+        <w:rPr>
+          <w:rStyle w:val="hljs-string"/>
+          <w:color w:val="A6E22E"/>
+          <w:lang w:val="en-US"/>
+        </w:rPr>
+        <w:t>'0'</w:t>
+      </w:r>
+      <w:r>
+        <w:rPr>
+          <w:rStyle w:val="CdigoHTML"/>
+          <w:color w:val="FFFFFF"/>
+          <w:lang w:val="en-US"/>
+        </w:rPr>
+        <w:t xml:space="preserve">: </w:t>
+      </w:r>
+      <w:r>
+        <w:rPr>
+          <w:rStyle w:val="hljs-string"/>
+          <w:color w:val="A6E22E"/>
+          <w:lang w:val="en-US"/>
+        </w:rPr>
+        <w:t>'0'</w:t>
+      </w:r>
+      <w:r>
+        <w:rPr>
+          <w:rStyle w:val="CdigoHTML"/>
+          <w:color w:val="FFFFFF"/>
+          <w:lang w:val="en-US"/>
+        </w:rPr>
+        <w:t>,</w:t>
+      </w:r>
+    </w:p>
+    <w:p>
+      <w:pPr>
+        <w:pStyle w:val="HTMLconformatoprevio"/>
+        <w:shd w:val="clear" w:color="auto" w:fill="333333"/>
+        <w:rPr>
+          <w:rStyle w:val="CdigoHTML"/>
+          <w:color w:val="FFFFFF"/>
+          <w:lang w:val="en-US"/>
+        </w:rPr>
+      </w:pPr>
+      <w:r>
+        <w:rPr>
+          <w:rStyle w:val="CdigoHTML"/>
+          <w:color w:val="FFFFFF"/>
+          <w:lang w:val="en-US"/>
+        </w:rPr>
+        <w:t xml:space="preserve">      </w:t>
+      </w:r>
+      <w:r>
+        <w:rPr>
+          <w:rStyle w:val="hljs-string"/>
+          <w:color w:val="A6E22E"/>
+          <w:lang w:val="en-US"/>
+        </w:rPr>
+        <w:t>'2'</w:t>
+      </w:r>
+      <w:r>
+        <w:rPr>
+          <w:rStyle w:val="CdigoHTML"/>
+          <w:color w:val="FFFFFF"/>
+          <w:lang w:val="en-US"/>
+        </w:rPr>
+        <w:t xml:space="preserve">: </w:t>
+      </w:r>
+      <w:r>
+        <w:rPr>
+          <w:rStyle w:val="hljs-string"/>
+          <w:color w:val="A6E22E"/>
+          <w:lang w:val="en-US"/>
+        </w:rPr>
+        <w:t>'2px'</w:t>
+      </w:r>
+      <w:r>
+        <w:rPr>
+          <w:rStyle w:val="CdigoHTML"/>
+          <w:color w:val="FFFFFF"/>
+          <w:lang w:val="en-US"/>
+        </w:rPr>
+        <w:t>,</w:t>
+      </w:r>
+    </w:p>
+    <w:p>
+      <w:pPr>
+        <w:pStyle w:val="HTMLconformatoprevio"/>
+        <w:shd w:val="clear" w:color="auto" w:fill="333333"/>
+        <w:rPr>
+          <w:rStyle w:val="CdigoHTML"/>
+          <w:color w:val="FFFFFF"/>
+          <w:lang w:val="en-US"/>
+        </w:rPr>
+      </w:pPr>
+      <w:r>
+        <w:rPr>
+          <w:rStyle w:val="CdigoHTML"/>
+          <w:color w:val="FFFFFF"/>
+          <w:lang w:val="en-US"/>
+        </w:rPr>
+        <w:t xml:space="preserve">      </w:t>
+      </w:r>
+      <w:r>
+        <w:rPr>
+          <w:rStyle w:val="hljs-string"/>
+          <w:color w:val="A6E22E"/>
+          <w:lang w:val="en-US"/>
+        </w:rPr>
+        <w:t>'4'</w:t>
+      </w:r>
+      <w:r>
+        <w:rPr>
+          <w:rStyle w:val="CdigoHTML"/>
+          <w:color w:val="FFFFFF"/>
+          <w:lang w:val="en-US"/>
+        </w:rPr>
+        <w:t xml:space="preserve">: </w:t>
+      </w:r>
+      <w:r>
+        <w:rPr>
+          <w:rStyle w:val="hljs-string"/>
+          <w:color w:val="A6E22E"/>
+          <w:lang w:val="en-US"/>
+        </w:rPr>
+        <w:t>'4px'</w:t>
+      </w:r>
+      <w:r>
+        <w:rPr>
+          <w:rStyle w:val="CdigoHTML"/>
+          <w:color w:val="FFFFFF"/>
+          <w:lang w:val="en-US"/>
+        </w:rPr>
+        <w:t>,</w:t>
+      </w:r>
+    </w:p>
+    <w:p>
+      <w:pPr>
+        <w:pStyle w:val="HTMLconformatoprevio"/>
+        <w:shd w:val="clear" w:color="auto" w:fill="333333"/>
+        <w:rPr>
+          <w:rStyle w:val="CdigoHTML"/>
+          <w:color w:val="FFFFFF"/>
+          <w:lang w:val="en-US"/>
+        </w:rPr>
+      </w:pPr>
+      <w:r>
+        <w:rPr>
+          <w:rStyle w:val="CdigoHTML"/>
+          <w:color w:val="FFFFFF"/>
+          <w:lang w:val="en-US"/>
+        </w:rPr>
+        <w:t xml:space="preserve">    },</w:t>
+      </w:r>
+    </w:p>
+    <w:p>
+      <w:pPr>
+        <w:pStyle w:val="HTMLconformatoprevio"/>
+        <w:shd w:val="clear" w:color="auto" w:fill="333333"/>
+        <w:rPr>
+          <w:rStyle w:val="CdigoHTML"/>
+          <w:color w:val="FFFFFF"/>
+          <w:lang w:val="en-US"/>
+        </w:rPr>
+      </w:pPr>
+      <w:r>
+        <w:rPr>
+          <w:rStyle w:val="CdigoHTML"/>
+          <w:color w:val="FFFFFF"/>
+          <w:lang w:val="en-US"/>
+        </w:rPr>
+        <w:t xml:space="preserve">    </w:t>
+      </w:r>
+      <w:proofErr w:type="gramStart"/>
+      <w:r>
+        <w:rPr>
+          <w:rStyle w:val="CdigoHTML"/>
+          <w:color w:val="FFFFFF"/>
+          <w:lang w:val="en-US"/>
+        </w:rPr>
+        <w:t>extend</w:t>
+      </w:r>
+      <w:proofErr w:type="gramEnd"/>
+      <w:r>
+        <w:rPr>
+          <w:rStyle w:val="CdigoHTML"/>
+          <w:color w:val="FFFFFF"/>
+          <w:lang w:val="en-US"/>
+        </w:rPr>
+        <w:t>: {</w:t>
+      </w:r>
+    </w:p>
+    <w:p>
+      <w:pPr>
+        <w:pStyle w:val="HTMLconformatoprevio"/>
+        <w:shd w:val="clear" w:color="auto" w:fill="333333"/>
+        <w:rPr>
+          <w:rStyle w:val="CdigoHTML"/>
+          <w:color w:val="FFFFFF"/>
+          <w:lang w:val="en-US"/>
+        </w:rPr>
+      </w:pPr>
+      <w:r>
+        <w:rPr>
+          <w:rStyle w:val="CdigoHTML"/>
+          <w:color w:val="FFFFFF"/>
+          <w:lang w:val="en-US"/>
+        </w:rPr>
+        <w:t xml:space="preserve">      </w:t>
+      </w:r>
+      <w:proofErr w:type="gramStart"/>
+      <w:r>
+        <w:rPr>
+          <w:rStyle w:val="CdigoHTML"/>
+          <w:color w:val="FFFFFF"/>
+          <w:lang w:val="en-US"/>
+        </w:rPr>
+        <w:t>colors</w:t>
+      </w:r>
+      <w:proofErr w:type="gramEnd"/>
+      <w:r>
+        <w:rPr>
+          <w:rStyle w:val="CdigoHTML"/>
+          <w:color w:val="FFFFFF"/>
+          <w:lang w:val="en-US"/>
+        </w:rPr>
+        <w:t>: {</w:t>
+      </w:r>
+    </w:p>
+    <w:p>
+      <w:pPr>
+        <w:pStyle w:val="HTMLconformatoprevio"/>
+        <w:shd w:val="clear" w:color="auto" w:fill="333333"/>
+        <w:rPr>
+          <w:rStyle w:val="CdigoHTML"/>
+          <w:color w:val="FFFFFF"/>
+          <w:lang w:val="en-US"/>
+        </w:rPr>
+      </w:pPr>
+      <w:r>
+        <w:rPr>
+          <w:rStyle w:val="CdigoHTML"/>
+          <w:color w:val="FFFFFF"/>
+          <w:lang w:val="en-US"/>
+        </w:rPr>
+        <w:t xml:space="preserve">        </w:t>
+      </w:r>
+      <w:proofErr w:type="gramStart"/>
+      <w:r>
+        <w:rPr>
+          <w:rStyle w:val="CdigoHTML"/>
+          <w:color w:val="FFFFFF"/>
+          <w:lang w:val="en-US"/>
+        </w:rPr>
+        <w:t>cyan</w:t>
+      </w:r>
+      <w:proofErr w:type="gramEnd"/>
+      <w:r>
+        <w:rPr>
+          <w:rStyle w:val="CdigoHTML"/>
+          <w:color w:val="FFFFFF"/>
+          <w:lang w:val="en-US"/>
+        </w:rPr>
+        <w:t xml:space="preserve">: </w:t>
+      </w:r>
+      <w:r>
+        <w:rPr>
+          <w:rStyle w:val="hljs-string"/>
+          <w:color w:val="A6E22E"/>
+          <w:lang w:val="en-US"/>
+        </w:rPr>
+        <w:t>'#9cdbff'</w:t>
+      </w:r>
+      <w:r>
+        <w:rPr>
+          <w:rStyle w:val="CdigoHTML"/>
+          <w:color w:val="FFFFFF"/>
+          <w:lang w:val="en-US"/>
+        </w:rPr>
+        <w:t>,</w:t>
+      </w:r>
+    </w:p>
+    <w:p>
+      <w:pPr>
+        <w:pStyle w:val="HTMLconformatoprevio"/>
+        <w:shd w:val="clear" w:color="auto" w:fill="333333"/>
+        <w:rPr>
+          <w:rStyle w:val="CdigoHTML"/>
+          <w:color w:val="FFFFFF"/>
+          <w:lang w:val="en-US"/>
+        </w:rPr>
+      </w:pPr>
+      <w:r>
+        <w:rPr>
+          <w:rStyle w:val="CdigoHTML"/>
+          <w:color w:val="FFFFFF"/>
+          <w:lang w:val="en-US"/>
+        </w:rPr>
+        <w:t xml:space="preserve">      },</w:t>
+      </w:r>
+    </w:p>
+    <w:p>
+      <w:pPr>
+        <w:pStyle w:val="HTMLconformatoprevio"/>
+        <w:shd w:val="clear" w:color="auto" w:fill="333333"/>
+        <w:rPr>
+          <w:rStyle w:val="CdigoHTML"/>
+          <w:color w:val="FFFFFF"/>
+          <w:lang w:val="en-US"/>
+        </w:rPr>
+      </w:pPr>
+      <w:r>
+        <w:rPr>
+          <w:rStyle w:val="CdigoHTML"/>
+          <w:color w:val="FFFFFF"/>
+          <w:lang w:val="en-US"/>
+        </w:rPr>
+        <w:t xml:space="preserve">      </w:t>
+      </w:r>
+      <w:proofErr w:type="gramStart"/>
+      <w:r>
+        <w:rPr>
+          <w:rStyle w:val="CdigoHTML"/>
+          <w:color w:val="FFFFFF"/>
+          <w:lang w:val="en-US"/>
+        </w:rPr>
+        <w:t>spacing</w:t>
+      </w:r>
+      <w:proofErr w:type="gramEnd"/>
+      <w:r>
+        <w:rPr>
+          <w:rStyle w:val="CdigoHTML"/>
+          <w:color w:val="FFFFFF"/>
+          <w:lang w:val="en-US"/>
+        </w:rPr>
+        <w:t>: {</w:t>
+      </w:r>
+    </w:p>
+    <w:p>
+      <w:pPr>
+        <w:pStyle w:val="HTMLconformatoprevio"/>
+        <w:shd w:val="clear" w:color="auto" w:fill="333333"/>
+        <w:rPr>
+          <w:rStyle w:val="CdigoHTML"/>
+          <w:color w:val="FFFFFF"/>
+        </w:rPr>
+      </w:pPr>
+      <w:r>
+        <w:rPr>
+          <w:rStyle w:val="CdigoHTML"/>
+          <w:color w:val="FFFFFF"/>
+          <w:lang w:val="en-US"/>
+        </w:rPr>
+        <w:t xml:space="preserve">        </w:t>
+      </w:r>
+      <w:r>
+        <w:rPr>
+          <w:rStyle w:val="hljs-string"/>
+          <w:color w:val="A6E22E"/>
+        </w:rPr>
+        <w:t>'96'</w:t>
+      </w:r>
+      <w:r>
+        <w:rPr>
+          <w:rStyle w:val="CdigoHTML"/>
+          <w:color w:val="FFFFFF"/>
+        </w:rPr>
+        <w:t xml:space="preserve">: </w:t>
+      </w:r>
+      <w:r>
+        <w:rPr>
+          <w:rStyle w:val="hljs-string"/>
+          <w:color w:val="A6E22E"/>
+        </w:rPr>
+        <w:t>'24rem'</w:t>
+      </w:r>
+      <w:r>
+        <w:rPr>
+          <w:rStyle w:val="CdigoHTML"/>
+          <w:color w:val="FFFFFF"/>
+        </w:rPr>
+        <w:t>,</w:t>
+      </w:r>
+    </w:p>
+    <w:p>
+      <w:pPr>
+        <w:pStyle w:val="HTMLconformatoprevio"/>
+        <w:shd w:val="clear" w:color="auto" w:fill="333333"/>
+        <w:rPr>
+          <w:rStyle w:val="CdigoHTML"/>
+          <w:color w:val="FFFFFF"/>
+        </w:rPr>
+      </w:pPr>
+      <w:r>
+        <w:rPr>
+          <w:rStyle w:val="CdigoHTML"/>
+          <w:color w:val="FFFFFF"/>
+        </w:rPr>
+        <w:t xml:space="preserve">        </w:t>
+      </w:r>
+      <w:r>
+        <w:rPr>
+          <w:rStyle w:val="hljs-string"/>
+          <w:color w:val="A6E22E"/>
+        </w:rPr>
+        <w:t>'128'</w:t>
+      </w:r>
+      <w:r>
+        <w:rPr>
+          <w:rStyle w:val="CdigoHTML"/>
+          <w:color w:val="FFFFFF"/>
+        </w:rPr>
+        <w:t xml:space="preserve">: </w:t>
+      </w:r>
+      <w:r>
+        <w:rPr>
+          <w:rStyle w:val="hljs-string"/>
+          <w:color w:val="A6E22E"/>
+        </w:rPr>
+        <w:t>'32rem'</w:t>
+      </w:r>
+      <w:r>
+        <w:rPr>
+          <w:rStyle w:val="CdigoHTML"/>
+          <w:color w:val="FFFFFF"/>
+        </w:rPr>
+        <w:t>,</w:t>
+      </w:r>
+    </w:p>
+    <w:p>
+      <w:pPr>
+        <w:pStyle w:val="HTMLconformatoprevio"/>
+        <w:shd w:val="clear" w:color="auto" w:fill="333333"/>
+        <w:rPr>
+          <w:rStyle w:val="CdigoHTML"/>
+          <w:color w:val="FFFFFF"/>
+        </w:rPr>
+      </w:pPr>
+      <w:r>
+        <w:rPr>
+          <w:rStyle w:val="CdigoHTML"/>
+          <w:color w:val="FFFFFF"/>
+        </w:rPr>
+        <w:t xml:space="preserve">      }</w:t>
+      </w:r>
+    </w:p>
+    <w:p>
+      <w:pPr>
+        <w:pStyle w:val="HTMLconformatoprevio"/>
+        <w:shd w:val="clear" w:color="auto" w:fill="333333"/>
+        <w:rPr>
+          <w:rStyle w:val="CdigoHTML"/>
+          <w:color w:val="FFFFFF"/>
+        </w:rPr>
+      </w:pPr>
+      <w:r>
+        <w:rPr>
+          <w:rStyle w:val="CdigoHTML"/>
+          <w:color w:val="FFFFFF"/>
+        </w:rPr>
+        <w:t xml:space="preserve">    }</w:t>
+      </w:r>
+    </w:p>
+    <w:p>
+      <w:pPr>
+        <w:pStyle w:val="HTMLconformatoprevio"/>
+        <w:shd w:val="clear" w:color="auto" w:fill="333333"/>
+        <w:rPr>
+          <w:rStyle w:val="CdigoHTML"/>
+          <w:color w:val="FFFFFF"/>
+        </w:rPr>
+      </w:pPr>
+      <w:r>
+        <w:rPr>
+          <w:rStyle w:val="CdigoHTML"/>
+          <w:color w:val="FFFFFF"/>
+        </w:rPr>
+        <w:t xml:space="preserve">  }</w:t>
+      </w:r>
+    </w:p>
+    <w:p>
+      <w:pPr>
+        <w:pStyle w:val="HTMLconformatoprevio"/>
+        <w:shd w:val="clear" w:color="auto" w:fill="333333"/>
+        <w:rPr>
+          <w:rStyle w:val="CdigoHTML"/>
+          <w:color w:val="FFFFFF"/>
+        </w:rPr>
+      </w:pPr>
+      <w:r>
+        <w:rPr>
+          <w:rStyle w:val="CdigoHTML"/>
+          <w:color w:val="FFFFFF"/>
+        </w:rPr>
+        <w:t>...</w:t>
+      </w:r>
+    </w:p>
+    <w:p>
+      <w:pPr>
+        <w:pStyle w:val="Ttulo2"/>
+        <w:shd w:val="clear" w:color="auto" w:fill="FFFFFF"/>
+        <w:spacing w:before="0"/>
+        <w:rPr>
+          <w:rFonts w:ascii="Arial" w:hAnsi="Arial" w:cs="Arial"/>
+          <w:color w:val="4A4A4A"/>
+          <w:sz w:val="20"/>
+          <w:szCs w:val="20"/>
+        </w:rPr>
+      </w:pPr>
+      <w:r>
+        <w:rPr>
+          <w:rFonts w:ascii="Arial" w:hAnsi="Arial" w:cs="Arial"/>
+          <w:color w:val="4A4A4A"/>
+          <w:sz w:val="20"/>
+          <w:szCs w:val="20"/>
+        </w:rPr>
+        <w:t>La sección </w:t>
+      </w:r>
+      <w:r>
+        <w:rPr>
+          <w:rStyle w:val="nfasis"/>
+          <w:rFonts w:ascii="Arial" w:hAnsi="Arial" w:cs="Arial"/>
+          <w:color w:val="4A4A4A"/>
+          <w:sz w:val="20"/>
+          <w:szCs w:val="20"/>
+        </w:rPr>
+        <w:t>Variants</w:t>
+      </w:r>
+    </w:p>
+    <w:p>
+      <w:pPr>
+        <w:pStyle w:val="NormalWeb"/>
+        <w:shd w:val="clear" w:color="auto" w:fill="FFFFFF"/>
+        <w:spacing w:before="0" w:beforeAutospacing="0" w:after="0" w:afterAutospacing="0"/>
+        <w:rPr>
+          <w:rFonts w:ascii="Arial" w:hAnsi="Arial" w:cs="Arial"/>
+          <w:color w:val="4A4A4A"/>
+          <w:sz w:val="20"/>
+          <w:szCs w:val="20"/>
+        </w:rPr>
+      </w:pPr>
+      <w:r>
+        <w:rPr>
+          <w:rFonts w:ascii="Arial" w:hAnsi="Arial" w:cs="Arial"/>
+          <w:color w:val="4A4A4A"/>
+          <w:sz w:val="20"/>
+          <w:szCs w:val="20"/>
+        </w:rPr>
+        <w:t xml:space="preserve">Esta sección nos permite controlar el comportamiento de las utilidades </w:t>
+      </w:r>
+      <w:proofErr w:type="spellStart"/>
+      <w:r>
+        <w:rPr>
+          <w:rFonts w:ascii="Arial" w:hAnsi="Arial" w:cs="Arial"/>
+          <w:color w:val="4A4A4A"/>
+          <w:sz w:val="20"/>
+          <w:szCs w:val="20"/>
+        </w:rPr>
+        <w:t>core</w:t>
+      </w:r>
+      <w:proofErr w:type="spellEnd"/>
+      <w:r>
+        <w:rPr>
+          <w:rFonts w:ascii="Arial" w:hAnsi="Arial" w:cs="Arial"/>
+          <w:color w:val="4A4A4A"/>
+          <w:sz w:val="20"/>
+          <w:szCs w:val="20"/>
+        </w:rPr>
+        <w:t>, como </w:t>
+      </w:r>
+      <w:proofErr w:type="spellStart"/>
+      <w:r>
+        <w:rPr>
+          <w:rStyle w:val="nfasis"/>
+          <w:rFonts w:ascii="Arial" w:eastAsiaTheme="majorEastAsia" w:hAnsi="Arial" w:cs="Arial"/>
+          <w:color w:val="4A4A4A"/>
+          <w:sz w:val="20"/>
+          <w:szCs w:val="20"/>
+        </w:rPr>
+        <w:t>responsive</w:t>
+      </w:r>
+      <w:proofErr w:type="spellEnd"/>
+      <w:r>
+        <w:rPr>
+          <w:rStyle w:val="nfasis"/>
+          <w:rFonts w:ascii="Arial" w:eastAsiaTheme="majorEastAsia" w:hAnsi="Arial" w:cs="Arial"/>
+          <w:color w:val="4A4A4A"/>
+          <w:sz w:val="20"/>
+          <w:szCs w:val="20"/>
+        </w:rPr>
+        <w:t xml:space="preserve"> </w:t>
+      </w:r>
+      <w:proofErr w:type="spellStart"/>
+      <w:r>
+        <w:rPr>
+          <w:rStyle w:val="nfasis"/>
+          <w:rFonts w:ascii="Arial" w:eastAsiaTheme="majorEastAsia" w:hAnsi="Arial" w:cs="Arial"/>
+          <w:color w:val="4A4A4A"/>
+          <w:sz w:val="20"/>
+          <w:szCs w:val="20"/>
+        </w:rPr>
+        <w:t>variants</w:t>
+      </w:r>
+      <w:proofErr w:type="spellEnd"/>
+      <w:r>
+        <w:rPr>
+          <w:rFonts w:ascii="Arial" w:hAnsi="Arial" w:cs="Arial"/>
+          <w:color w:val="4A4A4A"/>
+          <w:sz w:val="20"/>
+          <w:szCs w:val="20"/>
+        </w:rPr>
+        <w:t> y </w:t>
+      </w:r>
+      <w:proofErr w:type="spellStart"/>
+      <w:r>
+        <w:rPr>
+          <w:rStyle w:val="nfasis"/>
+          <w:rFonts w:ascii="Arial" w:eastAsiaTheme="majorEastAsia" w:hAnsi="Arial" w:cs="Arial"/>
+          <w:color w:val="4A4A4A"/>
+          <w:sz w:val="20"/>
+          <w:szCs w:val="20"/>
+        </w:rPr>
+        <w:t>pseudo-class</w:t>
+      </w:r>
+      <w:proofErr w:type="spellEnd"/>
+      <w:r>
+        <w:rPr>
+          <w:rStyle w:val="nfasis"/>
+          <w:rFonts w:ascii="Arial" w:eastAsiaTheme="majorEastAsia" w:hAnsi="Arial" w:cs="Arial"/>
+          <w:color w:val="4A4A4A"/>
+          <w:sz w:val="20"/>
+          <w:szCs w:val="20"/>
+        </w:rPr>
+        <w:t xml:space="preserve"> </w:t>
+      </w:r>
+      <w:proofErr w:type="spellStart"/>
+      <w:r>
+        <w:rPr>
+          <w:rStyle w:val="nfasis"/>
+          <w:rFonts w:ascii="Arial" w:eastAsiaTheme="majorEastAsia" w:hAnsi="Arial" w:cs="Arial"/>
+          <w:color w:val="4A4A4A"/>
+          <w:sz w:val="20"/>
+          <w:szCs w:val="20"/>
+        </w:rPr>
+        <w:t>variants</w:t>
+      </w:r>
+      <w:proofErr w:type="spellEnd"/>
+      <w:r>
+        <w:rPr>
+          <w:rFonts w:ascii="Arial" w:hAnsi="Arial" w:cs="Arial"/>
+          <w:color w:val="4A4A4A"/>
+          <w:sz w:val="20"/>
+          <w:szCs w:val="20"/>
+        </w:rPr>
+        <w:t>.</w:t>
+      </w:r>
+    </w:p>
+    <w:p>
+      <w:pPr>
+        <w:pStyle w:val="HTMLconformatoprevio"/>
+        <w:shd w:val="clear" w:color="auto" w:fill="333333"/>
+        <w:rPr>
+          <w:rStyle w:val="CdigoHTML"/>
+          <w:color w:val="FFFFFF"/>
+          <w:lang w:val="en-US"/>
+        </w:rPr>
+      </w:pPr>
+      <w:r>
+        <w:rPr>
+          <w:rStyle w:val="CdigoHTML"/>
+          <w:color w:val="FFFFFF"/>
+          <w:lang w:val="en-US"/>
+        </w:rPr>
+        <w:t>...</w:t>
+      </w:r>
+    </w:p>
+    <w:p>
+      <w:pPr>
+        <w:pStyle w:val="HTMLconformatoprevio"/>
+        <w:shd w:val="clear" w:color="auto" w:fill="333333"/>
+        <w:rPr>
+          <w:rStyle w:val="CdigoHTML"/>
+          <w:color w:val="FFFFFF"/>
+          <w:lang w:val="en-US"/>
+        </w:rPr>
+      </w:pPr>
+      <w:r>
+        <w:rPr>
+          <w:rStyle w:val="CdigoHTML"/>
+          <w:color w:val="FFFFFF"/>
+          <w:lang w:val="en-US"/>
+        </w:rPr>
+        <w:t xml:space="preserve">  </w:t>
+      </w:r>
+      <w:proofErr w:type="gramStart"/>
+      <w:r>
+        <w:rPr>
+          <w:rStyle w:val="CdigoHTML"/>
+          <w:color w:val="FFFFFF"/>
+          <w:lang w:val="en-US"/>
+        </w:rPr>
+        <w:t>variants</w:t>
+      </w:r>
+      <w:proofErr w:type="gramEnd"/>
+      <w:r>
+        <w:rPr>
+          <w:rStyle w:val="CdigoHTML"/>
+          <w:color w:val="FFFFFF"/>
+          <w:lang w:val="en-US"/>
+        </w:rPr>
+        <w:t>: {</w:t>
+      </w:r>
+    </w:p>
+    <w:p>
+      <w:pPr>
+        <w:pStyle w:val="HTMLconformatoprevio"/>
+        <w:shd w:val="clear" w:color="auto" w:fill="333333"/>
+        <w:rPr>
+          <w:rStyle w:val="CdigoHTML"/>
+          <w:color w:val="FFFFFF"/>
+          <w:lang w:val="en-US"/>
+        </w:rPr>
+      </w:pPr>
+      <w:r>
+        <w:rPr>
+          <w:rStyle w:val="CdigoHTML"/>
+          <w:color w:val="FFFFFF"/>
+          <w:lang w:val="en-US"/>
+        </w:rPr>
+        <w:t xml:space="preserve">    </w:t>
+      </w:r>
+      <w:proofErr w:type="gramStart"/>
+      <w:r>
+        <w:rPr>
+          <w:rStyle w:val="CdigoHTML"/>
+          <w:color w:val="FFFFFF"/>
+          <w:lang w:val="en-US"/>
+        </w:rPr>
+        <w:t>appearance</w:t>
+      </w:r>
+      <w:proofErr w:type="gramEnd"/>
+      <w:r>
+        <w:rPr>
+          <w:rStyle w:val="CdigoHTML"/>
+          <w:color w:val="FFFFFF"/>
+          <w:lang w:val="en-US"/>
+        </w:rPr>
+        <w:t>: [</w:t>
+      </w:r>
+      <w:r>
+        <w:rPr>
+          <w:rStyle w:val="hljs-string"/>
+          <w:color w:val="A6E22E"/>
+          <w:lang w:val="en-US"/>
+        </w:rPr>
+        <w:t>'responsive'</w:t>
+      </w:r>
+      <w:r>
+        <w:rPr>
+          <w:rStyle w:val="CdigoHTML"/>
+          <w:color w:val="FFFFFF"/>
+          <w:lang w:val="en-US"/>
+        </w:rPr>
+        <w:t>],</w:t>
+      </w:r>
+    </w:p>
+    <w:p>
+      <w:pPr>
+        <w:pStyle w:val="HTMLconformatoprevio"/>
+        <w:shd w:val="clear" w:color="auto" w:fill="333333"/>
+        <w:rPr>
+          <w:rStyle w:val="CdigoHTML"/>
+          <w:color w:val="FFFFFF"/>
+          <w:lang w:val="en-US"/>
+        </w:rPr>
+      </w:pPr>
+      <w:r>
+        <w:rPr>
+          <w:rStyle w:val="CdigoHTML"/>
+          <w:color w:val="FFFFFF"/>
+          <w:lang w:val="en-US"/>
+        </w:rPr>
+        <w:lastRenderedPageBreak/>
+        <w:t xml:space="preserve">    </w:t>
+      </w:r>
+      <w:r>
+        <w:rPr>
+          <w:rStyle w:val="hljs-comment"/>
+          <w:color w:val="75715E"/>
+          <w:lang w:val="en-US"/>
+        </w:rPr>
+        <w:t>// ...</w:t>
+      </w:r>
+    </w:p>
+    <w:p>
+      <w:pPr>
+        <w:pStyle w:val="HTMLconformatoprevio"/>
+        <w:shd w:val="clear" w:color="auto" w:fill="333333"/>
+        <w:rPr>
+          <w:rStyle w:val="CdigoHTML"/>
+          <w:color w:val="FFFFFF"/>
+          <w:lang w:val="en-US"/>
+        </w:rPr>
+      </w:pPr>
+      <w:r>
+        <w:rPr>
+          <w:rStyle w:val="CdigoHTML"/>
+          <w:color w:val="FFFFFF"/>
+          <w:lang w:val="en-US"/>
+        </w:rPr>
+        <w:t xml:space="preserve">    </w:t>
+      </w:r>
+      <w:proofErr w:type="spellStart"/>
+      <w:proofErr w:type="gramStart"/>
+      <w:r>
+        <w:rPr>
+          <w:rStyle w:val="CdigoHTML"/>
+          <w:color w:val="FFFFFF"/>
+          <w:lang w:val="en-US"/>
+        </w:rPr>
+        <w:t>borderColor</w:t>
+      </w:r>
+      <w:proofErr w:type="spellEnd"/>
+      <w:proofErr w:type="gramEnd"/>
+      <w:r>
+        <w:rPr>
+          <w:rStyle w:val="CdigoHTML"/>
+          <w:color w:val="FFFFFF"/>
+          <w:lang w:val="en-US"/>
+        </w:rPr>
+        <w:t>: [</w:t>
+      </w:r>
+      <w:r>
+        <w:rPr>
+          <w:rStyle w:val="hljs-string"/>
+          <w:color w:val="A6E22E"/>
+          <w:lang w:val="en-US"/>
+        </w:rPr>
+        <w:t>'responsive'</w:t>
+      </w:r>
+      <w:r>
+        <w:rPr>
+          <w:rStyle w:val="CdigoHTML"/>
+          <w:color w:val="FFFFFF"/>
+          <w:lang w:val="en-US"/>
+        </w:rPr>
+        <w:t xml:space="preserve">, </w:t>
+      </w:r>
+      <w:r>
+        <w:rPr>
+          <w:rStyle w:val="hljs-string"/>
+          <w:color w:val="A6E22E"/>
+          <w:lang w:val="en-US"/>
+        </w:rPr>
+        <w:t>'hover'</w:t>
+      </w:r>
+      <w:r>
+        <w:rPr>
+          <w:rStyle w:val="CdigoHTML"/>
+          <w:color w:val="FFFFFF"/>
+          <w:lang w:val="en-US"/>
+        </w:rPr>
+        <w:t xml:space="preserve">, </w:t>
+      </w:r>
+      <w:r>
+        <w:rPr>
+          <w:rStyle w:val="hljs-string"/>
+          <w:color w:val="A6E22E"/>
+          <w:lang w:val="en-US"/>
+        </w:rPr>
+        <w:t>'focus'</w:t>
+      </w:r>
+      <w:r>
+        <w:rPr>
+          <w:rStyle w:val="CdigoHTML"/>
+          <w:color w:val="FFFFFF"/>
+          <w:lang w:val="en-US"/>
+        </w:rPr>
+        <w:t>],</w:t>
+      </w:r>
+    </w:p>
+    <w:p>
+      <w:pPr>
+        <w:pStyle w:val="HTMLconformatoprevio"/>
+        <w:shd w:val="clear" w:color="auto" w:fill="333333"/>
+        <w:rPr>
+          <w:rStyle w:val="CdigoHTML"/>
+          <w:color w:val="FFFFFF"/>
+          <w:lang w:val="en-US"/>
+        </w:rPr>
+      </w:pPr>
+      <w:r>
+        <w:rPr>
+          <w:rStyle w:val="CdigoHTML"/>
+          <w:color w:val="FFFFFF"/>
+          <w:lang w:val="en-US"/>
+        </w:rPr>
+        <w:t xml:space="preserve">    </w:t>
+      </w:r>
+      <w:r>
+        <w:rPr>
+          <w:rStyle w:val="hljs-comment"/>
+          <w:color w:val="75715E"/>
+          <w:lang w:val="en-US"/>
+        </w:rPr>
+        <w:t>// ...</w:t>
+      </w:r>
+    </w:p>
+    <w:p>
+      <w:pPr>
+        <w:pStyle w:val="HTMLconformatoprevio"/>
+        <w:shd w:val="clear" w:color="auto" w:fill="333333"/>
+        <w:rPr>
+          <w:rStyle w:val="CdigoHTML"/>
+          <w:color w:val="FFFFFF"/>
+          <w:lang w:val="en-US"/>
+        </w:rPr>
+      </w:pPr>
+      <w:r>
+        <w:rPr>
+          <w:rStyle w:val="CdigoHTML"/>
+          <w:color w:val="FFFFFF"/>
+          <w:lang w:val="en-US"/>
+        </w:rPr>
+        <w:t xml:space="preserve">    </w:t>
+      </w:r>
+      <w:proofErr w:type="gramStart"/>
+      <w:r>
+        <w:rPr>
+          <w:rStyle w:val="CdigoHTML"/>
+          <w:color w:val="FFFFFF"/>
+          <w:lang w:val="en-US"/>
+        </w:rPr>
+        <w:t>outline</w:t>
+      </w:r>
+      <w:proofErr w:type="gramEnd"/>
+      <w:r>
+        <w:rPr>
+          <w:rStyle w:val="CdigoHTML"/>
+          <w:color w:val="FFFFFF"/>
+          <w:lang w:val="en-US"/>
+        </w:rPr>
+        <w:t>: [</w:t>
+      </w:r>
+      <w:r>
+        <w:rPr>
+          <w:rStyle w:val="hljs-string"/>
+          <w:color w:val="A6E22E"/>
+          <w:lang w:val="en-US"/>
+        </w:rPr>
+        <w:t>'responsive'</w:t>
+      </w:r>
+      <w:r>
+        <w:rPr>
+          <w:rStyle w:val="CdigoHTML"/>
+          <w:color w:val="FFFFFF"/>
+          <w:lang w:val="en-US"/>
+        </w:rPr>
+        <w:t xml:space="preserve">, </w:t>
+      </w:r>
+      <w:r>
+        <w:rPr>
+          <w:rStyle w:val="hljs-string"/>
+          <w:color w:val="A6E22E"/>
+          <w:lang w:val="en-US"/>
+        </w:rPr>
+        <w:t>'focus'</w:t>
+      </w:r>
+      <w:r>
+        <w:rPr>
+          <w:rStyle w:val="CdigoHTML"/>
+          <w:color w:val="FFFFFF"/>
+          <w:lang w:val="en-US"/>
+        </w:rPr>
+        <w:t>],</w:t>
+      </w:r>
+    </w:p>
+    <w:p>
+      <w:pPr>
+        <w:pStyle w:val="HTMLconformatoprevio"/>
+        <w:shd w:val="clear" w:color="auto" w:fill="333333"/>
+        <w:rPr>
+          <w:rStyle w:val="CdigoHTML"/>
+          <w:color w:val="FFFFFF"/>
+          <w:lang w:val="en-US"/>
+        </w:rPr>
+      </w:pPr>
+      <w:r>
+        <w:rPr>
+          <w:rStyle w:val="CdigoHTML"/>
+          <w:color w:val="FFFFFF"/>
+          <w:lang w:val="en-US"/>
+        </w:rPr>
+        <w:t xml:space="preserve">    </w:t>
+      </w:r>
+      <w:r>
+        <w:rPr>
+          <w:rStyle w:val="hljs-comment"/>
+          <w:color w:val="75715E"/>
+          <w:lang w:val="en-US"/>
+        </w:rPr>
+        <w:t>// ...</w:t>
+      </w:r>
+    </w:p>
+    <w:p>
+      <w:pPr>
+        <w:pStyle w:val="HTMLconformatoprevio"/>
+        <w:shd w:val="clear" w:color="auto" w:fill="333333"/>
+        <w:rPr>
+          <w:rStyle w:val="CdigoHTML"/>
+          <w:color w:val="FFFFFF"/>
+          <w:lang w:val="en-US"/>
+        </w:rPr>
+      </w:pPr>
+      <w:r>
+        <w:rPr>
+          <w:rStyle w:val="CdigoHTML"/>
+          <w:color w:val="FFFFFF"/>
+          <w:lang w:val="en-US"/>
+        </w:rPr>
+        <w:t xml:space="preserve">    </w:t>
+      </w:r>
+      <w:proofErr w:type="spellStart"/>
+      <w:proofErr w:type="gramStart"/>
+      <w:r>
+        <w:rPr>
+          <w:rStyle w:val="CdigoHTML"/>
+          <w:color w:val="FFFFFF"/>
+          <w:lang w:val="en-US"/>
+        </w:rPr>
+        <w:t>zIndex</w:t>
+      </w:r>
+      <w:proofErr w:type="spellEnd"/>
+      <w:proofErr w:type="gramEnd"/>
+      <w:r>
+        <w:rPr>
+          <w:rStyle w:val="CdigoHTML"/>
+          <w:color w:val="FFFFFF"/>
+          <w:lang w:val="en-US"/>
+        </w:rPr>
+        <w:t>: [</w:t>
+      </w:r>
+      <w:r>
+        <w:rPr>
+          <w:rStyle w:val="hljs-string"/>
+          <w:color w:val="A6E22E"/>
+          <w:lang w:val="en-US"/>
+        </w:rPr>
+        <w:t>'responsive'</w:t>
+      </w:r>
+      <w:r>
+        <w:rPr>
+          <w:rStyle w:val="CdigoHTML"/>
+          <w:color w:val="FFFFFF"/>
+          <w:lang w:val="en-US"/>
+        </w:rPr>
+        <w:t>],</w:t>
+      </w:r>
+    </w:p>
+    <w:p>
+      <w:pPr>
+        <w:pStyle w:val="HTMLconformatoprevio"/>
+        <w:shd w:val="clear" w:color="auto" w:fill="333333"/>
+        <w:rPr>
+          <w:rStyle w:val="CdigoHTML"/>
+          <w:color w:val="FFFFFF"/>
+        </w:rPr>
+      </w:pPr>
+      <w:r>
+        <w:rPr>
+          <w:rStyle w:val="CdigoHTML"/>
+          <w:color w:val="FFFFFF"/>
+          <w:lang w:val="en-US"/>
+        </w:rPr>
+        <w:t xml:space="preserve">  </w:t>
+      </w:r>
+      <w:r>
+        <w:rPr>
+          <w:rStyle w:val="CdigoHTML"/>
+          <w:color w:val="FFFFFF"/>
+        </w:rPr>
+        <w:t>},</w:t>
+      </w:r>
+    </w:p>
+    <w:p>
+      <w:pPr>
+        <w:pStyle w:val="HTMLconformatoprevio"/>
+        <w:shd w:val="clear" w:color="auto" w:fill="333333"/>
+        <w:rPr>
+          <w:rStyle w:val="CdigoHTML"/>
+          <w:color w:val="FFFFFF"/>
+        </w:rPr>
+      </w:pPr>
+      <w:r>
+        <w:rPr>
+          <w:rStyle w:val="CdigoHTML"/>
+          <w:color w:val="FFFFFF"/>
+        </w:rPr>
+        <w:t>...</w:t>
+      </w:r>
+    </w:p>
+    <w:p>
+      <w:pPr>
+        <w:pStyle w:val="Ttulo2"/>
+        <w:shd w:val="clear" w:color="auto" w:fill="FFFFFF"/>
+        <w:spacing w:before="0"/>
+        <w:rPr>
+          <w:rFonts w:ascii="Arial" w:hAnsi="Arial" w:cs="Arial"/>
+          <w:color w:val="4A4A4A"/>
+          <w:sz w:val="20"/>
+          <w:szCs w:val="20"/>
+        </w:rPr>
+      </w:pPr>
+      <w:r>
+        <w:rPr>
+          <w:rFonts w:ascii="Arial" w:hAnsi="Arial" w:cs="Arial"/>
+          <w:color w:val="4A4A4A"/>
+          <w:sz w:val="20"/>
+          <w:szCs w:val="20"/>
+        </w:rPr>
+        <w:t>La sección </w:t>
+      </w:r>
+      <w:r>
+        <w:rPr>
+          <w:rStyle w:val="nfasis"/>
+          <w:rFonts w:ascii="Arial" w:hAnsi="Arial" w:cs="Arial"/>
+          <w:color w:val="4A4A4A"/>
+          <w:sz w:val="20"/>
+          <w:szCs w:val="20"/>
+        </w:rPr>
+        <w:t>Plugins</w:t>
+      </w:r>
+    </w:p>
+    <w:p>
+      <w:pPr>
+        <w:pStyle w:val="NormalWeb"/>
+        <w:shd w:val="clear" w:color="auto" w:fill="FFFFFF"/>
+        <w:spacing w:before="0" w:beforeAutospacing="0" w:after="0" w:afterAutospacing="0"/>
+        <w:rPr>
+          <w:rFonts w:ascii="Arial" w:hAnsi="Arial" w:cs="Arial"/>
+          <w:color w:val="4A4A4A"/>
+          <w:sz w:val="20"/>
+          <w:szCs w:val="20"/>
+        </w:rPr>
+      </w:pPr>
+      <w:r>
+        <w:rPr>
+          <w:rFonts w:ascii="Arial" w:hAnsi="Arial" w:cs="Arial"/>
+          <w:color w:val="4A4A4A"/>
+          <w:sz w:val="20"/>
+          <w:szCs w:val="20"/>
+        </w:rPr>
+        <w:t xml:space="preserve">Esta sección nos permite registrar </w:t>
+      </w:r>
+      <w:proofErr w:type="spellStart"/>
+      <w:r>
+        <w:rPr>
+          <w:rFonts w:ascii="Arial" w:hAnsi="Arial" w:cs="Arial"/>
+          <w:color w:val="4A4A4A"/>
+          <w:sz w:val="20"/>
+          <w:szCs w:val="20"/>
+        </w:rPr>
+        <w:t>plugins</w:t>
+      </w:r>
+      <w:proofErr w:type="spellEnd"/>
+      <w:r>
+        <w:rPr>
+          <w:rFonts w:ascii="Arial" w:hAnsi="Arial" w:cs="Arial"/>
+          <w:color w:val="4A4A4A"/>
+          <w:sz w:val="20"/>
+          <w:szCs w:val="20"/>
+        </w:rPr>
+        <w:t xml:space="preserve"> de terceros con el objetivo de extender utilidades, componentes, estilos, etc.</w:t>
+      </w:r>
+    </w:p>
+    <w:p>
+      <w:pPr>
+        <w:pStyle w:val="HTMLconformatoprevio"/>
+        <w:shd w:val="clear" w:color="auto" w:fill="333333"/>
+        <w:rPr>
+          <w:rStyle w:val="CdigoHTML"/>
+          <w:rFonts w:ascii="Arial" w:hAnsi="Arial" w:cs="Arial"/>
+          <w:color w:val="FFFFFF"/>
+          <w:sz w:val="20"/>
+          <w:lang w:val="en-US"/>
+        </w:rPr>
+      </w:pPr>
+      <w:r>
+        <w:rPr>
+          <w:rStyle w:val="CdigoHTML"/>
+          <w:rFonts w:ascii="Arial" w:hAnsi="Arial" w:cs="Arial"/>
+          <w:color w:val="FFFFFF"/>
+          <w:sz w:val="20"/>
+          <w:lang w:val="en-US"/>
+        </w:rPr>
+        <w:t>...</w:t>
+      </w:r>
+    </w:p>
+    <w:p>
+      <w:pPr>
+        <w:pStyle w:val="HTMLconformatoprevio"/>
+        <w:shd w:val="clear" w:color="auto" w:fill="333333"/>
+        <w:rPr>
+          <w:rStyle w:val="CdigoHTML"/>
+          <w:color w:val="FFFFFF"/>
+          <w:lang w:val="en-US"/>
+        </w:rPr>
+      </w:pPr>
+      <w:r>
+        <w:rPr>
+          <w:rStyle w:val="CdigoHTML"/>
+          <w:color w:val="FFFFFF"/>
+          <w:lang w:val="en-US"/>
+        </w:rPr>
+        <w:t xml:space="preserve">  </w:t>
+      </w:r>
+      <w:proofErr w:type="gramStart"/>
+      <w:r>
+        <w:rPr>
+          <w:rStyle w:val="CdigoHTML"/>
+          <w:color w:val="FFFFFF"/>
+          <w:lang w:val="en-US"/>
+        </w:rPr>
+        <w:t>plugins</w:t>
+      </w:r>
+      <w:proofErr w:type="gramEnd"/>
+      <w:r>
+        <w:rPr>
+          <w:rStyle w:val="CdigoHTML"/>
+          <w:color w:val="FFFFFF"/>
+          <w:lang w:val="en-US"/>
+        </w:rPr>
+        <w:t>: [</w:t>
+      </w:r>
+    </w:p>
+    <w:p>
+      <w:pPr>
+        <w:pStyle w:val="HTMLconformatoprevio"/>
+        <w:shd w:val="clear" w:color="auto" w:fill="333333"/>
+        <w:rPr>
+          <w:rStyle w:val="CdigoHTML"/>
+          <w:color w:val="FFFFFF"/>
+          <w:lang w:val="en-US"/>
+        </w:rPr>
+      </w:pPr>
+      <w:r>
+        <w:rPr>
+          <w:rStyle w:val="CdigoHTML"/>
+          <w:color w:val="FFFFFF"/>
+          <w:lang w:val="en-US"/>
+        </w:rPr>
+        <w:t xml:space="preserve">    </w:t>
+      </w:r>
+      <w:proofErr w:type="gramStart"/>
+      <w:r>
+        <w:rPr>
+          <w:rStyle w:val="hljs-builtin"/>
+          <w:color w:val="A6E22E"/>
+          <w:lang w:val="en-US"/>
+        </w:rPr>
+        <w:t>require</w:t>
+      </w:r>
+      <w:r>
+        <w:rPr>
+          <w:rStyle w:val="CdigoHTML"/>
+          <w:color w:val="FFFFFF"/>
+          <w:lang w:val="en-US"/>
+        </w:rPr>
+        <w:t>(</w:t>
+      </w:r>
+      <w:proofErr w:type="gramEnd"/>
+      <w:r>
+        <w:rPr>
+          <w:rStyle w:val="hljs-string"/>
+          <w:color w:val="A6E22E"/>
+          <w:lang w:val="en-US"/>
+        </w:rPr>
+        <w:t>'</w:t>
+      </w:r>
+      <w:proofErr w:type="spellStart"/>
+      <w:r>
+        <w:rPr>
+          <w:rStyle w:val="hljs-string"/>
+          <w:color w:val="A6E22E"/>
+          <w:lang w:val="en-US"/>
+        </w:rPr>
+        <w:t>tailwindcss</w:t>
+      </w:r>
+      <w:proofErr w:type="spellEnd"/>
+      <w:r>
+        <w:rPr>
+          <w:rStyle w:val="hljs-string"/>
+          <w:color w:val="A6E22E"/>
+          <w:lang w:val="en-US"/>
+        </w:rPr>
+        <w:t>-transforms'</w:t>
+      </w:r>
+      <w:r>
+        <w:rPr>
+          <w:rStyle w:val="CdigoHTML"/>
+          <w:color w:val="FFFFFF"/>
+          <w:lang w:val="en-US"/>
+        </w:rPr>
+        <w:t>),</w:t>
+      </w:r>
+    </w:p>
+    <w:p>
+      <w:pPr>
+        <w:pStyle w:val="HTMLconformatoprevio"/>
+        <w:shd w:val="clear" w:color="auto" w:fill="333333"/>
+        <w:rPr>
+          <w:rStyle w:val="CdigoHTML"/>
+          <w:color w:val="FFFFFF"/>
+          <w:lang w:val="en-US"/>
+        </w:rPr>
+      </w:pPr>
+      <w:r>
+        <w:rPr>
+          <w:rStyle w:val="CdigoHTML"/>
+          <w:color w:val="FFFFFF"/>
+          <w:lang w:val="en-US"/>
+        </w:rPr>
+        <w:t xml:space="preserve">    </w:t>
+      </w:r>
+      <w:proofErr w:type="gramStart"/>
+      <w:r>
+        <w:rPr>
+          <w:rStyle w:val="hljs-builtin"/>
+          <w:color w:val="A6E22E"/>
+          <w:lang w:val="en-US"/>
+        </w:rPr>
+        <w:t>require</w:t>
+      </w:r>
+      <w:r>
+        <w:rPr>
+          <w:rStyle w:val="CdigoHTML"/>
+          <w:color w:val="FFFFFF"/>
+          <w:lang w:val="en-US"/>
+        </w:rPr>
+        <w:t>(</w:t>
+      </w:r>
+      <w:proofErr w:type="gramEnd"/>
+      <w:r>
+        <w:rPr>
+          <w:rStyle w:val="hljs-string"/>
+          <w:color w:val="A6E22E"/>
+          <w:lang w:val="en-US"/>
+        </w:rPr>
+        <w:t>'</w:t>
+      </w:r>
+      <w:proofErr w:type="spellStart"/>
+      <w:r>
+        <w:rPr>
+          <w:rStyle w:val="hljs-string"/>
+          <w:color w:val="A6E22E"/>
+          <w:lang w:val="en-US"/>
+        </w:rPr>
+        <w:t>tailwindcss</w:t>
+      </w:r>
+      <w:proofErr w:type="spellEnd"/>
+      <w:r>
+        <w:rPr>
+          <w:rStyle w:val="hljs-string"/>
+          <w:color w:val="A6E22E"/>
+          <w:lang w:val="en-US"/>
+        </w:rPr>
+        <w:t>-transitions'</w:t>
+      </w:r>
+      <w:r>
+        <w:rPr>
+          <w:rStyle w:val="CdigoHTML"/>
+          <w:color w:val="FFFFFF"/>
+          <w:lang w:val="en-US"/>
+        </w:rPr>
+        <w:t>),</w:t>
+      </w:r>
+    </w:p>
+    <w:p>
+      <w:pPr>
+        <w:pStyle w:val="HTMLconformatoprevio"/>
+        <w:shd w:val="clear" w:color="auto" w:fill="333333"/>
+        <w:rPr>
+          <w:rStyle w:val="CdigoHTML"/>
+          <w:color w:val="FFFFFF"/>
+        </w:rPr>
+      </w:pPr>
+      <w:r>
+        <w:rPr>
+          <w:rStyle w:val="CdigoHTML"/>
+          <w:color w:val="FFFFFF"/>
+          <w:lang w:val="en-US"/>
+        </w:rPr>
+        <w:t xml:space="preserve">    </w:t>
+      </w:r>
+      <w:proofErr w:type="spellStart"/>
+      <w:proofErr w:type="gramStart"/>
+      <w:r>
+        <w:rPr>
+          <w:rStyle w:val="hljs-builtin"/>
+          <w:color w:val="A6E22E"/>
+        </w:rPr>
+        <w:t>require</w:t>
+      </w:r>
+      <w:proofErr w:type="spellEnd"/>
+      <w:proofErr w:type="gramEnd"/>
+      <w:r>
+        <w:rPr>
+          <w:rStyle w:val="CdigoHTML"/>
+          <w:color w:val="FFFFFF"/>
+        </w:rPr>
+        <w:t>(</w:t>
+      </w:r>
+      <w:r>
+        <w:rPr>
+          <w:rStyle w:val="hljs-string"/>
+          <w:color w:val="A6E22E"/>
+        </w:rPr>
+        <w:t>'</w:t>
+      </w:r>
+      <w:proofErr w:type="spellStart"/>
+      <w:r>
+        <w:rPr>
+          <w:rStyle w:val="hljs-string"/>
+          <w:color w:val="A6E22E"/>
+        </w:rPr>
+        <w:t>tailwindcss-border-gradients</w:t>
+      </w:r>
+      <w:proofErr w:type="spellEnd"/>
+      <w:r>
+        <w:rPr>
+          <w:rStyle w:val="hljs-string"/>
+          <w:color w:val="A6E22E"/>
+        </w:rPr>
+        <w:t>'</w:t>
+      </w:r>
+      <w:r>
+        <w:rPr>
+          <w:rStyle w:val="CdigoHTML"/>
+          <w:color w:val="FFFFFF"/>
+        </w:rPr>
+        <w:t>),</w:t>
+      </w:r>
+    </w:p>
+    <w:p>
+      <w:pPr>
+        <w:pStyle w:val="HTMLconformatoprevio"/>
+        <w:shd w:val="clear" w:color="auto" w:fill="333333"/>
+        <w:rPr>
+          <w:rStyle w:val="CdigoHTML"/>
+          <w:color w:val="FFFFFF"/>
+        </w:rPr>
+      </w:pPr>
+      <w:r>
+        <w:rPr>
+          <w:rStyle w:val="CdigoHTML"/>
+          <w:color w:val="FFFFFF"/>
+        </w:rPr>
+        <w:t xml:space="preserve">  ],</w:t>
+      </w:r>
+    </w:p>
+    <w:p>
+      <w:pPr>
+        <w:pStyle w:val="HTMLconformatoprevio"/>
+        <w:shd w:val="clear" w:color="auto" w:fill="333333"/>
+        <w:rPr>
+          <w:rFonts w:ascii="Courier New" w:hAnsi="Courier New" w:cs="Courier New"/>
+          <w:color w:val="FFFFFF"/>
+          <w:sz w:val="21"/>
+          <w:szCs w:val="21"/>
+        </w:rPr>
+      </w:pPr>
+      <w:r>
+        <w:rPr>
+          <w:rStyle w:val="CdigoHTML"/>
+          <w:color w:val="FFFFFF"/>
+        </w:rPr>
+        <w:t>...</w:t>
+      </w:r>
+    </w:p>
+    <w:p>
+      <w:pPr>
+        <w:rPr>
+          <w:lang w:val="es-MX"/>
+        </w:rPr>
+      </w:pPr>
+    </w:p>
+    <w:p>
+      <w:pPr>
+        <w:pStyle w:val="Ttulo1"/>
+        <w:rPr>
+          <w:lang w:val="en-US"/>
+        </w:rPr>
+      </w:pPr>
+      <w:r>
+        <w:rPr>
+          <w:lang w:val="en-US"/>
+        </w:rPr>
+        <w:t>Responsive Design, Mobile First y Utility First</w:t>
+      </w:r>
+    </w:p>
+    <w:p>
+      <w:pPr>
+        <w:spacing w:before="0" w:after="0"/>
+        <w:jc w:val="both"/>
+        <w:rPr>
+          <w:rFonts w:ascii="Arial" w:hAnsi="Arial" w:cs="Arial"/>
+          <w:b/>
+          <w:bCs/>
+          <w:sz w:val="20"/>
+          <w:lang w:val="es-MX"/>
+        </w:rPr>
+      </w:pPr>
+      <w:proofErr w:type="spellStart"/>
+      <w:r>
+        <w:rPr>
+          <w:rFonts w:ascii="Arial" w:hAnsi="Arial" w:cs="Arial"/>
+          <w:b/>
+          <w:bCs/>
+          <w:sz w:val="20"/>
+          <w:lang w:val="es-MX"/>
+        </w:rPr>
+        <w:t>Responsive</w:t>
+      </w:r>
+      <w:proofErr w:type="spellEnd"/>
+      <w:r>
+        <w:rPr>
+          <w:rFonts w:ascii="Arial" w:hAnsi="Arial" w:cs="Arial"/>
+          <w:b/>
+          <w:bCs/>
+          <w:sz w:val="20"/>
+          <w:lang w:val="es-MX"/>
+        </w:rPr>
+        <w:t xml:space="preserve"> Web </w:t>
+      </w:r>
+      <w:proofErr w:type="spellStart"/>
+      <w:r>
+        <w:rPr>
+          <w:rFonts w:ascii="Arial" w:hAnsi="Arial" w:cs="Arial"/>
+          <w:b/>
+          <w:bCs/>
+          <w:sz w:val="20"/>
+          <w:lang w:val="es-MX"/>
+        </w:rPr>
+        <w:t>Design</w:t>
+      </w:r>
+      <w:proofErr w:type="spellEnd"/>
+    </w:p>
+    <w:p>
+      <w:pPr>
+        <w:spacing w:before="0" w:after="0"/>
+        <w:jc w:val="both"/>
+        <w:rPr>
+          <w:rFonts w:ascii="Arial" w:hAnsi="Arial" w:cs="Arial"/>
+          <w:sz w:val="20"/>
+          <w:lang w:val="es-MX"/>
+        </w:rPr>
+      </w:pPr>
+      <w:r>
+        <w:rPr>
+          <w:rFonts w:ascii="Arial" w:hAnsi="Arial" w:cs="Arial"/>
+          <w:sz w:val="20"/>
+          <w:lang w:val="es-MX"/>
+        </w:rPr>
+        <w:t>La web como la conocemos, hoy en día, no es una tecnología pensando en un </w:t>
+      </w:r>
+      <w:r>
+        <w:rPr>
+          <w:rFonts w:ascii="Arial" w:hAnsi="Arial" w:cs="Arial"/>
+          <w:b/>
+          <w:bCs/>
+          <w:sz w:val="20"/>
+          <w:lang w:val="es-MX"/>
+        </w:rPr>
+        <w:t>UX</w:t>
+      </w:r>
+      <w:r>
+        <w:rPr>
+          <w:rFonts w:ascii="Arial" w:hAnsi="Arial" w:cs="Arial"/>
+          <w:sz w:val="20"/>
+          <w:lang w:val="es-MX"/>
+        </w:rPr>
+        <w:t> o </w:t>
+      </w:r>
+      <w:proofErr w:type="spellStart"/>
+      <w:r>
+        <w:rPr>
+          <w:rFonts w:ascii="Arial" w:hAnsi="Arial" w:cs="Arial"/>
+          <w:i/>
+          <w:iCs/>
+          <w:sz w:val="20"/>
+          <w:lang w:val="es-MX"/>
+        </w:rPr>
+        <w:t>User</w:t>
+      </w:r>
+      <w:proofErr w:type="spellEnd"/>
+      <w:r>
+        <w:rPr>
+          <w:rFonts w:ascii="Arial" w:hAnsi="Arial" w:cs="Arial"/>
+          <w:i/>
+          <w:iCs/>
+          <w:sz w:val="20"/>
+          <w:lang w:val="es-MX"/>
+        </w:rPr>
+        <w:t xml:space="preserve"> </w:t>
+      </w:r>
+      <w:proofErr w:type="spellStart"/>
+      <w:r>
+        <w:rPr>
+          <w:rFonts w:ascii="Arial" w:hAnsi="Arial" w:cs="Arial"/>
+          <w:i/>
+          <w:iCs/>
+          <w:sz w:val="20"/>
+          <w:lang w:val="es-MX"/>
+        </w:rPr>
+        <w:t>Experience</w:t>
+      </w:r>
+      <w:proofErr w:type="spellEnd"/>
+      <w:r>
+        <w:rPr>
+          <w:rFonts w:ascii="Arial" w:hAnsi="Arial" w:cs="Arial"/>
+          <w:sz w:val="20"/>
+          <w:lang w:val="es-MX"/>
+        </w:rPr>
+        <w:t> generando, desafortunadamente, que muchos de los sitios web no estén optimizados para los </w:t>
+      </w:r>
+      <w:proofErr w:type="spellStart"/>
+      <w:r>
+        <w:rPr>
+          <w:rFonts w:ascii="Arial" w:hAnsi="Arial" w:cs="Arial"/>
+          <w:b/>
+          <w:bCs/>
+          <w:sz w:val="20"/>
+          <w:lang w:val="es-MX"/>
+        </w:rPr>
+        <w:t>dispotivos</w:t>
+      </w:r>
+      <w:proofErr w:type="spellEnd"/>
+      <w:r>
+        <w:rPr>
+          <w:rFonts w:ascii="Arial" w:hAnsi="Arial" w:cs="Arial"/>
+          <w:b/>
+          <w:bCs/>
+          <w:sz w:val="20"/>
+          <w:lang w:val="es-MX"/>
+        </w:rPr>
+        <w:t xml:space="preserve"> móviles</w:t>
+      </w:r>
+      <w:r>
+        <w:rPr>
+          <w:rFonts w:ascii="Arial" w:hAnsi="Arial" w:cs="Arial"/>
+          <w:sz w:val="20"/>
+          <w:lang w:val="es-MX"/>
+        </w:rPr>
+        <w:t>.</w:t>
+      </w:r>
+    </w:p>
+    <w:p>
+      <w:pPr>
+        <w:spacing w:before="0" w:after="0"/>
+        <w:jc w:val="both"/>
+        <w:rPr>
+          <w:rFonts w:ascii="Arial" w:hAnsi="Arial" w:cs="Arial"/>
+          <w:sz w:val="20"/>
+          <w:lang w:val="es-MX"/>
+        </w:rPr>
+      </w:pPr>
+      <w:r>
+        <w:rPr>
+          <w:rFonts w:ascii="Arial" w:hAnsi="Arial" w:cs="Arial"/>
+          <w:sz w:val="20"/>
+          <w:lang w:val="es-MX"/>
+        </w:rPr>
+        <w:t>Definido por </w:t>
+      </w:r>
+      <w:proofErr w:type="spellStart"/>
+      <w:r>
+        <w:rPr>
+          <w:rFonts w:ascii="Arial" w:hAnsi="Arial" w:cs="Arial"/>
+          <w:sz w:val="20"/>
+          <w:lang w:val="es-MX"/>
+        </w:rPr>
+        <w:fldChar w:fldCharType="begin"/>
+      </w:r>
+      <w:r>
+        <w:rPr>
+          <w:rFonts w:ascii="Arial" w:hAnsi="Arial" w:cs="Arial"/>
+          <w:sz w:val="20"/>
+          <w:lang w:val="es-MX"/>
+        </w:rPr>
+        <w:instrText xml:space="preserve"> HYPERLINK "https://alistapart.com/article/responsive-web-design/" \t "_blank" </w:instrText>
+      </w:r>
+      <w:r>
+        <w:rPr>
+          <w:rFonts w:ascii="Arial" w:hAnsi="Arial" w:cs="Arial"/>
+          <w:sz w:val="20"/>
+          <w:lang w:val="es-MX"/>
+        </w:rPr>
+        <w:fldChar w:fldCharType="separate"/>
+      </w:r>
+      <w:r>
+        <w:rPr>
+          <w:rStyle w:val="Hipervnculo"/>
+          <w:rFonts w:ascii="Arial" w:hAnsi="Arial" w:cs="Arial"/>
+          <w:sz w:val="20"/>
+          <w:lang w:val="es-MX"/>
+        </w:rPr>
+        <w:t>Ethan</w:t>
+      </w:r>
+      <w:proofErr w:type="spellEnd"/>
+      <w:r>
+        <w:rPr>
+          <w:rStyle w:val="Hipervnculo"/>
+          <w:rFonts w:ascii="Arial" w:hAnsi="Arial" w:cs="Arial"/>
+          <w:sz w:val="20"/>
+          <w:lang w:val="es-MX"/>
+        </w:rPr>
+        <w:t xml:space="preserve"> </w:t>
+      </w:r>
+      <w:proofErr w:type="spellStart"/>
+      <w:r>
+        <w:rPr>
+          <w:rStyle w:val="Hipervnculo"/>
+          <w:rFonts w:ascii="Arial" w:hAnsi="Arial" w:cs="Arial"/>
+          <w:sz w:val="20"/>
+          <w:lang w:val="es-MX"/>
+        </w:rPr>
+        <w:t>Marcotte</w:t>
+      </w:r>
+      <w:proofErr w:type="spellEnd"/>
+      <w:r>
+        <w:rPr>
+          <w:rFonts w:ascii="Arial" w:hAnsi="Arial" w:cs="Arial"/>
+          <w:sz w:val="20"/>
+          <w:lang w:val="es-MX"/>
+        </w:rPr>
+        <w:fldChar w:fldCharType="end"/>
+      </w:r>
+      <w:r>
+        <w:rPr>
+          <w:rFonts w:ascii="Arial" w:hAnsi="Arial" w:cs="Arial"/>
+          <w:sz w:val="20"/>
+          <w:lang w:val="es-MX"/>
+        </w:rPr>
+        <w:t>, es una filosofía que responde a las necedades de los usuarios y a los dispositivos que estamos usando.</w:t>
+      </w:r>
+    </w:p>
+    <w:p>
+      <w:pPr>
+        <w:spacing w:before="0" w:after="0"/>
+        <w:rPr>
+          <w:rFonts w:ascii="Arial" w:hAnsi="Arial" w:cs="Arial"/>
+          <w:b/>
+          <w:bCs/>
+          <w:sz w:val="20"/>
+          <w:lang w:val="es-MX"/>
+        </w:rPr>
+      </w:pPr>
+    </w:p>
+    <w:p>
+      <w:pPr>
+        <w:spacing w:before="0" w:after="0"/>
+        <w:rPr>
+          <w:rFonts w:ascii="Arial" w:hAnsi="Arial" w:cs="Arial"/>
+          <w:b/>
+          <w:bCs/>
+          <w:sz w:val="20"/>
+          <w:lang w:val="es-MX"/>
+        </w:rPr>
+      </w:pPr>
+      <w:r>
+        <w:rPr>
+          <w:rFonts w:ascii="Arial" w:hAnsi="Arial" w:cs="Arial"/>
+          <w:b/>
+          <w:bCs/>
+          <w:sz w:val="20"/>
+          <w:lang w:val="es-MX"/>
+        </w:rPr>
+        <w:t xml:space="preserve">Mobile </w:t>
+      </w:r>
+      <w:proofErr w:type="spellStart"/>
+      <w:r>
+        <w:rPr>
+          <w:rFonts w:ascii="Arial" w:hAnsi="Arial" w:cs="Arial"/>
+          <w:b/>
+          <w:bCs/>
+          <w:sz w:val="20"/>
+          <w:lang w:val="es-MX"/>
+        </w:rPr>
+        <w:t>First</w:t>
+      </w:r>
+      <w:proofErr w:type="spellEnd"/>
+    </w:p>
+    <w:p>
+      <w:pPr>
+        <w:spacing w:before="0" w:after="0"/>
+        <w:jc w:val="both"/>
+        <w:rPr>
+          <w:rFonts w:ascii="Arial" w:hAnsi="Arial" w:cs="Arial"/>
+          <w:sz w:val="20"/>
+          <w:lang w:val="es-MX"/>
+        </w:rPr>
+      </w:pPr>
+      <w:r>
+        <w:rPr>
+          <w:rFonts w:ascii="Arial" w:hAnsi="Arial" w:cs="Arial"/>
+          <w:sz w:val="20"/>
+          <w:lang w:val="es-MX"/>
+        </w:rPr>
+        <w:t xml:space="preserve">Como su nombre sugiere, significa que iniciaremos con el diseño de móviles y expandiendo éstas características para crear una </w:t>
+      </w:r>
+      <w:proofErr w:type="spellStart"/>
+      <w:r>
+        <w:rPr>
+          <w:rFonts w:ascii="Arial" w:hAnsi="Arial" w:cs="Arial"/>
+          <w:sz w:val="20"/>
+          <w:lang w:val="es-MX"/>
+        </w:rPr>
+        <w:t>verión</w:t>
+      </w:r>
+      <w:proofErr w:type="spellEnd"/>
+      <w:r>
+        <w:rPr>
+          <w:rFonts w:ascii="Arial" w:hAnsi="Arial" w:cs="Arial"/>
+          <w:sz w:val="20"/>
+          <w:lang w:val="es-MX"/>
+        </w:rPr>
+        <w:t xml:space="preserve"> en tableta o escritorio/web tradicional.</w:t>
+      </w:r>
+    </w:p>
+    <w:p>
+      <w:pPr>
+        <w:spacing w:before="0" w:after="0"/>
+        <w:jc w:val="both"/>
+        <w:rPr>
+          <w:rFonts w:ascii="Arial" w:hAnsi="Arial" w:cs="Arial"/>
+          <w:sz w:val="20"/>
+          <w:lang w:val="es-MX"/>
+        </w:rPr>
+      </w:pPr>
+      <w:r>
+        <w:rPr>
+          <w:rFonts w:ascii="Arial" w:hAnsi="Arial" w:cs="Arial"/>
+          <w:sz w:val="20"/>
+          <w:lang w:val="es-MX"/>
+        </w:rPr>
+        <w:t>Cabe mencionar que esta filosofía no es sinónimo de limitación, por lo que tenemos que tener el mismo contenido tanto en escritorio como en móvil. Google describe las </w:t>
+      </w:r>
+      <w:proofErr w:type="spellStart"/>
+      <w:r>
+        <w:rPr>
+          <w:rFonts w:ascii="Arial" w:hAnsi="Arial" w:cs="Arial"/>
+          <w:sz w:val="20"/>
+          <w:lang w:val="es-MX"/>
+        </w:rPr>
+        <w:fldChar w:fldCharType="begin"/>
+      </w:r>
+      <w:r>
+        <w:rPr>
+          <w:rFonts w:ascii="Arial" w:hAnsi="Arial" w:cs="Arial"/>
+          <w:sz w:val="20"/>
+          <w:lang w:val="es-MX"/>
+        </w:rPr>
+        <w:instrText xml:space="preserve"> HYPERLINK "https://developers.google.com/search/mobile-sites/mobile-first-indexing" \t "_blank" </w:instrText>
+      </w:r>
+      <w:r>
+        <w:rPr>
+          <w:rFonts w:ascii="Arial" w:hAnsi="Arial" w:cs="Arial"/>
+          <w:sz w:val="20"/>
+          <w:lang w:val="es-MX"/>
+        </w:rPr>
+        <w:fldChar w:fldCharType="separate"/>
+      </w:r>
+      <w:r>
+        <w:rPr>
+          <w:rStyle w:val="Hipervnculo"/>
+          <w:rFonts w:ascii="Arial" w:hAnsi="Arial" w:cs="Arial"/>
+          <w:i/>
+          <w:iCs/>
+          <w:sz w:val="20"/>
+          <w:lang w:val="es-MX"/>
+        </w:rPr>
+        <w:t>best</w:t>
+      </w:r>
+      <w:proofErr w:type="spellEnd"/>
+      <w:r>
+        <w:rPr>
+          <w:rStyle w:val="Hipervnculo"/>
+          <w:rFonts w:ascii="Arial" w:hAnsi="Arial" w:cs="Arial"/>
+          <w:i/>
+          <w:iCs/>
+          <w:sz w:val="20"/>
+          <w:lang w:val="es-MX"/>
+        </w:rPr>
+        <w:t xml:space="preserve"> </w:t>
+      </w:r>
+      <w:proofErr w:type="spellStart"/>
+      <w:r>
+        <w:rPr>
+          <w:rStyle w:val="Hipervnculo"/>
+          <w:rFonts w:ascii="Arial" w:hAnsi="Arial" w:cs="Arial"/>
+          <w:i/>
+          <w:iCs/>
+          <w:sz w:val="20"/>
+          <w:lang w:val="es-MX"/>
+        </w:rPr>
+        <w:t>practices</w:t>
+      </w:r>
+      <w:proofErr w:type="spellEnd"/>
+      <w:r>
+        <w:rPr>
+          <w:rFonts w:ascii="Arial" w:hAnsi="Arial" w:cs="Arial"/>
+          <w:sz w:val="20"/>
+          <w:lang w:val="es-MX"/>
+        </w:rPr>
+        <w:fldChar w:fldCharType="end"/>
+      </w:r>
+      <w:r>
+        <w:rPr>
+          <w:rFonts w:ascii="Arial" w:hAnsi="Arial" w:cs="Arial"/>
+          <w:sz w:val="20"/>
+          <w:lang w:val="es-MX"/>
+        </w:rPr>
+        <w:t> en su sitio.</w:t>
+      </w:r>
+    </w:p>
+    <w:p>
+      <w:pPr>
+        <w:spacing w:before="0" w:after="0"/>
+        <w:rPr>
+          <w:rFonts w:ascii="Arial" w:hAnsi="Arial" w:cs="Arial"/>
+          <w:b/>
+          <w:bCs/>
+          <w:sz w:val="20"/>
+          <w:lang w:val="es-MX"/>
+        </w:rPr>
+      </w:pPr>
+    </w:p>
+    <w:p>
+      <w:pPr>
+        <w:spacing w:before="0" w:after="0"/>
+        <w:rPr>
+          <w:rFonts w:ascii="Arial" w:hAnsi="Arial" w:cs="Arial"/>
+          <w:b/>
+          <w:bCs/>
+          <w:sz w:val="20"/>
+          <w:lang w:val="es-MX"/>
+        </w:rPr>
+      </w:pPr>
+      <w:proofErr w:type="spellStart"/>
+      <w:r>
+        <w:rPr>
+          <w:rFonts w:ascii="Arial" w:hAnsi="Arial" w:cs="Arial"/>
+          <w:b/>
+          <w:bCs/>
+          <w:sz w:val="20"/>
+          <w:lang w:val="es-MX"/>
+        </w:rPr>
+        <w:t>Utility</w:t>
+      </w:r>
+      <w:proofErr w:type="spellEnd"/>
+      <w:r>
+        <w:rPr>
+          <w:rFonts w:ascii="Arial" w:hAnsi="Arial" w:cs="Arial"/>
+          <w:b/>
+          <w:bCs/>
+          <w:sz w:val="20"/>
+          <w:lang w:val="es-MX"/>
+        </w:rPr>
+        <w:t xml:space="preserve"> </w:t>
+      </w:r>
+      <w:proofErr w:type="spellStart"/>
+      <w:r>
+        <w:rPr>
+          <w:rFonts w:ascii="Arial" w:hAnsi="Arial" w:cs="Arial"/>
+          <w:b/>
+          <w:bCs/>
+          <w:sz w:val="20"/>
+          <w:lang w:val="es-MX"/>
+        </w:rPr>
+        <w:t>first</w:t>
+      </w:r>
+      <w:proofErr w:type="spellEnd"/>
+    </w:p>
+    <w:p>
+      <w:pPr>
+        <w:spacing w:before="0" w:after="0"/>
+        <w:jc w:val="both"/>
+        <w:rPr>
+          <w:rFonts w:ascii="Arial" w:hAnsi="Arial" w:cs="Arial"/>
+          <w:sz w:val="20"/>
+          <w:lang w:val="es-MX"/>
+        </w:rPr>
+      </w:pPr>
+      <w:bookmarkStart w:id="0" w:name="_GoBack"/>
+      <w:r>
+        <w:rPr>
+          <w:rFonts w:ascii="Arial" w:hAnsi="Arial" w:cs="Arial"/>
+          <w:sz w:val="20"/>
+          <w:lang w:val="es-MX"/>
+        </w:rPr>
+        <w:t>CSS posee diferentes tipos de paradigmas para abstraer un diseño, como BEM descrito por </w:t>
+      </w:r>
+      <w:proofErr w:type="spellStart"/>
+      <w:r>
+        <w:rPr>
+          <w:rFonts w:ascii="Arial" w:hAnsi="Arial" w:cs="Arial"/>
+          <w:sz w:val="20"/>
+          <w:lang w:val="es-MX"/>
+        </w:rPr>
+        <w:fldChar w:fldCharType="begin"/>
+      </w:r>
+      <w:r>
+        <w:rPr>
+          <w:rFonts w:ascii="Arial" w:hAnsi="Arial" w:cs="Arial"/>
+          <w:sz w:val="20"/>
+          <w:lang w:val="es-MX"/>
+        </w:rPr>
+        <w:instrText xml:space="preserve"> HYPERLINK "https://tailwindcss.com/docs/utility-first/" \t "_blank" </w:instrText>
+      </w:r>
+      <w:r>
+        <w:rPr>
+          <w:rFonts w:ascii="Arial" w:hAnsi="Arial" w:cs="Arial"/>
+          <w:sz w:val="20"/>
+          <w:lang w:val="es-MX"/>
+        </w:rPr>
+        <w:fldChar w:fldCharType="separate"/>
+      </w:r>
+      <w:r>
+        <w:rPr>
+          <w:rStyle w:val="Hipervnculo"/>
+          <w:rFonts w:ascii="Arial" w:hAnsi="Arial" w:cs="Arial"/>
+          <w:sz w:val="20"/>
+          <w:lang w:val="es-MX"/>
+        </w:rPr>
+        <w:t>Tailwind</w:t>
+      </w:r>
+      <w:proofErr w:type="spellEnd"/>
+      <w:r>
+        <w:rPr>
+          <w:rFonts w:ascii="Arial" w:hAnsi="Arial" w:cs="Arial"/>
+          <w:sz w:val="20"/>
+          <w:lang w:val="es-MX"/>
+        </w:rPr>
+        <w:fldChar w:fldCharType="end"/>
+      </w:r>
+      <w:r>
+        <w:rPr>
+          <w:rFonts w:ascii="Arial" w:hAnsi="Arial" w:cs="Arial"/>
+          <w:sz w:val="20"/>
+          <w:lang w:val="es-MX"/>
+        </w:rPr>
+        <w:t> en ésta sección:</w:t>
+      </w:r>
+    </w:p>
+    <w:bookmarkEnd w:id="0"/>
     <w:p>
       <w:pPr>
         <w:rPr>
@@ -4292,7 +7668,7 @@
             <w:noProof/>
             <w:lang w:bidi="es-ES"/>
           </w:rPr>
-          <w:t>2</w:t>
+          <w:t>4</w:t>
         </w:r>
         <w:r>
           <w:rPr>
@@ -6682,6 +10058,43 @@
     <w:basedOn w:val="Fuentedeprrafopredeter"/>
     <w:rsid w:val="00BD2D77"/>
   </w:style>
+  <w:style w:type="character" w:styleId="nfasis">
+    <w:name w:val="Emphasis"/>
+    <w:basedOn w:val="Fuentedeprrafopredeter"/>
+    <w:uiPriority w:val="20"/>
+    <w:qFormat/>
+    <w:rsid w:val="00616EC2"/>
+    <w:rPr>
+      <w:i/>
+      <w:iCs/>
+    </w:rPr>
+  </w:style>
+  <w:style w:type="character" w:styleId="Textoennegrita">
+    <w:name w:val="Strong"/>
+    <w:basedOn w:val="Fuentedeprrafopredeter"/>
+    <w:uiPriority w:val="22"/>
+    <w:qFormat/>
+    <w:rsid w:val="00616EC2"/>
+    <w:rPr>
+      <w:b/>
+      <w:bCs/>
+    </w:rPr>
+  </w:style>
+  <w:style w:type="character" w:customStyle="1" w:styleId="hljs-builtin">
+    <w:name w:val="hljs-built_in"/>
+    <w:basedOn w:val="Fuentedeprrafopredeter"/>
+    <w:rsid w:val="00616EC2"/>
+  </w:style>
+  <w:style w:type="character" w:customStyle="1" w:styleId="hljs-string">
+    <w:name w:val="hljs-string"/>
+    <w:basedOn w:val="Fuentedeprrafopredeter"/>
+    <w:rsid w:val="00616EC2"/>
+  </w:style>
+  <w:style w:type="character" w:customStyle="1" w:styleId="hljs-keyword">
+    <w:name w:val="hljs-keyword"/>
+    <w:basedOn w:val="Fuentedeprrafopredeter"/>
+    <w:rsid w:val="00616EC2"/>
+  </w:style>
 </w:styles>
 </file>
 
@@ -6948,6 +10361,141 @@
 </file>
 
 <file path=customXml/item1.xml><?xml version="1.0" encoding="utf-8"?>
+<p:properties xmlns:p="http://schemas.microsoft.com/office/2006/metadata/properties" xmlns:xsi="http://www.w3.org/2001/XMLSchema-instance" xmlns:pc="http://schemas.microsoft.com/office/infopath/2007/PartnerControls">
+  <documentManagement>
+    <APDescription xmlns="4873beb7-5857-4685-be1f-d57550cc96cc" xsi:nil="true"/>
+    <AssetExpire xmlns="4873beb7-5857-4685-be1f-d57550cc96cc">2029-01-01T08:00:00+00:00</AssetExpire>
+    <CampaignTagsTaxHTField0 xmlns="4873beb7-5857-4685-be1f-d57550cc96cc">
+      <Terms xmlns="http://schemas.microsoft.com/office/infopath/2007/PartnerControls"/>
+    </CampaignTagsTaxHTField0>
+    <IntlLangReviewDate xmlns="4873beb7-5857-4685-be1f-d57550cc96cc" xsi:nil="true"/>
+    <TPFriendlyName xmlns="4873beb7-5857-4685-be1f-d57550cc96cc" xsi:nil="true"/>
+    <IntlLangReview xmlns="4873beb7-5857-4685-be1f-d57550cc96cc">false</IntlLangReview>
+    <LocLastLocAttemptVersionLookup xmlns="4873beb7-5857-4685-be1f-d57550cc96cc">864570</LocLastLocAttemptVersionLookup>
+    <PolicheckWords xmlns="4873beb7-5857-4685-be1f-d57550cc96cc" xsi:nil="true"/>
+    <SubmitterId xmlns="4873beb7-5857-4685-be1f-d57550cc96cc" xsi:nil="true"/>
+    <AcquiredFrom xmlns="4873beb7-5857-4685-be1f-d57550cc96cc">Internal MS</AcquiredFrom>
+    <EditorialStatus xmlns="4873beb7-5857-4685-be1f-d57550cc96cc">Complete</EditorialStatus>
+    <Markets xmlns="4873beb7-5857-4685-be1f-d57550cc96cc"/>
+    <OriginAsset xmlns="4873beb7-5857-4685-be1f-d57550cc96cc" xsi:nil="true"/>
+    <AssetStart xmlns="4873beb7-5857-4685-be1f-d57550cc96cc">2012-11-01T04:53:00+00:00</AssetStart>
+    <FriendlyTitle xmlns="4873beb7-5857-4685-be1f-d57550cc96cc" xsi:nil="true"/>
+    <MarketSpecific xmlns="4873beb7-5857-4685-be1f-d57550cc96cc">false</MarketSpecific>
+    <TPNamespace xmlns="4873beb7-5857-4685-be1f-d57550cc96cc" xsi:nil="true"/>
+    <PublishStatusLookup xmlns="4873beb7-5857-4685-be1f-d57550cc96cc">
+      <Value>1655138</Value>
+    </PublishStatusLookup>
+    <APAuthor xmlns="4873beb7-5857-4685-be1f-d57550cc96cc">
+      <UserInfo>
+        <DisplayName>MIDDLEEAST\v-keerth</DisplayName>
+        <AccountId>2799</AccountId>
+        <AccountType/>
+      </UserInfo>
+    </APAuthor>
+    <TPCommandLine xmlns="4873beb7-5857-4685-be1f-d57550cc96cc" xsi:nil="true"/>
+    <IntlLangReviewer xmlns="4873beb7-5857-4685-be1f-d57550cc96cc" xsi:nil="true"/>
+    <OpenTemplate xmlns="4873beb7-5857-4685-be1f-d57550cc96cc">true</OpenTemplate>
+    <CSXSubmissionDate xmlns="4873beb7-5857-4685-be1f-d57550cc96cc" xsi:nil="true"/>
+    <TaxCatchAll xmlns="4873beb7-5857-4685-be1f-d57550cc96cc"/>
+    <Manager xmlns="4873beb7-5857-4685-be1f-d57550cc96cc" xsi:nil="true"/>
+    <NumericId xmlns="4873beb7-5857-4685-be1f-d57550cc96cc" xsi:nil="true"/>
+    <ParentAssetId xmlns="4873beb7-5857-4685-be1f-d57550cc96cc" xsi:nil="true"/>
+    <OriginalSourceMarket xmlns="4873beb7-5857-4685-be1f-d57550cc96cc" xsi:nil="true"/>
+    <ApprovalStatus xmlns="4873beb7-5857-4685-be1f-d57550cc96cc">InProgress</ApprovalStatus>
+    <TPComponent xmlns="4873beb7-5857-4685-be1f-d57550cc96cc" xsi:nil="true"/>
+    <EditorialTags xmlns="4873beb7-5857-4685-be1f-d57550cc96cc" xsi:nil="true"/>
+    <TPExecutable xmlns="4873beb7-5857-4685-be1f-d57550cc96cc" xsi:nil="true"/>
+    <TPLaunchHelpLink xmlns="4873beb7-5857-4685-be1f-d57550cc96cc" xsi:nil="true"/>
+    <LocComments xmlns="4873beb7-5857-4685-be1f-d57550cc96cc" xsi:nil="true"/>
+    <LocRecommendedHandoff xmlns="4873beb7-5857-4685-be1f-d57550cc96cc" xsi:nil="true"/>
+    <SourceTitle xmlns="4873beb7-5857-4685-be1f-d57550cc96cc" xsi:nil="true"/>
+    <CSXUpdate xmlns="4873beb7-5857-4685-be1f-d57550cc96cc">false</CSXUpdate>
+    <IntlLocPriority xmlns="4873beb7-5857-4685-be1f-d57550cc96cc" xsi:nil="true"/>
+    <UAProjectedTotalWords xmlns="4873beb7-5857-4685-be1f-d57550cc96cc" xsi:nil="true"/>
+    <AssetType xmlns="4873beb7-5857-4685-be1f-d57550cc96cc">TP</AssetType>
+    <MachineTranslated xmlns="4873beb7-5857-4685-be1f-d57550cc96cc">false</MachineTranslated>
+    <OutputCachingOn xmlns="4873beb7-5857-4685-be1f-d57550cc96cc">false</OutputCachingOn>
+    <TemplateStatus xmlns="4873beb7-5857-4685-be1f-d57550cc96cc">Complete</TemplateStatus>
+    <IsSearchable xmlns="4873beb7-5857-4685-be1f-d57550cc96cc">true</IsSearchable>
+    <ContentItem xmlns="4873beb7-5857-4685-be1f-d57550cc96cc" xsi:nil="true"/>
+    <HandoffToMSDN xmlns="4873beb7-5857-4685-be1f-d57550cc96cc" xsi:nil="true"/>
+    <ShowIn xmlns="4873beb7-5857-4685-be1f-d57550cc96cc">Show everywhere</ShowIn>
+    <ThumbnailAssetId xmlns="4873beb7-5857-4685-be1f-d57550cc96cc" xsi:nil="true"/>
+    <UALocComments xmlns="4873beb7-5857-4685-be1f-d57550cc96cc" xsi:nil="true"/>
+    <UALocRecommendation xmlns="4873beb7-5857-4685-be1f-d57550cc96cc">Localize</UALocRecommendation>
+    <LastModifiedDateTime xmlns="4873beb7-5857-4685-be1f-d57550cc96cc" xsi:nil="true"/>
+    <LegacyData xmlns="4873beb7-5857-4685-be1f-d57550cc96cc" xsi:nil="true"/>
+    <LocManualTestRequired xmlns="4873beb7-5857-4685-be1f-d57550cc96cc">false</LocManualTestRequired>
+    <LocMarketGroupTiers2 xmlns="4873beb7-5857-4685-be1f-d57550cc96cc" xsi:nil="true"/>
+    <ClipArtFilename xmlns="4873beb7-5857-4685-be1f-d57550cc96cc" xsi:nil="true"/>
+    <TPApplication xmlns="4873beb7-5857-4685-be1f-d57550cc96cc" xsi:nil="true"/>
+    <CSXHash xmlns="4873beb7-5857-4685-be1f-d57550cc96cc" xsi:nil="true"/>
+    <DirectSourceMarket xmlns="4873beb7-5857-4685-be1f-d57550cc96cc" xsi:nil="true"/>
+    <PrimaryImageGen xmlns="4873beb7-5857-4685-be1f-d57550cc96cc">true</PrimaryImageGen>
+    <PlannedPubDate xmlns="4873beb7-5857-4685-be1f-d57550cc96cc" xsi:nil="true"/>
+    <CSXSubmissionMarket xmlns="4873beb7-5857-4685-be1f-d57550cc96cc" xsi:nil="true"/>
+    <Downloads xmlns="4873beb7-5857-4685-be1f-d57550cc96cc">0</Downloads>
+    <ArtSampleDocs xmlns="4873beb7-5857-4685-be1f-d57550cc96cc" xsi:nil="true"/>
+    <TrustLevel xmlns="4873beb7-5857-4685-be1f-d57550cc96cc">1 Microsoft Managed Content</TrustLevel>
+    <BlockPublish xmlns="4873beb7-5857-4685-be1f-d57550cc96cc">false</BlockPublish>
+    <TPLaunchHelpLinkType xmlns="4873beb7-5857-4685-be1f-d57550cc96cc">Template</TPLaunchHelpLinkType>
+    <LocalizationTagsTaxHTField0 xmlns="4873beb7-5857-4685-be1f-d57550cc96cc">
+      <Terms xmlns="http://schemas.microsoft.com/office/infopath/2007/PartnerControls"/>
+    </LocalizationTagsTaxHTField0>
+    <BusinessGroup xmlns="4873beb7-5857-4685-be1f-d57550cc96cc" xsi:nil="true"/>
+    <Providers xmlns="4873beb7-5857-4685-be1f-d57550cc96cc" xsi:nil="true"/>
+    <TemplateTemplateType xmlns="4873beb7-5857-4685-be1f-d57550cc96cc">Word Document Template</TemplateTemplateType>
+    <TimesCloned xmlns="4873beb7-5857-4685-be1f-d57550cc96cc" xsi:nil="true"/>
+    <TPAppVersion xmlns="4873beb7-5857-4685-be1f-d57550cc96cc" xsi:nil="true"/>
+    <VoteCount xmlns="4873beb7-5857-4685-be1f-d57550cc96cc" xsi:nil="true"/>
+    <AverageRating xmlns="4873beb7-5857-4685-be1f-d57550cc96cc" xsi:nil="true"/>
+    <FeatureTagsTaxHTField0 xmlns="4873beb7-5857-4685-be1f-d57550cc96cc">
+      <Terms xmlns="http://schemas.microsoft.com/office/infopath/2007/PartnerControls"/>
+    </FeatureTagsTaxHTField0>
+    <Provider xmlns="4873beb7-5857-4685-be1f-d57550cc96cc" xsi:nil="true"/>
+    <UACurrentWords xmlns="4873beb7-5857-4685-be1f-d57550cc96cc" xsi:nil="true"/>
+    <AssetId xmlns="4873beb7-5857-4685-be1f-d57550cc96cc">TP103749966</AssetId>
+    <TPClientViewer xmlns="4873beb7-5857-4685-be1f-d57550cc96cc" xsi:nil="true"/>
+    <DSATActionTaken xmlns="4873beb7-5857-4685-be1f-d57550cc96cc" xsi:nil="true"/>
+    <APEditor xmlns="4873beb7-5857-4685-be1f-d57550cc96cc">
+      <UserInfo>
+        <DisplayName/>
+        <AccountId xsi:nil="true"/>
+        <AccountType/>
+      </UserInfo>
+    </APEditor>
+    <TPInstallLocation xmlns="4873beb7-5857-4685-be1f-d57550cc96cc" xsi:nil="true"/>
+    <OOCacheId xmlns="4873beb7-5857-4685-be1f-d57550cc96cc" xsi:nil="true"/>
+    <IsDeleted xmlns="4873beb7-5857-4685-be1f-d57550cc96cc">false</IsDeleted>
+    <PublishTargets xmlns="4873beb7-5857-4685-be1f-d57550cc96cc">OfficeOnlineVNext</PublishTargets>
+    <ApprovalLog xmlns="4873beb7-5857-4685-be1f-d57550cc96cc" xsi:nil="true"/>
+    <BugNumber xmlns="4873beb7-5857-4685-be1f-d57550cc96cc" xsi:nil="true"/>
+    <CrawlForDependencies xmlns="4873beb7-5857-4685-be1f-d57550cc96cc">false</CrawlForDependencies>
+    <InternalTagsTaxHTField0 xmlns="4873beb7-5857-4685-be1f-d57550cc96cc">
+      <Terms xmlns="http://schemas.microsoft.com/office/infopath/2007/PartnerControls"/>
+    </InternalTagsTaxHTField0>
+    <LastHandOff xmlns="4873beb7-5857-4685-be1f-d57550cc96cc" xsi:nil="true"/>
+    <Milestone xmlns="4873beb7-5857-4685-be1f-d57550cc96cc" xsi:nil="true"/>
+    <OriginalRelease xmlns="4873beb7-5857-4685-be1f-d57550cc96cc">15</OriginalRelease>
+    <RecommendationsModifier xmlns="4873beb7-5857-4685-be1f-d57550cc96cc" xsi:nil="true"/>
+    <ScenarioTagsTaxHTField0 xmlns="4873beb7-5857-4685-be1f-d57550cc96cc">
+      <Terms xmlns="http://schemas.microsoft.com/office/infopath/2007/PartnerControls"/>
+    </ScenarioTagsTaxHTField0>
+    <UANotes xmlns="4873beb7-5857-4685-be1f-d57550cc96cc" xsi:nil="true"/>
+  </documentManagement>
+</p:properties>
+</file>
+
+<file path=customXml/item2.xml><?xml version="1.0" encoding="utf-8"?>
+<?mso-contentType ?>
+<FormTemplates xmlns="http://schemas.microsoft.com/sharepoint/v3/contenttype/forms">
+  <Display>DocumentLibraryForm</Display>
+  <Edit>AssetEditForm</Edit>
+  <New>DocumentLibraryForm</New>
+</FormTemplates>
+</file>
+
+<file path=customXml/item3.xml><?xml version="1.0" encoding="utf-8"?>
 <ct:contentTypeSchema xmlns:ct="http://schemas.microsoft.com/office/2006/metadata/contentType" xmlns:ma="http://schemas.microsoft.com/office/2006/metadata/properties/metaAttributes" ct:_="" ma:_="" ma:contentTypeName="TemplateFile" ma:contentTypeID="0x0101006EDDDB5EE6D98C44930B742096920B300400F5B6D36B3EF94B4E9A635CDF2A18F5B8" ma:contentTypeVersion="72" ma:contentTypeDescription="Create a new document." ma:contentTypeScope="" ma:versionID="a23e56308344d904b51738559c3d67c9">
   <xsd:schema xmlns:xsd="http://www.w3.org/2001/XMLSchema" xmlns:xs="http://www.w3.org/2001/XMLSchema" xmlns:p="http://schemas.microsoft.com/office/2006/metadata/properties" xmlns:ns2="4873beb7-5857-4685-be1f-d57550cc96cc" targetNamespace="http://schemas.microsoft.com/office/2006/metadata/properties" ma:root="true" ma:fieldsID="cd0908cc4600e77bf5da051303e00c8d" ns2:_="">
     <xsd:import namespace="4873beb7-5857-4685-be1f-d57550cc96cc"/>
@@ -7987,141 +11535,6 @@
 </ct:contentTypeSchema>
 </file>
 
-<file path=customXml/item2.xml><?xml version="1.0" encoding="utf-8"?>
-<?mso-contentType ?>
-<FormTemplates xmlns="http://schemas.microsoft.com/sharepoint/v3/contenttype/forms">
-  <Display>DocumentLibraryForm</Display>
-  <Edit>AssetEditForm</Edit>
-  <New>DocumentLibraryForm</New>
-</FormTemplates>
-</file>
-
-<file path=customXml/item3.xml><?xml version="1.0" encoding="utf-8"?>
-<p:properties xmlns:p="http://schemas.microsoft.com/office/2006/metadata/properties" xmlns:xsi="http://www.w3.org/2001/XMLSchema-instance" xmlns:pc="http://schemas.microsoft.com/office/infopath/2007/PartnerControls">
-  <documentManagement>
-    <APDescription xmlns="4873beb7-5857-4685-be1f-d57550cc96cc" xsi:nil="true"/>
-    <AssetExpire xmlns="4873beb7-5857-4685-be1f-d57550cc96cc">2029-01-01T08:00:00+00:00</AssetExpire>
-    <CampaignTagsTaxHTField0 xmlns="4873beb7-5857-4685-be1f-d57550cc96cc">
-      <Terms xmlns="http://schemas.microsoft.com/office/infopath/2007/PartnerControls"/>
-    </CampaignTagsTaxHTField0>
-    <IntlLangReviewDate xmlns="4873beb7-5857-4685-be1f-d57550cc96cc" xsi:nil="true"/>
-    <TPFriendlyName xmlns="4873beb7-5857-4685-be1f-d57550cc96cc" xsi:nil="true"/>
-    <IntlLangReview xmlns="4873beb7-5857-4685-be1f-d57550cc96cc">false</IntlLangReview>
-    <LocLastLocAttemptVersionLookup xmlns="4873beb7-5857-4685-be1f-d57550cc96cc">864570</LocLastLocAttemptVersionLookup>
-    <PolicheckWords xmlns="4873beb7-5857-4685-be1f-d57550cc96cc" xsi:nil="true"/>
-    <SubmitterId xmlns="4873beb7-5857-4685-be1f-d57550cc96cc" xsi:nil="true"/>
-    <AcquiredFrom xmlns="4873beb7-5857-4685-be1f-d57550cc96cc">Internal MS</AcquiredFrom>
-    <EditorialStatus xmlns="4873beb7-5857-4685-be1f-d57550cc96cc">Complete</EditorialStatus>
-    <Markets xmlns="4873beb7-5857-4685-be1f-d57550cc96cc"/>
-    <OriginAsset xmlns="4873beb7-5857-4685-be1f-d57550cc96cc" xsi:nil="true"/>
-    <AssetStart xmlns="4873beb7-5857-4685-be1f-d57550cc96cc">2012-11-01T04:53:00+00:00</AssetStart>
-    <FriendlyTitle xmlns="4873beb7-5857-4685-be1f-d57550cc96cc" xsi:nil="true"/>
-    <MarketSpecific xmlns="4873beb7-5857-4685-be1f-d57550cc96cc">false</MarketSpecific>
-    <TPNamespace xmlns="4873beb7-5857-4685-be1f-d57550cc96cc" xsi:nil="true"/>
-    <PublishStatusLookup xmlns="4873beb7-5857-4685-be1f-d57550cc96cc">
-      <Value>1655138</Value>
-    </PublishStatusLookup>
-    <APAuthor xmlns="4873beb7-5857-4685-be1f-d57550cc96cc">
-      <UserInfo>
-        <DisplayName>MIDDLEEAST\v-keerth</DisplayName>
-        <AccountId>2799</AccountId>
-        <AccountType/>
-      </UserInfo>
-    </APAuthor>
-    <TPCommandLine xmlns="4873beb7-5857-4685-be1f-d57550cc96cc" xsi:nil="true"/>
-    <IntlLangReviewer xmlns="4873beb7-5857-4685-be1f-d57550cc96cc" xsi:nil="true"/>
-    <OpenTemplate xmlns="4873beb7-5857-4685-be1f-d57550cc96cc">true</OpenTemplate>
-    <CSXSubmissionDate xmlns="4873beb7-5857-4685-be1f-d57550cc96cc" xsi:nil="true"/>
-    <TaxCatchAll xmlns="4873beb7-5857-4685-be1f-d57550cc96cc"/>
-    <Manager xmlns="4873beb7-5857-4685-be1f-d57550cc96cc" xsi:nil="true"/>
-    <NumericId xmlns="4873beb7-5857-4685-be1f-d57550cc96cc" xsi:nil="true"/>
-    <ParentAssetId xmlns="4873beb7-5857-4685-be1f-d57550cc96cc" xsi:nil="true"/>
-    <OriginalSourceMarket xmlns="4873beb7-5857-4685-be1f-d57550cc96cc" xsi:nil="true"/>
-    <ApprovalStatus xmlns="4873beb7-5857-4685-be1f-d57550cc96cc">InProgress</ApprovalStatus>
-    <TPComponent xmlns="4873beb7-5857-4685-be1f-d57550cc96cc" xsi:nil="true"/>
-    <EditorialTags xmlns="4873beb7-5857-4685-be1f-d57550cc96cc" xsi:nil="true"/>
-    <TPExecutable xmlns="4873beb7-5857-4685-be1f-d57550cc96cc" xsi:nil="true"/>
-    <TPLaunchHelpLink xmlns="4873beb7-5857-4685-be1f-d57550cc96cc" xsi:nil="true"/>
-    <LocComments xmlns="4873beb7-5857-4685-be1f-d57550cc96cc" xsi:nil="true"/>
-    <LocRecommendedHandoff xmlns="4873beb7-5857-4685-be1f-d57550cc96cc" xsi:nil="true"/>
-    <SourceTitle xmlns="4873beb7-5857-4685-be1f-d57550cc96cc" xsi:nil="true"/>
-    <CSXUpdate xmlns="4873beb7-5857-4685-be1f-d57550cc96cc">false</CSXUpdate>
-    <IntlLocPriority xmlns="4873beb7-5857-4685-be1f-d57550cc96cc" xsi:nil="true"/>
-    <UAProjectedTotalWords xmlns="4873beb7-5857-4685-be1f-d57550cc96cc" xsi:nil="true"/>
-    <AssetType xmlns="4873beb7-5857-4685-be1f-d57550cc96cc">TP</AssetType>
-    <MachineTranslated xmlns="4873beb7-5857-4685-be1f-d57550cc96cc">false</MachineTranslated>
-    <OutputCachingOn xmlns="4873beb7-5857-4685-be1f-d57550cc96cc">false</OutputCachingOn>
-    <TemplateStatus xmlns="4873beb7-5857-4685-be1f-d57550cc96cc">Complete</TemplateStatus>
-    <IsSearchable xmlns="4873beb7-5857-4685-be1f-d57550cc96cc">true</IsSearchable>
-    <ContentItem xmlns="4873beb7-5857-4685-be1f-d57550cc96cc" xsi:nil="true"/>
-    <HandoffToMSDN xmlns="4873beb7-5857-4685-be1f-d57550cc96cc" xsi:nil="true"/>
-    <ShowIn xmlns="4873beb7-5857-4685-be1f-d57550cc96cc">Show everywhere</ShowIn>
-    <ThumbnailAssetId xmlns="4873beb7-5857-4685-be1f-d57550cc96cc" xsi:nil="true"/>
-    <UALocComments xmlns="4873beb7-5857-4685-be1f-d57550cc96cc" xsi:nil="true"/>
-    <UALocRecommendation xmlns="4873beb7-5857-4685-be1f-d57550cc96cc">Localize</UALocRecommendation>
-    <LastModifiedDateTime xmlns="4873beb7-5857-4685-be1f-d57550cc96cc" xsi:nil="true"/>
-    <LegacyData xmlns="4873beb7-5857-4685-be1f-d57550cc96cc" xsi:nil="true"/>
-    <LocManualTestRequired xmlns="4873beb7-5857-4685-be1f-d57550cc96cc">false</LocManualTestRequired>
-    <LocMarketGroupTiers2 xmlns="4873beb7-5857-4685-be1f-d57550cc96cc" xsi:nil="true"/>
-    <ClipArtFilename xmlns="4873beb7-5857-4685-be1f-d57550cc96cc" xsi:nil="true"/>
-    <TPApplication xmlns="4873beb7-5857-4685-be1f-d57550cc96cc" xsi:nil="true"/>
-    <CSXHash xmlns="4873beb7-5857-4685-be1f-d57550cc96cc" xsi:nil="true"/>
-    <DirectSourceMarket xmlns="4873beb7-5857-4685-be1f-d57550cc96cc" xsi:nil="true"/>
-    <PrimaryImageGen xmlns="4873beb7-5857-4685-be1f-d57550cc96cc">true</PrimaryImageGen>
-    <PlannedPubDate xmlns="4873beb7-5857-4685-be1f-d57550cc96cc" xsi:nil="true"/>
-    <CSXSubmissionMarket xmlns="4873beb7-5857-4685-be1f-d57550cc96cc" xsi:nil="true"/>
-    <Downloads xmlns="4873beb7-5857-4685-be1f-d57550cc96cc">0</Downloads>
-    <ArtSampleDocs xmlns="4873beb7-5857-4685-be1f-d57550cc96cc" xsi:nil="true"/>
-    <TrustLevel xmlns="4873beb7-5857-4685-be1f-d57550cc96cc">1 Microsoft Managed Content</TrustLevel>
-    <BlockPublish xmlns="4873beb7-5857-4685-be1f-d57550cc96cc">false</BlockPublish>
-    <TPLaunchHelpLinkType xmlns="4873beb7-5857-4685-be1f-d57550cc96cc">Template</TPLaunchHelpLinkType>
-    <LocalizationTagsTaxHTField0 xmlns="4873beb7-5857-4685-be1f-d57550cc96cc">
-      <Terms xmlns="http://schemas.microsoft.com/office/infopath/2007/PartnerControls"/>
-    </LocalizationTagsTaxHTField0>
-    <BusinessGroup xmlns="4873beb7-5857-4685-be1f-d57550cc96cc" xsi:nil="true"/>
-    <Providers xmlns="4873beb7-5857-4685-be1f-d57550cc96cc" xsi:nil="true"/>
-    <TemplateTemplateType xmlns="4873beb7-5857-4685-be1f-d57550cc96cc">Word Document Template</TemplateTemplateType>
-    <TimesCloned xmlns="4873beb7-5857-4685-be1f-d57550cc96cc" xsi:nil="true"/>
-    <TPAppVersion xmlns="4873beb7-5857-4685-be1f-d57550cc96cc" xsi:nil="true"/>
-    <VoteCount xmlns="4873beb7-5857-4685-be1f-d57550cc96cc" xsi:nil="true"/>
-    <AverageRating xmlns="4873beb7-5857-4685-be1f-d57550cc96cc" xsi:nil="true"/>
-    <FeatureTagsTaxHTField0 xmlns="4873beb7-5857-4685-be1f-d57550cc96cc">
-      <Terms xmlns="http://schemas.microsoft.com/office/infopath/2007/PartnerControls"/>
-    </FeatureTagsTaxHTField0>
-    <Provider xmlns="4873beb7-5857-4685-be1f-d57550cc96cc" xsi:nil="true"/>
-    <UACurrentWords xmlns="4873beb7-5857-4685-be1f-d57550cc96cc" xsi:nil="true"/>
-    <AssetId xmlns="4873beb7-5857-4685-be1f-d57550cc96cc">TP103749966</AssetId>
-    <TPClientViewer xmlns="4873beb7-5857-4685-be1f-d57550cc96cc" xsi:nil="true"/>
-    <DSATActionTaken xmlns="4873beb7-5857-4685-be1f-d57550cc96cc" xsi:nil="true"/>
-    <APEditor xmlns="4873beb7-5857-4685-be1f-d57550cc96cc">
-      <UserInfo>
-        <DisplayName/>
-        <AccountId xsi:nil="true"/>
-        <AccountType/>
-      </UserInfo>
-    </APEditor>
-    <TPInstallLocation xmlns="4873beb7-5857-4685-be1f-d57550cc96cc" xsi:nil="true"/>
-    <OOCacheId xmlns="4873beb7-5857-4685-be1f-d57550cc96cc" xsi:nil="true"/>
-    <IsDeleted xmlns="4873beb7-5857-4685-be1f-d57550cc96cc">false</IsDeleted>
-    <PublishTargets xmlns="4873beb7-5857-4685-be1f-d57550cc96cc">OfficeOnlineVNext</PublishTargets>
-    <ApprovalLog xmlns="4873beb7-5857-4685-be1f-d57550cc96cc" xsi:nil="true"/>
-    <BugNumber xmlns="4873beb7-5857-4685-be1f-d57550cc96cc" xsi:nil="true"/>
-    <CrawlForDependencies xmlns="4873beb7-5857-4685-be1f-d57550cc96cc">false</CrawlForDependencies>
-    <InternalTagsTaxHTField0 xmlns="4873beb7-5857-4685-be1f-d57550cc96cc">
-      <Terms xmlns="http://schemas.microsoft.com/office/infopath/2007/PartnerControls"/>
-    </InternalTagsTaxHTField0>
-    <LastHandOff xmlns="4873beb7-5857-4685-be1f-d57550cc96cc" xsi:nil="true"/>
-    <Milestone xmlns="4873beb7-5857-4685-be1f-d57550cc96cc" xsi:nil="true"/>
-    <OriginalRelease xmlns="4873beb7-5857-4685-be1f-d57550cc96cc">15</OriginalRelease>
-    <RecommendationsModifier xmlns="4873beb7-5857-4685-be1f-d57550cc96cc" xsi:nil="true"/>
-    <ScenarioTagsTaxHTField0 xmlns="4873beb7-5857-4685-be1f-d57550cc96cc">
-      <Terms xmlns="http://schemas.microsoft.com/office/infopath/2007/PartnerControls"/>
-    </ScenarioTagsTaxHTField0>
-    <UANotes xmlns="4873beb7-5857-4685-be1f-d57550cc96cc" xsi:nil="true"/>
-  </documentManagement>
-</p:properties>
-</file>
-
 <file path=customXml/item4.xml><?xml version="1.0" encoding="utf-8"?>
 <b:Sources xmlns:b="http://schemas.openxmlformats.org/officeDocument/2006/bibliography" SelectedStyle="\APA.XSL" StyleName="APA">
   <b:Source>
@@ -8176,6 +11589,24 @@
 </file>
 
 <file path=customXml/itemProps1.xml><?xml version="1.0" encoding="utf-8"?>
+<ds:datastoreItem xmlns:ds="http://schemas.openxmlformats.org/officeDocument/2006/customXml" ds:itemID="{83AE4ADC-D632-40A7-A0C1-0481BB069C4F}">
+  <ds:schemaRefs>
+    <ds:schemaRef ds:uri="http://schemas.microsoft.com/office/2006/metadata/properties"/>
+    <ds:schemaRef ds:uri="http://schemas.microsoft.com/office/infopath/2007/PartnerControls"/>
+    <ds:schemaRef ds:uri="4873beb7-5857-4685-be1f-d57550cc96cc"/>
+  </ds:schemaRefs>
+</ds:datastoreItem>
+</file>
+
+<file path=customXml/itemProps2.xml><?xml version="1.0" encoding="utf-8"?>
+<ds:datastoreItem xmlns:ds="http://schemas.openxmlformats.org/officeDocument/2006/customXml" ds:itemID="{FF740C13-C6A2-43D3-86C5-4CBB969C2CB1}">
+  <ds:schemaRefs>
+    <ds:schemaRef ds:uri="http://schemas.microsoft.com/sharepoint/v3/contenttype/forms"/>
+  </ds:schemaRefs>
+</ds:datastoreItem>
+</file>
+
+<file path=customXml/itemProps3.xml><?xml version="1.0" encoding="utf-8"?>
 <ds:datastoreItem xmlns:ds="http://schemas.openxmlformats.org/officeDocument/2006/customXml" ds:itemID="{88FF2527-3592-4DBF-9FD9-FEA06E5BF9A7}">
   <ds:schemaRefs>
     <ds:schemaRef ds:uri="http://schemas.microsoft.com/office/2006/metadata/contentType"/>
@@ -8193,26 +11624,8 @@
 </ds:datastoreItem>
 </file>
 
-<file path=customXml/itemProps2.xml><?xml version="1.0" encoding="utf-8"?>
-<ds:datastoreItem xmlns:ds="http://schemas.openxmlformats.org/officeDocument/2006/customXml" ds:itemID="{FF740C13-C6A2-43D3-86C5-4CBB969C2CB1}">
-  <ds:schemaRefs>
-    <ds:schemaRef ds:uri="http://schemas.microsoft.com/sharepoint/v3/contenttype/forms"/>
-  </ds:schemaRefs>
-</ds:datastoreItem>
-</file>
-
-<file path=customXml/itemProps3.xml><?xml version="1.0" encoding="utf-8"?>
-<ds:datastoreItem xmlns:ds="http://schemas.openxmlformats.org/officeDocument/2006/customXml" ds:itemID="{83AE4ADC-D632-40A7-A0C1-0481BB069C4F}">
-  <ds:schemaRefs>
-    <ds:schemaRef ds:uri="http://schemas.microsoft.com/office/2006/metadata/properties"/>
-    <ds:schemaRef ds:uri="http://schemas.microsoft.com/office/infopath/2007/PartnerControls"/>
-    <ds:schemaRef ds:uri="4873beb7-5857-4685-be1f-d57550cc96cc"/>
-  </ds:schemaRefs>
-</ds:datastoreItem>
-</file>
-
 <file path=customXml/itemProps4.xml><?xml version="1.0" encoding="utf-8"?>
-<ds:datastoreItem xmlns:ds="http://schemas.openxmlformats.org/officeDocument/2006/customXml" ds:itemID="{FB27202B-D52A-4590-9868-505E98A3163C}">
+<ds:datastoreItem xmlns:ds="http://schemas.openxmlformats.org/officeDocument/2006/customXml" ds:itemID="{133790A4-03AC-4FCE-8CDB-05A64B7AA0C1}">
   <ds:schemaRefs>
     <ds:schemaRef ds:uri="http://schemas.openxmlformats.org/officeDocument/2006/bibliography"/>
   </ds:schemaRefs>

</xml_diff>

<commit_message>
Colores, Dimensiones Y Espacios
</commit_message>
<xml_diff>
--- a/CursoTailwindCSS/CursoTailwindCSS.docx
+++ b/CursoTailwindCSS/CursoTailwindCSS.docx
@@ -2447,16 +2447,16 @@
           <w:color w:val="FFFFFF"/>
           <w:sz w:val="20"/>
           <w:szCs w:val="20"/>
-          <w:lang w:val="es-MX" w:eastAsia="es-MX"/>
-        </w:rPr>
-      </w:pPr>
-      <w:r>
-        <w:rPr>
-          <w:rFonts w:ascii="Courier New" w:eastAsia="Times New Roman" w:hAnsi="Courier New" w:cs="Courier New"/>
-          <w:color w:val="FFFFFF"/>
-          <w:sz w:val="20"/>
-          <w:szCs w:val="20"/>
-          <w:lang w:val="es-MX" w:eastAsia="es-MX"/>
+          <w:lang w:val="en-US" w:eastAsia="es-MX"/>
+        </w:rPr>
+      </w:pPr>
+      <w:r>
+        <w:rPr>
+          <w:rFonts w:ascii="Courier New" w:eastAsia="Times New Roman" w:hAnsi="Courier New" w:cs="Courier New"/>
+          <w:color w:val="FFFFFF"/>
+          <w:sz w:val="20"/>
+          <w:szCs w:val="20"/>
+          <w:lang w:val="en-US" w:eastAsia="es-MX"/>
         </w:rPr>
         <w:t xml:space="preserve">### </w:t>
       </w:r>
@@ -2467,7 +2467,7 @@
           <w:color w:val="FFFFFF"/>
           <w:sz w:val="20"/>
           <w:szCs w:val="20"/>
-          <w:lang w:val="es-MX" w:eastAsia="es-MX"/>
+          <w:lang w:val="en-US" w:eastAsia="es-MX"/>
         </w:rPr>
         <w:t>Configuracion</w:t>
       </w:r>
@@ -2478,18 +2478,40 @@
           <w:color w:val="FFFFFF"/>
           <w:sz w:val="20"/>
           <w:szCs w:val="20"/>
-          <w:lang w:val="es-MX" w:eastAsia="es-MX"/>
-        </w:rPr>
-        <w:t xml:space="preserve"> archivo </w:t>
-      </w:r>
-      <w:proofErr w:type="spellStart"/>
-      <w:r>
-        <w:rPr>
-          <w:rFonts w:ascii="Courier New" w:eastAsia="Times New Roman" w:hAnsi="Courier New" w:cs="Courier New"/>
-          <w:color w:val="FFFFFF"/>
-          <w:sz w:val="20"/>
-          <w:szCs w:val="20"/>
-          <w:lang w:val="es-MX" w:eastAsia="es-MX"/>
+          <w:lang w:val="en-US" w:eastAsia="es-MX"/>
+        </w:rPr>
+        <w:t xml:space="preserve"> </w:t>
+      </w:r>
+      <w:proofErr w:type="spellStart"/>
+      <w:r>
+        <w:rPr>
+          <w:rFonts w:ascii="Courier New" w:eastAsia="Times New Roman" w:hAnsi="Courier New" w:cs="Courier New"/>
+          <w:color w:val="FFFFFF"/>
+          <w:sz w:val="20"/>
+          <w:szCs w:val="20"/>
+          <w:lang w:val="en-US" w:eastAsia="es-MX"/>
+        </w:rPr>
+        <w:t>archivo</w:t>
+      </w:r>
+      <w:proofErr w:type="spellEnd"/>
+      <w:r>
+        <w:rPr>
+          <w:rFonts w:ascii="Courier New" w:eastAsia="Times New Roman" w:hAnsi="Courier New" w:cs="Courier New"/>
+          <w:color w:val="FFFFFF"/>
+          <w:sz w:val="20"/>
+          <w:szCs w:val="20"/>
+          <w:lang w:val="en-US" w:eastAsia="es-MX"/>
+        </w:rPr>
+        <w:t xml:space="preserve"> </w:t>
+      </w:r>
+      <w:proofErr w:type="spellStart"/>
+      <w:r>
+        <w:rPr>
+          <w:rFonts w:ascii="Courier New" w:eastAsia="Times New Roman" w:hAnsi="Courier New" w:cs="Courier New"/>
+          <w:color w:val="FFFFFF"/>
+          <w:sz w:val="20"/>
+          <w:szCs w:val="20"/>
+          <w:lang w:val="en-US" w:eastAsia="es-MX"/>
         </w:rPr>
         <w:t>css</w:t>
       </w:r>
@@ -2500,7 +2522,7 @@
           <w:color w:val="FFFFFF"/>
           <w:sz w:val="20"/>
           <w:szCs w:val="20"/>
-          <w:lang w:val="es-MX" w:eastAsia="es-MX"/>
+          <w:lang w:val="en-US" w:eastAsia="es-MX"/>
         </w:rPr>
         <w:t>/tailwind.css</w:t>
       </w:r>
@@ -2532,7 +2554,7 @@
           <w:color w:val="FFFFFF"/>
           <w:sz w:val="20"/>
           <w:szCs w:val="20"/>
-          <w:lang w:val="es-MX" w:eastAsia="es-MX"/>
+          <w:lang w:val="en-US" w:eastAsia="es-MX"/>
         </w:rPr>
       </w:pPr>
     </w:p>
@@ -2563,119 +2585,19 @@
           <w:color w:val="FFFFFF"/>
           <w:sz w:val="20"/>
           <w:szCs w:val="20"/>
-          <w:lang w:val="es-MX" w:eastAsia="es-MX"/>
-        </w:rPr>
-      </w:pPr>
-      <w:r>
-        <w:rPr>
-          <w:rFonts w:ascii="Courier New" w:eastAsia="Times New Roman" w:hAnsi="Courier New" w:cs="Courier New"/>
-          <w:color w:val="FFFFFF"/>
-          <w:sz w:val="20"/>
-          <w:szCs w:val="20"/>
-          <w:lang w:val="es-MX" w:eastAsia="es-MX"/>
-        </w:rPr>
-        <w:t>- `@</w:t>
-      </w:r>
-      <w:proofErr w:type="spellStart"/>
-      <w:r>
-        <w:rPr>
-          <w:rFonts w:ascii="Courier New" w:eastAsia="Times New Roman" w:hAnsi="Courier New" w:cs="Courier New"/>
-          <w:color w:val="FFFFFF"/>
-          <w:sz w:val="20"/>
-          <w:szCs w:val="20"/>
-          <w:lang w:val="es-MX" w:eastAsia="es-MX"/>
-        </w:rPr>
-        <w:t>tailwind</w:t>
-      </w:r>
-      <w:proofErr w:type="spellEnd"/>
-      <w:r>
-        <w:rPr>
-          <w:rFonts w:ascii="Courier New" w:eastAsia="Times New Roman" w:hAnsi="Courier New" w:cs="Courier New"/>
-          <w:color w:val="FFFFFF"/>
-          <w:sz w:val="20"/>
-          <w:szCs w:val="20"/>
-          <w:lang w:val="es-MX" w:eastAsia="es-MX"/>
-        </w:rPr>
-        <w:t xml:space="preserve"> base; @</w:t>
-      </w:r>
-      <w:proofErr w:type="spellStart"/>
-      <w:r>
-        <w:rPr>
-          <w:rFonts w:ascii="Courier New" w:eastAsia="Times New Roman" w:hAnsi="Courier New" w:cs="Courier New"/>
-          <w:color w:val="FFFFFF"/>
-          <w:sz w:val="20"/>
-          <w:szCs w:val="20"/>
-          <w:lang w:val="es-MX" w:eastAsia="es-MX"/>
-        </w:rPr>
-        <w:t>tailwind</w:t>
-      </w:r>
-      <w:proofErr w:type="spellEnd"/>
-      <w:r>
-        <w:rPr>
-          <w:rFonts w:ascii="Courier New" w:eastAsia="Times New Roman" w:hAnsi="Courier New" w:cs="Courier New"/>
-          <w:color w:val="FFFFFF"/>
-          <w:sz w:val="20"/>
-          <w:szCs w:val="20"/>
-          <w:lang w:val="es-MX" w:eastAsia="es-MX"/>
-        </w:rPr>
-        <w:t xml:space="preserve"> </w:t>
-      </w:r>
-      <w:proofErr w:type="spellStart"/>
-      <w:r>
-        <w:rPr>
-          <w:rFonts w:ascii="Courier New" w:eastAsia="Times New Roman" w:hAnsi="Courier New" w:cs="Courier New"/>
-          <w:color w:val="FFFFFF"/>
-          <w:sz w:val="20"/>
-          <w:szCs w:val="20"/>
-          <w:lang w:val="es-MX" w:eastAsia="es-MX"/>
-        </w:rPr>
-        <w:t>components</w:t>
-      </w:r>
-      <w:proofErr w:type="spellEnd"/>
-      <w:r>
-        <w:rPr>
-          <w:rFonts w:ascii="Courier New" w:eastAsia="Times New Roman" w:hAnsi="Courier New" w:cs="Courier New"/>
-          <w:color w:val="FFFFFF"/>
-          <w:sz w:val="20"/>
-          <w:szCs w:val="20"/>
-          <w:lang w:val="es-MX" w:eastAsia="es-MX"/>
-        </w:rPr>
-        <w:t>; @</w:t>
-      </w:r>
-      <w:proofErr w:type="spellStart"/>
-      <w:r>
-        <w:rPr>
-          <w:rFonts w:ascii="Courier New" w:eastAsia="Times New Roman" w:hAnsi="Courier New" w:cs="Courier New"/>
-          <w:color w:val="FFFFFF"/>
-          <w:sz w:val="20"/>
-          <w:szCs w:val="20"/>
-          <w:lang w:val="es-MX" w:eastAsia="es-MX"/>
-        </w:rPr>
-        <w:t>tailwind</w:t>
-      </w:r>
-      <w:proofErr w:type="spellEnd"/>
-      <w:r>
-        <w:rPr>
-          <w:rFonts w:ascii="Courier New" w:eastAsia="Times New Roman" w:hAnsi="Courier New" w:cs="Courier New"/>
-          <w:color w:val="FFFFFF"/>
-          <w:sz w:val="20"/>
-          <w:szCs w:val="20"/>
-          <w:lang w:val="es-MX" w:eastAsia="es-MX"/>
-        </w:rPr>
-        <w:t xml:space="preserve"> </w:t>
-      </w:r>
-      <w:proofErr w:type="spellStart"/>
-      <w:r>
-        <w:rPr>
-          <w:rFonts w:ascii="Courier New" w:eastAsia="Times New Roman" w:hAnsi="Courier New" w:cs="Courier New"/>
-          <w:color w:val="FFFFFF"/>
-          <w:sz w:val="20"/>
-          <w:szCs w:val="20"/>
-          <w:lang w:val="es-MX" w:eastAsia="es-MX"/>
-        </w:rPr>
-        <w:t>utilities</w:t>
-      </w:r>
-      <w:proofErr w:type="spellEnd"/>
+          <w:lang w:val="en-US" w:eastAsia="es-MX"/>
+        </w:rPr>
+      </w:pPr>
+      <w:r>
+        <w:rPr>
+          <w:rFonts w:ascii="Courier New" w:eastAsia="Times New Roman" w:hAnsi="Courier New" w:cs="Courier New"/>
+          <w:color w:val="FFFFFF"/>
+          <w:sz w:val="20"/>
+          <w:szCs w:val="20"/>
+          <w:lang w:val="en-US" w:eastAsia="es-MX"/>
+        </w:rPr>
+        <w:t>- `@tailwind base; @tailwind components; @tailwind utilities</w:t>
+      </w:r>
       <w:proofErr w:type="gramStart"/>
       <w:r>
         <w:rPr>
@@ -2683,7 +2605,7 @@
           <w:color w:val="FFFFFF"/>
           <w:sz w:val="20"/>
           <w:szCs w:val="20"/>
-          <w:lang w:val="es-MX" w:eastAsia="es-MX"/>
+          <w:lang w:val="en-US" w:eastAsia="es-MX"/>
         </w:rPr>
         <w:t>;`</w:t>
       </w:r>
@@ -2716,7 +2638,7 @@
           <w:color w:val="FFFFFF"/>
           <w:sz w:val="20"/>
           <w:szCs w:val="20"/>
-          <w:lang w:val="es-MX" w:eastAsia="es-MX"/>
+          <w:lang w:val="en-US" w:eastAsia="es-MX"/>
         </w:rPr>
       </w:pPr>
     </w:p>
@@ -6910,6 +6832,7 @@
         <w:rPr>
           <w:rStyle w:val="CdigoHTML"/>
           <w:color w:val="FFFFFF"/>
+          <w:lang w:val="en-US"/>
         </w:rPr>
       </w:pPr>
       <w:r>
@@ -6920,28 +6843,29 @@
         </w:rPr>
         <w:t xml:space="preserve">    </w:t>
       </w:r>
-      <w:proofErr w:type="spellStart"/>
       <w:proofErr w:type="gramStart"/>
       <w:r>
         <w:rPr>
           <w:rStyle w:val="hljs-builtin"/>
           <w:color w:val="A6E22E"/>
+          <w:lang w:val="en-US"/>
         </w:rPr>
         <w:t>require</w:t>
       </w:r>
-      <w:proofErr w:type="spellEnd"/>
+      <w:r>
+        <w:rPr>
+          <w:rStyle w:val="CdigoHTML"/>
+          <w:color w:val="FFFFFF"/>
+          <w:lang w:val="en-US"/>
+        </w:rPr>
+        <w:t>(</w:t>
+      </w:r>
       <w:proofErr w:type="gramEnd"/>
-      <w:r>
-        <w:rPr>
-          <w:rStyle w:val="CdigoHTML"/>
-          <w:color w:val="FFFFFF"/>
-        </w:rPr>
-        <w:t>(</w:t>
-      </w:r>
       <w:r>
         <w:rPr>
           <w:rStyle w:val="hljs-string"/>
           <w:color w:val="A6E22E"/>
+          <w:lang w:val="en-US"/>
         </w:rPr>
         <w:t>'</w:t>
       </w:r>
@@ -6950,21 +6874,24 @@
         <w:rPr>
           <w:rStyle w:val="hljs-string"/>
           <w:color w:val="A6E22E"/>
-        </w:rPr>
-        <w:t>tailwindcss-border-gradients</w:t>
+          <w:lang w:val="en-US"/>
+        </w:rPr>
+        <w:t>tailwindcss</w:t>
       </w:r>
       <w:proofErr w:type="spellEnd"/>
       <w:r>
         <w:rPr>
           <w:rStyle w:val="hljs-string"/>
           <w:color w:val="A6E22E"/>
-        </w:rPr>
-        <w:t>'</w:t>
-      </w:r>
-      <w:r>
-        <w:rPr>
-          <w:rStyle w:val="CdigoHTML"/>
-          <w:color w:val="FFFFFF"/>
+          <w:lang w:val="en-US"/>
+        </w:rPr>
+        <w:t>-border-gradients'</w:t>
+      </w:r>
+      <w:r>
+        <w:rPr>
+          <w:rStyle w:val="CdigoHTML"/>
+          <w:color w:val="FFFFFF"/>
+          <w:lang w:val="en-US"/>
         </w:rPr>
         <w:t>),</w:t>
       </w:r>
@@ -6976,12 +6903,14 @@
         <w:rPr>
           <w:rStyle w:val="CdigoHTML"/>
           <w:color w:val="FFFFFF"/>
-        </w:rPr>
-      </w:pPr>
-      <w:r>
-        <w:rPr>
-          <w:rStyle w:val="CdigoHTML"/>
-          <w:color w:val="FFFFFF"/>
+          <w:lang w:val="en-US"/>
+        </w:rPr>
+      </w:pPr>
+      <w:r>
+        <w:rPr>
+          <w:rStyle w:val="CdigoHTML"/>
+          <w:color w:val="FFFFFF"/>
+          <w:lang w:val="en-US"/>
         </w:rPr>
         <w:t xml:space="preserve">  ],</w:t>
       </w:r>
@@ -6995,12 +6924,14 @@
           <w:color w:val="FFFFFF"/>
           <w:sz w:val="21"/>
           <w:szCs w:val="21"/>
-        </w:rPr>
-      </w:pPr>
-      <w:r>
-        <w:rPr>
-          <w:rStyle w:val="CdigoHTML"/>
-          <w:color w:val="FFFFFF"/>
+          <w:lang w:val="en-US"/>
+        </w:rPr>
+      </w:pPr>
+      <w:r>
+        <w:rPr>
+          <w:rStyle w:val="CdigoHTML"/>
+          <w:color w:val="FFFFFF"/>
+          <w:lang w:val="en-US"/>
         </w:rPr>
         <w:t>...</w:t>
       </w:r>
@@ -7008,7 +6939,7 @@
     <w:p>
       <w:pPr>
         <w:rPr>
-          <w:lang w:val="es-MX"/>
+          <w:lang w:val="en-US"/>
         </w:rPr>
       </w:pPr>
     </w:p>
@@ -7519,77 +7450,739 @@
           <w:lang w:val="es-MX"/>
         </w:rPr>
       </w:pPr>
+      <w:r>
+        <w:rPr>
+          <w:rFonts w:ascii="Arial" w:hAnsi="Arial" w:cs="Arial"/>
+          <w:sz w:val="20"/>
+          <w:lang w:val="es-MX"/>
+        </w:rPr>
+        <w:t>CSS posee diferentes tipos de paradigmas para abstraer un diseño, como BEM descrito por </w:t>
+      </w:r>
+      <w:proofErr w:type="spellStart"/>
+      <w:r>
+        <w:rPr>
+          <w:rFonts w:ascii="Arial" w:hAnsi="Arial" w:cs="Arial"/>
+          <w:sz w:val="20"/>
+          <w:lang w:val="es-MX"/>
+        </w:rPr>
+        <w:fldChar w:fldCharType="begin"/>
+      </w:r>
+      <w:r>
+        <w:rPr>
+          <w:rFonts w:ascii="Arial" w:hAnsi="Arial" w:cs="Arial"/>
+          <w:sz w:val="20"/>
+          <w:lang w:val="es-MX"/>
+        </w:rPr>
+        <w:instrText xml:space="preserve"> HYPERLINK "https://tailwindcss.com/docs/utility-first/" \t "_blank" </w:instrText>
+      </w:r>
+      <w:r>
+        <w:rPr>
+          <w:rFonts w:ascii="Arial" w:hAnsi="Arial" w:cs="Arial"/>
+          <w:sz w:val="20"/>
+          <w:lang w:val="es-MX"/>
+        </w:rPr>
+        <w:fldChar w:fldCharType="separate"/>
+      </w:r>
+      <w:r>
+        <w:rPr>
+          <w:rStyle w:val="Hipervnculo"/>
+          <w:rFonts w:ascii="Arial" w:hAnsi="Arial" w:cs="Arial"/>
+          <w:sz w:val="20"/>
+          <w:lang w:val="es-MX"/>
+        </w:rPr>
+        <w:t>Tailwind</w:t>
+      </w:r>
+      <w:proofErr w:type="spellEnd"/>
+      <w:r>
+        <w:rPr>
+          <w:rFonts w:ascii="Arial" w:hAnsi="Arial" w:cs="Arial"/>
+          <w:sz w:val="20"/>
+          <w:lang w:val="es-MX"/>
+        </w:rPr>
+        <w:fldChar w:fldCharType="end"/>
+      </w:r>
+      <w:r>
+        <w:rPr>
+          <w:rFonts w:ascii="Arial" w:hAnsi="Arial" w:cs="Arial"/>
+          <w:sz w:val="20"/>
+          <w:lang w:val="es-MX"/>
+        </w:rPr>
+        <w:t> en ésta sección:</w:t>
+      </w:r>
+    </w:p>
+    <w:p>
+      <w:pPr>
+        <w:rPr>
+          <w:lang w:val="es-MX"/>
+        </w:rPr>
+      </w:pPr>
+    </w:p>
+    <w:p>
+      <w:pPr>
+        <w:rPr>
+          <w:lang w:val="es-MX"/>
+        </w:rPr>
+      </w:pPr>
+    </w:p>
+    <w:p>
+      <w:pPr>
+        <w:pStyle w:val="Ttulo1"/>
+      </w:pPr>
+      <w:r>
+        <w:t>Colores</w:t>
+      </w:r>
+    </w:p>
+    <w:p>
+      <w:pPr>
+        <w:spacing w:before="0" w:after="0"/>
+        <w:rPr>
+          <w:rFonts w:ascii="Arial" w:hAnsi="Arial" w:cs="Arial"/>
+          <w:sz w:val="20"/>
+          <w:lang w:val="es-MX"/>
+        </w:rPr>
+      </w:pPr>
+      <w:r>
+        <w:rPr>
+          <w:rFonts w:ascii="Arial" w:hAnsi="Arial" w:cs="Arial"/>
+          <w:sz w:val="20"/>
+          <w:lang w:val="es-MX"/>
+        </w:rPr>
+        <w:t>Los elementos que pueden ser afectados por los colores son:</w:t>
+      </w:r>
+    </w:p>
+    <w:p>
+      <w:pPr>
+        <w:numPr>
+          <w:ilvl w:val="0"/>
+          <w:numId w:val="19"/>
+        </w:numPr>
+        <w:spacing w:before="0" w:after="0"/>
+        <w:rPr>
+          <w:rFonts w:ascii="Arial" w:hAnsi="Arial" w:cs="Arial"/>
+          <w:sz w:val="20"/>
+          <w:lang w:val="es-MX"/>
+        </w:rPr>
+      </w:pPr>
+      <w:r>
+        <w:rPr>
+          <w:rFonts w:ascii="Arial" w:hAnsi="Arial" w:cs="Arial"/>
+          <w:sz w:val="20"/>
+          <w:lang w:val="es-MX"/>
+        </w:rPr>
+        <w:t>Fondo.</w:t>
+      </w:r>
+    </w:p>
+    <w:p>
+      <w:pPr>
+        <w:numPr>
+          <w:ilvl w:val="0"/>
+          <w:numId w:val="19"/>
+        </w:numPr>
+        <w:spacing w:before="0" w:after="0"/>
+        <w:rPr>
+          <w:rFonts w:ascii="Arial" w:hAnsi="Arial" w:cs="Arial"/>
+          <w:sz w:val="20"/>
+          <w:lang w:val="es-MX"/>
+        </w:rPr>
+      </w:pPr>
+      <w:r>
+        <w:rPr>
+          <w:rFonts w:ascii="Arial" w:hAnsi="Arial" w:cs="Arial"/>
+          <w:sz w:val="20"/>
+          <w:lang w:val="es-MX"/>
+        </w:rPr>
+        <w:t>Texto.</w:t>
+      </w:r>
+    </w:p>
+    <w:p>
+      <w:pPr>
+        <w:numPr>
+          <w:ilvl w:val="0"/>
+          <w:numId w:val="19"/>
+        </w:numPr>
+        <w:spacing w:before="0" w:after="0"/>
+        <w:rPr>
+          <w:rFonts w:ascii="Arial" w:hAnsi="Arial" w:cs="Arial"/>
+          <w:sz w:val="20"/>
+          <w:lang w:val="es-MX"/>
+        </w:rPr>
+      </w:pPr>
+      <w:r>
+        <w:rPr>
+          <w:rFonts w:ascii="Arial" w:hAnsi="Arial" w:cs="Arial"/>
+          <w:sz w:val="20"/>
+          <w:lang w:val="es-MX"/>
+        </w:rPr>
+        <w:t>Bordes.</w:t>
+      </w:r>
+    </w:p>
+    <w:p>
+      <w:pPr>
+        <w:numPr>
+          <w:ilvl w:val="0"/>
+          <w:numId w:val="19"/>
+        </w:numPr>
+        <w:spacing w:before="0" w:after="0"/>
+        <w:rPr>
+          <w:rFonts w:ascii="Arial" w:hAnsi="Arial" w:cs="Arial"/>
+          <w:sz w:val="20"/>
+          <w:lang w:val="es-MX"/>
+        </w:rPr>
+      </w:pPr>
+      <w:proofErr w:type="spellStart"/>
+      <w:r>
+        <w:rPr>
+          <w:rFonts w:ascii="Arial" w:hAnsi="Arial" w:cs="Arial"/>
+          <w:sz w:val="20"/>
+          <w:lang w:val="es-MX"/>
+        </w:rPr>
+        <w:t>Placeholder</w:t>
+      </w:r>
+      <w:proofErr w:type="spellEnd"/>
+      <w:r>
+        <w:rPr>
+          <w:rFonts w:ascii="Arial" w:hAnsi="Arial" w:cs="Arial"/>
+          <w:sz w:val="20"/>
+          <w:lang w:val="es-MX"/>
+        </w:rPr>
+        <w:t>.</w:t>
+      </w:r>
+    </w:p>
+    <w:p>
+      <w:pPr>
+        <w:spacing w:before="0" w:after="0"/>
+        <w:rPr>
+          <w:rFonts w:ascii="Arial" w:hAnsi="Arial" w:cs="Arial"/>
+          <w:sz w:val="20"/>
+          <w:lang w:val="es-MX"/>
+        </w:rPr>
+      </w:pPr>
+      <w:proofErr w:type="spellStart"/>
+      <w:r>
+        <w:rPr>
+          <w:rFonts w:ascii="Arial" w:hAnsi="Arial" w:cs="Arial"/>
+          <w:sz w:val="20"/>
+          <w:lang w:val="es-MX"/>
+        </w:rPr>
+        <w:t>Taildwind</w:t>
+      </w:r>
+      <w:proofErr w:type="spellEnd"/>
+      <w:r>
+        <w:rPr>
+          <w:rFonts w:ascii="Arial" w:hAnsi="Arial" w:cs="Arial"/>
+          <w:sz w:val="20"/>
+          <w:lang w:val="es-MX"/>
+        </w:rPr>
+        <w:t xml:space="preserve"> por default tiene valores ya predefinidos, para conocerlos tenemos que generar un archivo de configuración con todos los valores completos:</w:t>
+      </w:r>
+      <w:r>
+        <w:rPr>
+          <w:rFonts w:ascii="Arial" w:hAnsi="Arial" w:cs="Arial"/>
+          <w:sz w:val="20"/>
+          <w:lang w:val="es-MX"/>
+        </w:rPr>
+        <w:br/>
+      </w:r>
+      <w:proofErr w:type="spellStart"/>
+      <w:r>
+        <w:rPr>
+          <w:rFonts w:ascii="Arial" w:hAnsi="Arial" w:cs="Arial"/>
+          <w:sz w:val="20"/>
+          <w:lang w:val="es-MX"/>
+        </w:rPr>
+        <w:t>npx</w:t>
+      </w:r>
+      <w:proofErr w:type="spellEnd"/>
+      <w:r>
+        <w:rPr>
+          <w:rFonts w:ascii="Arial" w:hAnsi="Arial" w:cs="Arial"/>
+          <w:sz w:val="20"/>
+          <w:lang w:val="es-MX"/>
+        </w:rPr>
+        <w:t xml:space="preserve"> </w:t>
+      </w:r>
+      <w:proofErr w:type="spellStart"/>
+      <w:r>
+        <w:rPr>
+          <w:rFonts w:ascii="Arial" w:hAnsi="Arial" w:cs="Arial"/>
+          <w:sz w:val="20"/>
+          <w:lang w:val="es-MX"/>
+        </w:rPr>
+        <w:t>tailwindcss</w:t>
+      </w:r>
+      <w:proofErr w:type="spellEnd"/>
+      <w:r>
+        <w:rPr>
+          <w:rFonts w:ascii="Arial" w:hAnsi="Arial" w:cs="Arial"/>
+          <w:sz w:val="20"/>
+          <w:lang w:val="es-MX"/>
+        </w:rPr>
+        <w:t xml:space="preserve"> </w:t>
+      </w:r>
+      <w:proofErr w:type="spellStart"/>
+      <w:r>
+        <w:rPr>
+          <w:rFonts w:ascii="Arial" w:hAnsi="Arial" w:cs="Arial"/>
+          <w:sz w:val="20"/>
+          <w:lang w:val="es-MX"/>
+        </w:rPr>
+        <w:t>init</w:t>
+      </w:r>
+      <w:proofErr w:type="spellEnd"/>
+      <w:r>
+        <w:rPr>
+          <w:rFonts w:ascii="Arial" w:hAnsi="Arial" w:cs="Arial"/>
+          <w:sz w:val="20"/>
+          <w:lang w:val="es-MX"/>
+        </w:rPr>
+        <w:t xml:space="preserve"> tailwind.config.full.js --full</w:t>
+      </w:r>
+    </w:p>
+    <w:p>
+      <w:pPr>
+        <w:spacing w:before="0" w:after="0"/>
+        <w:rPr>
+          <w:rFonts w:ascii="Arial" w:hAnsi="Arial" w:cs="Arial"/>
+          <w:sz w:val="20"/>
+          <w:lang w:val="es-MX"/>
+        </w:rPr>
+      </w:pPr>
+      <w:r>
+        <w:rPr>
+          <w:rFonts w:ascii="Arial" w:hAnsi="Arial" w:cs="Arial"/>
+          <w:sz w:val="20"/>
+          <w:lang w:val="es-MX"/>
+        </w:rPr>
+        <w:t>Se puede ver la paleta de colores por defecto aquí:</w:t>
+      </w:r>
+      <w:r>
+        <w:rPr>
+          <w:rFonts w:ascii="Arial" w:hAnsi="Arial" w:cs="Arial"/>
+          <w:sz w:val="20"/>
+          <w:lang w:val="es-MX"/>
+        </w:rPr>
+        <w:br/>
+      </w:r>
+      <w:hyperlink r:id="rId16" w:anchor="default-color-palette" w:tgtFrame="_blank" w:history="1">
+        <w:r>
+          <w:rPr>
+            <w:rStyle w:val="Hipervnculo"/>
+            <w:rFonts w:ascii="Arial" w:hAnsi="Arial" w:cs="Arial"/>
+            <w:sz w:val="20"/>
+            <w:lang w:val="es-MX"/>
+          </w:rPr>
+          <w:t>https://tailwindcss.com/docs/customizing-colors/#default-color-palette</w:t>
+        </w:r>
+      </w:hyperlink>
+    </w:p>
+    <w:p>
+      <w:pPr>
+        <w:pStyle w:val="Ttulo1"/>
+      </w:pPr>
+      <w:r>
+        <w:lastRenderedPageBreak/>
+        <w:t>Dimensiones y Espacios</w:t>
+      </w:r>
+    </w:p>
+    <w:p>
+      <w:pPr>
+        <w:spacing w:before="0" w:after="0"/>
+        <w:rPr>
+          <w:rFonts w:ascii="Arial" w:hAnsi="Arial" w:cs="Arial"/>
+          <w:sz w:val="20"/>
+        </w:rPr>
+      </w:pPr>
+    </w:p>
+    <w:p>
+      <w:pPr>
+        <w:spacing w:before="0" w:after="0"/>
+        <w:rPr>
+          <w:rFonts w:ascii="Arial" w:hAnsi="Arial" w:cs="Arial"/>
+          <w:sz w:val="20"/>
+          <w:lang w:val="es-MX"/>
+        </w:rPr>
+      </w:pPr>
+      <w:proofErr w:type="spellStart"/>
+      <w:r>
+        <w:rPr>
+          <w:rFonts w:ascii="Arial" w:hAnsi="Arial" w:cs="Arial"/>
+          <w:sz w:val="20"/>
+          <w:lang w:val="es-MX"/>
+        </w:rPr>
+        <w:t>Tailwind</w:t>
+      </w:r>
+      <w:proofErr w:type="spellEnd"/>
+      <w:r>
+        <w:rPr>
+          <w:rFonts w:ascii="Arial" w:hAnsi="Arial" w:cs="Arial"/>
+          <w:sz w:val="20"/>
+          <w:lang w:val="es-MX"/>
+        </w:rPr>
+        <w:t xml:space="preserve"> utiliza un sistema de espacios que se puede configurar. Se maneja internamente utilizando rem. Se puede visualizar desde el archivo tailwind.config.full.js.</w:t>
+      </w:r>
+    </w:p>
+    <w:p>
+      <w:pPr>
+        <w:spacing w:before="0" w:after="0"/>
+        <w:rPr>
+          <w:rFonts w:ascii="Arial" w:hAnsi="Arial" w:cs="Arial"/>
+          <w:sz w:val="20"/>
+          <w:lang w:val="es-MX"/>
+        </w:rPr>
+      </w:pPr>
+      <w:r>
+        <w:rPr>
+          <w:rFonts w:ascii="Arial" w:hAnsi="Arial" w:cs="Arial"/>
+          <w:sz w:val="20"/>
+          <w:lang w:val="es-MX"/>
+        </w:rPr>
+        <w:t>Se puede utilizar en:</w:t>
+      </w:r>
+    </w:p>
+    <w:p>
+      <w:pPr>
+        <w:numPr>
+          <w:ilvl w:val="0"/>
+          <w:numId w:val="20"/>
+        </w:numPr>
+        <w:spacing w:before="0" w:after="0"/>
+        <w:rPr>
+          <w:rFonts w:ascii="Arial" w:hAnsi="Arial" w:cs="Arial"/>
+          <w:sz w:val="20"/>
+          <w:lang w:val="es-MX"/>
+        </w:rPr>
+      </w:pPr>
+      <w:proofErr w:type="spellStart"/>
+      <w:r>
+        <w:rPr>
+          <w:rFonts w:ascii="Arial" w:hAnsi="Arial" w:cs="Arial"/>
+          <w:sz w:val="20"/>
+          <w:lang w:val="es-MX"/>
+        </w:rPr>
+        <w:t>Height</w:t>
+      </w:r>
+      <w:proofErr w:type="spellEnd"/>
+      <w:r>
+        <w:rPr>
+          <w:rFonts w:ascii="Arial" w:hAnsi="Arial" w:cs="Arial"/>
+          <w:sz w:val="20"/>
+          <w:lang w:val="es-MX"/>
+        </w:rPr>
+        <w:t>.</w:t>
+      </w:r>
+    </w:p>
+    <w:p>
+      <w:pPr>
+        <w:numPr>
+          <w:ilvl w:val="0"/>
+          <w:numId w:val="20"/>
+        </w:numPr>
+        <w:spacing w:before="0" w:after="0"/>
+        <w:rPr>
+          <w:rFonts w:ascii="Arial" w:hAnsi="Arial" w:cs="Arial"/>
+          <w:sz w:val="20"/>
+          <w:lang w:val="es-MX"/>
+        </w:rPr>
+      </w:pPr>
+      <w:proofErr w:type="spellStart"/>
+      <w:r>
+        <w:rPr>
+          <w:rFonts w:ascii="Arial" w:hAnsi="Arial" w:cs="Arial"/>
+          <w:sz w:val="20"/>
+          <w:lang w:val="es-MX"/>
+        </w:rPr>
+        <w:t>Width</w:t>
+      </w:r>
+      <w:proofErr w:type="spellEnd"/>
+      <w:r>
+        <w:rPr>
+          <w:rFonts w:ascii="Arial" w:hAnsi="Arial" w:cs="Arial"/>
+          <w:sz w:val="20"/>
+          <w:lang w:val="es-MX"/>
+        </w:rPr>
+        <w:t>.</w:t>
+      </w:r>
+    </w:p>
+    <w:p>
+      <w:pPr>
+        <w:numPr>
+          <w:ilvl w:val="0"/>
+          <w:numId w:val="20"/>
+        </w:numPr>
+        <w:spacing w:before="0" w:after="0"/>
+        <w:rPr>
+          <w:rFonts w:ascii="Arial" w:hAnsi="Arial" w:cs="Arial"/>
+          <w:sz w:val="20"/>
+          <w:lang w:val="es-MX"/>
+        </w:rPr>
+      </w:pPr>
+      <w:proofErr w:type="spellStart"/>
+      <w:r>
+        <w:rPr>
+          <w:rFonts w:ascii="Arial" w:hAnsi="Arial" w:cs="Arial"/>
+          <w:sz w:val="20"/>
+          <w:lang w:val="es-MX"/>
+        </w:rPr>
+        <w:t>Margin</w:t>
+      </w:r>
+      <w:proofErr w:type="spellEnd"/>
+      <w:r>
+        <w:rPr>
+          <w:rFonts w:ascii="Arial" w:hAnsi="Arial" w:cs="Arial"/>
+          <w:sz w:val="20"/>
+          <w:lang w:val="es-MX"/>
+        </w:rPr>
+        <w:t>.</w:t>
+      </w:r>
+    </w:p>
+    <w:p>
+      <w:pPr>
+        <w:numPr>
+          <w:ilvl w:val="0"/>
+          <w:numId w:val="20"/>
+        </w:numPr>
+        <w:spacing w:before="0" w:after="0"/>
+        <w:rPr>
+          <w:rFonts w:ascii="Arial" w:hAnsi="Arial" w:cs="Arial"/>
+          <w:sz w:val="20"/>
+          <w:lang w:val="es-MX"/>
+        </w:rPr>
+      </w:pPr>
+      <w:proofErr w:type="spellStart"/>
+      <w:r>
+        <w:rPr>
+          <w:rFonts w:ascii="Arial" w:hAnsi="Arial" w:cs="Arial"/>
+          <w:sz w:val="20"/>
+          <w:lang w:val="es-MX"/>
+        </w:rPr>
+        <w:t>Padding</w:t>
+      </w:r>
+      <w:proofErr w:type="spellEnd"/>
+      <w:r>
+        <w:rPr>
+          <w:rFonts w:ascii="Arial" w:hAnsi="Arial" w:cs="Arial"/>
+          <w:sz w:val="20"/>
+          <w:lang w:val="es-MX"/>
+        </w:rPr>
+        <w:t>.</w:t>
+      </w:r>
+    </w:p>
+    <w:p>
+      <w:pPr>
+        <w:spacing w:before="0" w:after="0"/>
+        <w:rPr>
+          <w:rFonts w:ascii="Arial" w:hAnsi="Arial" w:cs="Arial"/>
+          <w:sz w:val="20"/>
+          <w:lang w:val="es-MX"/>
+        </w:rPr>
+      </w:pPr>
+      <w:r>
+        <w:rPr>
+          <w:rFonts w:ascii="Arial" w:hAnsi="Arial" w:cs="Arial"/>
+          <w:sz w:val="20"/>
+          <w:lang w:val="es-MX"/>
+        </w:rPr>
+        <w:t>En las clases de los elementos se añaden cosas como:</w:t>
+      </w:r>
+      <w:r>
+        <w:rPr>
+          <w:rFonts w:ascii="Arial" w:hAnsi="Arial" w:cs="Arial"/>
+          <w:sz w:val="20"/>
+          <w:lang w:val="es-MX"/>
+        </w:rPr>
+        <w:br/>
+        <w:t>h-32 w-1/2 pt-2 mx-auto</w:t>
+      </w:r>
+    </w:p>
+    <w:p>
+      <w:pPr>
+        <w:spacing w:before="0" w:after="0"/>
+        <w:rPr>
+          <w:rFonts w:ascii="Arial" w:hAnsi="Arial" w:cs="Arial"/>
+          <w:sz w:val="20"/>
+          <w:lang w:val="es-MX"/>
+        </w:rPr>
+      </w:pPr>
+      <w:r>
+        <w:rPr>
+          <w:rFonts w:ascii="Arial" w:hAnsi="Arial" w:cs="Arial"/>
+          <w:sz w:val="20"/>
+          <w:lang w:val="es-MX"/>
+        </w:rPr>
+        <w:t xml:space="preserve">Para </w:t>
+      </w:r>
+      <w:proofErr w:type="spellStart"/>
+      <w:r>
+        <w:rPr>
+          <w:rFonts w:ascii="Arial" w:hAnsi="Arial" w:cs="Arial"/>
+          <w:sz w:val="20"/>
+          <w:lang w:val="es-MX"/>
+        </w:rPr>
+        <w:t>manajear</w:t>
+      </w:r>
+      <w:proofErr w:type="spellEnd"/>
+      <w:r>
+        <w:rPr>
+          <w:rFonts w:ascii="Arial" w:hAnsi="Arial" w:cs="Arial"/>
+          <w:sz w:val="20"/>
+          <w:lang w:val="es-MX"/>
+        </w:rPr>
+        <w:t xml:space="preserve"> el </w:t>
+      </w:r>
+      <w:proofErr w:type="spellStart"/>
+      <w:r>
+        <w:rPr>
+          <w:rFonts w:ascii="Arial" w:hAnsi="Arial" w:cs="Arial"/>
+          <w:sz w:val="20"/>
+          <w:lang w:val="es-MX"/>
+        </w:rPr>
+        <w:t>height</w:t>
+      </w:r>
+      <w:proofErr w:type="spellEnd"/>
+      <w:r>
+        <w:rPr>
+          <w:rFonts w:ascii="Arial" w:hAnsi="Arial" w:cs="Arial"/>
+          <w:sz w:val="20"/>
+          <w:lang w:val="es-MX"/>
+        </w:rPr>
+        <w:t>:</w:t>
+      </w:r>
+      <w:r>
+        <w:rPr>
+          <w:rFonts w:ascii="Arial" w:hAnsi="Arial" w:cs="Arial"/>
+          <w:sz w:val="20"/>
+          <w:lang w:val="es-MX"/>
+        </w:rPr>
+        <w:br/>
+      </w:r>
+      <w:hyperlink r:id="rId17" w:anchor="app" w:tgtFrame="_blank" w:history="1">
+        <w:r>
+          <w:rPr>
+            <w:rStyle w:val="Hipervnculo"/>
+            <w:rFonts w:ascii="Arial" w:hAnsi="Arial" w:cs="Arial"/>
+            <w:sz w:val="20"/>
+            <w:lang w:val="es-MX"/>
+          </w:rPr>
+          <w:t>https://tailwindcss.com/docs/height/#app</w:t>
+        </w:r>
+      </w:hyperlink>
+    </w:p>
+    <w:p>
+      <w:pPr>
+        <w:spacing w:before="0" w:after="0"/>
+        <w:rPr>
+          <w:rFonts w:ascii="Arial" w:hAnsi="Arial" w:cs="Arial"/>
+          <w:sz w:val="20"/>
+          <w:lang w:val="es-MX"/>
+        </w:rPr>
+      </w:pPr>
+      <w:r>
+        <w:rPr>
+          <w:rFonts w:ascii="Arial" w:hAnsi="Arial" w:cs="Arial"/>
+          <w:sz w:val="20"/>
+          <w:lang w:val="es-MX"/>
+        </w:rPr>
+        <w:t xml:space="preserve">Para manejar </w:t>
+      </w:r>
+      <w:proofErr w:type="spellStart"/>
+      <w:r>
+        <w:rPr>
+          <w:rFonts w:ascii="Arial" w:hAnsi="Arial" w:cs="Arial"/>
+          <w:sz w:val="20"/>
+          <w:lang w:val="es-MX"/>
+        </w:rPr>
+        <w:t>width</w:t>
+      </w:r>
+      <w:proofErr w:type="spellEnd"/>
+      <w:r>
+        <w:rPr>
+          <w:rFonts w:ascii="Arial" w:hAnsi="Arial" w:cs="Arial"/>
+          <w:sz w:val="20"/>
+          <w:lang w:val="es-MX"/>
+        </w:rPr>
+        <w:t xml:space="preserve"> en porcentajes se puede ver esta documentación:</w:t>
+      </w:r>
+      <w:r>
+        <w:rPr>
+          <w:rFonts w:ascii="Arial" w:hAnsi="Arial" w:cs="Arial"/>
+          <w:sz w:val="20"/>
+          <w:lang w:val="es-MX"/>
+        </w:rPr>
+        <w:br/>
+      </w:r>
+      <w:hyperlink r:id="rId18" w:anchor="app" w:tgtFrame="_blank" w:history="1">
+        <w:r>
+          <w:rPr>
+            <w:rStyle w:val="Hipervnculo"/>
+            <w:rFonts w:ascii="Arial" w:hAnsi="Arial" w:cs="Arial"/>
+            <w:sz w:val="20"/>
+            <w:lang w:val="es-MX"/>
+          </w:rPr>
+          <w:t>https://tailwindcss.com/docs/width/#app</w:t>
+        </w:r>
+      </w:hyperlink>
+    </w:p>
+    <w:p>
+      <w:pPr>
+        <w:spacing w:before="0" w:after="0"/>
+        <w:rPr>
+          <w:rFonts w:ascii="Arial" w:hAnsi="Arial" w:cs="Arial"/>
+          <w:sz w:val="20"/>
+          <w:lang w:val="es-MX"/>
+        </w:rPr>
+      </w:pPr>
+    </w:p>
+    <w:p>
+      <w:pPr>
+        <w:rPr>
+          <w:lang w:val="es-MX"/>
+        </w:rPr>
+      </w:pPr>
+      <w:r>
+        <w:rPr>
+          <w:lang w:val="es-MX"/>
+        </w:rPr>
+        <w:drawing>
+          <wp:inline distT="0" distB="0" distL="0" distR="0" wp14:anchorId="6CDF813C" wp14:editId="6CABECD5">
+            <wp:extent cx="5732145" cy="1675765"/>
+            <wp:effectExtent l="0" t="0" r="1905" b="635"/>
+            <wp:docPr id="2" name="Imagen 2"/>
+            <wp:cNvGraphicFramePr>
+              <a:graphicFrameLocks xmlns:a="http://schemas.openxmlformats.org/drawingml/2006/main" noChangeAspect="1"/>
+            </wp:cNvGraphicFramePr>
+            <a:graphic xmlns:a="http://schemas.openxmlformats.org/drawingml/2006/main">
+              <a:graphicData uri="http://schemas.openxmlformats.org/drawingml/2006/picture">
+                <pic:pic xmlns:pic="http://schemas.openxmlformats.org/drawingml/2006/picture">
+                  <pic:nvPicPr>
+                    <pic:cNvPr id="1" name=""/>
+                    <pic:cNvPicPr/>
+                  </pic:nvPicPr>
+                  <pic:blipFill>
+                    <a:blip r:embed="rId19"/>
+                    <a:stretch>
+                      <a:fillRect/>
+                    </a:stretch>
+                  </pic:blipFill>
+                  <pic:spPr>
+                    <a:xfrm>
+                      <a:off x="0" y="0"/>
+                      <a:ext cx="5732145" cy="1675765"/>
+                    </a:xfrm>
+                    <a:prstGeom prst="rect">
+                      <a:avLst/>
+                    </a:prstGeom>
+                  </pic:spPr>
+                </pic:pic>
+              </a:graphicData>
+            </a:graphic>
+          </wp:inline>
+        </w:drawing>
+      </w:r>
       <w:bookmarkStart w:id="0" w:name="_GoBack"/>
-      <w:r>
-        <w:rPr>
-          <w:rFonts w:ascii="Arial" w:hAnsi="Arial" w:cs="Arial"/>
-          <w:sz w:val="20"/>
-          <w:lang w:val="es-MX"/>
-        </w:rPr>
-        <w:t>CSS posee diferentes tipos de paradigmas para abstraer un diseño, como BEM descrito por </w:t>
-      </w:r>
-      <w:proofErr w:type="spellStart"/>
-      <w:r>
-        <w:rPr>
-          <w:rFonts w:ascii="Arial" w:hAnsi="Arial" w:cs="Arial"/>
-          <w:sz w:val="20"/>
-          <w:lang w:val="es-MX"/>
-        </w:rPr>
-        <w:fldChar w:fldCharType="begin"/>
-      </w:r>
-      <w:r>
-        <w:rPr>
-          <w:rFonts w:ascii="Arial" w:hAnsi="Arial" w:cs="Arial"/>
-          <w:sz w:val="20"/>
-          <w:lang w:val="es-MX"/>
-        </w:rPr>
-        <w:instrText xml:space="preserve"> HYPERLINK "https://tailwindcss.com/docs/utility-first/" \t "_blank" </w:instrText>
-      </w:r>
-      <w:r>
-        <w:rPr>
-          <w:rFonts w:ascii="Arial" w:hAnsi="Arial" w:cs="Arial"/>
-          <w:sz w:val="20"/>
-          <w:lang w:val="es-MX"/>
-        </w:rPr>
-        <w:fldChar w:fldCharType="separate"/>
-      </w:r>
-      <w:r>
-        <w:rPr>
-          <w:rStyle w:val="Hipervnculo"/>
-          <w:rFonts w:ascii="Arial" w:hAnsi="Arial" w:cs="Arial"/>
-          <w:sz w:val="20"/>
-          <w:lang w:val="es-MX"/>
-        </w:rPr>
-        <w:t>Tailwind</w:t>
-      </w:r>
-      <w:proofErr w:type="spellEnd"/>
-      <w:r>
-        <w:rPr>
-          <w:rFonts w:ascii="Arial" w:hAnsi="Arial" w:cs="Arial"/>
-          <w:sz w:val="20"/>
-          <w:lang w:val="es-MX"/>
-        </w:rPr>
-        <w:fldChar w:fldCharType="end"/>
-      </w:r>
-      <w:r>
-        <w:rPr>
-          <w:rFonts w:ascii="Arial" w:hAnsi="Arial" w:cs="Arial"/>
-          <w:sz w:val="20"/>
-          <w:lang w:val="es-MX"/>
-        </w:rPr>
-        <w:t> en ésta sección:</w:t>
-      </w:r>
-    </w:p>
-    <w:bookmarkEnd w:id="0"/>
-    <w:p>
-      <w:pPr>
-        <w:rPr>
-          <w:lang w:val="es-MX"/>
-        </w:rPr>
-      </w:pPr>
+      <w:bookmarkEnd w:id="0"/>
     </w:p>
     <w:sectPr>
-      <w:footerReference w:type="default" r:id="rId16"/>
+      <w:footerReference w:type="default" r:id="rId20"/>
       <w:pgSz w:w="11907" w:h="16839" w:code="9"/>
       <w:pgMar w:top="1440" w:right="1440" w:bottom="1440" w:left="1440" w:header="720" w:footer="720" w:gutter="0"/>
       <w:cols w:space="720"/>
@@ -7668,7 +8261,7 @@
             <w:noProof/>
             <w:lang w:bidi="es-ES"/>
           </w:rPr>
-          <w:t>4</w:t>
+          <w:t>5</w:t>
         </w:r>
         <w:r>
           <w:rPr>
@@ -7896,6 +8489,155 @@
     </w:lvl>
   </w:abstractNum>
   <w:abstractNum w:abstractNumId="10">
+    <w:nsid w:val="19532ACB"/>
+    <w:multiLevelType w:val="multilevel"/>
+    <w:tmpl w:val="BC0EE6B2"/>
+    <w:lvl w:ilvl="0">
+      <w:start w:val="1"/>
+      <w:numFmt w:val="bullet"/>
+      <w:lvlText w:val=""/>
+      <w:lvlJc w:val="left"/>
+      <w:pPr>
+        <w:tabs>
+          <w:tab w:val="num" w:pos="720"/>
+        </w:tabs>
+        <w:ind w:left="720" w:hanging="360"/>
+      </w:pPr>
+      <w:rPr>
+        <w:rFonts w:ascii="Symbol" w:hAnsi="Symbol" w:hint="default"/>
+        <w:sz w:val="20"/>
+      </w:rPr>
+    </w:lvl>
+    <w:lvl w:ilvl="1" w:tentative="1">
+      <w:start w:val="1"/>
+      <w:numFmt w:val="bullet"/>
+      <w:lvlText w:val="o"/>
+      <w:lvlJc w:val="left"/>
+      <w:pPr>
+        <w:tabs>
+          <w:tab w:val="num" w:pos="1440"/>
+        </w:tabs>
+        <w:ind w:left="1440" w:hanging="360"/>
+      </w:pPr>
+      <w:rPr>
+        <w:rFonts w:ascii="Courier New" w:hAnsi="Courier New" w:hint="default"/>
+        <w:sz w:val="20"/>
+      </w:rPr>
+    </w:lvl>
+    <w:lvl w:ilvl="2" w:tentative="1">
+      <w:start w:val="1"/>
+      <w:numFmt w:val="bullet"/>
+      <w:lvlText w:val=""/>
+      <w:lvlJc w:val="left"/>
+      <w:pPr>
+        <w:tabs>
+          <w:tab w:val="num" w:pos="2160"/>
+        </w:tabs>
+        <w:ind w:left="2160" w:hanging="360"/>
+      </w:pPr>
+      <w:rPr>
+        <w:rFonts w:ascii="Wingdings" w:hAnsi="Wingdings" w:hint="default"/>
+        <w:sz w:val="20"/>
+      </w:rPr>
+    </w:lvl>
+    <w:lvl w:ilvl="3" w:tentative="1">
+      <w:start w:val="1"/>
+      <w:numFmt w:val="bullet"/>
+      <w:lvlText w:val=""/>
+      <w:lvlJc w:val="left"/>
+      <w:pPr>
+        <w:tabs>
+          <w:tab w:val="num" w:pos="2880"/>
+        </w:tabs>
+        <w:ind w:left="2880" w:hanging="360"/>
+      </w:pPr>
+      <w:rPr>
+        <w:rFonts w:ascii="Wingdings" w:hAnsi="Wingdings" w:hint="default"/>
+        <w:sz w:val="20"/>
+      </w:rPr>
+    </w:lvl>
+    <w:lvl w:ilvl="4" w:tentative="1">
+      <w:start w:val="1"/>
+      <w:numFmt w:val="bullet"/>
+      <w:lvlText w:val=""/>
+      <w:lvlJc w:val="left"/>
+      <w:pPr>
+        <w:tabs>
+          <w:tab w:val="num" w:pos="3600"/>
+        </w:tabs>
+        <w:ind w:left="3600" w:hanging="360"/>
+      </w:pPr>
+      <w:rPr>
+        <w:rFonts w:ascii="Wingdings" w:hAnsi="Wingdings" w:hint="default"/>
+        <w:sz w:val="20"/>
+      </w:rPr>
+    </w:lvl>
+    <w:lvl w:ilvl="5" w:tentative="1">
+      <w:start w:val="1"/>
+      <w:numFmt w:val="bullet"/>
+      <w:lvlText w:val=""/>
+      <w:lvlJc w:val="left"/>
+      <w:pPr>
+        <w:tabs>
+          <w:tab w:val="num" w:pos="4320"/>
+        </w:tabs>
+        <w:ind w:left="4320" w:hanging="360"/>
+      </w:pPr>
+      <w:rPr>
+        <w:rFonts w:ascii="Wingdings" w:hAnsi="Wingdings" w:hint="default"/>
+        <w:sz w:val="20"/>
+      </w:rPr>
+    </w:lvl>
+    <w:lvl w:ilvl="6" w:tentative="1">
+      <w:start w:val="1"/>
+      <w:numFmt w:val="bullet"/>
+      <w:lvlText w:val=""/>
+      <w:lvlJc w:val="left"/>
+      <w:pPr>
+        <w:tabs>
+          <w:tab w:val="num" w:pos="5040"/>
+        </w:tabs>
+        <w:ind w:left="5040" w:hanging="360"/>
+      </w:pPr>
+      <w:rPr>
+        <w:rFonts w:ascii="Wingdings" w:hAnsi="Wingdings" w:hint="default"/>
+        <w:sz w:val="20"/>
+      </w:rPr>
+    </w:lvl>
+    <w:lvl w:ilvl="7" w:tentative="1">
+      <w:start w:val="1"/>
+      <w:numFmt w:val="bullet"/>
+      <w:lvlText w:val=""/>
+      <w:lvlJc w:val="left"/>
+      <w:pPr>
+        <w:tabs>
+          <w:tab w:val="num" w:pos="5760"/>
+        </w:tabs>
+        <w:ind w:left="5760" w:hanging="360"/>
+      </w:pPr>
+      <w:rPr>
+        <w:rFonts w:ascii="Wingdings" w:hAnsi="Wingdings" w:hint="default"/>
+        <w:sz w:val="20"/>
+      </w:rPr>
+    </w:lvl>
+    <w:lvl w:ilvl="8" w:tentative="1">
+      <w:start w:val="1"/>
+      <w:numFmt w:val="bullet"/>
+      <w:lvlText w:val=""/>
+      <w:lvlJc w:val="left"/>
+      <w:pPr>
+        <w:tabs>
+          <w:tab w:val="num" w:pos="6480"/>
+        </w:tabs>
+        <w:ind w:left="6480" w:hanging="360"/>
+      </w:pPr>
+      <w:rPr>
+        <w:rFonts w:ascii="Wingdings" w:hAnsi="Wingdings" w:hint="default"/>
+        <w:sz w:val="20"/>
+      </w:rPr>
+    </w:lvl>
+  </w:abstractNum>
+  <w:abstractNum w:abstractNumId="11">
     <w:nsid w:val="1DF9086C"/>
     <w:multiLevelType w:val="hybridMultilevel"/>
     <w:tmpl w:val="7152D5E8"/>
@@ -7981,7 +8723,7 @@
       </w:pPr>
     </w:lvl>
   </w:abstractNum>
-  <w:abstractNum w:abstractNumId="11">
+  <w:abstractNum w:abstractNumId="12">
     <w:nsid w:val="243E04FD"/>
     <w:multiLevelType w:val="multilevel"/>
     <w:tmpl w:val="0409001F"/>
@@ -8067,7 +8809,7 @@
       </w:pPr>
     </w:lvl>
   </w:abstractNum>
-  <w:abstractNum w:abstractNumId="12">
+  <w:abstractNum w:abstractNumId="13">
     <w:nsid w:val="548B32C0"/>
     <w:multiLevelType w:val="hybridMultilevel"/>
     <w:tmpl w:val="535A2616"/>
@@ -8153,7 +8895,7 @@
       </w:pPr>
     </w:lvl>
   </w:abstractNum>
-  <w:abstractNum w:abstractNumId="13">
+  <w:abstractNum w:abstractNumId="14">
     <w:nsid w:val="549B76E6"/>
     <w:multiLevelType w:val="hybridMultilevel"/>
     <w:tmpl w:val="1D409D14"/>
@@ -8242,7 +8984,7 @@
       </w:pPr>
     </w:lvl>
   </w:abstractNum>
-  <w:abstractNum w:abstractNumId="14">
+  <w:abstractNum w:abstractNumId="15">
     <w:nsid w:val="735D1288"/>
     <w:multiLevelType w:val="multilevel"/>
     <w:tmpl w:val="0409001D"/>
@@ -8328,7 +9070,7 @@
       </w:pPr>
     </w:lvl>
   </w:abstractNum>
-  <w:abstractNum w:abstractNumId="15">
+  <w:abstractNum w:abstractNumId="16">
     <w:nsid w:val="76421687"/>
     <w:multiLevelType w:val="multilevel"/>
     <w:tmpl w:val="0409001D"/>
@@ -8414,7 +9156,7 @@
       </w:pPr>
     </w:lvl>
   </w:abstractNum>
-  <w:abstractNum w:abstractNumId="16">
+  <w:abstractNum w:abstractNumId="17">
     <w:nsid w:val="7A2C3EB3"/>
     <w:multiLevelType w:val="multilevel"/>
     <w:tmpl w:val="84B46318"/>
@@ -8501,7 +9243,156 @@
       </w:pPr>
     </w:lvl>
   </w:abstractNum>
-  <w:abstractNum w:abstractNumId="17">
+  <w:abstractNum w:abstractNumId="18">
+    <w:nsid w:val="7A724652"/>
+    <w:multiLevelType w:val="multilevel"/>
+    <w:tmpl w:val="D70EBF86"/>
+    <w:lvl w:ilvl="0">
+      <w:start w:val="1"/>
+      <w:numFmt w:val="bullet"/>
+      <w:lvlText w:val=""/>
+      <w:lvlJc w:val="left"/>
+      <w:pPr>
+        <w:tabs>
+          <w:tab w:val="num" w:pos="720"/>
+        </w:tabs>
+        <w:ind w:left="720" w:hanging="360"/>
+      </w:pPr>
+      <w:rPr>
+        <w:rFonts w:ascii="Symbol" w:hAnsi="Symbol" w:hint="default"/>
+        <w:sz w:val="20"/>
+      </w:rPr>
+    </w:lvl>
+    <w:lvl w:ilvl="1" w:tentative="1">
+      <w:start w:val="1"/>
+      <w:numFmt w:val="bullet"/>
+      <w:lvlText w:val="o"/>
+      <w:lvlJc w:val="left"/>
+      <w:pPr>
+        <w:tabs>
+          <w:tab w:val="num" w:pos="1440"/>
+        </w:tabs>
+        <w:ind w:left="1440" w:hanging="360"/>
+      </w:pPr>
+      <w:rPr>
+        <w:rFonts w:ascii="Courier New" w:hAnsi="Courier New" w:hint="default"/>
+        <w:sz w:val="20"/>
+      </w:rPr>
+    </w:lvl>
+    <w:lvl w:ilvl="2" w:tentative="1">
+      <w:start w:val="1"/>
+      <w:numFmt w:val="bullet"/>
+      <w:lvlText w:val=""/>
+      <w:lvlJc w:val="left"/>
+      <w:pPr>
+        <w:tabs>
+          <w:tab w:val="num" w:pos="2160"/>
+        </w:tabs>
+        <w:ind w:left="2160" w:hanging="360"/>
+      </w:pPr>
+      <w:rPr>
+        <w:rFonts w:ascii="Wingdings" w:hAnsi="Wingdings" w:hint="default"/>
+        <w:sz w:val="20"/>
+      </w:rPr>
+    </w:lvl>
+    <w:lvl w:ilvl="3" w:tentative="1">
+      <w:start w:val="1"/>
+      <w:numFmt w:val="bullet"/>
+      <w:lvlText w:val=""/>
+      <w:lvlJc w:val="left"/>
+      <w:pPr>
+        <w:tabs>
+          <w:tab w:val="num" w:pos="2880"/>
+        </w:tabs>
+        <w:ind w:left="2880" w:hanging="360"/>
+      </w:pPr>
+      <w:rPr>
+        <w:rFonts w:ascii="Wingdings" w:hAnsi="Wingdings" w:hint="default"/>
+        <w:sz w:val="20"/>
+      </w:rPr>
+    </w:lvl>
+    <w:lvl w:ilvl="4" w:tentative="1">
+      <w:start w:val="1"/>
+      <w:numFmt w:val="bullet"/>
+      <w:lvlText w:val=""/>
+      <w:lvlJc w:val="left"/>
+      <w:pPr>
+        <w:tabs>
+          <w:tab w:val="num" w:pos="3600"/>
+        </w:tabs>
+        <w:ind w:left="3600" w:hanging="360"/>
+      </w:pPr>
+      <w:rPr>
+        <w:rFonts w:ascii="Wingdings" w:hAnsi="Wingdings" w:hint="default"/>
+        <w:sz w:val="20"/>
+      </w:rPr>
+    </w:lvl>
+    <w:lvl w:ilvl="5" w:tentative="1">
+      <w:start w:val="1"/>
+      <w:numFmt w:val="bullet"/>
+      <w:lvlText w:val=""/>
+      <w:lvlJc w:val="left"/>
+      <w:pPr>
+        <w:tabs>
+          <w:tab w:val="num" w:pos="4320"/>
+        </w:tabs>
+        <w:ind w:left="4320" w:hanging="360"/>
+      </w:pPr>
+      <w:rPr>
+        <w:rFonts w:ascii="Wingdings" w:hAnsi="Wingdings" w:hint="default"/>
+        <w:sz w:val="20"/>
+      </w:rPr>
+    </w:lvl>
+    <w:lvl w:ilvl="6" w:tentative="1">
+      <w:start w:val="1"/>
+      <w:numFmt w:val="bullet"/>
+      <w:lvlText w:val=""/>
+      <w:lvlJc w:val="left"/>
+      <w:pPr>
+        <w:tabs>
+          <w:tab w:val="num" w:pos="5040"/>
+        </w:tabs>
+        <w:ind w:left="5040" w:hanging="360"/>
+      </w:pPr>
+      <w:rPr>
+        <w:rFonts w:ascii="Wingdings" w:hAnsi="Wingdings" w:hint="default"/>
+        <w:sz w:val="20"/>
+      </w:rPr>
+    </w:lvl>
+    <w:lvl w:ilvl="7" w:tentative="1">
+      <w:start w:val="1"/>
+      <w:numFmt w:val="bullet"/>
+      <w:lvlText w:val=""/>
+      <w:lvlJc w:val="left"/>
+      <w:pPr>
+        <w:tabs>
+          <w:tab w:val="num" w:pos="5760"/>
+        </w:tabs>
+        <w:ind w:left="5760" w:hanging="360"/>
+      </w:pPr>
+      <w:rPr>
+        <w:rFonts w:ascii="Wingdings" w:hAnsi="Wingdings" w:hint="default"/>
+        <w:sz w:val="20"/>
+      </w:rPr>
+    </w:lvl>
+    <w:lvl w:ilvl="8" w:tentative="1">
+      <w:start w:val="1"/>
+      <w:numFmt w:val="bullet"/>
+      <w:lvlText w:val=""/>
+      <w:lvlJc w:val="left"/>
+      <w:pPr>
+        <w:tabs>
+          <w:tab w:val="num" w:pos="6480"/>
+        </w:tabs>
+        <w:ind w:left="6480" w:hanging="360"/>
+      </w:pPr>
+      <w:rPr>
+        <w:rFonts w:ascii="Wingdings" w:hAnsi="Wingdings" w:hint="default"/>
+        <w:sz w:val="20"/>
+      </w:rPr>
+    </w:lvl>
+  </w:abstractNum>
+  <w:abstractNum w:abstractNumId="19">
     <w:nsid w:val="7F3A1AB1"/>
     <w:multiLevelType w:val="multilevel"/>
     <w:tmpl w:val="04090023"/>
@@ -8589,28 +9480,28 @@
     </w:lvl>
   </w:abstractNum>
   <w:num w:numId="1">
+    <w:abstractNumId w:val="14"/>
+  </w:num>
+  <w:num w:numId="2">
+    <w:abstractNumId w:val="11"/>
+  </w:num>
+  <w:num w:numId="3">
     <w:abstractNumId w:val="13"/>
   </w:num>
-  <w:num w:numId="2">
-    <w:abstractNumId w:val="10"/>
-  </w:num>
-  <w:num w:numId="3">
+  <w:num w:numId="4">
     <w:abstractNumId w:val="12"/>
   </w:num>
-  <w:num w:numId="4">
-    <w:abstractNumId w:val="11"/>
+  <w:num w:numId="5">
+    <w:abstractNumId w:val="16"/>
   </w:num>
-  <w:num w:numId="5">
+  <w:num w:numId="6">
+    <w:abstractNumId w:val="17"/>
+  </w:num>
+  <w:num w:numId="7">
     <w:abstractNumId w:val="15"/>
   </w:num>
-  <w:num w:numId="6">
-    <w:abstractNumId w:val="16"/>
-  </w:num>
-  <w:num w:numId="7">
-    <w:abstractNumId w:val="14"/>
-  </w:num>
   <w:num w:numId="8">
-    <w:abstractNumId w:val="17"/>
+    <w:abstractNumId w:val="19"/>
   </w:num>
   <w:num w:numId="9">
     <w:abstractNumId w:val="9"/>
@@ -8641,6 +9532,12 @@
   </w:num>
   <w:num w:numId="18">
     <w:abstractNumId w:val="0"/>
+  </w:num>
+  <w:num w:numId="19">
+    <w:abstractNumId w:val="10"/>
+  </w:num>
+  <w:num w:numId="20">
+    <w:abstractNumId w:val="18"/>
   </w:num>
 </w:numbering>
 </file>
@@ -10361,141 +11258,6 @@
 </file>
 
 <file path=customXml/item1.xml><?xml version="1.0" encoding="utf-8"?>
-<p:properties xmlns:p="http://schemas.microsoft.com/office/2006/metadata/properties" xmlns:xsi="http://www.w3.org/2001/XMLSchema-instance" xmlns:pc="http://schemas.microsoft.com/office/infopath/2007/PartnerControls">
-  <documentManagement>
-    <APDescription xmlns="4873beb7-5857-4685-be1f-d57550cc96cc" xsi:nil="true"/>
-    <AssetExpire xmlns="4873beb7-5857-4685-be1f-d57550cc96cc">2029-01-01T08:00:00+00:00</AssetExpire>
-    <CampaignTagsTaxHTField0 xmlns="4873beb7-5857-4685-be1f-d57550cc96cc">
-      <Terms xmlns="http://schemas.microsoft.com/office/infopath/2007/PartnerControls"/>
-    </CampaignTagsTaxHTField0>
-    <IntlLangReviewDate xmlns="4873beb7-5857-4685-be1f-d57550cc96cc" xsi:nil="true"/>
-    <TPFriendlyName xmlns="4873beb7-5857-4685-be1f-d57550cc96cc" xsi:nil="true"/>
-    <IntlLangReview xmlns="4873beb7-5857-4685-be1f-d57550cc96cc">false</IntlLangReview>
-    <LocLastLocAttemptVersionLookup xmlns="4873beb7-5857-4685-be1f-d57550cc96cc">864570</LocLastLocAttemptVersionLookup>
-    <PolicheckWords xmlns="4873beb7-5857-4685-be1f-d57550cc96cc" xsi:nil="true"/>
-    <SubmitterId xmlns="4873beb7-5857-4685-be1f-d57550cc96cc" xsi:nil="true"/>
-    <AcquiredFrom xmlns="4873beb7-5857-4685-be1f-d57550cc96cc">Internal MS</AcquiredFrom>
-    <EditorialStatus xmlns="4873beb7-5857-4685-be1f-d57550cc96cc">Complete</EditorialStatus>
-    <Markets xmlns="4873beb7-5857-4685-be1f-d57550cc96cc"/>
-    <OriginAsset xmlns="4873beb7-5857-4685-be1f-d57550cc96cc" xsi:nil="true"/>
-    <AssetStart xmlns="4873beb7-5857-4685-be1f-d57550cc96cc">2012-11-01T04:53:00+00:00</AssetStart>
-    <FriendlyTitle xmlns="4873beb7-5857-4685-be1f-d57550cc96cc" xsi:nil="true"/>
-    <MarketSpecific xmlns="4873beb7-5857-4685-be1f-d57550cc96cc">false</MarketSpecific>
-    <TPNamespace xmlns="4873beb7-5857-4685-be1f-d57550cc96cc" xsi:nil="true"/>
-    <PublishStatusLookup xmlns="4873beb7-5857-4685-be1f-d57550cc96cc">
-      <Value>1655138</Value>
-    </PublishStatusLookup>
-    <APAuthor xmlns="4873beb7-5857-4685-be1f-d57550cc96cc">
-      <UserInfo>
-        <DisplayName>MIDDLEEAST\v-keerth</DisplayName>
-        <AccountId>2799</AccountId>
-        <AccountType/>
-      </UserInfo>
-    </APAuthor>
-    <TPCommandLine xmlns="4873beb7-5857-4685-be1f-d57550cc96cc" xsi:nil="true"/>
-    <IntlLangReviewer xmlns="4873beb7-5857-4685-be1f-d57550cc96cc" xsi:nil="true"/>
-    <OpenTemplate xmlns="4873beb7-5857-4685-be1f-d57550cc96cc">true</OpenTemplate>
-    <CSXSubmissionDate xmlns="4873beb7-5857-4685-be1f-d57550cc96cc" xsi:nil="true"/>
-    <TaxCatchAll xmlns="4873beb7-5857-4685-be1f-d57550cc96cc"/>
-    <Manager xmlns="4873beb7-5857-4685-be1f-d57550cc96cc" xsi:nil="true"/>
-    <NumericId xmlns="4873beb7-5857-4685-be1f-d57550cc96cc" xsi:nil="true"/>
-    <ParentAssetId xmlns="4873beb7-5857-4685-be1f-d57550cc96cc" xsi:nil="true"/>
-    <OriginalSourceMarket xmlns="4873beb7-5857-4685-be1f-d57550cc96cc" xsi:nil="true"/>
-    <ApprovalStatus xmlns="4873beb7-5857-4685-be1f-d57550cc96cc">InProgress</ApprovalStatus>
-    <TPComponent xmlns="4873beb7-5857-4685-be1f-d57550cc96cc" xsi:nil="true"/>
-    <EditorialTags xmlns="4873beb7-5857-4685-be1f-d57550cc96cc" xsi:nil="true"/>
-    <TPExecutable xmlns="4873beb7-5857-4685-be1f-d57550cc96cc" xsi:nil="true"/>
-    <TPLaunchHelpLink xmlns="4873beb7-5857-4685-be1f-d57550cc96cc" xsi:nil="true"/>
-    <LocComments xmlns="4873beb7-5857-4685-be1f-d57550cc96cc" xsi:nil="true"/>
-    <LocRecommendedHandoff xmlns="4873beb7-5857-4685-be1f-d57550cc96cc" xsi:nil="true"/>
-    <SourceTitle xmlns="4873beb7-5857-4685-be1f-d57550cc96cc" xsi:nil="true"/>
-    <CSXUpdate xmlns="4873beb7-5857-4685-be1f-d57550cc96cc">false</CSXUpdate>
-    <IntlLocPriority xmlns="4873beb7-5857-4685-be1f-d57550cc96cc" xsi:nil="true"/>
-    <UAProjectedTotalWords xmlns="4873beb7-5857-4685-be1f-d57550cc96cc" xsi:nil="true"/>
-    <AssetType xmlns="4873beb7-5857-4685-be1f-d57550cc96cc">TP</AssetType>
-    <MachineTranslated xmlns="4873beb7-5857-4685-be1f-d57550cc96cc">false</MachineTranslated>
-    <OutputCachingOn xmlns="4873beb7-5857-4685-be1f-d57550cc96cc">false</OutputCachingOn>
-    <TemplateStatus xmlns="4873beb7-5857-4685-be1f-d57550cc96cc">Complete</TemplateStatus>
-    <IsSearchable xmlns="4873beb7-5857-4685-be1f-d57550cc96cc">true</IsSearchable>
-    <ContentItem xmlns="4873beb7-5857-4685-be1f-d57550cc96cc" xsi:nil="true"/>
-    <HandoffToMSDN xmlns="4873beb7-5857-4685-be1f-d57550cc96cc" xsi:nil="true"/>
-    <ShowIn xmlns="4873beb7-5857-4685-be1f-d57550cc96cc">Show everywhere</ShowIn>
-    <ThumbnailAssetId xmlns="4873beb7-5857-4685-be1f-d57550cc96cc" xsi:nil="true"/>
-    <UALocComments xmlns="4873beb7-5857-4685-be1f-d57550cc96cc" xsi:nil="true"/>
-    <UALocRecommendation xmlns="4873beb7-5857-4685-be1f-d57550cc96cc">Localize</UALocRecommendation>
-    <LastModifiedDateTime xmlns="4873beb7-5857-4685-be1f-d57550cc96cc" xsi:nil="true"/>
-    <LegacyData xmlns="4873beb7-5857-4685-be1f-d57550cc96cc" xsi:nil="true"/>
-    <LocManualTestRequired xmlns="4873beb7-5857-4685-be1f-d57550cc96cc">false</LocManualTestRequired>
-    <LocMarketGroupTiers2 xmlns="4873beb7-5857-4685-be1f-d57550cc96cc" xsi:nil="true"/>
-    <ClipArtFilename xmlns="4873beb7-5857-4685-be1f-d57550cc96cc" xsi:nil="true"/>
-    <TPApplication xmlns="4873beb7-5857-4685-be1f-d57550cc96cc" xsi:nil="true"/>
-    <CSXHash xmlns="4873beb7-5857-4685-be1f-d57550cc96cc" xsi:nil="true"/>
-    <DirectSourceMarket xmlns="4873beb7-5857-4685-be1f-d57550cc96cc" xsi:nil="true"/>
-    <PrimaryImageGen xmlns="4873beb7-5857-4685-be1f-d57550cc96cc">true</PrimaryImageGen>
-    <PlannedPubDate xmlns="4873beb7-5857-4685-be1f-d57550cc96cc" xsi:nil="true"/>
-    <CSXSubmissionMarket xmlns="4873beb7-5857-4685-be1f-d57550cc96cc" xsi:nil="true"/>
-    <Downloads xmlns="4873beb7-5857-4685-be1f-d57550cc96cc">0</Downloads>
-    <ArtSampleDocs xmlns="4873beb7-5857-4685-be1f-d57550cc96cc" xsi:nil="true"/>
-    <TrustLevel xmlns="4873beb7-5857-4685-be1f-d57550cc96cc">1 Microsoft Managed Content</TrustLevel>
-    <BlockPublish xmlns="4873beb7-5857-4685-be1f-d57550cc96cc">false</BlockPublish>
-    <TPLaunchHelpLinkType xmlns="4873beb7-5857-4685-be1f-d57550cc96cc">Template</TPLaunchHelpLinkType>
-    <LocalizationTagsTaxHTField0 xmlns="4873beb7-5857-4685-be1f-d57550cc96cc">
-      <Terms xmlns="http://schemas.microsoft.com/office/infopath/2007/PartnerControls"/>
-    </LocalizationTagsTaxHTField0>
-    <BusinessGroup xmlns="4873beb7-5857-4685-be1f-d57550cc96cc" xsi:nil="true"/>
-    <Providers xmlns="4873beb7-5857-4685-be1f-d57550cc96cc" xsi:nil="true"/>
-    <TemplateTemplateType xmlns="4873beb7-5857-4685-be1f-d57550cc96cc">Word Document Template</TemplateTemplateType>
-    <TimesCloned xmlns="4873beb7-5857-4685-be1f-d57550cc96cc" xsi:nil="true"/>
-    <TPAppVersion xmlns="4873beb7-5857-4685-be1f-d57550cc96cc" xsi:nil="true"/>
-    <VoteCount xmlns="4873beb7-5857-4685-be1f-d57550cc96cc" xsi:nil="true"/>
-    <AverageRating xmlns="4873beb7-5857-4685-be1f-d57550cc96cc" xsi:nil="true"/>
-    <FeatureTagsTaxHTField0 xmlns="4873beb7-5857-4685-be1f-d57550cc96cc">
-      <Terms xmlns="http://schemas.microsoft.com/office/infopath/2007/PartnerControls"/>
-    </FeatureTagsTaxHTField0>
-    <Provider xmlns="4873beb7-5857-4685-be1f-d57550cc96cc" xsi:nil="true"/>
-    <UACurrentWords xmlns="4873beb7-5857-4685-be1f-d57550cc96cc" xsi:nil="true"/>
-    <AssetId xmlns="4873beb7-5857-4685-be1f-d57550cc96cc">TP103749966</AssetId>
-    <TPClientViewer xmlns="4873beb7-5857-4685-be1f-d57550cc96cc" xsi:nil="true"/>
-    <DSATActionTaken xmlns="4873beb7-5857-4685-be1f-d57550cc96cc" xsi:nil="true"/>
-    <APEditor xmlns="4873beb7-5857-4685-be1f-d57550cc96cc">
-      <UserInfo>
-        <DisplayName/>
-        <AccountId xsi:nil="true"/>
-        <AccountType/>
-      </UserInfo>
-    </APEditor>
-    <TPInstallLocation xmlns="4873beb7-5857-4685-be1f-d57550cc96cc" xsi:nil="true"/>
-    <OOCacheId xmlns="4873beb7-5857-4685-be1f-d57550cc96cc" xsi:nil="true"/>
-    <IsDeleted xmlns="4873beb7-5857-4685-be1f-d57550cc96cc">false</IsDeleted>
-    <PublishTargets xmlns="4873beb7-5857-4685-be1f-d57550cc96cc">OfficeOnlineVNext</PublishTargets>
-    <ApprovalLog xmlns="4873beb7-5857-4685-be1f-d57550cc96cc" xsi:nil="true"/>
-    <BugNumber xmlns="4873beb7-5857-4685-be1f-d57550cc96cc" xsi:nil="true"/>
-    <CrawlForDependencies xmlns="4873beb7-5857-4685-be1f-d57550cc96cc">false</CrawlForDependencies>
-    <InternalTagsTaxHTField0 xmlns="4873beb7-5857-4685-be1f-d57550cc96cc">
-      <Terms xmlns="http://schemas.microsoft.com/office/infopath/2007/PartnerControls"/>
-    </InternalTagsTaxHTField0>
-    <LastHandOff xmlns="4873beb7-5857-4685-be1f-d57550cc96cc" xsi:nil="true"/>
-    <Milestone xmlns="4873beb7-5857-4685-be1f-d57550cc96cc" xsi:nil="true"/>
-    <OriginalRelease xmlns="4873beb7-5857-4685-be1f-d57550cc96cc">15</OriginalRelease>
-    <RecommendationsModifier xmlns="4873beb7-5857-4685-be1f-d57550cc96cc" xsi:nil="true"/>
-    <ScenarioTagsTaxHTField0 xmlns="4873beb7-5857-4685-be1f-d57550cc96cc">
-      <Terms xmlns="http://schemas.microsoft.com/office/infopath/2007/PartnerControls"/>
-    </ScenarioTagsTaxHTField0>
-    <UANotes xmlns="4873beb7-5857-4685-be1f-d57550cc96cc" xsi:nil="true"/>
-  </documentManagement>
-</p:properties>
-</file>
-
-<file path=customXml/item2.xml><?xml version="1.0" encoding="utf-8"?>
-<?mso-contentType ?>
-<FormTemplates xmlns="http://schemas.microsoft.com/sharepoint/v3/contenttype/forms">
-  <Display>DocumentLibraryForm</Display>
-  <Edit>AssetEditForm</Edit>
-  <New>DocumentLibraryForm</New>
-</FormTemplates>
-</file>
-
-<file path=customXml/item3.xml><?xml version="1.0" encoding="utf-8"?>
 <ct:contentTypeSchema xmlns:ct="http://schemas.microsoft.com/office/2006/metadata/contentType" xmlns:ma="http://schemas.microsoft.com/office/2006/metadata/properties/metaAttributes" ct:_="" ma:_="" ma:contentTypeName="TemplateFile" ma:contentTypeID="0x0101006EDDDB5EE6D98C44930B742096920B300400F5B6D36B3EF94B4E9A635CDF2A18F5B8" ma:contentTypeVersion="72" ma:contentTypeDescription="Create a new document." ma:contentTypeScope="" ma:versionID="a23e56308344d904b51738559c3d67c9">
   <xsd:schema xmlns:xsd="http://www.w3.org/2001/XMLSchema" xmlns:xs="http://www.w3.org/2001/XMLSchema" xmlns:p="http://schemas.microsoft.com/office/2006/metadata/properties" xmlns:ns2="4873beb7-5857-4685-be1f-d57550cc96cc" targetNamespace="http://schemas.microsoft.com/office/2006/metadata/properties" ma:root="true" ma:fieldsID="cd0908cc4600e77bf5da051303e00c8d" ns2:_="">
     <xsd:import namespace="4873beb7-5857-4685-be1f-d57550cc96cc"/>
@@ -11535,6 +12297,141 @@
 </ct:contentTypeSchema>
 </file>
 
+<file path=customXml/item2.xml><?xml version="1.0" encoding="utf-8"?>
+<?mso-contentType ?>
+<FormTemplates xmlns="http://schemas.microsoft.com/sharepoint/v3/contenttype/forms">
+  <Display>DocumentLibraryForm</Display>
+  <Edit>AssetEditForm</Edit>
+  <New>DocumentLibraryForm</New>
+</FormTemplates>
+</file>
+
+<file path=customXml/item3.xml><?xml version="1.0" encoding="utf-8"?>
+<p:properties xmlns:p="http://schemas.microsoft.com/office/2006/metadata/properties" xmlns:xsi="http://www.w3.org/2001/XMLSchema-instance" xmlns:pc="http://schemas.microsoft.com/office/infopath/2007/PartnerControls">
+  <documentManagement>
+    <APDescription xmlns="4873beb7-5857-4685-be1f-d57550cc96cc" xsi:nil="true"/>
+    <AssetExpire xmlns="4873beb7-5857-4685-be1f-d57550cc96cc">2029-01-01T08:00:00+00:00</AssetExpire>
+    <CampaignTagsTaxHTField0 xmlns="4873beb7-5857-4685-be1f-d57550cc96cc">
+      <Terms xmlns="http://schemas.microsoft.com/office/infopath/2007/PartnerControls"/>
+    </CampaignTagsTaxHTField0>
+    <IntlLangReviewDate xmlns="4873beb7-5857-4685-be1f-d57550cc96cc" xsi:nil="true"/>
+    <TPFriendlyName xmlns="4873beb7-5857-4685-be1f-d57550cc96cc" xsi:nil="true"/>
+    <IntlLangReview xmlns="4873beb7-5857-4685-be1f-d57550cc96cc">false</IntlLangReview>
+    <LocLastLocAttemptVersionLookup xmlns="4873beb7-5857-4685-be1f-d57550cc96cc">864570</LocLastLocAttemptVersionLookup>
+    <PolicheckWords xmlns="4873beb7-5857-4685-be1f-d57550cc96cc" xsi:nil="true"/>
+    <SubmitterId xmlns="4873beb7-5857-4685-be1f-d57550cc96cc" xsi:nil="true"/>
+    <AcquiredFrom xmlns="4873beb7-5857-4685-be1f-d57550cc96cc">Internal MS</AcquiredFrom>
+    <EditorialStatus xmlns="4873beb7-5857-4685-be1f-d57550cc96cc">Complete</EditorialStatus>
+    <Markets xmlns="4873beb7-5857-4685-be1f-d57550cc96cc"/>
+    <OriginAsset xmlns="4873beb7-5857-4685-be1f-d57550cc96cc" xsi:nil="true"/>
+    <AssetStart xmlns="4873beb7-5857-4685-be1f-d57550cc96cc">2012-11-01T04:53:00+00:00</AssetStart>
+    <FriendlyTitle xmlns="4873beb7-5857-4685-be1f-d57550cc96cc" xsi:nil="true"/>
+    <MarketSpecific xmlns="4873beb7-5857-4685-be1f-d57550cc96cc">false</MarketSpecific>
+    <TPNamespace xmlns="4873beb7-5857-4685-be1f-d57550cc96cc" xsi:nil="true"/>
+    <PublishStatusLookup xmlns="4873beb7-5857-4685-be1f-d57550cc96cc">
+      <Value>1655138</Value>
+    </PublishStatusLookup>
+    <APAuthor xmlns="4873beb7-5857-4685-be1f-d57550cc96cc">
+      <UserInfo>
+        <DisplayName>MIDDLEEAST\v-keerth</DisplayName>
+        <AccountId>2799</AccountId>
+        <AccountType/>
+      </UserInfo>
+    </APAuthor>
+    <TPCommandLine xmlns="4873beb7-5857-4685-be1f-d57550cc96cc" xsi:nil="true"/>
+    <IntlLangReviewer xmlns="4873beb7-5857-4685-be1f-d57550cc96cc" xsi:nil="true"/>
+    <OpenTemplate xmlns="4873beb7-5857-4685-be1f-d57550cc96cc">true</OpenTemplate>
+    <CSXSubmissionDate xmlns="4873beb7-5857-4685-be1f-d57550cc96cc" xsi:nil="true"/>
+    <TaxCatchAll xmlns="4873beb7-5857-4685-be1f-d57550cc96cc"/>
+    <Manager xmlns="4873beb7-5857-4685-be1f-d57550cc96cc" xsi:nil="true"/>
+    <NumericId xmlns="4873beb7-5857-4685-be1f-d57550cc96cc" xsi:nil="true"/>
+    <ParentAssetId xmlns="4873beb7-5857-4685-be1f-d57550cc96cc" xsi:nil="true"/>
+    <OriginalSourceMarket xmlns="4873beb7-5857-4685-be1f-d57550cc96cc" xsi:nil="true"/>
+    <ApprovalStatus xmlns="4873beb7-5857-4685-be1f-d57550cc96cc">InProgress</ApprovalStatus>
+    <TPComponent xmlns="4873beb7-5857-4685-be1f-d57550cc96cc" xsi:nil="true"/>
+    <EditorialTags xmlns="4873beb7-5857-4685-be1f-d57550cc96cc" xsi:nil="true"/>
+    <TPExecutable xmlns="4873beb7-5857-4685-be1f-d57550cc96cc" xsi:nil="true"/>
+    <TPLaunchHelpLink xmlns="4873beb7-5857-4685-be1f-d57550cc96cc" xsi:nil="true"/>
+    <LocComments xmlns="4873beb7-5857-4685-be1f-d57550cc96cc" xsi:nil="true"/>
+    <LocRecommendedHandoff xmlns="4873beb7-5857-4685-be1f-d57550cc96cc" xsi:nil="true"/>
+    <SourceTitle xmlns="4873beb7-5857-4685-be1f-d57550cc96cc" xsi:nil="true"/>
+    <CSXUpdate xmlns="4873beb7-5857-4685-be1f-d57550cc96cc">false</CSXUpdate>
+    <IntlLocPriority xmlns="4873beb7-5857-4685-be1f-d57550cc96cc" xsi:nil="true"/>
+    <UAProjectedTotalWords xmlns="4873beb7-5857-4685-be1f-d57550cc96cc" xsi:nil="true"/>
+    <AssetType xmlns="4873beb7-5857-4685-be1f-d57550cc96cc">TP</AssetType>
+    <MachineTranslated xmlns="4873beb7-5857-4685-be1f-d57550cc96cc">false</MachineTranslated>
+    <OutputCachingOn xmlns="4873beb7-5857-4685-be1f-d57550cc96cc">false</OutputCachingOn>
+    <TemplateStatus xmlns="4873beb7-5857-4685-be1f-d57550cc96cc">Complete</TemplateStatus>
+    <IsSearchable xmlns="4873beb7-5857-4685-be1f-d57550cc96cc">true</IsSearchable>
+    <ContentItem xmlns="4873beb7-5857-4685-be1f-d57550cc96cc" xsi:nil="true"/>
+    <HandoffToMSDN xmlns="4873beb7-5857-4685-be1f-d57550cc96cc" xsi:nil="true"/>
+    <ShowIn xmlns="4873beb7-5857-4685-be1f-d57550cc96cc">Show everywhere</ShowIn>
+    <ThumbnailAssetId xmlns="4873beb7-5857-4685-be1f-d57550cc96cc" xsi:nil="true"/>
+    <UALocComments xmlns="4873beb7-5857-4685-be1f-d57550cc96cc" xsi:nil="true"/>
+    <UALocRecommendation xmlns="4873beb7-5857-4685-be1f-d57550cc96cc">Localize</UALocRecommendation>
+    <LastModifiedDateTime xmlns="4873beb7-5857-4685-be1f-d57550cc96cc" xsi:nil="true"/>
+    <LegacyData xmlns="4873beb7-5857-4685-be1f-d57550cc96cc" xsi:nil="true"/>
+    <LocManualTestRequired xmlns="4873beb7-5857-4685-be1f-d57550cc96cc">false</LocManualTestRequired>
+    <LocMarketGroupTiers2 xmlns="4873beb7-5857-4685-be1f-d57550cc96cc" xsi:nil="true"/>
+    <ClipArtFilename xmlns="4873beb7-5857-4685-be1f-d57550cc96cc" xsi:nil="true"/>
+    <TPApplication xmlns="4873beb7-5857-4685-be1f-d57550cc96cc" xsi:nil="true"/>
+    <CSXHash xmlns="4873beb7-5857-4685-be1f-d57550cc96cc" xsi:nil="true"/>
+    <DirectSourceMarket xmlns="4873beb7-5857-4685-be1f-d57550cc96cc" xsi:nil="true"/>
+    <PrimaryImageGen xmlns="4873beb7-5857-4685-be1f-d57550cc96cc">true</PrimaryImageGen>
+    <PlannedPubDate xmlns="4873beb7-5857-4685-be1f-d57550cc96cc" xsi:nil="true"/>
+    <CSXSubmissionMarket xmlns="4873beb7-5857-4685-be1f-d57550cc96cc" xsi:nil="true"/>
+    <Downloads xmlns="4873beb7-5857-4685-be1f-d57550cc96cc">0</Downloads>
+    <ArtSampleDocs xmlns="4873beb7-5857-4685-be1f-d57550cc96cc" xsi:nil="true"/>
+    <TrustLevel xmlns="4873beb7-5857-4685-be1f-d57550cc96cc">1 Microsoft Managed Content</TrustLevel>
+    <BlockPublish xmlns="4873beb7-5857-4685-be1f-d57550cc96cc">false</BlockPublish>
+    <TPLaunchHelpLinkType xmlns="4873beb7-5857-4685-be1f-d57550cc96cc">Template</TPLaunchHelpLinkType>
+    <LocalizationTagsTaxHTField0 xmlns="4873beb7-5857-4685-be1f-d57550cc96cc">
+      <Terms xmlns="http://schemas.microsoft.com/office/infopath/2007/PartnerControls"/>
+    </LocalizationTagsTaxHTField0>
+    <BusinessGroup xmlns="4873beb7-5857-4685-be1f-d57550cc96cc" xsi:nil="true"/>
+    <Providers xmlns="4873beb7-5857-4685-be1f-d57550cc96cc" xsi:nil="true"/>
+    <TemplateTemplateType xmlns="4873beb7-5857-4685-be1f-d57550cc96cc">Word Document Template</TemplateTemplateType>
+    <TimesCloned xmlns="4873beb7-5857-4685-be1f-d57550cc96cc" xsi:nil="true"/>
+    <TPAppVersion xmlns="4873beb7-5857-4685-be1f-d57550cc96cc" xsi:nil="true"/>
+    <VoteCount xmlns="4873beb7-5857-4685-be1f-d57550cc96cc" xsi:nil="true"/>
+    <AverageRating xmlns="4873beb7-5857-4685-be1f-d57550cc96cc" xsi:nil="true"/>
+    <FeatureTagsTaxHTField0 xmlns="4873beb7-5857-4685-be1f-d57550cc96cc">
+      <Terms xmlns="http://schemas.microsoft.com/office/infopath/2007/PartnerControls"/>
+    </FeatureTagsTaxHTField0>
+    <Provider xmlns="4873beb7-5857-4685-be1f-d57550cc96cc" xsi:nil="true"/>
+    <UACurrentWords xmlns="4873beb7-5857-4685-be1f-d57550cc96cc" xsi:nil="true"/>
+    <AssetId xmlns="4873beb7-5857-4685-be1f-d57550cc96cc">TP103749966</AssetId>
+    <TPClientViewer xmlns="4873beb7-5857-4685-be1f-d57550cc96cc" xsi:nil="true"/>
+    <DSATActionTaken xmlns="4873beb7-5857-4685-be1f-d57550cc96cc" xsi:nil="true"/>
+    <APEditor xmlns="4873beb7-5857-4685-be1f-d57550cc96cc">
+      <UserInfo>
+        <DisplayName/>
+        <AccountId xsi:nil="true"/>
+        <AccountType/>
+      </UserInfo>
+    </APEditor>
+    <TPInstallLocation xmlns="4873beb7-5857-4685-be1f-d57550cc96cc" xsi:nil="true"/>
+    <OOCacheId xmlns="4873beb7-5857-4685-be1f-d57550cc96cc" xsi:nil="true"/>
+    <IsDeleted xmlns="4873beb7-5857-4685-be1f-d57550cc96cc">false</IsDeleted>
+    <PublishTargets xmlns="4873beb7-5857-4685-be1f-d57550cc96cc">OfficeOnlineVNext</PublishTargets>
+    <ApprovalLog xmlns="4873beb7-5857-4685-be1f-d57550cc96cc" xsi:nil="true"/>
+    <BugNumber xmlns="4873beb7-5857-4685-be1f-d57550cc96cc" xsi:nil="true"/>
+    <CrawlForDependencies xmlns="4873beb7-5857-4685-be1f-d57550cc96cc">false</CrawlForDependencies>
+    <InternalTagsTaxHTField0 xmlns="4873beb7-5857-4685-be1f-d57550cc96cc">
+      <Terms xmlns="http://schemas.microsoft.com/office/infopath/2007/PartnerControls"/>
+    </InternalTagsTaxHTField0>
+    <LastHandOff xmlns="4873beb7-5857-4685-be1f-d57550cc96cc" xsi:nil="true"/>
+    <Milestone xmlns="4873beb7-5857-4685-be1f-d57550cc96cc" xsi:nil="true"/>
+    <OriginalRelease xmlns="4873beb7-5857-4685-be1f-d57550cc96cc">15</OriginalRelease>
+    <RecommendationsModifier xmlns="4873beb7-5857-4685-be1f-d57550cc96cc" xsi:nil="true"/>
+    <ScenarioTagsTaxHTField0 xmlns="4873beb7-5857-4685-be1f-d57550cc96cc">
+      <Terms xmlns="http://schemas.microsoft.com/office/infopath/2007/PartnerControls"/>
+    </ScenarioTagsTaxHTField0>
+    <UANotes xmlns="4873beb7-5857-4685-be1f-d57550cc96cc" xsi:nil="true"/>
+  </documentManagement>
+</p:properties>
+</file>
+
 <file path=customXml/item4.xml><?xml version="1.0" encoding="utf-8"?>
 <b:Sources xmlns:b="http://schemas.openxmlformats.org/officeDocument/2006/bibliography" SelectedStyle="\APA.XSL" StyleName="APA">
   <b:Source>
@@ -11589,24 +12486,6 @@
 </file>
 
 <file path=customXml/itemProps1.xml><?xml version="1.0" encoding="utf-8"?>
-<ds:datastoreItem xmlns:ds="http://schemas.openxmlformats.org/officeDocument/2006/customXml" ds:itemID="{83AE4ADC-D632-40A7-A0C1-0481BB069C4F}">
-  <ds:schemaRefs>
-    <ds:schemaRef ds:uri="http://schemas.microsoft.com/office/2006/metadata/properties"/>
-    <ds:schemaRef ds:uri="http://schemas.microsoft.com/office/infopath/2007/PartnerControls"/>
-    <ds:schemaRef ds:uri="4873beb7-5857-4685-be1f-d57550cc96cc"/>
-  </ds:schemaRefs>
-</ds:datastoreItem>
-</file>
-
-<file path=customXml/itemProps2.xml><?xml version="1.0" encoding="utf-8"?>
-<ds:datastoreItem xmlns:ds="http://schemas.openxmlformats.org/officeDocument/2006/customXml" ds:itemID="{FF740C13-C6A2-43D3-86C5-4CBB969C2CB1}">
-  <ds:schemaRefs>
-    <ds:schemaRef ds:uri="http://schemas.microsoft.com/sharepoint/v3/contenttype/forms"/>
-  </ds:schemaRefs>
-</ds:datastoreItem>
-</file>
-
-<file path=customXml/itemProps3.xml><?xml version="1.0" encoding="utf-8"?>
 <ds:datastoreItem xmlns:ds="http://schemas.openxmlformats.org/officeDocument/2006/customXml" ds:itemID="{88FF2527-3592-4DBF-9FD9-FEA06E5BF9A7}">
   <ds:schemaRefs>
     <ds:schemaRef ds:uri="http://schemas.microsoft.com/office/2006/metadata/contentType"/>
@@ -11624,8 +12503,26 @@
 </ds:datastoreItem>
 </file>
 
+<file path=customXml/itemProps2.xml><?xml version="1.0" encoding="utf-8"?>
+<ds:datastoreItem xmlns:ds="http://schemas.openxmlformats.org/officeDocument/2006/customXml" ds:itemID="{FF740C13-C6A2-43D3-86C5-4CBB969C2CB1}">
+  <ds:schemaRefs>
+    <ds:schemaRef ds:uri="http://schemas.microsoft.com/sharepoint/v3/contenttype/forms"/>
+  </ds:schemaRefs>
+</ds:datastoreItem>
+</file>
+
+<file path=customXml/itemProps3.xml><?xml version="1.0" encoding="utf-8"?>
+<ds:datastoreItem xmlns:ds="http://schemas.openxmlformats.org/officeDocument/2006/customXml" ds:itemID="{83AE4ADC-D632-40A7-A0C1-0481BB069C4F}">
+  <ds:schemaRefs>
+    <ds:schemaRef ds:uri="http://schemas.microsoft.com/office/2006/metadata/properties"/>
+    <ds:schemaRef ds:uri="http://schemas.microsoft.com/office/infopath/2007/PartnerControls"/>
+    <ds:schemaRef ds:uri="4873beb7-5857-4685-be1f-d57550cc96cc"/>
+  </ds:schemaRefs>
+</ds:datastoreItem>
+</file>
+
 <file path=customXml/itemProps4.xml><?xml version="1.0" encoding="utf-8"?>
-<ds:datastoreItem xmlns:ds="http://schemas.openxmlformats.org/officeDocument/2006/customXml" ds:itemID="{133790A4-03AC-4FCE-8CDB-05A64B7AA0C1}">
+<ds:datastoreItem xmlns:ds="http://schemas.openxmlformats.org/officeDocument/2006/customXml" ds:itemID="{AC11BD06-EAC3-4B45-A187-9EA2E8BDCBF3}">
   <ds:schemaRefs>
     <ds:schemaRef ds:uri="http://schemas.openxmlformats.org/officeDocument/2006/bibliography"/>
   </ds:schemaRefs>

</xml_diff>

<commit_message>
Cambiando las propiedades de la tipografía, Ajustando el espaciado entre letras y lineas
</commit_message>
<xml_diff>
--- a/CursoTailwindCSS/CursoTailwindCSS.docx
+++ b/CursoTailwindCSS/CursoTailwindCSS.docx
@@ -1090,29 +1090,7 @@
           <w:szCs w:val="20"/>
           <w:lang w:val="es-MX" w:eastAsia="es-MX"/>
         </w:rPr>
-        <w:t>&lt;</w:t>
-      </w:r>
-      <w:proofErr w:type="gramStart"/>
-      <w:r>
-        <w:rPr>
-          <w:rFonts w:ascii="Courier New" w:eastAsia="Times New Roman" w:hAnsi="Courier New" w:cs="Courier New"/>
-          <w:color w:val="75715E"/>
-          <w:sz w:val="20"/>
-          <w:szCs w:val="20"/>
-          <w:lang w:val="es-MX" w:eastAsia="es-MX"/>
-        </w:rPr>
-        <w:t>!</w:t>
-      </w:r>
-      <w:proofErr w:type="gramEnd"/>
-      <w:r>
-        <w:rPr>
-          <w:rFonts w:ascii="Courier New" w:eastAsia="Times New Roman" w:hAnsi="Courier New" w:cs="Courier New"/>
-          <w:color w:val="75715E"/>
-          <w:sz w:val="20"/>
-          <w:szCs w:val="20"/>
-          <w:lang w:val="es-MX" w:eastAsia="es-MX"/>
-        </w:rPr>
-        <w:t xml:space="preserve">-- Genera archivo </w:t>
+        <w:t xml:space="preserve">&lt;!-- Genera archivo </w:t>
       </w:r>
       <w:proofErr w:type="spellStart"/>
       <w:r>
@@ -1327,7 +1305,6 @@
           <w:lang w:val="en-US" w:eastAsia="es-MX"/>
         </w:rPr>
       </w:pPr>
-      <w:proofErr w:type="gramStart"/>
       <w:r>
         <w:rPr>
           <w:rFonts w:ascii="Courier New" w:eastAsia="Times New Roman" w:hAnsi="Courier New" w:cs="Courier New"/>
@@ -1336,18 +1313,7 @@
           <w:szCs w:val="20"/>
           <w:lang w:val="en-US" w:eastAsia="es-MX"/>
         </w:rPr>
-        <w:t>&lt;!--</w:t>
-      </w:r>
-      <w:proofErr w:type="gramEnd"/>
-      <w:r>
-        <w:rPr>
-          <w:rFonts w:ascii="Courier New" w:eastAsia="Times New Roman" w:hAnsi="Courier New" w:cs="Courier New"/>
-          <w:color w:val="75715E"/>
-          <w:sz w:val="20"/>
-          <w:szCs w:val="20"/>
-          <w:lang w:val="en-US" w:eastAsia="es-MX"/>
-        </w:rPr>
-        <w:t xml:space="preserve"> Genera </w:t>
+        <w:t xml:space="preserve">&lt;!-- Genera </w:t>
       </w:r>
       <w:proofErr w:type="spellStart"/>
       <w:r>
@@ -1592,29 +1558,7 @@
           <w:szCs w:val="20"/>
           <w:lang w:val="es-MX" w:eastAsia="es-MX"/>
         </w:rPr>
-        <w:t>&lt;</w:t>
-      </w:r>
-      <w:proofErr w:type="gramStart"/>
-      <w:r>
-        <w:rPr>
-          <w:rFonts w:ascii="Courier New" w:eastAsia="Times New Roman" w:hAnsi="Courier New" w:cs="Courier New"/>
-          <w:color w:val="75715E"/>
-          <w:sz w:val="20"/>
-          <w:szCs w:val="20"/>
-          <w:lang w:val="es-MX" w:eastAsia="es-MX"/>
-        </w:rPr>
-        <w:t>!</w:t>
-      </w:r>
-      <w:proofErr w:type="gramEnd"/>
-      <w:r>
-        <w:rPr>
-          <w:rFonts w:ascii="Courier New" w:eastAsia="Times New Roman" w:hAnsi="Courier New" w:cs="Courier New"/>
-          <w:color w:val="75715E"/>
-          <w:sz w:val="20"/>
-          <w:szCs w:val="20"/>
-          <w:lang w:val="es-MX" w:eastAsia="es-MX"/>
-        </w:rPr>
-        <w:t xml:space="preserve">-- </w:t>
+        <w:t xml:space="preserve">&lt;!-- </w:t>
       </w:r>
       <w:proofErr w:type="spellStart"/>
       <w:r>
@@ -1868,29 +1812,7 @@
           <w:szCs w:val="20"/>
           <w:lang w:val="es-MX" w:eastAsia="es-MX"/>
         </w:rPr>
-        <w:t>&lt;</w:t>
-      </w:r>
-      <w:proofErr w:type="gramStart"/>
-      <w:r>
-        <w:rPr>
-          <w:rFonts w:ascii="Courier New" w:eastAsia="Times New Roman" w:hAnsi="Courier New" w:cs="Courier New"/>
-          <w:color w:val="75715E"/>
-          <w:sz w:val="20"/>
-          <w:szCs w:val="20"/>
-          <w:lang w:val="es-MX" w:eastAsia="es-MX"/>
-        </w:rPr>
-        <w:t>!</w:t>
-      </w:r>
-      <w:proofErr w:type="gramEnd"/>
-      <w:r>
-        <w:rPr>
-          <w:rFonts w:ascii="Courier New" w:eastAsia="Times New Roman" w:hAnsi="Courier New" w:cs="Courier New"/>
-          <w:color w:val="75715E"/>
-          <w:sz w:val="20"/>
-          <w:szCs w:val="20"/>
-          <w:lang w:val="es-MX" w:eastAsia="es-MX"/>
-        </w:rPr>
-        <w:t>-- Instrucciones archivo postcss.config.js: --&gt;</w:t>
+        <w:t>&lt;!-- Instrucciones archivo postcss.config.js: --&gt;</w:t>
       </w:r>
     </w:p>
     <w:p>
@@ -2025,29 +1947,7 @@
           <w:szCs w:val="20"/>
           <w:lang w:val="en-US" w:eastAsia="es-MX"/>
         </w:rPr>
-        <w:t xml:space="preserve"> = </w:t>
-      </w:r>
-      <w:proofErr w:type="gramStart"/>
-      <w:r>
-        <w:rPr>
-          <w:rFonts w:ascii="Courier New" w:eastAsia="Times New Roman" w:hAnsi="Courier New" w:cs="Courier New"/>
-          <w:color w:val="FFFFFF"/>
-          <w:sz w:val="20"/>
-          <w:szCs w:val="20"/>
-          <w:lang w:val="en-US" w:eastAsia="es-MX"/>
-        </w:rPr>
-        <w:t>{ plugins</w:t>
-      </w:r>
-      <w:proofErr w:type="gramEnd"/>
-      <w:r>
-        <w:rPr>
-          <w:rFonts w:ascii="Courier New" w:eastAsia="Times New Roman" w:hAnsi="Courier New" w:cs="Courier New"/>
-          <w:color w:val="FFFFFF"/>
-          <w:sz w:val="20"/>
-          <w:szCs w:val="20"/>
-          <w:lang w:val="en-US" w:eastAsia="es-MX"/>
-        </w:rPr>
-        <w:t>: [require('</w:t>
+        <w:t xml:space="preserve"> = { plugins: [require('</w:t>
       </w:r>
       <w:proofErr w:type="spellStart"/>
       <w:r>
@@ -2596,20 +2496,8 @@
           <w:szCs w:val="20"/>
           <w:lang w:val="en-US" w:eastAsia="es-MX"/>
         </w:rPr>
-        <w:t>- `@tailwind base; @tailwind components; @tailwind utilities</w:t>
-      </w:r>
-      <w:proofErr w:type="gramStart"/>
-      <w:r>
-        <w:rPr>
-          <w:rFonts w:ascii="Courier New" w:eastAsia="Times New Roman" w:hAnsi="Courier New" w:cs="Courier New"/>
-          <w:color w:val="FFFFFF"/>
-          <w:sz w:val="20"/>
-          <w:szCs w:val="20"/>
-          <w:lang w:val="en-US" w:eastAsia="es-MX"/>
-        </w:rPr>
-        <w:t>;`</w:t>
-      </w:r>
-      <w:proofErr w:type="gramEnd"/>
+        <w:t>- `@tailwind base; @tailwind components; @tailwind utilities;`</w:t>
+      </w:r>
     </w:p>
     <w:p>
       <w:pPr>
@@ -2786,29 +2674,7 @@
           <w:szCs w:val="20"/>
           <w:lang w:val="en-US" w:eastAsia="es-MX"/>
         </w:rPr>
-        <w:t xml:space="preserve">- `"scripts": </w:t>
-      </w:r>
-      <w:proofErr w:type="gramStart"/>
-      <w:r>
-        <w:rPr>
-          <w:rFonts w:ascii="Courier New" w:eastAsia="Times New Roman" w:hAnsi="Courier New" w:cs="Courier New"/>
-          <w:color w:val="FFFFFF"/>
-          <w:sz w:val="20"/>
-          <w:szCs w:val="20"/>
-          <w:lang w:val="en-US" w:eastAsia="es-MX"/>
-        </w:rPr>
-        <w:t>{ "</w:t>
-      </w:r>
-      <w:proofErr w:type="gramEnd"/>
-      <w:r>
-        <w:rPr>
-          <w:rFonts w:ascii="Courier New" w:eastAsia="Times New Roman" w:hAnsi="Courier New" w:cs="Courier New"/>
-          <w:color w:val="FFFFFF"/>
-          <w:sz w:val="20"/>
-          <w:szCs w:val="20"/>
-          <w:lang w:val="en-US" w:eastAsia="es-MX"/>
-        </w:rPr>
-        <w:t>build": "</w:t>
+        <w:t>- `"scripts": { "build": "</w:t>
       </w:r>
       <w:proofErr w:type="spellStart"/>
       <w:r>
@@ -2915,29 +2781,7 @@
           <w:szCs w:val="20"/>
           <w:lang w:val="es-MX" w:eastAsia="es-MX"/>
         </w:rPr>
-        <w:t>&lt;</w:t>
-      </w:r>
-      <w:proofErr w:type="gramStart"/>
-      <w:r>
-        <w:rPr>
-          <w:rFonts w:ascii="Courier New" w:eastAsia="Times New Roman" w:hAnsi="Courier New" w:cs="Courier New"/>
-          <w:color w:val="75715E"/>
-          <w:sz w:val="20"/>
-          <w:szCs w:val="20"/>
-          <w:lang w:val="es-MX" w:eastAsia="es-MX"/>
-        </w:rPr>
-        <w:t>!</w:t>
-      </w:r>
-      <w:proofErr w:type="gramEnd"/>
-      <w:r>
-        <w:rPr>
-          <w:rFonts w:ascii="Courier New" w:eastAsia="Times New Roman" w:hAnsi="Courier New" w:cs="Courier New"/>
-          <w:color w:val="75715E"/>
-          <w:sz w:val="20"/>
-          <w:szCs w:val="20"/>
-          <w:lang w:val="es-MX" w:eastAsia="es-MX"/>
-        </w:rPr>
-        <w:t xml:space="preserve">-- Para </w:t>
+        <w:t xml:space="preserve">&lt;!-- Para </w:t>
       </w:r>
       <w:proofErr w:type="spellStart"/>
       <w:r>
@@ -3088,20 +2932,8 @@
           <w:szCs w:val="20"/>
           <w:lang w:val="en-US" w:eastAsia="es-MX"/>
         </w:rPr>
-        <w:t>/styles.css --watch"</w:t>
-      </w:r>
-      <w:proofErr w:type="gramStart"/>
-      <w:r>
-        <w:rPr>
-          <w:rFonts w:ascii="Courier New" w:eastAsia="Times New Roman" w:hAnsi="Courier New" w:cs="Courier New"/>
-          <w:color w:val="FFFFFF"/>
-          <w:sz w:val="20"/>
-          <w:szCs w:val="20"/>
-          <w:lang w:val="en-US" w:eastAsia="es-MX"/>
-        </w:rPr>
-        <w:t>}`</w:t>
-      </w:r>
-      <w:proofErr w:type="gramEnd"/>
+        <w:t>/styles.css --watch"}`</w:t>
+      </w:r>
     </w:p>
     <w:p>
       <w:pPr>
@@ -3141,29 +2973,7 @@
           <w:szCs w:val="20"/>
           <w:lang w:val="es-MX" w:eastAsia="es-MX"/>
         </w:rPr>
-        <w:t>&lt;</w:t>
-      </w:r>
-      <w:proofErr w:type="gramStart"/>
-      <w:r>
-        <w:rPr>
-          <w:rFonts w:ascii="Courier New" w:eastAsia="Times New Roman" w:hAnsi="Courier New" w:cs="Courier New"/>
-          <w:color w:val="75715E"/>
-          <w:sz w:val="20"/>
-          <w:szCs w:val="20"/>
-          <w:lang w:val="es-MX" w:eastAsia="es-MX"/>
-        </w:rPr>
-        <w:t>!</w:t>
-      </w:r>
-      <w:proofErr w:type="gramEnd"/>
-      <w:r>
-        <w:rPr>
-          <w:rFonts w:ascii="Courier New" w:eastAsia="Times New Roman" w:hAnsi="Courier New" w:cs="Courier New"/>
-          <w:color w:val="75715E"/>
-          <w:sz w:val="20"/>
-          <w:szCs w:val="20"/>
-          <w:lang w:val="es-MX" w:eastAsia="es-MX"/>
-        </w:rPr>
-        <w:t>-- Ejecutar para compilar --&gt;</w:t>
+        <w:t>&lt;!-- Ejecutar para compilar --&gt;</w:t>
       </w:r>
     </w:p>
     <w:p>
@@ -3426,29 +3236,7 @@
           <w:szCs w:val="20"/>
           <w:lang w:val="es-MX" w:eastAsia="es-MX"/>
         </w:rPr>
-        <w:t>&lt;</w:t>
-      </w:r>
-      <w:proofErr w:type="gramStart"/>
-      <w:r>
-        <w:rPr>
-          <w:rFonts w:ascii="Courier New" w:eastAsia="Times New Roman" w:hAnsi="Courier New" w:cs="Courier New"/>
-          <w:color w:val="75715E"/>
-          <w:sz w:val="20"/>
-          <w:szCs w:val="20"/>
-          <w:lang w:val="es-MX" w:eastAsia="es-MX"/>
-        </w:rPr>
-        <w:t>!</w:t>
-      </w:r>
-      <w:proofErr w:type="gramEnd"/>
-      <w:r>
-        <w:rPr>
-          <w:rFonts w:ascii="Courier New" w:eastAsia="Times New Roman" w:hAnsi="Courier New" w:cs="Courier New"/>
-          <w:color w:val="75715E"/>
-          <w:sz w:val="20"/>
-          <w:szCs w:val="20"/>
-          <w:lang w:val="es-MX" w:eastAsia="es-MX"/>
-        </w:rPr>
-        <w:t xml:space="preserve">-- genera una directorio </w:t>
+        <w:t xml:space="preserve">&lt;!-- genera una directorio </w:t>
       </w:r>
       <w:proofErr w:type="spellStart"/>
       <w:r>
@@ -4421,7 +4209,6 @@
         </w:rPr>
       </w:pPr>
       <w:proofErr w:type="spellStart"/>
-      <w:proofErr w:type="gramStart"/>
       <w:r>
         <w:rPr>
           <w:rStyle w:val="CdigoHTML"/>
@@ -4430,7 +4217,6 @@
         <w:t>npx</w:t>
       </w:r>
       <w:proofErr w:type="spellEnd"/>
-      <w:proofErr w:type="gramEnd"/>
       <w:r>
         <w:rPr>
           <w:rStyle w:val="CdigoHTML"/>
@@ -4614,7 +4400,6 @@
         <w:t xml:space="preserve">  </w:t>
       </w:r>
       <w:proofErr w:type="spellStart"/>
-      <w:proofErr w:type="gramStart"/>
       <w:r>
         <w:rPr>
           <w:rStyle w:val="CdigoHTML"/>
@@ -4623,7 +4408,6 @@
         <w:t>theme</w:t>
       </w:r>
       <w:proofErr w:type="spellEnd"/>
-      <w:proofErr w:type="gramEnd"/>
       <w:r>
         <w:rPr>
           <w:rStyle w:val="CdigoHTML"/>
@@ -4649,7 +4433,6 @@
         <w:t xml:space="preserve">  </w:t>
       </w:r>
       <w:proofErr w:type="spellStart"/>
-      <w:proofErr w:type="gramStart"/>
       <w:r>
         <w:rPr>
           <w:rStyle w:val="CdigoHTML"/>
@@ -4658,7 +4441,6 @@
         <w:t>variants</w:t>
       </w:r>
       <w:proofErr w:type="spellEnd"/>
-      <w:proofErr w:type="gramEnd"/>
       <w:r>
         <w:rPr>
           <w:rStyle w:val="CdigoHTML"/>
@@ -4684,7 +4466,6 @@
         <w:t xml:space="preserve">  </w:t>
       </w:r>
       <w:proofErr w:type="spellStart"/>
-      <w:proofErr w:type="gramStart"/>
       <w:r>
         <w:rPr>
           <w:rStyle w:val="CdigoHTML"/>
@@ -4693,7 +4474,6 @@
         <w:t>plugins</w:t>
       </w:r>
       <w:proofErr w:type="spellEnd"/>
-      <w:proofErr w:type="gramEnd"/>
       <w:r>
         <w:rPr>
           <w:rStyle w:val="CdigoHTML"/>
@@ -4830,25 +4610,7 @@
           <w:color w:val="FFFFFF"/>
           <w:lang w:val="en-US"/>
         </w:rPr>
-        <w:t xml:space="preserve">  </w:t>
-      </w:r>
-      <w:proofErr w:type="gramStart"/>
-      <w:r>
-        <w:rPr>
-          <w:rStyle w:val="CdigoHTML"/>
-          <w:color w:val="FFFFFF"/>
-          <w:lang w:val="en-US"/>
-        </w:rPr>
-        <w:t>theme</w:t>
-      </w:r>
-      <w:proofErr w:type="gramEnd"/>
-      <w:r>
-        <w:rPr>
-          <w:rStyle w:val="CdigoHTML"/>
-          <w:color w:val="FFFFFF"/>
-          <w:lang w:val="en-US"/>
-        </w:rPr>
-        <w:t>: {</w:t>
+        <w:t xml:space="preserve">  theme: {</w:t>
       </w:r>
     </w:p>
     <w:p>
@@ -4867,25 +4629,7 @@
           <w:color w:val="FFFFFF"/>
           <w:lang w:val="en-US"/>
         </w:rPr>
-        <w:t xml:space="preserve">    </w:t>
-      </w:r>
-      <w:proofErr w:type="gramStart"/>
-      <w:r>
-        <w:rPr>
-          <w:rStyle w:val="CdigoHTML"/>
-          <w:color w:val="FFFFFF"/>
-          <w:lang w:val="en-US"/>
-        </w:rPr>
-        <w:t>screens</w:t>
-      </w:r>
-      <w:proofErr w:type="gramEnd"/>
-      <w:r>
-        <w:rPr>
-          <w:rStyle w:val="CdigoHTML"/>
-          <w:color w:val="FFFFFF"/>
-          <w:lang w:val="en-US"/>
-        </w:rPr>
-        <w:t>: {</w:t>
+        <w:t xml:space="preserve">    screens: {</w:t>
       </w:r>
     </w:p>
     <w:p>
@@ -4907,7 +4651,6 @@
         <w:t xml:space="preserve">      </w:t>
       </w:r>
       <w:proofErr w:type="spellStart"/>
-      <w:proofErr w:type="gramStart"/>
       <w:r>
         <w:rPr>
           <w:rStyle w:val="CdigoHTML"/>
@@ -4917,7 +4660,6 @@
         <w:t>sm</w:t>
       </w:r>
       <w:proofErr w:type="spellEnd"/>
-      <w:proofErr w:type="gramEnd"/>
       <w:r>
         <w:rPr>
           <w:rStyle w:val="CdigoHTML"/>
@@ -4959,25 +4701,7 @@
           <w:color w:val="FFFFFF"/>
           <w:lang w:val="en-US"/>
         </w:rPr>
-        <w:t xml:space="preserve">      </w:t>
-      </w:r>
-      <w:proofErr w:type="gramStart"/>
-      <w:r>
-        <w:rPr>
-          <w:rStyle w:val="CdigoHTML"/>
-          <w:color w:val="FFFFFF"/>
-          <w:lang w:val="en-US"/>
-        </w:rPr>
-        <w:t>md</w:t>
-      </w:r>
-      <w:proofErr w:type="gramEnd"/>
-      <w:r>
-        <w:rPr>
-          <w:rStyle w:val="CdigoHTML"/>
-          <w:color w:val="FFFFFF"/>
-          <w:lang w:val="en-US"/>
-        </w:rPr>
-        <w:t xml:space="preserve">: </w:t>
+        <w:t xml:space="preserve">      md: </w:t>
       </w:r>
       <w:r>
         <w:rPr>
@@ -5015,7 +4739,6 @@
         <w:t xml:space="preserve">      </w:t>
       </w:r>
       <w:proofErr w:type="spellStart"/>
-      <w:proofErr w:type="gramStart"/>
       <w:r>
         <w:rPr>
           <w:rStyle w:val="CdigoHTML"/>
@@ -5025,7 +4748,6 @@
         <w:t>lg</w:t>
       </w:r>
       <w:proofErr w:type="spellEnd"/>
-      <w:proofErr w:type="gramEnd"/>
       <w:r>
         <w:rPr>
           <w:rStyle w:val="CdigoHTML"/>
@@ -5067,25 +4789,7 @@
           <w:color w:val="FFFFFF"/>
           <w:lang w:val="en-US"/>
         </w:rPr>
-        <w:t xml:space="preserve">      </w:t>
-      </w:r>
-      <w:proofErr w:type="gramStart"/>
-      <w:r>
-        <w:rPr>
-          <w:rStyle w:val="CdigoHTML"/>
-          <w:color w:val="FFFFFF"/>
-          <w:lang w:val="en-US"/>
-        </w:rPr>
-        <w:t>xl</w:t>
-      </w:r>
-      <w:proofErr w:type="gramEnd"/>
-      <w:r>
-        <w:rPr>
-          <w:rStyle w:val="CdigoHTML"/>
-          <w:color w:val="FFFFFF"/>
-          <w:lang w:val="en-US"/>
-        </w:rPr>
-        <w:t xml:space="preserve">: </w:t>
+        <w:t xml:space="preserve">      xl: </w:t>
       </w:r>
       <w:r>
         <w:rPr>
@@ -5142,7 +4846,6 @@
         <w:t xml:space="preserve">    </w:t>
       </w:r>
       <w:proofErr w:type="spellStart"/>
-      <w:proofErr w:type="gramStart"/>
       <w:r>
         <w:rPr>
           <w:rStyle w:val="CdigoHTML"/>
@@ -5152,7 +4855,6 @@
         <w:t>fontFamily</w:t>
       </w:r>
       <w:proofErr w:type="spellEnd"/>
-      <w:proofErr w:type="gramEnd"/>
       <w:r>
         <w:rPr>
           <w:rStyle w:val="CdigoHTML"/>
@@ -5178,25 +4880,7 @@
           <w:color w:val="FFFFFF"/>
           <w:lang w:val="en-US"/>
         </w:rPr>
-        <w:t xml:space="preserve">      </w:t>
-      </w:r>
-      <w:proofErr w:type="gramStart"/>
-      <w:r>
-        <w:rPr>
-          <w:rStyle w:val="CdigoHTML"/>
-          <w:color w:val="FFFFFF"/>
-          <w:lang w:val="en-US"/>
-        </w:rPr>
-        <w:t>display</w:t>
-      </w:r>
-      <w:proofErr w:type="gramEnd"/>
-      <w:r>
-        <w:rPr>
-          <w:rStyle w:val="CdigoHTML"/>
-          <w:color w:val="FFFFFF"/>
-          <w:lang w:val="en-US"/>
-        </w:rPr>
-        <w:t>: [</w:t>
+        <w:t xml:space="preserve">      display: [</w:t>
       </w:r>
       <w:r>
         <w:rPr>
@@ -5247,25 +4931,7 @@
           <w:color w:val="FFFFFF"/>
           <w:lang w:val="en-US"/>
         </w:rPr>
-        <w:t xml:space="preserve">      </w:t>
-      </w:r>
-      <w:proofErr w:type="gramStart"/>
-      <w:r>
-        <w:rPr>
-          <w:rStyle w:val="CdigoHTML"/>
-          <w:color w:val="FFFFFF"/>
-          <w:lang w:val="en-US"/>
-        </w:rPr>
-        <w:t>body</w:t>
-      </w:r>
-      <w:proofErr w:type="gramEnd"/>
-      <w:r>
-        <w:rPr>
-          <w:rStyle w:val="CdigoHTML"/>
-          <w:color w:val="FFFFFF"/>
-          <w:lang w:val="en-US"/>
-        </w:rPr>
-        <w:t>: [</w:t>
+        <w:t xml:space="preserve">      body: [</w:t>
       </w:r>
       <w:r>
         <w:rPr>
@@ -5356,7 +5022,6 @@
         <w:t xml:space="preserve">    </w:t>
       </w:r>
       <w:proofErr w:type="spellStart"/>
-      <w:proofErr w:type="gramStart"/>
       <w:r>
         <w:rPr>
           <w:rStyle w:val="CdigoHTML"/>
@@ -5366,7 +5031,6 @@
         <w:t>borderWidth</w:t>
       </w:r>
       <w:proofErr w:type="spellEnd"/>
-      <w:proofErr w:type="gramEnd"/>
       <w:r>
         <w:rPr>
           <w:rStyle w:val="CdigoHTML"/>
@@ -5394,7 +5058,6 @@
         </w:rPr>
         <w:t xml:space="preserve">      </w:t>
       </w:r>
-      <w:proofErr w:type="gramStart"/>
       <w:r>
         <w:rPr>
           <w:rStyle w:val="hljs-keyword"/>
@@ -5405,7 +5068,6 @@
         </w:rPr>
         <w:t>default</w:t>
       </w:r>
-      <w:proofErr w:type="gramEnd"/>
       <w:r>
         <w:rPr>
           <w:rStyle w:val="CdigoHTML"/>
@@ -5619,25 +5281,7 @@
           <w:color w:val="FFFFFF"/>
           <w:lang w:val="en-US"/>
         </w:rPr>
-        <w:t xml:space="preserve">    </w:t>
-      </w:r>
-      <w:proofErr w:type="gramStart"/>
-      <w:r>
-        <w:rPr>
-          <w:rStyle w:val="CdigoHTML"/>
-          <w:color w:val="FFFFFF"/>
-          <w:lang w:val="en-US"/>
-        </w:rPr>
-        <w:t>extend</w:t>
-      </w:r>
-      <w:proofErr w:type="gramEnd"/>
-      <w:r>
-        <w:rPr>
-          <w:rStyle w:val="CdigoHTML"/>
-          <w:color w:val="FFFFFF"/>
-          <w:lang w:val="en-US"/>
-        </w:rPr>
-        <w:t>: {</w:t>
+        <w:t xml:space="preserve">    extend: {</w:t>
       </w:r>
     </w:p>
     <w:p>
@@ -5656,25 +5300,7 @@
           <w:color w:val="FFFFFF"/>
           <w:lang w:val="en-US"/>
         </w:rPr>
-        <w:t xml:space="preserve">      </w:t>
-      </w:r>
-      <w:proofErr w:type="gramStart"/>
-      <w:r>
-        <w:rPr>
-          <w:rStyle w:val="CdigoHTML"/>
-          <w:color w:val="FFFFFF"/>
-          <w:lang w:val="en-US"/>
-        </w:rPr>
-        <w:t>colors</w:t>
-      </w:r>
-      <w:proofErr w:type="gramEnd"/>
-      <w:r>
-        <w:rPr>
-          <w:rStyle w:val="CdigoHTML"/>
-          <w:color w:val="FFFFFF"/>
-          <w:lang w:val="en-US"/>
-        </w:rPr>
-        <w:t>: {</w:t>
+        <w:t xml:space="preserve">      colors: {</w:t>
       </w:r>
     </w:p>
     <w:p>
@@ -5693,25 +5319,7 @@
           <w:color w:val="FFFFFF"/>
           <w:lang w:val="en-US"/>
         </w:rPr>
-        <w:t xml:space="preserve">        </w:t>
-      </w:r>
-      <w:proofErr w:type="gramStart"/>
-      <w:r>
-        <w:rPr>
-          <w:rStyle w:val="CdigoHTML"/>
-          <w:color w:val="FFFFFF"/>
-          <w:lang w:val="en-US"/>
-        </w:rPr>
-        <w:t>cyan</w:t>
-      </w:r>
-      <w:proofErr w:type="gramEnd"/>
-      <w:r>
-        <w:rPr>
-          <w:rStyle w:val="CdigoHTML"/>
-          <w:color w:val="FFFFFF"/>
-          <w:lang w:val="en-US"/>
-        </w:rPr>
-        <w:t xml:space="preserve">: </w:t>
+        <w:t xml:space="preserve">        cyan: </w:t>
       </w:r>
       <w:r>
         <w:rPr>
@@ -5765,25 +5373,7 @@
           <w:color w:val="FFFFFF"/>
           <w:lang w:val="en-US"/>
         </w:rPr>
-        <w:t xml:space="preserve">      </w:t>
-      </w:r>
-      <w:proofErr w:type="gramStart"/>
-      <w:r>
-        <w:rPr>
-          <w:rStyle w:val="CdigoHTML"/>
-          <w:color w:val="FFFFFF"/>
-          <w:lang w:val="en-US"/>
-        </w:rPr>
-        <w:t>spacing</w:t>
-      </w:r>
-      <w:proofErr w:type="gramEnd"/>
-      <w:r>
-        <w:rPr>
-          <w:rStyle w:val="CdigoHTML"/>
-          <w:color w:val="FFFFFF"/>
-          <w:lang w:val="en-US"/>
-        </w:rPr>
-        <w:t>: {</w:t>
+        <w:t xml:space="preserve">      spacing: {</w:t>
       </w:r>
     </w:p>
     <w:p>
@@ -6140,25 +5730,7 @@
           <w:color w:val="FFFFFF"/>
           <w:lang w:val="en-US"/>
         </w:rPr>
-        <w:t xml:space="preserve">  </w:t>
-      </w:r>
-      <w:proofErr w:type="gramStart"/>
-      <w:r>
-        <w:rPr>
-          <w:rStyle w:val="CdigoHTML"/>
-          <w:color w:val="FFFFFF"/>
-          <w:lang w:val="en-US"/>
-        </w:rPr>
-        <w:t>variants</w:t>
-      </w:r>
-      <w:proofErr w:type="gramEnd"/>
-      <w:r>
-        <w:rPr>
-          <w:rStyle w:val="CdigoHTML"/>
-          <w:color w:val="FFFFFF"/>
-          <w:lang w:val="en-US"/>
-        </w:rPr>
-        <w:t>: {</w:t>
+        <w:t xml:space="preserve">  variants: {</w:t>
       </w:r>
     </w:p>
     <w:p>
@@ -6177,25 +5749,7 @@
           <w:color w:val="FFFFFF"/>
           <w:lang w:val="en-US"/>
         </w:rPr>
-        <w:t xml:space="preserve">    </w:t>
-      </w:r>
-      <w:proofErr w:type="gramStart"/>
-      <w:r>
-        <w:rPr>
-          <w:rStyle w:val="CdigoHTML"/>
-          <w:color w:val="FFFFFF"/>
-          <w:lang w:val="en-US"/>
-        </w:rPr>
-        <w:t>appearance</w:t>
-      </w:r>
-      <w:proofErr w:type="gramEnd"/>
-      <w:r>
-        <w:rPr>
-          <w:rStyle w:val="CdigoHTML"/>
-          <w:color w:val="FFFFFF"/>
-          <w:lang w:val="en-US"/>
-        </w:rPr>
-        <w:t>: [</w:t>
+        <w:t xml:space="preserve">    appearance: [</w:t>
       </w:r>
       <w:r>
         <w:rPr>
@@ -6261,7 +5815,6 @@
         <w:t xml:space="preserve">    </w:t>
       </w:r>
       <w:proofErr w:type="spellStart"/>
-      <w:proofErr w:type="gramStart"/>
       <w:r>
         <w:rPr>
           <w:rStyle w:val="CdigoHTML"/>
@@ -6271,7 +5824,6 @@
         <w:t>borderColor</w:t>
       </w:r>
       <w:proofErr w:type="spellEnd"/>
-      <w:proofErr w:type="gramEnd"/>
       <w:r>
         <w:rPr>
           <w:rStyle w:val="CdigoHTML"/>
@@ -6372,25 +5924,7 @@
           <w:color w:val="FFFFFF"/>
           <w:lang w:val="en-US"/>
         </w:rPr>
-        <w:t xml:space="preserve">    </w:t>
-      </w:r>
-      <w:proofErr w:type="gramStart"/>
-      <w:r>
-        <w:rPr>
-          <w:rStyle w:val="CdigoHTML"/>
-          <w:color w:val="FFFFFF"/>
-          <w:lang w:val="en-US"/>
-        </w:rPr>
-        <w:t>outline</w:t>
-      </w:r>
-      <w:proofErr w:type="gramEnd"/>
-      <w:r>
-        <w:rPr>
-          <w:rStyle w:val="CdigoHTML"/>
-          <w:color w:val="FFFFFF"/>
-          <w:lang w:val="en-US"/>
-        </w:rPr>
-        <w:t>: [</w:t>
+        <w:t xml:space="preserve">    outline: [</w:t>
       </w:r>
       <w:r>
         <w:rPr>
@@ -6471,7 +6005,6 @@
         <w:t xml:space="preserve">    </w:t>
       </w:r>
       <w:proofErr w:type="spellStart"/>
-      <w:proofErr w:type="gramStart"/>
       <w:r>
         <w:rPr>
           <w:rStyle w:val="CdigoHTML"/>
@@ -6481,7 +6014,6 @@
         <w:t>zIndex</w:t>
       </w:r>
       <w:proofErr w:type="spellEnd"/>
-      <w:proofErr w:type="gramEnd"/>
       <w:r>
         <w:rPr>
           <w:rStyle w:val="CdigoHTML"/>
@@ -6662,25 +6194,7 @@
           <w:color w:val="FFFFFF"/>
           <w:lang w:val="en-US"/>
         </w:rPr>
-        <w:t xml:space="preserve">  </w:t>
-      </w:r>
-      <w:proofErr w:type="gramStart"/>
-      <w:r>
-        <w:rPr>
-          <w:rStyle w:val="CdigoHTML"/>
-          <w:color w:val="FFFFFF"/>
-          <w:lang w:val="en-US"/>
-        </w:rPr>
-        <w:t>plugins</w:t>
-      </w:r>
-      <w:proofErr w:type="gramEnd"/>
-      <w:r>
-        <w:rPr>
-          <w:rStyle w:val="CdigoHTML"/>
-          <w:color w:val="FFFFFF"/>
-          <w:lang w:val="en-US"/>
-        </w:rPr>
-        <w:t>: [</w:t>
+        <w:t xml:space="preserve">  plugins: [</w:t>
       </w:r>
     </w:p>
     <w:p>
@@ -6701,7 +6215,6 @@
         </w:rPr>
         <w:t xml:space="preserve">    </w:t>
       </w:r>
-      <w:proofErr w:type="gramStart"/>
       <w:r>
         <w:rPr>
           <w:rStyle w:val="hljs-builtin"/>
@@ -6718,7 +6231,6 @@
         </w:rPr>
         <w:t>(</w:t>
       </w:r>
-      <w:proofErr w:type="gramEnd"/>
       <w:r>
         <w:rPr>
           <w:rStyle w:val="hljs-string"/>
@@ -6772,7 +6284,6 @@
         </w:rPr>
         <w:t xml:space="preserve">    </w:t>
       </w:r>
-      <w:proofErr w:type="gramStart"/>
       <w:r>
         <w:rPr>
           <w:rStyle w:val="hljs-builtin"/>
@@ -6789,7 +6300,6 @@
         </w:rPr>
         <w:t>(</w:t>
       </w:r>
-      <w:proofErr w:type="gramEnd"/>
       <w:r>
         <w:rPr>
           <w:rStyle w:val="hljs-string"/>
@@ -6843,7 +6353,6 @@
         </w:rPr>
         <w:t xml:space="preserve">    </w:t>
       </w:r>
-      <w:proofErr w:type="gramStart"/>
       <w:r>
         <w:rPr>
           <w:rStyle w:val="hljs-builtin"/>
@@ -6860,7 +6369,6 @@
         </w:rPr>
         <w:t>(</w:t>
       </w:r>
-      <w:proofErr w:type="gramEnd"/>
       <w:r>
         <w:rPr>
           <w:rStyle w:val="hljs-string"/>
@@ -8140,7 +7648,8 @@
       </w:pPr>
       <w:r>
         <w:rPr>
-          <w:lang w:val="es-MX"/>
+          <w:noProof/>
+          <w:lang w:val="es-MX" w:eastAsia="es-MX"/>
         </w:rPr>
         <w:drawing>
           <wp:inline distT="0" distB="0" distL="0" distR="0" wp14:anchorId="6CDF813C" wp14:editId="6CABECD5">
@@ -8178,11 +7687,1312 @@
           </wp:inline>
         </w:drawing>
       </w:r>
+    </w:p>
+    <w:p>
+      <w:pPr>
+        <w:rPr>
+          <w:lang w:val="es-MX"/>
+        </w:rPr>
+      </w:pPr>
+    </w:p>
+    <w:p>
+      <w:pPr>
+        <w:pStyle w:val="Ttulo1"/>
+      </w:pPr>
+      <w:r>
+        <w:t>Cambiando las propiedades de la tipografía</w:t>
+      </w:r>
+    </w:p>
+    <w:p>
+      <w:pPr>
+        <w:pStyle w:val="Ttulo2"/>
+        <w:shd w:val="clear" w:color="auto" w:fill="FFFFFF"/>
+        <w:spacing w:before="0"/>
+        <w:rPr>
+          <w:rFonts w:ascii="Arial" w:hAnsi="Arial" w:cs="Arial"/>
+          <w:color w:val="4A4A4A"/>
+          <w:sz w:val="20"/>
+          <w:szCs w:val="20"/>
+        </w:rPr>
+      </w:pPr>
+      <w:r>
+        <w:rPr>
+          <w:rFonts w:ascii="Arial" w:hAnsi="Arial" w:cs="Arial"/>
+          <w:color w:val="4A4A4A"/>
+          <w:sz w:val="20"/>
+          <w:szCs w:val="20"/>
+        </w:rPr>
+        <w:t>@font-faces</w:t>
+      </w:r>
+    </w:p>
+    <w:p>
+      <w:pPr>
+        <w:pStyle w:val="NormalWeb"/>
+        <w:shd w:val="clear" w:color="auto" w:fill="FFFFFF"/>
+        <w:spacing w:before="0" w:beforeAutospacing="0" w:after="0" w:afterAutospacing="0"/>
+        <w:rPr>
+          <w:rFonts w:ascii="Arial" w:hAnsi="Arial" w:cs="Arial"/>
+          <w:color w:val="4A4A4A"/>
+          <w:sz w:val="20"/>
+          <w:szCs w:val="20"/>
+        </w:rPr>
+      </w:pPr>
+      <w:r>
+        <w:rPr>
+          <w:rFonts w:ascii="Arial" w:hAnsi="Arial" w:cs="Arial"/>
+          <w:color w:val="4A4A4A"/>
+          <w:sz w:val="20"/>
+          <w:szCs w:val="20"/>
+        </w:rPr>
+        <w:t>Para aprovechar la regla </w:t>
+      </w:r>
+      <w:r>
+        <w:rPr>
+          <w:rStyle w:val="CdigoHTML"/>
+          <w:rFonts w:ascii="Arial" w:eastAsiaTheme="majorEastAsia" w:hAnsi="Arial" w:cs="Arial"/>
+          <w:color w:val="4A4A4A"/>
+          <w:sz w:val="20"/>
+        </w:rPr>
+        <w:t>@</w:t>
+      </w:r>
+      <w:proofErr w:type="spellStart"/>
+      <w:r>
+        <w:rPr>
+          <w:rStyle w:val="CdigoHTML"/>
+          <w:rFonts w:ascii="Arial" w:eastAsiaTheme="majorEastAsia" w:hAnsi="Arial" w:cs="Arial"/>
+          <w:color w:val="4A4A4A"/>
+          <w:sz w:val="20"/>
+        </w:rPr>
+        <w:t>font-face</w:t>
+      </w:r>
+      <w:r>
+        <w:rPr>
+          <w:rFonts w:ascii="Arial" w:hAnsi="Arial" w:cs="Arial"/>
+          <w:color w:val="4A4A4A"/>
+          <w:sz w:val="20"/>
+          <w:szCs w:val="20"/>
+        </w:rPr>
+        <w:t>para</w:t>
+      </w:r>
+      <w:proofErr w:type="spellEnd"/>
+      <w:r>
+        <w:rPr>
+          <w:rFonts w:ascii="Arial" w:hAnsi="Arial" w:cs="Arial"/>
+          <w:color w:val="4A4A4A"/>
+          <w:sz w:val="20"/>
+          <w:szCs w:val="20"/>
+        </w:rPr>
+        <w:t xml:space="preserve"> realizar cualquier personalización fuera de </w:t>
+      </w:r>
+      <w:proofErr w:type="spellStart"/>
+      <w:r>
+        <w:rPr>
+          <w:rStyle w:val="nfasis"/>
+          <w:rFonts w:ascii="Arial" w:hAnsi="Arial" w:cs="Arial"/>
+          <w:color w:val="4A4A4A"/>
+          <w:sz w:val="20"/>
+          <w:szCs w:val="20"/>
+        </w:rPr>
+        <w:t>Tailwindcss</w:t>
+      </w:r>
+      <w:proofErr w:type="spellEnd"/>
+      <w:r>
+        <w:rPr>
+          <w:rFonts w:ascii="Arial" w:hAnsi="Arial" w:cs="Arial"/>
+          <w:color w:val="4A4A4A"/>
+          <w:sz w:val="20"/>
+          <w:szCs w:val="20"/>
+        </w:rPr>
+        <w:t> modificamos el archivo CSS principal de la siguiente manera:</w:t>
+      </w:r>
+    </w:p>
+    <w:p>
+      <w:pPr>
+        <w:pStyle w:val="HTMLconformatoprevio"/>
+        <w:shd w:val="clear" w:color="auto" w:fill="333333"/>
+        <w:rPr>
+          <w:rStyle w:val="CdigoHTML"/>
+          <w:color w:val="FFFFFF"/>
+          <w:lang w:val="en-US"/>
+        </w:rPr>
+      </w:pPr>
+      <w:r>
+        <w:rPr>
+          <w:rStyle w:val="CdigoHTML"/>
+          <w:color w:val="FFFFFF"/>
+          <w:lang w:val="en-US"/>
+        </w:rPr>
+        <w:t>@</w:t>
+      </w:r>
+      <w:r>
+        <w:rPr>
+          <w:rStyle w:val="hljs-keyword"/>
+          <w:b/>
+          <w:bCs/>
+          <w:color w:val="F92672"/>
+          <w:lang w:val="en-US"/>
+        </w:rPr>
+        <w:t>tailwind</w:t>
+      </w:r>
+      <w:r>
+        <w:rPr>
+          <w:rStyle w:val="CdigoHTML"/>
+          <w:color w:val="FFFFFF"/>
+          <w:lang w:val="en-US"/>
+        </w:rPr>
+        <w:t xml:space="preserve"> base;</w:t>
+      </w:r>
+    </w:p>
+    <w:p>
+      <w:pPr>
+        <w:pStyle w:val="HTMLconformatoprevio"/>
+        <w:shd w:val="clear" w:color="auto" w:fill="333333"/>
+        <w:rPr>
+          <w:rStyle w:val="CdigoHTML"/>
+          <w:color w:val="FFFFFF"/>
+          <w:lang w:val="en-US"/>
+        </w:rPr>
+      </w:pPr>
+    </w:p>
+    <w:p>
+      <w:pPr>
+        <w:pStyle w:val="HTMLconformatoprevio"/>
+        <w:shd w:val="clear" w:color="auto" w:fill="333333"/>
+        <w:rPr>
+          <w:rStyle w:val="CdigoHTML"/>
+          <w:color w:val="FFFFFF"/>
+          <w:lang w:val="en-US"/>
+        </w:rPr>
+      </w:pPr>
+      <w:r>
+        <w:rPr>
+          <w:rStyle w:val="CdigoHTML"/>
+          <w:color w:val="FFFFFF"/>
+          <w:lang w:val="en-US"/>
+        </w:rPr>
+        <w:t>@</w:t>
+      </w:r>
+      <w:r>
+        <w:rPr>
+          <w:rStyle w:val="hljs-keyword"/>
+          <w:b/>
+          <w:bCs/>
+          <w:color w:val="F92672"/>
+          <w:lang w:val="en-US"/>
+        </w:rPr>
+        <w:t>font-face</w:t>
+      </w:r>
+      <w:r>
+        <w:rPr>
+          <w:rStyle w:val="CdigoHTML"/>
+          <w:color w:val="FFFFFF"/>
+          <w:lang w:val="en-US"/>
+        </w:rPr>
+        <w:t xml:space="preserve"> {</w:t>
+      </w:r>
+    </w:p>
+    <w:p>
+      <w:pPr>
+        <w:pStyle w:val="HTMLconformatoprevio"/>
+        <w:shd w:val="clear" w:color="auto" w:fill="333333"/>
+        <w:rPr>
+          <w:rStyle w:val="CdigoHTML"/>
+          <w:color w:val="FFFFFF"/>
+          <w:lang w:val="en-US"/>
+        </w:rPr>
+      </w:pPr>
+      <w:r>
+        <w:rPr>
+          <w:rStyle w:val="CdigoHTML"/>
+          <w:color w:val="FFFFFF"/>
+          <w:lang w:val="en-US"/>
+        </w:rPr>
+        <w:t xml:space="preserve">  </w:t>
+      </w:r>
+      <w:r>
+        <w:rPr>
+          <w:rStyle w:val="hljs-attribute"/>
+          <w:color w:val="BF79DB"/>
+          <w:lang w:val="en-US"/>
+        </w:rPr>
+        <w:t>font-family</w:t>
+      </w:r>
+      <w:r>
+        <w:rPr>
+          <w:rStyle w:val="CdigoHTML"/>
+          <w:color w:val="FFFFFF"/>
+          <w:lang w:val="en-US"/>
+        </w:rPr>
+        <w:t xml:space="preserve">: </w:t>
+      </w:r>
+      <w:proofErr w:type="spellStart"/>
+      <w:r>
+        <w:rPr>
+          <w:rStyle w:val="CdigoHTML"/>
+          <w:color w:val="FFFFFF"/>
+          <w:lang w:val="en-US"/>
+        </w:rPr>
+        <w:t>Proxima</w:t>
+      </w:r>
+      <w:proofErr w:type="spellEnd"/>
+      <w:r>
+        <w:rPr>
+          <w:rStyle w:val="CdigoHTML"/>
+          <w:color w:val="FFFFFF"/>
+          <w:lang w:val="en-US"/>
+        </w:rPr>
+        <w:t xml:space="preserve"> Nova;</w:t>
+      </w:r>
+    </w:p>
+    <w:p>
+      <w:pPr>
+        <w:pStyle w:val="HTMLconformatoprevio"/>
+        <w:shd w:val="clear" w:color="auto" w:fill="333333"/>
+        <w:rPr>
+          <w:rStyle w:val="CdigoHTML"/>
+          <w:color w:val="FFFFFF"/>
+          <w:lang w:val="en-US"/>
+        </w:rPr>
+      </w:pPr>
+      <w:r>
+        <w:rPr>
+          <w:rStyle w:val="CdigoHTML"/>
+          <w:color w:val="FFFFFF"/>
+          <w:lang w:val="en-US"/>
+        </w:rPr>
+        <w:t xml:space="preserve">  </w:t>
+      </w:r>
+      <w:r>
+        <w:rPr>
+          <w:rStyle w:val="hljs-attribute"/>
+          <w:color w:val="BF79DB"/>
+          <w:lang w:val="en-US"/>
+        </w:rPr>
+        <w:t>font-weight</w:t>
+      </w:r>
+      <w:r>
+        <w:rPr>
+          <w:rStyle w:val="CdigoHTML"/>
+          <w:color w:val="FFFFFF"/>
+          <w:lang w:val="en-US"/>
+        </w:rPr>
+        <w:t xml:space="preserve">: </w:t>
+      </w:r>
+      <w:r>
+        <w:rPr>
+          <w:rStyle w:val="hljs-number"/>
+          <w:color w:val="FFFFFF"/>
+          <w:lang w:val="en-US"/>
+        </w:rPr>
+        <w:t>400</w:t>
+      </w:r>
+      <w:r>
+        <w:rPr>
+          <w:rStyle w:val="CdigoHTML"/>
+          <w:color w:val="FFFFFF"/>
+          <w:lang w:val="en-US"/>
+        </w:rPr>
+        <w:t>;</w:t>
+      </w:r>
+    </w:p>
+    <w:p>
+      <w:pPr>
+        <w:pStyle w:val="HTMLconformatoprevio"/>
+        <w:shd w:val="clear" w:color="auto" w:fill="333333"/>
+        <w:rPr>
+          <w:rStyle w:val="CdigoHTML"/>
+          <w:color w:val="FFFFFF"/>
+        </w:rPr>
+      </w:pPr>
+      <w:r>
+        <w:rPr>
+          <w:rStyle w:val="CdigoHTML"/>
+          <w:color w:val="FFFFFF"/>
+          <w:lang w:val="en-US"/>
+        </w:rPr>
+        <w:t xml:space="preserve">  </w:t>
+      </w:r>
+      <w:proofErr w:type="spellStart"/>
+      <w:r>
+        <w:rPr>
+          <w:rStyle w:val="hljs-attribute"/>
+          <w:color w:val="BF79DB"/>
+        </w:rPr>
+        <w:t>src</w:t>
+      </w:r>
+      <w:proofErr w:type="spellEnd"/>
+      <w:r>
+        <w:rPr>
+          <w:rStyle w:val="CdigoHTML"/>
+          <w:color w:val="FFFFFF"/>
+        </w:rPr>
+        <w:t xml:space="preserve">: </w:t>
+      </w:r>
+      <w:proofErr w:type="spellStart"/>
+      <w:r>
+        <w:rPr>
+          <w:rStyle w:val="hljs-builtin"/>
+          <w:color w:val="A6E22E"/>
+        </w:rPr>
+        <w:t>url</w:t>
+      </w:r>
+      <w:proofErr w:type="spellEnd"/>
+      <w:r>
+        <w:rPr>
+          <w:rStyle w:val="CdigoHTML"/>
+          <w:color w:val="FFFFFF"/>
+        </w:rPr>
+        <w:t>(/</w:t>
+      </w:r>
+      <w:proofErr w:type="spellStart"/>
+      <w:r>
+        <w:rPr>
+          <w:rStyle w:val="CdigoHTML"/>
+          <w:color w:val="FFFFFF"/>
+        </w:rPr>
+        <w:t>fonts</w:t>
+      </w:r>
+      <w:proofErr w:type="spellEnd"/>
+      <w:r>
+        <w:rPr>
+          <w:rStyle w:val="CdigoHTML"/>
+          <w:color w:val="FFFFFF"/>
+        </w:rPr>
+        <w:t>/</w:t>
+      </w:r>
+      <w:proofErr w:type="spellStart"/>
+      <w:r>
+        <w:rPr>
+          <w:rStyle w:val="CdigoHTML"/>
+          <w:color w:val="FFFFFF"/>
+        </w:rPr>
+        <w:t>proxima</w:t>
+      </w:r>
+      <w:proofErr w:type="spellEnd"/>
+      <w:r>
+        <w:rPr>
+          <w:rStyle w:val="CdigoHTML"/>
+          <w:color w:val="FFFFFF"/>
+        </w:rPr>
+        <w:t xml:space="preserve">-nova/400-regular.woff) </w:t>
+      </w:r>
+      <w:proofErr w:type="spellStart"/>
+      <w:r>
+        <w:rPr>
+          <w:rStyle w:val="hljs-builtin"/>
+          <w:color w:val="A6E22E"/>
+        </w:rPr>
+        <w:t>format</w:t>
+      </w:r>
+      <w:proofErr w:type="spellEnd"/>
+      <w:r>
+        <w:rPr>
+          <w:rStyle w:val="CdigoHTML"/>
+          <w:color w:val="FFFFFF"/>
+        </w:rPr>
+        <w:t>(</w:t>
+      </w:r>
+      <w:r>
+        <w:rPr>
+          <w:rStyle w:val="hljs-string"/>
+          <w:color w:val="A6E22E"/>
+        </w:rPr>
+        <w:t>"</w:t>
+      </w:r>
+      <w:proofErr w:type="spellStart"/>
+      <w:r>
+        <w:rPr>
+          <w:rStyle w:val="hljs-string"/>
+          <w:color w:val="A6E22E"/>
+        </w:rPr>
+        <w:t>woff</w:t>
+      </w:r>
+      <w:proofErr w:type="spellEnd"/>
+      <w:r>
+        <w:rPr>
+          <w:rStyle w:val="hljs-string"/>
+          <w:color w:val="A6E22E"/>
+        </w:rPr>
+        <w:t>"</w:t>
+      </w:r>
+      <w:r>
+        <w:rPr>
+          <w:rStyle w:val="CdigoHTML"/>
+          <w:color w:val="FFFFFF"/>
+        </w:rPr>
+        <w:t>);</w:t>
+      </w:r>
+    </w:p>
+    <w:p>
+      <w:pPr>
+        <w:pStyle w:val="HTMLconformatoprevio"/>
+        <w:shd w:val="clear" w:color="auto" w:fill="333333"/>
+        <w:rPr>
+          <w:rStyle w:val="CdigoHTML"/>
+          <w:color w:val="FFFFFF"/>
+        </w:rPr>
+      </w:pPr>
+      <w:r>
+        <w:rPr>
+          <w:rStyle w:val="CdigoHTML"/>
+          <w:color w:val="FFFFFF"/>
+        </w:rPr>
+        <w:t>}</w:t>
+      </w:r>
+    </w:p>
+    <w:p>
+      <w:pPr>
+        <w:pStyle w:val="HTMLconformatoprevio"/>
+        <w:shd w:val="clear" w:color="auto" w:fill="333333"/>
+        <w:rPr>
+          <w:rStyle w:val="CdigoHTML"/>
+          <w:color w:val="FFFFFF"/>
+        </w:rPr>
+      </w:pPr>
+      <w:r>
+        <w:rPr>
+          <w:rStyle w:val="CdigoHTML"/>
+          <w:color w:val="FFFFFF"/>
+        </w:rPr>
+        <w:t>@</w:t>
+      </w:r>
+      <w:proofErr w:type="spellStart"/>
+      <w:r>
+        <w:rPr>
+          <w:rStyle w:val="hljs-keyword"/>
+          <w:b/>
+          <w:bCs/>
+          <w:color w:val="F92672"/>
+        </w:rPr>
+        <w:t>font-face</w:t>
+      </w:r>
+      <w:proofErr w:type="spellEnd"/>
+      <w:r>
+        <w:rPr>
+          <w:rStyle w:val="CdigoHTML"/>
+          <w:color w:val="FFFFFF"/>
+        </w:rPr>
+        <w:t xml:space="preserve"> {</w:t>
+      </w:r>
+    </w:p>
+    <w:p>
+      <w:pPr>
+        <w:pStyle w:val="HTMLconformatoprevio"/>
+        <w:shd w:val="clear" w:color="auto" w:fill="333333"/>
+        <w:rPr>
+          <w:rStyle w:val="CdigoHTML"/>
+          <w:color w:val="FFFFFF"/>
+          <w:lang w:val="en-US"/>
+        </w:rPr>
+      </w:pPr>
+      <w:r>
+        <w:rPr>
+          <w:rStyle w:val="CdigoHTML"/>
+          <w:color w:val="FFFFFF"/>
+        </w:rPr>
+        <w:t xml:space="preserve">  </w:t>
+      </w:r>
+      <w:r>
+        <w:rPr>
+          <w:rStyle w:val="hljs-attribute"/>
+          <w:color w:val="BF79DB"/>
+          <w:lang w:val="en-US"/>
+        </w:rPr>
+        <w:t>font-family</w:t>
+      </w:r>
+      <w:r>
+        <w:rPr>
+          <w:rStyle w:val="CdigoHTML"/>
+          <w:color w:val="FFFFFF"/>
+          <w:lang w:val="en-US"/>
+        </w:rPr>
+        <w:t xml:space="preserve">: </w:t>
+      </w:r>
+      <w:proofErr w:type="spellStart"/>
+      <w:r>
+        <w:rPr>
+          <w:rStyle w:val="CdigoHTML"/>
+          <w:color w:val="FFFFFF"/>
+          <w:lang w:val="en-US"/>
+        </w:rPr>
+        <w:t>Proxima</w:t>
+      </w:r>
+      <w:proofErr w:type="spellEnd"/>
+      <w:r>
+        <w:rPr>
+          <w:rStyle w:val="CdigoHTML"/>
+          <w:color w:val="FFFFFF"/>
+          <w:lang w:val="en-US"/>
+        </w:rPr>
+        <w:t xml:space="preserve"> Nova;</w:t>
+      </w:r>
+    </w:p>
+    <w:p>
+      <w:pPr>
+        <w:pStyle w:val="HTMLconformatoprevio"/>
+        <w:shd w:val="clear" w:color="auto" w:fill="333333"/>
+        <w:rPr>
+          <w:rStyle w:val="CdigoHTML"/>
+          <w:color w:val="FFFFFF"/>
+          <w:lang w:val="en-US"/>
+        </w:rPr>
+      </w:pPr>
+      <w:r>
+        <w:rPr>
+          <w:rStyle w:val="CdigoHTML"/>
+          <w:color w:val="FFFFFF"/>
+          <w:lang w:val="en-US"/>
+        </w:rPr>
+        <w:t xml:space="preserve">  </w:t>
+      </w:r>
+      <w:r>
+        <w:rPr>
+          <w:rStyle w:val="hljs-attribute"/>
+          <w:color w:val="BF79DB"/>
+          <w:lang w:val="en-US"/>
+        </w:rPr>
+        <w:t>font-weight</w:t>
+      </w:r>
+      <w:r>
+        <w:rPr>
+          <w:rStyle w:val="CdigoHTML"/>
+          <w:color w:val="FFFFFF"/>
+          <w:lang w:val="en-US"/>
+        </w:rPr>
+        <w:t xml:space="preserve">: </w:t>
+      </w:r>
+      <w:r>
+        <w:rPr>
+          <w:rStyle w:val="hljs-number"/>
+          <w:color w:val="FFFFFF"/>
+          <w:lang w:val="en-US"/>
+        </w:rPr>
+        <w:t>500</w:t>
+      </w:r>
+      <w:r>
+        <w:rPr>
+          <w:rStyle w:val="CdigoHTML"/>
+          <w:color w:val="FFFFFF"/>
+          <w:lang w:val="en-US"/>
+        </w:rPr>
+        <w:t>;</w:t>
+      </w:r>
+    </w:p>
+    <w:p>
+      <w:pPr>
+        <w:pStyle w:val="HTMLconformatoprevio"/>
+        <w:shd w:val="clear" w:color="auto" w:fill="333333"/>
+        <w:rPr>
+          <w:rStyle w:val="CdigoHTML"/>
+          <w:color w:val="FFFFFF"/>
+        </w:rPr>
+      </w:pPr>
+      <w:r>
+        <w:rPr>
+          <w:rStyle w:val="CdigoHTML"/>
+          <w:color w:val="FFFFFF"/>
+          <w:lang w:val="en-US"/>
+        </w:rPr>
+        <w:t xml:space="preserve">  </w:t>
+      </w:r>
+      <w:proofErr w:type="spellStart"/>
+      <w:r>
+        <w:rPr>
+          <w:rStyle w:val="hljs-attribute"/>
+          <w:color w:val="BF79DB"/>
+        </w:rPr>
+        <w:t>src</w:t>
+      </w:r>
+      <w:proofErr w:type="spellEnd"/>
+      <w:r>
+        <w:rPr>
+          <w:rStyle w:val="CdigoHTML"/>
+          <w:color w:val="FFFFFF"/>
+        </w:rPr>
+        <w:t xml:space="preserve">: </w:t>
+      </w:r>
+      <w:proofErr w:type="spellStart"/>
+      <w:r>
+        <w:rPr>
+          <w:rStyle w:val="hljs-builtin"/>
+          <w:color w:val="A6E22E"/>
+        </w:rPr>
+        <w:t>url</w:t>
+      </w:r>
+      <w:proofErr w:type="spellEnd"/>
+      <w:r>
+        <w:rPr>
+          <w:rStyle w:val="CdigoHTML"/>
+          <w:color w:val="FFFFFF"/>
+        </w:rPr>
+        <w:t>(/</w:t>
+      </w:r>
+      <w:proofErr w:type="spellStart"/>
+      <w:r>
+        <w:rPr>
+          <w:rStyle w:val="CdigoHTML"/>
+          <w:color w:val="FFFFFF"/>
+        </w:rPr>
+        <w:t>fonts</w:t>
+      </w:r>
+      <w:proofErr w:type="spellEnd"/>
+      <w:r>
+        <w:rPr>
+          <w:rStyle w:val="CdigoHTML"/>
+          <w:color w:val="FFFFFF"/>
+        </w:rPr>
+        <w:t>/</w:t>
+      </w:r>
+      <w:proofErr w:type="spellStart"/>
+      <w:r>
+        <w:rPr>
+          <w:rStyle w:val="CdigoHTML"/>
+          <w:color w:val="FFFFFF"/>
+        </w:rPr>
+        <w:t>proxima</w:t>
+      </w:r>
+      <w:proofErr w:type="spellEnd"/>
+      <w:r>
+        <w:rPr>
+          <w:rStyle w:val="CdigoHTML"/>
+          <w:color w:val="FFFFFF"/>
+        </w:rPr>
+        <w:t xml:space="preserve">-nova/500-medium.woff) </w:t>
+      </w:r>
+      <w:proofErr w:type="spellStart"/>
+      <w:r>
+        <w:rPr>
+          <w:rStyle w:val="hljs-builtin"/>
+          <w:color w:val="A6E22E"/>
+        </w:rPr>
+        <w:t>format</w:t>
+      </w:r>
+      <w:proofErr w:type="spellEnd"/>
+      <w:r>
+        <w:rPr>
+          <w:rStyle w:val="CdigoHTML"/>
+          <w:color w:val="FFFFFF"/>
+        </w:rPr>
+        <w:t>(</w:t>
+      </w:r>
+      <w:r>
+        <w:rPr>
+          <w:rStyle w:val="hljs-string"/>
+          <w:color w:val="A6E22E"/>
+        </w:rPr>
+        <w:t>"</w:t>
+      </w:r>
+      <w:proofErr w:type="spellStart"/>
+      <w:r>
+        <w:rPr>
+          <w:rStyle w:val="hljs-string"/>
+          <w:color w:val="A6E22E"/>
+        </w:rPr>
+        <w:t>woff</w:t>
+      </w:r>
+      <w:proofErr w:type="spellEnd"/>
+      <w:r>
+        <w:rPr>
+          <w:rStyle w:val="hljs-string"/>
+          <w:color w:val="A6E22E"/>
+        </w:rPr>
+        <w:t>"</w:t>
+      </w:r>
+      <w:r>
+        <w:rPr>
+          <w:rStyle w:val="CdigoHTML"/>
+          <w:color w:val="FFFFFF"/>
+        </w:rPr>
+        <w:t>);</w:t>
+      </w:r>
+    </w:p>
+    <w:p>
+      <w:pPr>
+        <w:pStyle w:val="HTMLconformatoprevio"/>
+        <w:shd w:val="clear" w:color="auto" w:fill="333333"/>
+        <w:rPr>
+          <w:rStyle w:val="CdigoHTML"/>
+          <w:color w:val="FFFFFF"/>
+        </w:rPr>
+      </w:pPr>
+      <w:r>
+        <w:rPr>
+          <w:rStyle w:val="CdigoHTML"/>
+          <w:color w:val="FFFFFF"/>
+        </w:rPr>
+        <w:t>}</w:t>
+      </w:r>
+    </w:p>
+    <w:p>
+      <w:pPr>
+        <w:pStyle w:val="HTMLconformatoprevio"/>
+        <w:shd w:val="clear" w:color="auto" w:fill="333333"/>
+        <w:rPr>
+          <w:rStyle w:val="CdigoHTML"/>
+          <w:color w:val="FFFFFF"/>
+        </w:rPr>
+      </w:pPr>
+    </w:p>
+    <w:p>
+      <w:pPr>
+        <w:pStyle w:val="HTMLconformatoprevio"/>
+        <w:shd w:val="clear" w:color="auto" w:fill="333333"/>
+        <w:rPr>
+          <w:rStyle w:val="CdigoHTML"/>
+          <w:color w:val="FFFFFF"/>
+        </w:rPr>
+      </w:pPr>
+      <w:r>
+        <w:rPr>
+          <w:rStyle w:val="CdigoHTML"/>
+          <w:color w:val="FFFFFF"/>
+        </w:rPr>
+        <w:t>@</w:t>
+      </w:r>
+      <w:proofErr w:type="spellStart"/>
+      <w:r>
+        <w:rPr>
+          <w:rStyle w:val="hljs-keyword"/>
+          <w:b/>
+          <w:bCs/>
+          <w:color w:val="F92672"/>
+        </w:rPr>
+        <w:t>tailwind</w:t>
+      </w:r>
+      <w:proofErr w:type="spellEnd"/>
+      <w:r>
+        <w:rPr>
+          <w:rStyle w:val="CdigoHTML"/>
+          <w:color w:val="FFFFFF"/>
+        </w:rPr>
+        <w:t xml:space="preserve"> </w:t>
+      </w:r>
+      <w:proofErr w:type="spellStart"/>
+      <w:r>
+        <w:rPr>
+          <w:rStyle w:val="CdigoHTML"/>
+          <w:color w:val="FFFFFF"/>
+        </w:rPr>
+        <w:t>components</w:t>
+      </w:r>
+      <w:proofErr w:type="spellEnd"/>
+      <w:r>
+        <w:rPr>
+          <w:rStyle w:val="CdigoHTML"/>
+          <w:color w:val="FFFFFF"/>
+        </w:rPr>
+        <w:t>;</w:t>
+      </w:r>
+    </w:p>
+    <w:p>
+      <w:pPr>
+        <w:pStyle w:val="HTMLconformatoprevio"/>
+        <w:shd w:val="clear" w:color="auto" w:fill="333333"/>
+        <w:rPr>
+          <w:rStyle w:val="CdigoHTML"/>
+          <w:color w:val="FFFFFF"/>
+        </w:rPr>
+      </w:pPr>
+    </w:p>
+    <w:p>
+      <w:pPr>
+        <w:pStyle w:val="HTMLconformatoprevio"/>
+        <w:shd w:val="clear" w:color="auto" w:fill="333333"/>
+        <w:rPr>
+          <w:rStyle w:val="CdigoHTML"/>
+          <w:color w:val="FFFFFF"/>
+        </w:rPr>
+      </w:pPr>
+      <w:r>
+        <w:rPr>
+          <w:rStyle w:val="CdigoHTML"/>
+          <w:color w:val="FFFFFF"/>
+        </w:rPr>
+        <w:t>@</w:t>
+      </w:r>
+      <w:proofErr w:type="spellStart"/>
+      <w:r>
+        <w:rPr>
+          <w:rStyle w:val="hljs-keyword"/>
+          <w:b/>
+          <w:bCs/>
+          <w:color w:val="F92672"/>
+        </w:rPr>
+        <w:t>tailwind</w:t>
+      </w:r>
+      <w:proofErr w:type="spellEnd"/>
+      <w:r>
+        <w:rPr>
+          <w:rStyle w:val="CdigoHTML"/>
+          <w:color w:val="FFFFFF"/>
+        </w:rPr>
+        <w:t xml:space="preserve"> </w:t>
+      </w:r>
+      <w:proofErr w:type="spellStart"/>
+      <w:r>
+        <w:rPr>
+          <w:rStyle w:val="CdigoHTML"/>
+          <w:color w:val="FFFFFF"/>
+        </w:rPr>
+        <w:t>utilities</w:t>
+      </w:r>
+      <w:proofErr w:type="spellEnd"/>
+      <w:r>
+        <w:rPr>
+          <w:rStyle w:val="CdigoHTML"/>
+          <w:color w:val="FFFFFF"/>
+        </w:rPr>
+        <w:t>;</w:t>
+      </w:r>
+    </w:p>
+    <w:p>
+      <w:pPr>
+        <w:pStyle w:val="NormalWeb"/>
+        <w:shd w:val="clear" w:color="auto" w:fill="FFFFFF"/>
+        <w:spacing w:before="0" w:beforeAutospacing="0" w:after="0" w:afterAutospacing="0"/>
+        <w:rPr>
+          <w:rFonts w:ascii="Arial" w:hAnsi="Arial" w:cs="Arial"/>
+          <w:color w:val="4A4A4A"/>
+          <w:sz w:val="20"/>
+          <w:szCs w:val="20"/>
+        </w:rPr>
+      </w:pPr>
+      <w:r>
+        <w:rPr>
+          <w:rStyle w:val="Textoennegrita"/>
+          <w:rFonts w:ascii="Arial" w:hAnsi="Arial" w:cs="Arial"/>
+          <w:color w:val="4A4A4A"/>
+          <w:sz w:val="20"/>
+          <w:szCs w:val="20"/>
+        </w:rPr>
+        <w:t>Nota</w:t>
+      </w:r>
+      <w:r>
+        <w:rPr>
+          <w:rFonts w:ascii="Arial" w:hAnsi="Arial" w:cs="Arial"/>
+          <w:color w:val="4A4A4A"/>
+          <w:sz w:val="20"/>
+          <w:szCs w:val="20"/>
+        </w:rPr>
+        <w:t>. Para definir cualquier personalización hacia los estilos base, agregamos nuestros estilos después de </w:t>
+      </w:r>
+      <w:r>
+        <w:rPr>
+          <w:rStyle w:val="CdigoHTML"/>
+          <w:rFonts w:ascii="Arial" w:eastAsiaTheme="majorEastAsia" w:hAnsi="Arial" w:cs="Arial"/>
+          <w:color w:val="4A4A4A"/>
+          <w:sz w:val="20"/>
+        </w:rPr>
+        <w:t>@</w:t>
+      </w:r>
+      <w:proofErr w:type="spellStart"/>
+      <w:r>
+        <w:rPr>
+          <w:rStyle w:val="CdigoHTML"/>
+          <w:rFonts w:ascii="Arial" w:eastAsiaTheme="majorEastAsia" w:hAnsi="Arial" w:cs="Arial"/>
+          <w:color w:val="4A4A4A"/>
+          <w:sz w:val="20"/>
+        </w:rPr>
+        <w:t>tailwind</w:t>
+      </w:r>
+      <w:proofErr w:type="spellEnd"/>
+      <w:r>
+        <w:rPr>
+          <w:rStyle w:val="CdigoHTML"/>
+          <w:rFonts w:ascii="Arial" w:eastAsiaTheme="majorEastAsia" w:hAnsi="Arial" w:cs="Arial"/>
+          <w:color w:val="4A4A4A"/>
+          <w:sz w:val="20"/>
+        </w:rPr>
+        <w:t xml:space="preserve"> base</w:t>
+      </w:r>
+      <w:r>
+        <w:rPr>
+          <w:rFonts w:ascii="Arial" w:hAnsi="Arial" w:cs="Arial"/>
+          <w:color w:val="4A4A4A"/>
+          <w:sz w:val="20"/>
+          <w:szCs w:val="20"/>
+        </w:rPr>
+        <w:t> y antes de </w:t>
+      </w:r>
+      <w:r>
+        <w:rPr>
+          <w:rStyle w:val="CdigoHTML"/>
+          <w:rFonts w:ascii="Arial" w:eastAsiaTheme="majorEastAsia" w:hAnsi="Arial" w:cs="Arial"/>
+          <w:color w:val="4A4A4A"/>
+          <w:sz w:val="20"/>
+        </w:rPr>
+        <w:t>@</w:t>
+      </w:r>
+      <w:proofErr w:type="spellStart"/>
+      <w:r>
+        <w:rPr>
+          <w:rStyle w:val="CdigoHTML"/>
+          <w:rFonts w:ascii="Arial" w:eastAsiaTheme="majorEastAsia" w:hAnsi="Arial" w:cs="Arial"/>
+          <w:color w:val="4A4A4A"/>
+          <w:sz w:val="20"/>
+        </w:rPr>
+        <w:t>tailwind</w:t>
+      </w:r>
+      <w:proofErr w:type="spellEnd"/>
+      <w:r>
+        <w:rPr>
+          <w:rStyle w:val="CdigoHTML"/>
+          <w:rFonts w:ascii="Arial" w:eastAsiaTheme="majorEastAsia" w:hAnsi="Arial" w:cs="Arial"/>
+          <w:color w:val="4A4A4A"/>
+          <w:sz w:val="20"/>
+        </w:rPr>
+        <w:t xml:space="preserve"> </w:t>
+      </w:r>
+      <w:proofErr w:type="spellStart"/>
+      <w:r>
+        <w:rPr>
+          <w:rStyle w:val="CdigoHTML"/>
+          <w:rFonts w:ascii="Arial" w:eastAsiaTheme="majorEastAsia" w:hAnsi="Arial" w:cs="Arial"/>
+          <w:color w:val="4A4A4A"/>
+          <w:sz w:val="20"/>
+        </w:rPr>
+        <w:t>components</w:t>
+      </w:r>
+      <w:proofErr w:type="spellEnd"/>
+      <w:r>
+        <w:rPr>
+          <w:rFonts w:ascii="Arial" w:hAnsi="Arial" w:cs="Arial"/>
+          <w:color w:val="4A4A4A"/>
+          <w:sz w:val="20"/>
+          <w:szCs w:val="20"/>
+        </w:rPr>
+        <w:t> para evitar problemas de compilación.</w:t>
+      </w:r>
+    </w:p>
+    <w:p>
+      <w:pPr>
+        <w:pStyle w:val="NormalWeb"/>
+        <w:shd w:val="clear" w:color="auto" w:fill="FFFFFF"/>
+        <w:spacing w:before="0" w:beforeAutospacing="0" w:after="0" w:afterAutospacing="0"/>
+        <w:rPr>
+          <w:rFonts w:ascii="Arial" w:hAnsi="Arial" w:cs="Arial"/>
+          <w:color w:val="4A4A4A"/>
+          <w:sz w:val="20"/>
+          <w:szCs w:val="20"/>
+        </w:rPr>
+      </w:pPr>
+    </w:p>
+    <w:p>
+      <w:pPr>
+        <w:pStyle w:val="Ttulo1"/>
+      </w:pPr>
+      <w:r>
+        <w:lastRenderedPageBreak/>
+        <w:t>Ajustando el espaciado entre letras y líneas</w:t>
+      </w:r>
+    </w:p>
+    <w:p>
+      <w:pPr>
+        <w:rPr>
+          <w:sz w:val="20"/>
+        </w:rPr>
+      </w:pPr>
       <w:bookmarkStart w:id="0" w:name="_GoBack"/>
-      <w:bookmarkEnd w:id="0"/>
+      <w:r>
+        <w:rPr>
+          <w:rFonts w:ascii="Arial" w:hAnsi="Arial" w:cs="Arial"/>
+          <w:color w:val="4A4A4A"/>
+          <w:sz w:val="20"/>
+          <w:shd w:val="clear" w:color="auto" w:fill="FFFFFF"/>
+        </w:rPr>
+        <w:t>2 instrucciones que debemos aprender:</w:t>
+      </w:r>
+      <w:r>
+        <w:rPr>
+          <w:rFonts w:ascii="Arial" w:hAnsi="Arial" w:cs="Arial"/>
+          <w:color w:val="4A4A4A"/>
+          <w:sz w:val="20"/>
+        </w:rPr>
+        <w:br/>
+      </w:r>
+      <w:r>
+        <w:rPr>
+          <w:rStyle w:val="Textoennegrita"/>
+          <w:rFonts w:ascii="Arial" w:hAnsi="Arial" w:cs="Arial"/>
+          <w:color w:val="4A4A4A"/>
+          <w:sz w:val="20"/>
+          <w:shd w:val="clear" w:color="auto" w:fill="FFFFFF"/>
+        </w:rPr>
+        <w:t>Tracking</w:t>
+      </w:r>
+      <w:r>
+        <w:rPr>
+          <w:rFonts w:ascii="Arial" w:hAnsi="Arial" w:cs="Arial"/>
+          <w:color w:val="4A4A4A"/>
+          <w:sz w:val="20"/>
+          <w:shd w:val="clear" w:color="auto" w:fill="FFFFFF"/>
+        </w:rPr>
+        <w:t> espaciamiento entre letras</w:t>
+      </w:r>
+      <w:r>
+        <w:rPr>
+          <w:rFonts w:ascii="Arial" w:hAnsi="Arial" w:cs="Arial"/>
+          <w:color w:val="4A4A4A"/>
+          <w:sz w:val="20"/>
+        </w:rPr>
+        <w:br/>
+      </w:r>
+      <w:proofErr w:type="spellStart"/>
+      <w:r>
+        <w:rPr>
+          <w:rStyle w:val="Textoennegrita"/>
+          <w:rFonts w:ascii="Arial" w:hAnsi="Arial" w:cs="Arial"/>
+          <w:color w:val="4A4A4A"/>
+          <w:sz w:val="20"/>
+          <w:shd w:val="clear" w:color="auto" w:fill="FFFFFF"/>
+        </w:rPr>
+        <w:t>Leading</w:t>
+      </w:r>
+      <w:proofErr w:type="spellEnd"/>
+      <w:r>
+        <w:rPr>
+          <w:rFonts w:ascii="Arial" w:hAnsi="Arial" w:cs="Arial"/>
+          <w:color w:val="4A4A4A"/>
+          <w:sz w:val="20"/>
+          <w:shd w:val="clear" w:color="auto" w:fill="FFFFFF"/>
+        </w:rPr>
+        <w:t xml:space="preserve"> espaciamiento entre </w:t>
+      </w:r>
+      <w:proofErr w:type="spellStart"/>
+      <w:r>
+        <w:rPr>
+          <w:rFonts w:ascii="Arial" w:hAnsi="Arial" w:cs="Arial"/>
+          <w:color w:val="4A4A4A"/>
+          <w:sz w:val="20"/>
+          <w:shd w:val="clear" w:color="auto" w:fill="FFFFFF"/>
+        </w:rPr>
+        <w:t>lineas</w:t>
+      </w:r>
+      <w:proofErr w:type="spellEnd"/>
+    </w:p>
+    <w:bookmarkEnd w:id="0"/>
+    <w:p>
+      <w:pPr>
+        <w:pStyle w:val="NormalWeb"/>
+        <w:shd w:val="clear" w:color="auto" w:fill="FFFFFF"/>
+        <w:spacing w:before="0" w:beforeAutospacing="0" w:after="0" w:afterAutospacing="0"/>
+        <w:rPr>
+          <w:rFonts w:ascii="Arial" w:hAnsi="Arial" w:cs="Arial"/>
+          <w:color w:val="4A4A4A"/>
+          <w:sz w:val="20"/>
+          <w:szCs w:val="20"/>
+          <w:lang w:val="es-ES"/>
+        </w:rPr>
+      </w:pPr>
+    </w:p>
+    <w:p>
+      <w:pPr>
+        <w:pStyle w:val="NormalWeb"/>
+        <w:shd w:val="clear" w:color="auto" w:fill="FFFFFF"/>
+        <w:spacing w:before="0" w:beforeAutospacing="0" w:after="0" w:afterAutospacing="0"/>
+        <w:jc w:val="center"/>
+        <w:rPr>
+          <w:rFonts w:ascii="Arial" w:hAnsi="Arial" w:cs="Arial"/>
+          <w:color w:val="4A4A4A"/>
+          <w:sz w:val="20"/>
+          <w:szCs w:val="20"/>
+          <w:lang w:val="es-ES"/>
+        </w:rPr>
+      </w:pPr>
+      <w:r>
+        <w:rPr>
+          <w:rFonts w:ascii="Arial" w:hAnsi="Arial" w:cs="Arial"/>
+          <w:noProof/>
+          <w:color w:val="4A4A4A"/>
+          <w:sz w:val="20"/>
+          <w:szCs w:val="20"/>
+        </w:rPr>
+        <w:drawing>
+          <wp:inline distT="0" distB="0" distL="0" distR="0" wp14:anchorId="2F71485E" wp14:editId="687B355D">
+            <wp:extent cx="4109720" cy="1983155"/>
+            <wp:effectExtent l="0" t="0" r="5080" b="0"/>
+            <wp:docPr id="3" name="Imagen 3"/>
+            <wp:cNvGraphicFramePr>
+              <a:graphicFrameLocks xmlns:a="http://schemas.openxmlformats.org/drawingml/2006/main" noChangeAspect="1"/>
+            </wp:cNvGraphicFramePr>
+            <a:graphic xmlns:a="http://schemas.openxmlformats.org/drawingml/2006/main">
+              <a:graphicData uri="http://schemas.openxmlformats.org/drawingml/2006/picture">
+                <pic:pic xmlns:pic="http://schemas.openxmlformats.org/drawingml/2006/picture">
+                  <pic:nvPicPr>
+                    <pic:cNvPr id="1" name=""/>
+                    <pic:cNvPicPr/>
+                  </pic:nvPicPr>
+                  <pic:blipFill>
+                    <a:blip r:embed="rId20"/>
+                    <a:stretch>
+                      <a:fillRect/>
+                    </a:stretch>
+                  </pic:blipFill>
+                  <pic:spPr>
+                    <a:xfrm>
+                      <a:off x="0" y="0"/>
+                      <a:ext cx="4115618" cy="1986001"/>
+                    </a:xfrm>
+                    <a:prstGeom prst="rect">
+                      <a:avLst/>
+                    </a:prstGeom>
+                  </pic:spPr>
+                </pic:pic>
+              </a:graphicData>
+            </a:graphic>
+          </wp:inline>
+        </w:drawing>
+      </w:r>
+    </w:p>
+    <w:p>
+      <w:pPr>
+        <w:pStyle w:val="NormalWeb"/>
+        <w:shd w:val="clear" w:color="auto" w:fill="FFFFFF"/>
+        <w:spacing w:before="0" w:beforeAutospacing="0" w:after="0" w:afterAutospacing="0"/>
+        <w:rPr>
+          <w:rFonts w:ascii="Arial" w:hAnsi="Arial" w:cs="Arial"/>
+          <w:color w:val="4A4A4A"/>
+          <w:sz w:val="20"/>
+          <w:szCs w:val="20"/>
+          <w:lang w:val="es-ES"/>
+        </w:rPr>
+      </w:pPr>
+    </w:p>
+    <w:p>
+      <w:pPr>
+        <w:pStyle w:val="NormalWeb"/>
+        <w:shd w:val="clear" w:color="auto" w:fill="FFFFFF"/>
+        <w:spacing w:before="0" w:beforeAutospacing="0" w:after="0" w:afterAutospacing="0"/>
+        <w:jc w:val="center"/>
+        <w:rPr>
+          <w:rFonts w:ascii="Arial" w:hAnsi="Arial" w:cs="Arial"/>
+          <w:color w:val="4A4A4A"/>
+          <w:sz w:val="20"/>
+          <w:szCs w:val="20"/>
+          <w:lang w:val="es-ES"/>
+        </w:rPr>
+      </w:pPr>
+      <w:r>
+        <w:rPr>
+          <w:rFonts w:ascii="Arial" w:hAnsi="Arial" w:cs="Arial"/>
+          <w:noProof/>
+          <w:color w:val="4A4A4A"/>
+          <w:sz w:val="20"/>
+          <w:szCs w:val="20"/>
+        </w:rPr>
+        <w:drawing>
+          <wp:inline distT="0" distB="0" distL="0" distR="0" wp14:anchorId="3CAD23D7" wp14:editId="2A44FE83">
+            <wp:extent cx="4209314" cy="2016760"/>
+            <wp:effectExtent l="0" t="0" r="1270" b="2540"/>
+            <wp:docPr id="4" name="Imagen 4"/>
+            <wp:cNvGraphicFramePr>
+              <a:graphicFrameLocks xmlns:a="http://schemas.openxmlformats.org/drawingml/2006/main" noChangeAspect="1"/>
+            </wp:cNvGraphicFramePr>
+            <a:graphic xmlns:a="http://schemas.openxmlformats.org/drawingml/2006/main">
+              <a:graphicData uri="http://schemas.openxmlformats.org/drawingml/2006/picture">
+                <pic:pic xmlns:pic="http://schemas.openxmlformats.org/drawingml/2006/picture">
+                  <pic:nvPicPr>
+                    <pic:cNvPr id="1" name=""/>
+                    <pic:cNvPicPr/>
+                  </pic:nvPicPr>
+                  <pic:blipFill>
+                    <a:blip r:embed="rId21"/>
+                    <a:stretch>
+                      <a:fillRect/>
+                    </a:stretch>
+                  </pic:blipFill>
+                  <pic:spPr>
+                    <a:xfrm>
+                      <a:off x="0" y="0"/>
+                      <a:ext cx="4214416" cy="2019204"/>
+                    </a:xfrm>
+                    <a:prstGeom prst="rect">
+                      <a:avLst/>
+                    </a:prstGeom>
+                  </pic:spPr>
+                </pic:pic>
+              </a:graphicData>
+            </a:graphic>
+          </wp:inline>
+        </w:drawing>
+      </w:r>
+    </w:p>
+    <w:p>
+      <w:pPr>
+        <w:pStyle w:val="NormalWeb"/>
+        <w:shd w:val="clear" w:color="auto" w:fill="FFFFFF"/>
+        <w:spacing w:before="0" w:beforeAutospacing="0" w:after="0" w:afterAutospacing="0"/>
+        <w:jc w:val="center"/>
+        <w:rPr>
+          <w:rFonts w:ascii="Arial" w:hAnsi="Arial" w:cs="Arial"/>
+          <w:color w:val="4A4A4A"/>
+          <w:sz w:val="20"/>
+          <w:szCs w:val="20"/>
+          <w:lang w:val="es-ES"/>
+        </w:rPr>
+      </w:pPr>
+    </w:p>
+    <w:p>
+      <w:pPr>
+        <w:pStyle w:val="NormalWeb"/>
+        <w:shd w:val="clear" w:color="auto" w:fill="FFFFFF"/>
+        <w:spacing w:before="0" w:beforeAutospacing="0" w:after="0" w:afterAutospacing="0"/>
+        <w:jc w:val="center"/>
+        <w:rPr>
+          <w:rFonts w:ascii="Arial" w:hAnsi="Arial" w:cs="Arial"/>
+          <w:color w:val="4A4A4A"/>
+          <w:sz w:val="20"/>
+          <w:szCs w:val="20"/>
+          <w:lang w:val="es-ES"/>
+        </w:rPr>
+      </w:pPr>
+      <w:r>
+        <w:rPr>
+          <w:rFonts w:ascii="Arial" w:hAnsi="Arial" w:cs="Arial"/>
+          <w:noProof/>
+          <w:color w:val="4A4A4A"/>
+          <w:sz w:val="20"/>
+          <w:szCs w:val="20"/>
+        </w:rPr>
+        <w:drawing>
+          <wp:inline distT="0" distB="0" distL="0" distR="0" wp14:anchorId="78408FE8" wp14:editId="5BCFF265">
+            <wp:extent cx="4189130" cy="2001520"/>
+            <wp:effectExtent l="0" t="0" r="1905" b="0"/>
+            <wp:docPr id="5" name="Imagen 5"/>
+            <wp:cNvGraphicFramePr>
+              <a:graphicFrameLocks xmlns:a="http://schemas.openxmlformats.org/drawingml/2006/main" noChangeAspect="1"/>
+            </wp:cNvGraphicFramePr>
+            <a:graphic xmlns:a="http://schemas.openxmlformats.org/drawingml/2006/main">
+              <a:graphicData uri="http://schemas.openxmlformats.org/drawingml/2006/picture">
+                <pic:pic xmlns:pic="http://schemas.openxmlformats.org/drawingml/2006/picture">
+                  <pic:nvPicPr>
+                    <pic:cNvPr id="1" name=""/>
+                    <pic:cNvPicPr/>
+                  </pic:nvPicPr>
+                  <pic:blipFill>
+                    <a:blip r:embed="rId22"/>
+                    <a:stretch>
+                      <a:fillRect/>
+                    </a:stretch>
+                  </pic:blipFill>
+                  <pic:spPr>
+                    <a:xfrm>
+                      <a:off x="0" y="0"/>
+                      <a:ext cx="4194393" cy="2004035"/>
+                    </a:xfrm>
+                    <a:prstGeom prst="rect">
+                      <a:avLst/>
+                    </a:prstGeom>
+                  </pic:spPr>
+                </pic:pic>
+              </a:graphicData>
+            </a:graphic>
+          </wp:inline>
+        </w:drawing>
+      </w:r>
     </w:p>
     <w:sectPr>
-      <w:footerReference w:type="default" r:id="rId20"/>
+      <w:footerReference w:type="default" r:id="rId23"/>
       <w:pgSz w:w="11907" w:h="16839" w:code="9"/>
       <w:pgMar w:top="1440" w:right="1440" w:bottom="1440" w:left="1440" w:header="720" w:footer="720" w:gutter="0"/>
       <w:cols w:space="720"/>
@@ -8261,7 +9071,7 @@
             <w:noProof/>
             <w:lang w:bidi="es-ES"/>
           </w:rPr>
-          <w:t>5</w:t>
+          <w:t>6</w:t>
         </w:r>
         <w:r>
           <w:rPr>
@@ -10154,6 +10964,7 @@
   <w:style w:type="character" w:default="1" w:styleId="Fuentedeprrafopredeter">
     <w:name w:val="Default Paragraph Font"/>
     <w:uiPriority w:val="1"/>
+    <w:semiHidden/>
     <w:unhideWhenUsed/>
   </w:style>
   <w:style w:type="table" w:default="1" w:styleId="Tablanormal">
@@ -10937,7 +11748,6 @@
     <w:name w:val="Normal (Web)"/>
     <w:basedOn w:val="Normal"/>
     <w:uiPriority w:val="99"/>
-    <w:semiHidden/>
     <w:unhideWhenUsed/>
     <w:rsid w:val="00BD2D77"/>
     <w:pPr>
@@ -10991,6 +11801,16 @@
     <w:name w:val="hljs-keyword"/>
     <w:basedOn w:val="Fuentedeprrafopredeter"/>
     <w:rsid w:val="00616EC2"/>
+  </w:style>
+  <w:style w:type="character" w:customStyle="1" w:styleId="hljs-attribute">
+    <w:name w:val="hljs-attribute"/>
+    <w:basedOn w:val="Fuentedeprrafopredeter"/>
+    <w:rsid w:val="00B44D1C"/>
+  </w:style>
+  <w:style w:type="character" w:customStyle="1" w:styleId="hljs-number">
+    <w:name w:val="hljs-number"/>
+    <w:basedOn w:val="Fuentedeprrafopredeter"/>
+    <w:rsid w:val="00B44D1C"/>
   </w:style>
 </w:styles>
 </file>
@@ -12522,7 +13342,7 @@
 </file>
 
 <file path=customXml/itemProps4.xml><?xml version="1.0" encoding="utf-8"?>
-<ds:datastoreItem xmlns:ds="http://schemas.openxmlformats.org/officeDocument/2006/customXml" ds:itemID="{AC11BD06-EAC3-4B45-A187-9EA2E8BDCBF3}">
+<ds:datastoreItem xmlns:ds="http://schemas.openxmlformats.org/officeDocument/2006/customXml" ds:itemID="{D35A84CD-E4B4-47AB-A3D8-44F798410F0D}">
   <ds:schemaRefs>
     <ds:schemaRef ds:uri="http://schemas.openxmlformats.org/officeDocument/2006/bibliography"/>
   </ds:schemaRefs>

</xml_diff>

<commit_message>
Entendiendo las variantes y las pseudo-clases, Hora de practicar!
</commit_message>
<xml_diff>
--- a/CursoTailwindCSS/CursoTailwindCSS.docx
+++ b/CursoTailwindCSS/CursoTailwindCSS.docx
@@ -26506,8 +26506,6 @@
         </w:rPr>
         <w:t xml:space="preserve"> cada cambio que hagas y se mostrará automáticamente.</w:t>
       </w:r>
-      <w:bookmarkStart w:id="0" w:name="_GoBack"/>
-      <w:bookmarkEnd w:id="0"/>
     </w:p>
     <w:p>
       <w:pPr>
@@ -26526,10 +26524,10 @@
       <w:r>
         <w:rPr>
           <w:rFonts w:ascii="Arial" w:hAnsi="Arial" w:cs="Arial"/>
+          <w:noProof/>
           <w:color w:val="4A4A4A"/>
           <w:sz w:val="20"/>
           <w:szCs w:val="20"/>
-          <w:lang w:val="es-ES"/>
         </w:rPr>
         <w:drawing>
           <wp:inline distT="0" distB="0" distL="0" distR="0" wp14:anchorId="527AB923" wp14:editId="7F6C2A94">
@@ -26575,8 +26573,2425 @@
         </w:drawing>
       </w:r>
     </w:p>
+    <w:p>
+      <w:pPr>
+        <w:pStyle w:val="NormalWeb"/>
+        <w:shd w:val="clear" w:color="auto" w:fill="FFFFFF"/>
+        <w:spacing w:before="0" w:beforeAutospacing="0" w:after="0" w:afterAutospacing="0"/>
+        <w:jc w:val="center"/>
+        <w:rPr>
+          <w:rFonts w:ascii="Arial" w:hAnsi="Arial" w:cs="Arial"/>
+          <w:color w:val="4A4A4A"/>
+          <w:sz w:val="20"/>
+          <w:szCs w:val="20"/>
+          <w:lang w:val="es-ES"/>
+        </w:rPr>
+      </w:pPr>
+    </w:p>
+    <w:p>
+      <w:pPr>
+        <w:pStyle w:val="NormalWeb"/>
+        <w:shd w:val="clear" w:color="auto" w:fill="FFFFFF"/>
+        <w:spacing w:before="0" w:beforeAutospacing="0" w:after="0" w:afterAutospacing="0"/>
+        <w:jc w:val="center"/>
+        <w:rPr>
+          <w:rFonts w:ascii="Arial" w:hAnsi="Arial" w:cs="Arial"/>
+          <w:color w:val="4A4A4A"/>
+          <w:sz w:val="20"/>
+          <w:szCs w:val="20"/>
+          <w:lang w:val="es-ES"/>
+        </w:rPr>
+      </w:pPr>
+    </w:p>
+    <w:p>
+      <w:pPr>
+        <w:pStyle w:val="NormalWeb"/>
+        <w:shd w:val="clear" w:color="auto" w:fill="FFFFFF"/>
+        <w:spacing w:before="0" w:beforeAutospacing="0" w:after="0" w:afterAutospacing="0"/>
+        <w:jc w:val="center"/>
+        <w:rPr>
+          <w:rFonts w:ascii="Arial" w:hAnsi="Arial" w:cs="Arial"/>
+          <w:color w:val="4A4A4A"/>
+          <w:sz w:val="20"/>
+          <w:szCs w:val="20"/>
+          <w:lang w:val="es-ES"/>
+        </w:rPr>
+      </w:pPr>
+    </w:p>
+    <w:p>
+      <w:pPr>
+        <w:pStyle w:val="NormalWeb"/>
+        <w:shd w:val="clear" w:color="auto" w:fill="FFFFFF"/>
+        <w:spacing w:before="0" w:beforeAutospacing="0" w:after="0" w:afterAutospacing="0"/>
+        <w:jc w:val="center"/>
+        <w:rPr>
+          <w:rFonts w:ascii="Arial" w:hAnsi="Arial" w:cs="Arial"/>
+          <w:color w:val="4A4A4A"/>
+          <w:sz w:val="20"/>
+          <w:szCs w:val="20"/>
+          <w:lang w:val="es-ES"/>
+        </w:rPr>
+      </w:pPr>
+    </w:p>
+    <w:p>
+      <w:pPr>
+        <w:pStyle w:val="Ttulo1"/>
+      </w:pPr>
+      <w:r>
+        <w:t>Entendiendo las variantes y las pseudo-clases</w:t>
+      </w:r>
+    </w:p>
+    <w:p>
+      <w:pPr>
+        <w:pStyle w:val="NormalWeb"/>
+        <w:shd w:val="clear" w:color="auto" w:fill="FFFFFF"/>
+        <w:spacing w:before="0" w:beforeAutospacing="0" w:after="0" w:afterAutospacing="0"/>
+        <w:jc w:val="center"/>
+        <w:rPr>
+          <w:rFonts w:ascii="Arial" w:hAnsi="Arial" w:cs="Arial"/>
+          <w:color w:val="4A4A4A"/>
+          <w:sz w:val="20"/>
+          <w:szCs w:val="20"/>
+          <w:lang w:val="es-ES"/>
+        </w:rPr>
+      </w:pPr>
+    </w:p>
+    <w:p>
+      <w:pPr>
+        <w:pStyle w:val="NormalWeb"/>
+        <w:shd w:val="clear" w:color="auto" w:fill="FFFFFF"/>
+        <w:spacing w:before="0" w:beforeAutospacing="0" w:after="0" w:afterAutospacing="0"/>
+        <w:jc w:val="center"/>
+        <w:rPr>
+          <w:rFonts w:ascii="Arial" w:hAnsi="Arial" w:cs="Arial"/>
+          <w:color w:val="4A4A4A"/>
+          <w:sz w:val="20"/>
+          <w:szCs w:val="20"/>
+          <w:lang w:val="es-ES"/>
+        </w:rPr>
+      </w:pPr>
+      <w:r>
+        <w:rPr>
+          <w:rFonts w:ascii="Arial" w:hAnsi="Arial" w:cs="Arial"/>
+          <w:color w:val="4A4A4A"/>
+          <w:sz w:val="20"/>
+          <w:szCs w:val="20"/>
+          <w:lang w:val="es-ES"/>
+        </w:rPr>
+        <w:drawing>
+          <wp:inline distT="0" distB="0" distL="0" distR="0" wp14:anchorId="736154A4" wp14:editId="2358E92D">
+            <wp:extent cx="1894175" cy="1452880"/>
+            <wp:effectExtent l="0" t="0" r="0" b="0"/>
+            <wp:docPr id="26" name="Imagen 26"/>
+            <wp:cNvGraphicFramePr>
+              <a:graphicFrameLocks xmlns:a="http://schemas.openxmlformats.org/drawingml/2006/main" noChangeAspect="1"/>
+            </wp:cNvGraphicFramePr>
+            <a:graphic xmlns:a="http://schemas.openxmlformats.org/drawingml/2006/main">
+              <a:graphicData uri="http://schemas.openxmlformats.org/drawingml/2006/picture">
+                <pic:pic xmlns:pic="http://schemas.openxmlformats.org/drawingml/2006/picture">
+                  <pic:nvPicPr>
+                    <pic:cNvPr id="1" name=""/>
+                    <pic:cNvPicPr/>
+                  </pic:nvPicPr>
+                  <pic:blipFill>
+                    <a:blip r:embed="rId43"/>
+                    <a:stretch>
+                      <a:fillRect/>
+                    </a:stretch>
+                  </pic:blipFill>
+                  <pic:spPr>
+                    <a:xfrm>
+                      <a:off x="0" y="0"/>
+                      <a:ext cx="1896967" cy="1455021"/>
+                    </a:xfrm>
+                    <a:prstGeom prst="rect">
+                      <a:avLst/>
+                    </a:prstGeom>
+                  </pic:spPr>
+                </pic:pic>
+              </a:graphicData>
+            </a:graphic>
+          </wp:inline>
+        </w:drawing>
+      </w:r>
+      <w:r>
+        <w:rPr>
+          <w:rFonts w:ascii="Arial" w:hAnsi="Arial" w:cs="Arial"/>
+          <w:color w:val="4A4A4A"/>
+          <w:sz w:val="20"/>
+          <w:szCs w:val="20"/>
+          <w:lang w:val="es-ES"/>
+        </w:rPr>
+        <w:t xml:space="preserve"> </w:t>
+      </w:r>
+      <w:r>
+        <w:rPr>
+          <w:rFonts w:ascii="Arial" w:hAnsi="Arial" w:cs="Arial"/>
+          <w:color w:val="4A4A4A"/>
+          <w:sz w:val="20"/>
+          <w:szCs w:val="20"/>
+          <w:lang w:val="es-ES"/>
+        </w:rPr>
+        <w:drawing>
+          <wp:inline distT="0" distB="0" distL="0" distR="0" wp14:anchorId="6E8D52CA" wp14:editId="33B6008D">
+            <wp:extent cx="1609772" cy="1442720"/>
+            <wp:effectExtent l="0" t="0" r="9525" b="5080"/>
+            <wp:docPr id="27" name="Imagen 27"/>
+            <wp:cNvGraphicFramePr>
+              <a:graphicFrameLocks xmlns:a="http://schemas.openxmlformats.org/drawingml/2006/main" noChangeAspect="1"/>
+            </wp:cNvGraphicFramePr>
+            <a:graphic xmlns:a="http://schemas.openxmlformats.org/drawingml/2006/main">
+              <a:graphicData uri="http://schemas.openxmlformats.org/drawingml/2006/picture">
+                <pic:pic xmlns:pic="http://schemas.openxmlformats.org/drawingml/2006/picture">
+                  <pic:nvPicPr>
+                    <pic:cNvPr id="1" name=""/>
+                    <pic:cNvPicPr/>
+                  </pic:nvPicPr>
+                  <pic:blipFill>
+                    <a:blip r:embed="rId44"/>
+                    <a:stretch>
+                      <a:fillRect/>
+                    </a:stretch>
+                  </pic:blipFill>
+                  <pic:spPr>
+                    <a:xfrm>
+                      <a:off x="0" y="0"/>
+                      <a:ext cx="1644891" cy="1474195"/>
+                    </a:xfrm>
+                    <a:prstGeom prst="rect">
+                      <a:avLst/>
+                    </a:prstGeom>
+                  </pic:spPr>
+                </pic:pic>
+              </a:graphicData>
+            </a:graphic>
+          </wp:inline>
+        </w:drawing>
+      </w:r>
+    </w:p>
+    <w:p>
+      <w:pPr>
+        <w:pStyle w:val="NormalWeb"/>
+        <w:shd w:val="clear" w:color="auto" w:fill="FFFFFF"/>
+        <w:spacing w:before="0" w:beforeAutospacing="0" w:after="0" w:afterAutospacing="0"/>
+        <w:rPr>
+          <w:rFonts w:ascii="Arial" w:hAnsi="Arial" w:cs="Arial"/>
+          <w:color w:val="4A4A4A"/>
+          <w:sz w:val="20"/>
+        </w:rPr>
+      </w:pPr>
+      <w:r>
+        <w:rPr>
+          <w:rFonts w:ascii="Arial" w:hAnsi="Arial" w:cs="Arial"/>
+          <w:color w:val="4A4A4A"/>
+          <w:sz w:val="20"/>
+        </w:rPr>
+        <w:t xml:space="preserve">Aquí </w:t>
+      </w:r>
+      <w:proofErr w:type="spellStart"/>
+      <w:r>
+        <w:rPr>
+          <w:rFonts w:ascii="Arial" w:hAnsi="Arial" w:cs="Arial"/>
+          <w:color w:val="4A4A4A"/>
+          <w:sz w:val="20"/>
+        </w:rPr>
+        <w:t>esta</w:t>
+      </w:r>
+      <w:proofErr w:type="spellEnd"/>
+      <w:r>
+        <w:rPr>
+          <w:rFonts w:ascii="Arial" w:hAnsi="Arial" w:cs="Arial"/>
+          <w:color w:val="4A4A4A"/>
+          <w:sz w:val="20"/>
+        </w:rPr>
+        <w:t xml:space="preserve"> el código que agrega de la documentación</w:t>
+      </w:r>
+    </w:p>
+    <w:p>
+      <w:pPr>
+        <w:pStyle w:val="HTMLconformatoprevio"/>
+        <w:shd w:val="clear" w:color="auto" w:fill="333333"/>
+        <w:rPr>
+          <w:rStyle w:val="CdigoHTML"/>
+          <w:color w:val="FFFFFF"/>
+          <w:lang w:val="en-US"/>
+        </w:rPr>
+      </w:pPr>
+      <w:r>
+        <w:rPr>
+          <w:rStyle w:val="CdigoHTML"/>
+          <w:color w:val="FFFFFF"/>
+          <w:lang w:val="en-US"/>
+        </w:rPr>
+        <w:t>&lt;</w:t>
+      </w:r>
+      <w:r>
+        <w:rPr>
+          <w:rStyle w:val="hljs-keyword"/>
+          <w:b/>
+          <w:bCs/>
+          <w:color w:val="F92672"/>
+          <w:lang w:val="en-US"/>
+        </w:rPr>
+        <w:t xml:space="preserve">button </w:t>
+      </w:r>
+      <w:r>
+        <w:rPr>
+          <w:rStyle w:val="CdigoHTML"/>
+          <w:color w:val="FFFFFF"/>
+          <w:lang w:val="en-US"/>
+        </w:rPr>
+        <w:t>class=</w:t>
+      </w:r>
+      <w:r>
+        <w:rPr>
+          <w:rStyle w:val="hljs-string"/>
+          <w:color w:val="A6E22E"/>
+          <w:lang w:val="en-US"/>
+        </w:rPr>
+        <w:t>"disabled</w:t>
+      </w:r>
+      <w:proofErr w:type="gramStart"/>
+      <w:r>
+        <w:rPr>
+          <w:rStyle w:val="hljs-string"/>
+          <w:color w:val="A6E22E"/>
+          <w:lang w:val="en-US"/>
+        </w:rPr>
+        <w:t>:opacity</w:t>
+      </w:r>
+      <w:proofErr w:type="gramEnd"/>
+      <w:r>
+        <w:rPr>
+          <w:rStyle w:val="hljs-string"/>
+          <w:color w:val="A6E22E"/>
+          <w:lang w:val="en-US"/>
+        </w:rPr>
+        <w:t>-75 bg-blue-500"</w:t>
+      </w:r>
+      <w:r>
+        <w:rPr>
+          <w:rStyle w:val="CdigoHTML"/>
+          <w:color w:val="FFFFFF"/>
+          <w:lang w:val="en-US"/>
+        </w:rPr>
+        <w:t>&gt;</w:t>
+      </w:r>
+    </w:p>
+    <w:p>
+      <w:pPr>
+        <w:pStyle w:val="HTMLconformatoprevio"/>
+        <w:shd w:val="clear" w:color="auto" w:fill="333333"/>
+        <w:rPr>
+          <w:rStyle w:val="hljs-keyword"/>
+          <w:b/>
+          <w:bCs/>
+          <w:color w:val="F92672"/>
+        </w:rPr>
+      </w:pPr>
+      <w:r>
+        <w:rPr>
+          <w:rStyle w:val="CdigoHTML"/>
+          <w:color w:val="FFFFFF"/>
+          <w:lang w:val="en-US"/>
+        </w:rPr>
+        <w:t xml:space="preserve">  </w:t>
+      </w:r>
+      <w:proofErr w:type="spellStart"/>
+      <w:r>
+        <w:rPr>
+          <w:rStyle w:val="hljs-keyword"/>
+          <w:b/>
+          <w:bCs/>
+          <w:color w:val="F92672"/>
+        </w:rPr>
+        <w:t>Submit</w:t>
+      </w:r>
+      <w:proofErr w:type="spellEnd"/>
+    </w:p>
+    <w:p>
+      <w:pPr>
+        <w:pStyle w:val="HTMLconformatoprevio"/>
+        <w:shd w:val="clear" w:color="auto" w:fill="333333"/>
+        <w:rPr>
+          <w:rStyle w:val="hljs-keyword"/>
+          <w:b/>
+          <w:bCs/>
+          <w:color w:val="F92672"/>
+        </w:rPr>
+      </w:pPr>
+      <w:r>
+        <w:rPr>
+          <w:rStyle w:val="CdigoHTML"/>
+          <w:color w:val="FFFFFF"/>
+        </w:rPr>
+        <w:t>&lt;/</w:t>
+      </w:r>
+      <w:proofErr w:type="spellStart"/>
+      <w:proofErr w:type="gramStart"/>
+      <w:r>
+        <w:rPr>
+          <w:rStyle w:val="hljs-keyword"/>
+          <w:b/>
+          <w:bCs/>
+          <w:color w:val="F92672"/>
+        </w:rPr>
+        <w:t>button</w:t>
+      </w:r>
+      <w:proofErr w:type="spellEnd"/>
+      <w:proofErr w:type="gramEnd"/>
+      <w:r>
+        <w:rPr>
+          <w:rStyle w:val="hljs-keyword"/>
+          <w:b/>
+          <w:bCs/>
+          <w:color w:val="F92672"/>
+        </w:rPr>
+        <w:t>&gt;</w:t>
+      </w:r>
+    </w:p>
+    <w:p>
+      <w:pPr>
+        <w:pStyle w:val="NormalWeb"/>
+        <w:shd w:val="clear" w:color="auto" w:fill="FFFFFF"/>
+        <w:spacing w:before="0" w:beforeAutospacing="0" w:after="0" w:afterAutospacing="0"/>
+        <w:rPr>
+          <w:rFonts w:ascii="Arial" w:hAnsi="Arial" w:cs="Arial"/>
+          <w:color w:val="4A4A4A"/>
+          <w:sz w:val="20"/>
+        </w:rPr>
+      </w:pPr>
+      <w:r>
+        <w:rPr>
+          <w:rFonts w:ascii="Arial" w:hAnsi="Arial" w:cs="Arial"/>
+          <w:color w:val="4A4A4A"/>
+          <w:sz w:val="20"/>
+        </w:rPr>
+        <w:t>El segundo código que agrega</w:t>
+      </w:r>
+    </w:p>
+    <w:p>
+      <w:pPr>
+        <w:pStyle w:val="HTMLconformatoprevio"/>
+        <w:shd w:val="clear" w:color="auto" w:fill="333333"/>
+        <w:rPr>
+          <w:rStyle w:val="CdigoHTML"/>
+          <w:color w:val="FFFFFF"/>
+          <w:lang w:val="en-US"/>
+        </w:rPr>
+      </w:pPr>
+      <w:proofErr w:type="gramStart"/>
+      <w:r>
+        <w:rPr>
+          <w:rStyle w:val="hljs-selector-tag"/>
+          <w:b/>
+          <w:bCs/>
+          <w:color w:val="F92672"/>
+          <w:lang w:val="en-US"/>
+        </w:rPr>
+        <w:t>variants</w:t>
+      </w:r>
+      <w:proofErr w:type="gramEnd"/>
+      <w:r>
+        <w:rPr>
+          <w:rStyle w:val="CdigoHTML"/>
+          <w:color w:val="FFFFFF"/>
+          <w:lang w:val="en-US"/>
+        </w:rPr>
+        <w:t>: {</w:t>
+      </w:r>
+    </w:p>
+    <w:p>
+      <w:pPr>
+        <w:pStyle w:val="HTMLconformatoprevio"/>
+        <w:shd w:val="clear" w:color="auto" w:fill="333333"/>
+        <w:rPr>
+          <w:rStyle w:val="CdigoHTML"/>
+          <w:color w:val="FFFFFF"/>
+          <w:lang w:val="en-US"/>
+        </w:rPr>
+      </w:pPr>
+      <w:r>
+        <w:rPr>
+          <w:rStyle w:val="CdigoHTML"/>
+          <w:color w:val="FFFFFF"/>
+          <w:lang w:val="en-US"/>
+        </w:rPr>
+        <w:t xml:space="preserve">    </w:t>
+      </w:r>
+      <w:proofErr w:type="gramStart"/>
+      <w:r>
+        <w:rPr>
+          <w:rStyle w:val="hljs-attribute"/>
+          <w:color w:val="BF79DB"/>
+          <w:lang w:val="en-US"/>
+        </w:rPr>
+        <w:t>opacity</w:t>
+      </w:r>
+      <w:proofErr w:type="gramEnd"/>
+      <w:r>
+        <w:rPr>
+          <w:rStyle w:val="CdigoHTML"/>
+          <w:color w:val="FFFFFF"/>
+          <w:lang w:val="en-US"/>
+        </w:rPr>
+        <w:t>: [</w:t>
+      </w:r>
+      <w:r>
+        <w:rPr>
+          <w:rStyle w:val="hljs-string"/>
+          <w:color w:val="A6E22E"/>
+          <w:lang w:val="en-US"/>
+        </w:rPr>
+        <w:t>'responsive'</w:t>
+      </w:r>
+      <w:r>
+        <w:rPr>
+          <w:rStyle w:val="CdigoHTML"/>
+          <w:color w:val="FFFFFF"/>
+          <w:lang w:val="en-US"/>
+        </w:rPr>
+        <w:t xml:space="preserve">, </w:t>
+      </w:r>
+      <w:r>
+        <w:rPr>
+          <w:rStyle w:val="hljs-string"/>
+          <w:color w:val="A6E22E"/>
+          <w:lang w:val="en-US"/>
+        </w:rPr>
+        <w:t>'hover'</w:t>
+      </w:r>
+      <w:r>
+        <w:rPr>
+          <w:rStyle w:val="CdigoHTML"/>
+          <w:color w:val="FFFFFF"/>
+          <w:lang w:val="en-US"/>
+        </w:rPr>
+        <w:t xml:space="preserve">, </w:t>
+      </w:r>
+      <w:r>
+        <w:rPr>
+          <w:rStyle w:val="hljs-string"/>
+          <w:color w:val="A6E22E"/>
+          <w:lang w:val="en-US"/>
+        </w:rPr>
+        <w:t>'focus'</w:t>
+      </w:r>
+      <w:r>
+        <w:rPr>
+          <w:rStyle w:val="CdigoHTML"/>
+          <w:color w:val="FFFFFF"/>
+          <w:lang w:val="en-US"/>
+        </w:rPr>
+        <w:t xml:space="preserve">, </w:t>
+      </w:r>
+      <w:r>
+        <w:rPr>
+          <w:rStyle w:val="hljs-string"/>
+          <w:color w:val="A6E22E"/>
+          <w:lang w:val="en-US"/>
+        </w:rPr>
+        <w:t>'disabled'</w:t>
+      </w:r>
+      <w:r>
+        <w:rPr>
+          <w:rStyle w:val="CdigoHTML"/>
+          <w:color w:val="FFFFFF"/>
+          <w:lang w:val="en-US"/>
+        </w:rPr>
+        <w:t>],</w:t>
+      </w:r>
+    </w:p>
+    <w:p>
+      <w:pPr>
+        <w:pStyle w:val="HTMLconformatoprevio"/>
+        <w:shd w:val="clear" w:color="auto" w:fill="333333"/>
+        <w:rPr>
+          <w:rStyle w:val="CdigoHTML"/>
+          <w:color w:val="FFFFFF"/>
+        </w:rPr>
+      </w:pPr>
+      <w:r>
+        <w:rPr>
+          <w:rStyle w:val="CdigoHTML"/>
+          <w:color w:val="FFFFFF"/>
+          <w:lang w:val="en-US"/>
+        </w:rPr>
+        <w:t xml:space="preserve">  </w:t>
+      </w:r>
+      <w:r>
+        <w:rPr>
+          <w:rStyle w:val="CdigoHTML"/>
+          <w:color w:val="FFFFFF"/>
+        </w:rPr>
+        <w:t>},</w:t>
+      </w:r>
+    </w:p>
+    <w:p>
+      <w:pPr>
+        <w:pStyle w:val="NormalWeb"/>
+        <w:shd w:val="clear" w:color="auto" w:fill="FFFFFF"/>
+        <w:spacing w:before="0" w:beforeAutospacing="0" w:after="0" w:afterAutospacing="0"/>
+        <w:rPr>
+          <w:rFonts w:ascii="Arial" w:hAnsi="Arial" w:cs="Arial"/>
+          <w:color w:val="4A4A4A"/>
+          <w:sz w:val="20"/>
+        </w:rPr>
+      </w:pPr>
+      <w:proofErr w:type="gramStart"/>
+      <w:r>
+        <w:rPr>
+          <w:rFonts w:ascii="Arial" w:hAnsi="Arial" w:cs="Arial"/>
+          <w:color w:val="4A4A4A"/>
+          <w:sz w:val="20"/>
+        </w:rPr>
+        <w:t>link</w:t>
+      </w:r>
+      <w:proofErr w:type="gramEnd"/>
+      <w:r>
+        <w:rPr>
+          <w:rFonts w:ascii="Arial" w:hAnsi="Arial" w:cs="Arial"/>
+          <w:color w:val="4A4A4A"/>
+          <w:sz w:val="20"/>
+        </w:rPr>
+        <w:t xml:space="preserve"> de la documentación:</w:t>
+      </w:r>
+      <w:r>
+        <w:rPr>
+          <w:rFonts w:ascii="Arial" w:hAnsi="Arial" w:cs="Arial"/>
+          <w:color w:val="4A4A4A"/>
+          <w:sz w:val="20"/>
+        </w:rPr>
+        <w:br/>
+      </w:r>
+      <w:hyperlink r:id="rId45" w:anchor="app" w:tgtFrame="_blank" w:history="1">
+        <w:r>
+          <w:rPr>
+            <w:rStyle w:val="Hipervnculo"/>
+            <w:rFonts w:ascii="Arial" w:hAnsi="Arial" w:cs="Arial"/>
+            <w:color w:val="0791E6"/>
+            <w:sz w:val="20"/>
+          </w:rPr>
+          <w:t>https://tailwindcss.com/docs/pseudo-class-variants/#app</w:t>
+        </w:r>
+      </w:hyperlink>
+    </w:p>
+    <w:p>
+      <w:pPr>
+        <w:pStyle w:val="NormalWeb"/>
+        <w:shd w:val="clear" w:color="auto" w:fill="FFFFFF"/>
+        <w:spacing w:before="0" w:beforeAutospacing="0" w:after="0" w:afterAutospacing="0"/>
+        <w:jc w:val="center"/>
+        <w:rPr>
+          <w:rFonts w:ascii="Arial" w:hAnsi="Arial" w:cs="Arial"/>
+          <w:color w:val="4A4A4A"/>
+          <w:sz w:val="20"/>
+          <w:szCs w:val="20"/>
+        </w:rPr>
+      </w:pPr>
+    </w:p>
+    <w:p>
+      <w:pPr>
+        <w:pStyle w:val="Ttulo1"/>
+      </w:pPr>
+      <w:r>
+        <w:lastRenderedPageBreak/>
+        <w:t>¡Es hora de practicar!</w:t>
+      </w:r>
+      <w:bookmarkStart w:id="0" w:name="_GoBack"/>
+      <w:bookmarkEnd w:id="0"/>
+    </w:p>
+    <w:p>
+      <w:pPr>
+        <w:pStyle w:val="NormalWeb"/>
+        <w:shd w:val="clear" w:color="auto" w:fill="FFFFFF"/>
+        <w:spacing w:before="0" w:beforeAutospacing="0" w:after="0" w:afterAutospacing="0" w:line="384" w:lineRule="atLeast"/>
+        <w:rPr>
+          <w:rFonts w:ascii="Arial" w:hAnsi="Arial" w:cs="Arial"/>
+          <w:color w:val="273B47"/>
+          <w:sz w:val="20"/>
+          <w:szCs w:val="30"/>
+        </w:rPr>
+      </w:pPr>
+      <w:proofErr w:type="spellStart"/>
+      <w:r>
+        <w:rPr>
+          <w:rFonts w:ascii="Arial" w:hAnsi="Arial" w:cs="Arial"/>
+          <w:color w:val="273B47"/>
+          <w:sz w:val="20"/>
+          <w:szCs w:val="30"/>
+        </w:rPr>
+        <w:t>Tip</w:t>
+      </w:r>
+      <w:proofErr w:type="spellEnd"/>
+      <w:r>
+        <w:rPr>
+          <w:rFonts w:ascii="Arial" w:hAnsi="Arial" w:cs="Arial"/>
+          <w:color w:val="273B47"/>
+          <w:sz w:val="20"/>
+          <w:szCs w:val="30"/>
+        </w:rPr>
+        <w:t>: Una buena práctica al combinar colores, como en botones por ejemplo, es no poner la letra color blanco o negro. En su lugar utiliza las tonalidades del mismo color para hacerla resaltar.</w:t>
+      </w:r>
+    </w:p>
+    <w:p>
+      <w:pPr>
+        <w:pStyle w:val="NormalWeb"/>
+        <w:shd w:val="clear" w:color="auto" w:fill="FFFFFF"/>
+        <w:spacing w:before="0" w:beforeAutospacing="0" w:after="0" w:afterAutospacing="0" w:line="384" w:lineRule="atLeast"/>
+        <w:rPr>
+          <w:rFonts w:ascii="Arial" w:hAnsi="Arial" w:cs="Arial"/>
+          <w:color w:val="273B47"/>
+          <w:sz w:val="20"/>
+          <w:szCs w:val="30"/>
+        </w:rPr>
+      </w:pPr>
+      <w:r>
+        <w:rPr>
+          <w:rFonts w:ascii="Arial" w:hAnsi="Arial" w:cs="Arial"/>
+          <w:color w:val="273B47"/>
+          <w:sz w:val="20"/>
+          <w:szCs w:val="30"/>
+        </w:rPr>
+        <w:t>● Crea un botón color azul siguiendo estos consejos, recuerda que las tonalidades predefinidas van del 100 al 900.</w:t>
+      </w:r>
+      <w:r>
+        <w:rPr>
+          <w:rFonts w:ascii="Arial" w:hAnsi="Arial" w:cs="Arial"/>
+          <w:color w:val="273B47"/>
+          <w:sz w:val="20"/>
+          <w:szCs w:val="30"/>
+        </w:rPr>
+        <w:br/>
+        <w:t>● Crea un botón que se adapte según el tamaño de dispositivo.</w:t>
+      </w:r>
+      <w:r>
+        <w:rPr>
+          <w:rFonts w:ascii="Arial" w:hAnsi="Arial" w:cs="Arial"/>
+          <w:color w:val="273B47"/>
+          <w:sz w:val="20"/>
+          <w:szCs w:val="30"/>
+        </w:rPr>
+        <w:br/>
+        <w:t>● Cuando sea de tamaño pequeño, este botón debe abarcar el ancho de la pantalla y cuando sea un poco más grande debe tener un tamaño predeterminado.</w:t>
+      </w:r>
+    </w:p>
+    <w:p>
+      <w:pPr>
+        <w:pStyle w:val="NormalWeb"/>
+        <w:shd w:val="clear" w:color="auto" w:fill="FFFFFF"/>
+        <w:spacing w:before="0" w:beforeAutospacing="0" w:after="0" w:afterAutospacing="0" w:line="384" w:lineRule="atLeast"/>
+        <w:rPr>
+          <w:rFonts w:ascii="Arial" w:hAnsi="Arial" w:cs="Arial"/>
+          <w:color w:val="273B47"/>
+          <w:sz w:val="20"/>
+          <w:szCs w:val="30"/>
+        </w:rPr>
+      </w:pPr>
+      <w:r>
+        <w:rPr>
+          <w:rFonts w:ascii="Arial" w:hAnsi="Arial" w:cs="Arial"/>
+          <w:color w:val="273B47"/>
+          <w:sz w:val="20"/>
+          <w:szCs w:val="30"/>
+        </w:rPr>
+        <w:t xml:space="preserve">Si no estás seguro sobre cuáles colores escoger, te recomiendo que uses </w:t>
+      </w:r>
+      <w:proofErr w:type="spellStart"/>
+      <w:r>
+        <w:rPr>
+          <w:rFonts w:ascii="Arial" w:hAnsi="Arial" w:cs="Arial"/>
+          <w:color w:val="273B47"/>
+          <w:sz w:val="20"/>
+          <w:szCs w:val="30"/>
+        </w:rPr>
+        <w:t>Paletton</w:t>
+      </w:r>
+      <w:proofErr w:type="spellEnd"/>
+      <w:r>
+        <w:rPr>
+          <w:rFonts w:ascii="Arial" w:hAnsi="Arial" w:cs="Arial"/>
+          <w:color w:val="273B47"/>
+          <w:sz w:val="20"/>
+          <w:szCs w:val="30"/>
+        </w:rPr>
+        <w:t>, ahí podrás escoger un color y el programa te sugerirá colores que puedan combinar. (</w:t>
+      </w:r>
+      <w:hyperlink r:id="rId46" w:tgtFrame="_blank" w:history="1">
+        <w:r>
+          <w:rPr>
+            <w:rStyle w:val="Hipervnculo"/>
+            <w:rFonts w:ascii="Arial" w:eastAsiaTheme="majorEastAsia" w:hAnsi="Arial" w:cs="Arial"/>
+            <w:color w:val="0791E6"/>
+            <w:sz w:val="20"/>
+            <w:szCs w:val="30"/>
+          </w:rPr>
+          <w:t>https://paletton.com/</w:t>
+        </w:r>
+      </w:hyperlink>
+      <w:r>
+        <w:rPr>
+          <w:rFonts w:ascii="Arial" w:hAnsi="Arial" w:cs="Arial"/>
+          <w:color w:val="273B47"/>
+          <w:sz w:val="20"/>
+          <w:szCs w:val="30"/>
+        </w:rPr>
+        <w:t>)</w:t>
+      </w:r>
+    </w:p>
+    <w:p>
+      <w:pPr>
+        <w:pStyle w:val="Ttulo3"/>
+        <w:shd w:val="clear" w:color="auto" w:fill="FFFFFF"/>
+        <w:spacing w:before="0" w:line="384" w:lineRule="atLeast"/>
+        <w:rPr>
+          <w:rFonts w:ascii="Arial" w:hAnsi="Arial" w:cs="Arial"/>
+          <w:color w:val="273B47"/>
+          <w:sz w:val="20"/>
+          <w:szCs w:val="30"/>
+        </w:rPr>
+      </w:pPr>
+      <w:r>
+        <w:rPr>
+          <w:rFonts w:ascii="Arial" w:hAnsi="Arial" w:cs="Arial"/>
+          <w:color w:val="273B47"/>
+          <w:sz w:val="20"/>
+          <w:szCs w:val="30"/>
+        </w:rPr>
+        <w:t>Display y Flexbox</w:t>
+      </w:r>
+    </w:p>
+    <w:p>
+      <w:pPr>
+        <w:pStyle w:val="NormalWeb"/>
+        <w:shd w:val="clear" w:color="auto" w:fill="FFFFFF"/>
+        <w:spacing w:before="0" w:beforeAutospacing="0" w:after="0" w:afterAutospacing="0" w:line="384" w:lineRule="atLeast"/>
+        <w:rPr>
+          <w:rFonts w:ascii="Arial" w:hAnsi="Arial" w:cs="Arial"/>
+          <w:color w:val="273B47"/>
+          <w:sz w:val="20"/>
+          <w:szCs w:val="30"/>
+        </w:rPr>
+      </w:pPr>
+      <w:proofErr w:type="spellStart"/>
+      <w:r>
+        <w:rPr>
+          <w:rFonts w:ascii="Arial" w:hAnsi="Arial" w:cs="Arial"/>
+          <w:color w:val="273B47"/>
+          <w:sz w:val="20"/>
+          <w:szCs w:val="30"/>
+        </w:rPr>
+        <w:t>Tip</w:t>
+      </w:r>
+      <w:proofErr w:type="spellEnd"/>
+      <w:r>
+        <w:rPr>
+          <w:rFonts w:ascii="Arial" w:hAnsi="Arial" w:cs="Arial"/>
+          <w:color w:val="273B47"/>
+          <w:sz w:val="20"/>
+          <w:szCs w:val="30"/>
+        </w:rPr>
+        <w:t xml:space="preserve">: Una buena práctica es utilizar el margen de cada elemento para posicionarlo con respecto a otros. Esto se logra con </w:t>
+      </w:r>
+      <w:proofErr w:type="spellStart"/>
+      <w:r>
+        <w:rPr>
+          <w:rFonts w:ascii="Arial" w:hAnsi="Arial" w:cs="Arial"/>
+          <w:color w:val="273B47"/>
+          <w:sz w:val="20"/>
+          <w:szCs w:val="30"/>
+        </w:rPr>
+        <w:t>margin</w:t>
+      </w:r>
+      <w:proofErr w:type="spellEnd"/>
+      <w:r>
+        <w:rPr>
+          <w:rFonts w:ascii="Arial" w:hAnsi="Arial" w:cs="Arial"/>
+          <w:color w:val="273B47"/>
+          <w:sz w:val="20"/>
+          <w:szCs w:val="30"/>
+        </w:rPr>
+        <w:t xml:space="preserve"> </w:t>
+      </w:r>
+      <w:proofErr w:type="spellStart"/>
+      <w:r>
+        <w:rPr>
+          <w:rFonts w:ascii="Arial" w:hAnsi="Arial" w:cs="Arial"/>
+          <w:color w:val="273B47"/>
+          <w:sz w:val="20"/>
+          <w:szCs w:val="30"/>
+        </w:rPr>
+        <w:t>left</w:t>
+      </w:r>
+      <w:proofErr w:type="spellEnd"/>
+      <w:r>
+        <w:rPr>
+          <w:rFonts w:ascii="Arial" w:hAnsi="Arial" w:cs="Arial"/>
+          <w:color w:val="273B47"/>
+          <w:sz w:val="20"/>
+          <w:szCs w:val="30"/>
+        </w:rPr>
+        <w:t xml:space="preserve"> (ml-x), </w:t>
+      </w:r>
+      <w:proofErr w:type="spellStart"/>
+      <w:r>
+        <w:rPr>
+          <w:rFonts w:ascii="Arial" w:hAnsi="Arial" w:cs="Arial"/>
+          <w:color w:val="273B47"/>
+          <w:sz w:val="20"/>
+          <w:szCs w:val="30"/>
+        </w:rPr>
+        <w:t>margin</w:t>
+      </w:r>
+      <w:proofErr w:type="spellEnd"/>
+      <w:r>
+        <w:rPr>
+          <w:rFonts w:ascii="Arial" w:hAnsi="Arial" w:cs="Arial"/>
+          <w:color w:val="273B47"/>
+          <w:sz w:val="20"/>
+          <w:szCs w:val="30"/>
+        </w:rPr>
+        <w:t>-top (</w:t>
+      </w:r>
+      <w:proofErr w:type="spellStart"/>
+      <w:r>
+        <w:rPr>
+          <w:rFonts w:ascii="Arial" w:hAnsi="Arial" w:cs="Arial"/>
+          <w:color w:val="273B47"/>
+          <w:sz w:val="20"/>
+          <w:szCs w:val="30"/>
+        </w:rPr>
+        <w:t>mt</w:t>
+      </w:r>
+      <w:proofErr w:type="spellEnd"/>
+      <w:r>
+        <w:rPr>
+          <w:rFonts w:ascii="Arial" w:hAnsi="Arial" w:cs="Arial"/>
+          <w:color w:val="273B47"/>
+          <w:sz w:val="20"/>
+          <w:szCs w:val="30"/>
+        </w:rPr>
+        <w:t xml:space="preserve">-x). Si usamos </w:t>
+      </w:r>
+      <w:proofErr w:type="spellStart"/>
+      <w:r>
+        <w:rPr>
+          <w:rFonts w:ascii="Arial" w:hAnsi="Arial" w:cs="Arial"/>
+          <w:color w:val="273B47"/>
+          <w:sz w:val="20"/>
+          <w:szCs w:val="30"/>
+        </w:rPr>
+        <w:t>margin</w:t>
+      </w:r>
+      <w:proofErr w:type="spellEnd"/>
+      <w:r>
+        <w:rPr>
+          <w:rFonts w:ascii="Arial" w:hAnsi="Arial" w:cs="Arial"/>
+          <w:color w:val="273B47"/>
+          <w:sz w:val="20"/>
+          <w:szCs w:val="30"/>
+        </w:rPr>
+        <w:t xml:space="preserve"> </w:t>
+      </w:r>
+      <w:proofErr w:type="spellStart"/>
+      <w:r>
+        <w:rPr>
+          <w:rFonts w:ascii="Arial" w:hAnsi="Arial" w:cs="Arial"/>
+          <w:color w:val="273B47"/>
+          <w:sz w:val="20"/>
+          <w:szCs w:val="30"/>
+        </w:rPr>
+        <w:t>right</w:t>
+      </w:r>
+      <w:proofErr w:type="spellEnd"/>
+      <w:r>
+        <w:rPr>
+          <w:rFonts w:ascii="Arial" w:hAnsi="Arial" w:cs="Arial"/>
+          <w:color w:val="273B47"/>
+          <w:sz w:val="20"/>
+          <w:szCs w:val="30"/>
+        </w:rPr>
+        <w:t xml:space="preserve"> y </w:t>
+      </w:r>
+      <w:proofErr w:type="spellStart"/>
+      <w:r>
+        <w:rPr>
+          <w:rFonts w:ascii="Arial" w:hAnsi="Arial" w:cs="Arial"/>
+          <w:color w:val="273B47"/>
+          <w:sz w:val="20"/>
+          <w:szCs w:val="30"/>
+        </w:rPr>
+        <w:t>margin</w:t>
+      </w:r>
+      <w:proofErr w:type="spellEnd"/>
+      <w:r>
+        <w:rPr>
+          <w:rFonts w:ascii="Arial" w:hAnsi="Arial" w:cs="Arial"/>
+          <w:color w:val="273B47"/>
+          <w:sz w:val="20"/>
+          <w:szCs w:val="30"/>
+        </w:rPr>
+        <w:t xml:space="preserve"> </w:t>
+      </w:r>
+      <w:proofErr w:type="spellStart"/>
+      <w:r>
+        <w:rPr>
+          <w:rFonts w:ascii="Arial" w:hAnsi="Arial" w:cs="Arial"/>
+          <w:color w:val="273B47"/>
+          <w:sz w:val="20"/>
+          <w:szCs w:val="30"/>
+        </w:rPr>
+        <w:t>bottom</w:t>
+      </w:r>
+      <w:proofErr w:type="spellEnd"/>
+      <w:r>
+        <w:rPr>
+          <w:rFonts w:ascii="Arial" w:hAnsi="Arial" w:cs="Arial"/>
+          <w:color w:val="273B47"/>
+          <w:sz w:val="20"/>
+          <w:szCs w:val="30"/>
+        </w:rPr>
+        <w:t xml:space="preserve"> lo que hacemos es mover otros elementos respecto del elemento con el que estamos trabajando.</w:t>
+      </w:r>
+    </w:p>
+    <w:p>
+      <w:pPr>
+        <w:pStyle w:val="NormalWeb"/>
+        <w:shd w:val="clear" w:color="auto" w:fill="FFFFFF"/>
+        <w:spacing w:before="0" w:beforeAutospacing="0" w:after="0" w:afterAutospacing="0" w:line="384" w:lineRule="atLeast"/>
+        <w:rPr>
+          <w:rFonts w:ascii="Arial" w:hAnsi="Arial" w:cs="Arial"/>
+          <w:color w:val="273B47"/>
+          <w:sz w:val="20"/>
+          <w:szCs w:val="30"/>
+        </w:rPr>
+      </w:pPr>
+      <w:r>
+        <w:rPr>
+          <w:rFonts w:ascii="Arial" w:hAnsi="Arial" w:cs="Arial"/>
+          <w:color w:val="273B47"/>
+          <w:sz w:val="20"/>
+          <w:szCs w:val="30"/>
+        </w:rPr>
+        <w:t xml:space="preserve">● Crea lo que se conoce como </w:t>
+      </w:r>
+      <w:proofErr w:type="spellStart"/>
+      <w:r>
+        <w:rPr>
+          <w:rFonts w:ascii="Arial" w:hAnsi="Arial" w:cs="Arial"/>
+          <w:color w:val="273B47"/>
+          <w:sz w:val="20"/>
+          <w:szCs w:val="30"/>
+        </w:rPr>
+        <w:t>group</w:t>
+      </w:r>
+      <w:proofErr w:type="spellEnd"/>
+      <w:r>
+        <w:rPr>
+          <w:rFonts w:ascii="Arial" w:hAnsi="Arial" w:cs="Arial"/>
+          <w:color w:val="273B47"/>
+          <w:sz w:val="20"/>
+          <w:szCs w:val="30"/>
+        </w:rPr>
+        <w:t xml:space="preserve"> </w:t>
+      </w:r>
+      <w:proofErr w:type="spellStart"/>
+      <w:r>
+        <w:rPr>
+          <w:rFonts w:ascii="Arial" w:hAnsi="Arial" w:cs="Arial"/>
+          <w:color w:val="273B47"/>
+          <w:sz w:val="20"/>
+          <w:szCs w:val="30"/>
+        </w:rPr>
+        <w:t>button</w:t>
+      </w:r>
+      <w:proofErr w:type="spellEnd"/>
+      <w:r>
+        <w:rPr>
+          <w:rFonts w:ascii="Arial" w:hAnsi="Arial" w:cs="Arial"/>
+          <w:color w:val="273B47"/>
+          <w:sz w:val="20"/>
+          <w:szCs w:val="30"/>
+        </w:rPr>
+        <w:t xml:space="preserve"> de 3 </w:t>
+      </w:r>
+      <w:proofErr w:type="spellStart"/>
+      <w:r>
+        <w:rPr>
+          <w:rFonts w:ascii="Arial" w:hAnsi="Arial" w:cs="Arial"/>
+          <w:color w:val="273B47"/>
+          <w:sz w:val="20"/>
+          <w:szCs w:val="30"/>
+        </w:rPr>
+        <w:t>buttons</w:t>
+      </w:r>
+      <w:proofErr w:type="spellEnd"/>
+      <w:r>
+        <w:rPr>
+          <w:rFonts w:ascii="Arial" w:hAnsi="Arial" w:cs="Arial"/>
+          <w:color w:val="273B47"/>
+          <w:sz w:val="20"/>
+          <w:szCs w:val="30"/>
+        </w:rPr>
+        <w:t xml:space="preserve"> o más. Esto lo logras utilizando lo aprendido en </w:t>
+      </w:r>
+      <w:proofErr w:type="spellStart"/>
+      <w:r>
+        <w:rPr>
+          <w:rFonts w:ascii="Arial" w:hAnsi="Arial" w:cs="Arial"/>
+          <w:color w:val="273B47"/>
+          <w:sz w:val="20"/>
+          <w:szCs w:val="30"/>
+        </w:rPr>
+        <w:t>display</w:t>
+      </w:r>
+      <w:proofErr w:type="spellEnd"/>
+      <w:r>
+        <w:rPr>
+          <w:rFonts w:ascii="Arial" w:hAnsi="Arial" w:cs="Arial"/>
+          <w:color w:val="273B47"/>
+          <w:sz w:val="20"/>
+          <w:szCs w:val="30"/>
+        </w:rPr>
+        <w:t xml:space="preserve"> o </w:t>
+      </w:r>
+      <w:proofErr w:type="spellStart"/>
+      <w:r>
+        <w:rPr>
+          <w:rFonts w:ascii="Arial" w:hAnsi="Arial" w:cs="Arial"/>
+          <w:color w:val="273B47"/>
+          <w:sz w:val="20"/>
+          <w:szCs w:val="30"/>
+        </w:rPr>
+        <w:t>flexbox</w:t>
+      </w:r>
+      <w:proofErr w:type="spellEnd"/>
+      <w:r>
+        <w:rPr>
+          <w:rFonts w:ascii="Arial" w:hAnsi="Arial" w:cs="Arial"/>
+          <w:color w:val="273B47"/>
+          <w:sz w:val="20"/>
+          <w:szCs w:val="30"/>
+        </w:rPr>
+        <w:t xml:space="preserve">, así como </w:t>
+      </w:r>
+      <w:proofErr w:type="spellStart"/>
+      <w:r>
+        <w:rPr>
+          <w:rFonts w:ascii="Arial" w:hAnsi="Arial" w:cs="Arial"/>
+          <w:color w:val="273B47"/>
+          <w:sz w:val="20"/>
+          <w:szCs w:val="30"/>
+        </w:rPr>
+        <w:t>margin</w:t>
+      </w:r>
+      <w:proofErr w:type="spellEnd"/>
+      <w:r>
+        <w:rPr>
+          <w:rFonts w:ascii="Arial" w:hAnsi="Arial" w:cs="Arial"/>
+          <w:color w:val="273B47"/>
+          <w:sz w:val="20"/>
+          <w:szCs w:val="30"/>
+        </w:rPr>
+        <w:t xml:space="preserve"> y </w:t>
+      </w:r>
+      <w:proofErr w:type="spellStart"/>
+      <w:r>
+        <w:rPr>
+          <w:rFonts w:ascii="Arial" w:hAnsi="Arial" w:cs="Arial"/>
+          <w:color w:val="273B47"/>
+          <w:sz w:val="20"/>
+          <w:szCs w:val="30"/>
+        </w:rPr>
+        <w:t>padding</w:t>
+      </w:r>
+      <w:proofErr w:type="spellEnd"/>
+      <w:r>
+        <w:rPr>
+          <w:rFonts w:ascii="Arial" w:hAnsi="Arial" w:cs="Arial"/>
+          <w:color w:val="273B47"/>
+          <w:sz w:val="20"/>
+          <w:szCs w:val="30"/>
+        </w:rPr>
+        <w:t>.</w:t>
+      </w:r>
+    </w:p>
+    <w:p>
+      <w:pPr>
+        <w:pStyle w:val="Ttulo3"/>
+        <w:shd w:val="clear" w:color="auto" w:fill="FFFFFF"/>
+        <w:spacing w:before="0" w:line="384" w:lineRule="atLeast"/>
+        <w:rPr>
+          <w:rFonts w:ascii="Arial" w:hAnsi="Arial" w:cs="Arial"/>
+          <w:color w:val="273B47"/>
+          <w:sz w:val="20"/>
+          <w:szCs w:val="30"/>
+        </w:rPr>
+      </w:pPr>
+      <w:r>
+        <w:rPr>
+          <w:rFonts w:ascii="Arial" w:hAnsi="Arial" w:cs="Arial"/>
+          <w:color w:val="273B47"/>
+          <w:sz w:val="20"/>
+          <w:szCs w:val="30"/>
+        </w:rPr>
+        <w:t>Pseudo—Class Variants</w:t>
+      </w:r>
+    </w:p>
+    <w:p>
+      <w:pPr>
+        <w:pStyle w:val="NormalWeb"/>
+        <w:shd w:val="clear" w:color="auto" w:fill="FFFFFF"/>
+        <w:spacing w:before="0" w:beforeAutospacing="0" w:after="0" w:afterAutospacing="0" w:line="384" w:lineRule="atLeast"/>
+        <w:rPr>
+          <w:rFonts w:ascii="Arial" w:hAnsi="Arial" w:cs="Arial"/>
+          <w:color w:val="273B47"/>
+          <w:sz w:val="20"/>
+          <w:szCs w:val="30"/>
+        </w:rPr>
+      </w:pPr>
+      <w:r>
+        <w:rPr>
+          <w:rFonts w:ascii="Arial" w:hAnsi="Arial" w:cs="Arial"/>
+          <w:color w:val="273B47"/>
+          <w:sz w:val="20"/>
+          <w:szCs w:val="30"/>
+        </w:rPr>
+        <w:t xml:space="preserve">Utilizando variantes como </w:t>
+      </w:r>
+      <w:proofErr w:type="spellStart"/>
+      <w:r>
+        <w:rPr>
+          <w:rFonts w:ascii="Arial" w:hAnsi="Arial" w:cs="Arial"/>
+          <w:color w:val="273B47"/>
+          <w:sz w:val="20"/>
+          <w:szCs w:val="30"/>
+        </w:rPr>
+        <w:t>hover</w:t>
+      </w:r>
+      <w:proofErr w:type="spellEnd"/>
+      <w:r>
+        <w:rPr>
+          <w:rFonts w:ascii="Arial" w:hAnsi="Arial" w:cs="Arial"/>
+          <w:color w:val="273B47"/>
+          <w:sz w:val="20"/>
+          <w:szCs w:val="30"/>
+        </w:rPr>
+        <w:t xml:space="preserve"> y active, logra crear efectos cambiando el color de los botones creados anteriormente.</w:t>
+      </w:r>
+    </w:p>
+    <w:p>
+      <w:pPr>
+        <w:pStyle w:val="NormalWeb"/>
+        <w:shd w:val="clear" w:color="auto" w:fill="FFFFFF"/>
+        <w:spacing w:before="0" w:beforeAutospacing="0" w:after="0" w:afterAutospacing="0" w:line="384" w:lineRule="atLeast"/>
+        <w:rPr>
+          <w:rFonts w:ascii="Arial" w:hAnsi="Arial" w:cs="Arial"/>
+          <w:color w:val="273B47"/>
+          <w:sz w:val="20"/>
+          <w:szCs w:val="30"/>
+        </w:rPr>
+      </w:pPr>
+      <w:r>
+        <w:rPr>
+          <w:rFonts w:ascii="Arial" w:hAnsi="Arial" w:cs="Arial"/>
+          <w:color w:val="273B47"/>
+          <w:sz w:val="20"/>
+          <w:szCs w:val="30"/>
+        </w:rPr>
+        <w:t>● Cuando pases el cursor encima de uno de los botones deberá cambiar el fondo a un color más oscuro, de tal manera que resalte con el texto. Y al estar en estado normal, el fondo deberá ser claro y el texto, color oscuro.</w:t>
+      </w:r>
+    </w:p>
+    <w:p>
+      <w:pPr>
+        <w:pStyle w:val="Ttulo3"/>
+        <w:shd w:val="clear" w:color="auto" w:fill="FFFFFF"/>
+        <w:spacing w:before="0" w:line="384" w:lineRule="atLeast"/>
+        <w:rPr>
+          <w:rFonts w:ascii="Arial" w:hAnsi="Arial" w:cs="Arial"/>
+          <w:color w:val="273B47"/>
+          <w:sz w:val="20"/>
+          <w:szCs w:val="30"/>
+        </w:rPr>
+      </w:pPr>
+      <w:r>
+        <w:rPr>
+          <w:rFonts w:ascii="Arial" w:hAnsi="Arial" w:cs="Arial"/>
+          <w:color w:val="273B47"/>
+          <w:sz w:val="20"/>
+          <w:szCs w:val="30"/>
+        </w:rPr>
+        <w:t>Extraer componentes usando @apply</w:t>
+      </w:r>
+    </w:p>
+    <w:p>
+      <w:pPr>
+        <w:pStyle w:val="NormalWeb"/>
+        <w:shd w:val="clear" w:color="auto" w:fill="FFFFFF"/>
+        <w:spacing w:before="0" w:beforeAutospacing="0" w:after="0" w:afterAutospacing="0" w:line="384" w:lineRule="atLeast"/>
+        <w:rPr>
+          <w:rFonts w:ascii="Arial" w:hAnsi="Arial" w:cs="Arial"/>
+          <w:color w:val="273B47"/>
+          <w:sz w:val="20"/>
+          <w:szCs w:val="30"/>
+        </w:rPr>
+      </w:pPr>
+      <w:r>
+        <w:rPr>
+          <w:rFonts w:ascii="Arial" w:hAnsi="Arial" w:cs="Arial"/>
+          <w:color w:val="273B47"/>
+          <w:sz w:val="20"/>
+          <w:szCs w:val="30"/>
+        </w:rPr>
+        <w:t>Utilizando la directiva @</w:t>
+      </w:r>
+      <w:proofErr w:type="spellStart"/>
+      <w:r>
+        <w:rPr>
+          <w:rFonts w:ascii="Arial" w:hAnsi="Arial" w:cs="Arial"/>
+          <w:color w:val="273B47"/>
+          <w:sz w:val="20"/>
+          <w:szCs w:val="30"/>
+        </w:rPr>
+        <w:t>apply</w:t>
+      </w:r>
+      <w:proofErr w:type="spellEnd"/>
+      <w:r>
+        <w:rPr>
+          <w:rFonts w:ascii="Arial" w:hAnsi="Arial" w:cs="Arial"/>
+          <w:color w:val="273B47"/>
+          <w:sz w:val="20"/>
+          <w:szCs w:val="30"/>
+        </w:rPr>
+        <w:t>, crea un componente de “</w:t>
+      </w:r>
+      <w:proofErr w:type="spellStart"/>
+      <w:r>
+        <w:rPr>
+          <w:rFonts w:ascii="Arial" w:hAnsi="Arial" w:cs="Arial"/>
+          <w:color w:val="273B47"/>
+          <w:sz w:val="20"/>
+          <w:szCs w:val="30"/>
+        </w:rPr>
+        <w:t>alert</w:t>
+      </w:r>
+      <w:proofErr w:type="spellEnd"/>
+      <w:r>
+        <w:rPr>
+          <w:rFonts w:ascii="Arial" w:hAnsi="Arial" w:cs="Arial"/>
+          <w:color w:val="273B47"/>
+          <w:sz w:val="20"/>
+          <w:szCs w:val="30"/>
+        </w:rPr>
+        <w:t>” con sus variaciones para que se comporte distinto según la clase que le acompañe.</w:t>
+      </w:r>
+    </w:p>
+    <w:p>
+      <w:pPr>
+        <w:pStyle w:val="NormalWeb"/>
+        <w:shd w:val="clear" w:color="auto" w:fill="FFFFFF"/>
+        <w:spacing w:before="0" w:beforeAutospacing="0" w:after="0" w:afterAutospacing="0" w:line="384" w:lineRule="atLeast"/>
+        <w:rPr>
+          <w:rFonts w:ascii="Arial" w:hAnsi="Arial" w:cs="Arial"/>
+          <w:color w:val="273B47"/>
+          <w:sz w:val="20"/>
+          <w:szCs w:val="30"/>
+        </w:rPr>
+      </w:pPr>
+      <w:r>
+        <w:rPr>
+          <w:rFonts w:ascii="Arial" w:hAnsi="Arial" w:cs="Arial"/>
+          <w:color w:val="273B47"/>
+          <w:sz w:val="20"/>
+          <w:szCs w:val="30"/>
+        </w:rPr>
+        <w:t>Hay que crear:</w:t>
+      </w:r>
+      <w:r>
+        <w:rPr>
+          <w:rFonts w:ascii="Arial" w:hAnsi="Arial" w:cs="Arial"/>
+          <w:color w:val="273B47"/>
+          <w:sz w:val="20"/>
+          <w:szCs w:val="30"/>
+        </w:rPr>
+        <w:br/>
+        <w:t xml:space="preserve">● </w:t>
+      </w:r>
+      <w:proofErr w:type="spellStart"/>
+      <w:r>
+        <w:rPr>
+          <w:rFonts w:ascii="Arial" w:hAnsi="Arial" w:cs="Arial"/>
+          <w:color w:val="273B47"/>
+          <w:sz w:val="20"/>
+          <w:szCs w:val="30"/>
+        </w:rPr>
+        <w:t>alert</w:t>
+      </w:r>
+      <w:proofErr w:type="spellEnd"/>
+      <w:r>
+        <w:rPr>
+          <w:rFonts w:ascii="Arial" w:hAnsi="Arial" w:cs="Arial"/>
+          <w:color w:val="273B47"/>
+          <w:sz w:val="20"/>
+          <w:szCs w:val="30"/>
+        </w:rPr>
+        <w:t xml:space="preserve"> (default) - Utiliza un color neutro</w:t>
+      </w:r>
+      <w:r>
+        <w:rPr>
+          <w:rFonts w:ascii="Arial" w:hAnsi="Arial" w:cs="Arial"/>
+          <w:color w:val="273B47"/>
+          <w:sz w:val="20"/>
+          <w:szCs w:val="30"/>
+        </w:rPr>
+        <w:br/>
+        <w:t xml:space="preserve">● </w:t>
+      </w:r>
+      <w:proofErr w:type="spellStart"/>
+      <w:r>
+        <w:rPr>
+          <w:rFonts w:ascii="Arial" w:hAnsi="Arial" w:cs="Arial"/>
+          <w:color w:val="273B47"/>
+          <w:sz w:val="20"/>
+          <w:szCs w:val="30"/>
+        </w:rPr>
+        <w:t>alert</w:t>
+      </w:r>
+      <w:proofErr w:type="spellEnd"/>
+      <w:r>
+        <w:rPr>
+          <w:rFonts w:ascii="Arial" w:hAnsi="Arial" w:cs="Arial"/>
+          <w:color w:val="273B47"/>
+          <w:sz w:val="20"/>
+          <w:szCs w:val="30"/>
+        </w:rPr>
+        <w:t xml:space="preserve"> (</w:t>
+      </w:r>
+      <w:proofErr w:type="spellStart"/>
+      <w:r>
+        <w:rPr>
+          <w:rFonts w:ascii="Arial" w:hAnsi="Arial" w:cs="Arial"/>
+          <w:color w:val="273B47"/>
+          <w:sz w:val="20"/>
+          <w:szCs w:val="30"/>
+        </w:rPr>
+        <w:t>danger</w:t>
+      </w:r>
+      <w:proofErr w:type="spellEnd"/>
+      <w:r>
+        <w:rPr>
+          <w:rFonts w:ascii="Arial" w:hAnsi="Arial" w:cs="Arial"/>
+          <w:color w:val="273B47"/>
+          <w:sz w:val="20"/>
+          <w:szCs w:val="30"/>
+        </w:rPr>
+        <w:t>) - Utiliza un color rojo</w:t>
+      </w:r>
+      <w:r>
+        <w:rPr>
+          <w:rFonts w:ascii="Arial" w:hAnsi="Arial" w:cs="Arial"/>
+          <w:color w:val="273B47"/>
+          <w:sz w:val="20"/>
+          <w:szCs w:val="30"/>
+        </w:rPr>
+        <w:br/>
+        <w:t xml:space="preserve">● </w:t>
+      </w:r>
+      <w:proofErr w:type="spellStart"/>
+      <w:r>
+        <w:rPr>
+          <w:rFonts w:ascii="Arial" w:hAnsi="Arial" w:cs="Arial"/>
+          <w:color w:val="273B47"/>
+          <w:sz w:val="20"/>
+          <w:szCs w:val="30"/>
+        </w:rPr>
+        <w:t>alert</w:t>
+      </w:r>
+      <w:proofErr w:type="spellEnd"/>
+      <w:r>
+        <w:rPr>
+          <w:rFonts w:ascii="Arial" w:hAnsi="Arial" w:cs="Arial"/>
+          <w:color w:val="273B47"/>
+          <w:sz w:val="20"/>
+          <w:szCs w:val="30"/>
+        </w:rPr>
+        <w:t xml:space="preserve"> (</w:t>
+      </w:r>
+      <w:proofErr w:type="spellStart"/>
+      <w:r>
+        <w:rPr>
+          <w:rFonts w:ascii="Arial" w:hAnsi="Arial" w:cs="Arial"/>
+          <w:color w:val="273B47"/>
+          <w:sz w:val="20"/>
+          <w:szCs w:val="30"/>
+        </w:rPr>
+        <w:t>warning</w:t>
+      </w:r>
+      <w:proofErr w:type="spellEnd"/>
+      <w:r>
+        <w:rPr>
+          <w:rFonts w:ascii="Arial" w:hAnsi="Arial" w:cs="Arial"/>
+          <w:color w:val="273B47"/>
+          <w:sz w:val="20"/>
+          <w:szCs w:val="30"/>
+        </w:rPr>
+        <w:t>) - Utiliza un color amarillo o naranja</w:t>
+      </w:r>
+      <w:r>
+        <w:rPr>
+          <w:rFonts w:ascii="Arial" w:hAnsi="Arial" w:cs="Arial"/>
+          <w:color w:val="273B47"/>
+          <w:sz w:val="20"/>
+          <w:szCs w:val="30"/>
+        </w:rPr>
+        <w:br/>
+        <w:t xml:space="preserve">● </w:t>
+      </w:r>
+      <w:proofErr w:type="spellStart"/>
+      <w:r>
+        <w:rPr>
+          <w:rFonts w:ascii="Arial" w:hAnsi="Arial" w:cs="Arial"/>
+          <w:color w:val="273B47"/>
+          <w:sz w:val="20"/>
+          <w:szCs w:val="30"/>
+        </w:rPr>
+        <w:t>alert</w:t>
+      </w:r>
+      <w:proofErr w:type="spellEnd"/>
+      <w:r>
+        <w:rPr>
+          <w:rFonts w:ascii="Arial" w:hAnsi="Arial" w:cs="Arial"/>
+          <w:color w:val="273B47"/>
+          <w:sz w:val="20"/>
+          <w:szCs w:val="30"/>
+        </w:rPr>
+        <w:t xml:space="preserve"> (</w:t>
+      </w:r>
+      <w:proofErr w:type="spellStart"/>
+      <w:r>
+        <w:rPr>
+          <w:rFonts w:ascii="Arial" w:hAnsi="Arial" w:cs="Arial"/>
+          <w:color w:val="273B47"/>
+          <w:sz w:val="20"/>
+          <w:szCs w:val="30"/>
+        </w:rPr>
+        <w:t>info</w:t>
+      </w:r>
+      <w:proofErr w:type="spellEnd"/>
+      <w:r>
+        <w:rPr>
+          <w:rFonts w:ascii="Arial" w:hAnsi="Arial" w:cs="Arial"/>
+          <w:color w:val="273B47"/>
+          <w:sz w:val="20"/>
+          <w:szCs w:val="30"/>
+        </w:rPr>
+        <w:t>) - Utiliza un color azul</w:t>
+      </w:r>
+    </w:p>
+    <w:p>
+      <w:pPr>
+        <w:pStyle w:val="NormalWeb"/>
+        <w:shd w:val="clear" w:color="auto" w:fill="FFFFFF"/>
+        <w:spacing w:before="0" w:beforeAutospacing="0" w:after="0" w:afterAutospacing="0" w:line="384" w:lineRule="atLeast"/>
+        <w:rPr>
+          <w:rFonts w:ascii="Arial" w:hAnsi="Arial" w:cs="Arial"/>
+          <w:color w:val="273B47"/>
+          <w:sz w:val="20"/>
+          <w:szCs w:val="30"/>
+        </w:rPr>
+      </w:pPr>
+      <w:r>
+        <w:rPr>
+          <w:rFonts w:ascii="Arial" w:hAnsi="Arial" w:cs="Arial"/>
+          <w:color w:val="273B47"/>
+          <w:sz w:val="20"/>
+          <w:szCs w:val="30"/>
+        </w:rPr>
+        <w:t>Para desarrollar este reto tendrás que hacer uso de:</w:t>
+      </w:r>
+      <w:r>
+        <w:rPr>
+          <w:rFonts w:ascii="Arial" w:hAnsi="Arial" w:cs="Arial"/>
+          <w:color w:val="273B47"/>
+          <w:sz w:val="20"/>
+          <w:szCs w:val="30"/>
+        </w:rPr>
+        <w:br/>
+        <w:t xml:space="preserve">● </w:t>
+      </w:r>
+      <w:proofErr w:type="spellStart"/>
+      <w:r>
+        <w:rPr>
+          <w:rFonts w:ascii="Arial" w:hAnsi="Arial" w:cs="Arial"/>
+          <w:color w:val="273B47"/>
+          <w:sz w:val="20"/>
+          <w:szCs w:val="30"/>
+        </w:rPr>
+        <w:t>margin</w:t>
+      </w:r>
+      <w:proofErr w:type="spellEnd"/>
+      <w:r>
+        <w:rPr>
+          <w:rFonts w:ascii="Arial" w:hAnsi="Arial" w:cs="Arial"/>
+          <w:color w:val="273B47"/>
+          <w:sz w:val="20"/>
+          <w:szCs w:val="30"/>
+        </w:rPr>
+        <w:br/>
+        <w:t xml:space="preserve">● </w:t>
+      </w:r>
+      <w:proofErr w:type="spellStart"/>
+      <w:r>
+        <w:rPr>
+          <w:rFonts w:ascii="Arial" w:hAnsi="Arial" w:cs="Arial"/>
+          <w:color w:val="273B47"/>
+          <w:sz w:val="20"/>
+          <w:szCs w:val="30"/>
+        </w:rPr>
+        <w:t>padding</w:t>
+      </w:r>
+      <w:proofErr w:type="spellEnd"/>
+      <w:r>
+        <w:rPr>
+          <w:rFonts w:ascii="Arial" w:hAnsi="Arial" w:cs="Arial"/>
+          <w:color w:val="273B47"/>
+          <w:sz w:val="20"/>
+          <w:szCs w:val="30"/>
+        </w:rPr>
+        <w:br/>
+        <w:t xml:space="preserve">● </w:t>
+      </w:r>
+      <w:proofErr w:type="spellStart"/>
+      <w:r>
+        <w:rPr>
+          <w:rFonts w:ascii="Arial" w:hAnsi="Arial" w:cs="Arial"/>
+          <w:color w:val="273B47"/>
+          <w:sz w:val="20"/>
+          <w:szCs w:val="30"/>
+        </w:rPr>
+        <w:t>border</w:t>
+      </w:r>
+      <w:proofErr w:type="spellEnd"/>
+      <w:r>
+        <w:rPr>
+          <w:rFonts w:ascii="Arial" w:hAnsi="Arial" w:cs="Arial"/>
+          <w:color w:val="273B47"/>
+          <w:sz w:val="20"/>
+          <w:szCs w:val="30"/>
+        </w:rPr>
+        <w:br/>
+      </w:r>
+      <w:r>
+        <w:rPr>
+          <w:rFonts w:ascii="Arial" w:hAnsi="Arial" w:cs="Arial"/>
+          <w:color w:val="273B47"/>
+          <w:sz w:val="20"/>
+          <w:szCs w:val="30"/>
+        </w:rPr>
+        <w:lastRenderedPageBreak/>
+        <w:t xml:space="preserve">● </w:t>
+      </w:r>
+      <w:proofErr w:type="spellStart"/>
+      <w:r>
+        <w:rPr>
+          <w:rFonts w:ascii="Arial" w:hAnsi="Arial" w:cs="Arial"/>
+          <w:color w:val="273B47"/>
+          <w:sz w:val="20"/>
+          <w:szCs w:val="30"/>
+        </w:rPr>
+        <w:t>background</w:t>
+      </w:r>
+      <w:proofErr w:type="spellEnd"/>
+      <w:r>
+        <w:rPr>
+          <w:rFonts w:ascii="Arial" w:hAnsi="Arial" w:cs="Arial"/>
+          <w:color w:val="273B47"/>
+          <w:sz w:val="20"/>
+          <w:szCs w:val="30"/>
+        </w:rPr>
+        <w:br/>
+        <w:t xml:space="preserve">● </w:t>
+      </w:r>
+      <w:proofErr w:type="spellStart"/>
+      <w:r>
+        <w:rPr>
+          <w:rFonts w:ascii="Arial" w:hAnsi="Arial" w:cs="Arial"/>
+          <w:color w:val="273B47"/>
+          <w:sz w:val="20"/>
+          <w:szCs w:val="30"/>
+        </w:rPr>
+        <w:t>text</w:t>
+      </w:r>
+      <w:proofErr w:type="spellEnd"/>
+      <w:r>
+        <w:rPr>
+          <w:rFonts w:ascii="Arial" w:hAnsi="Arial" w:cs="Arial"/>
+          <w:color w:val="273B47"/>
+          <w:sz w:val="20"/>
+          <w:szCs w:val="30"/>
+        </w:rPr>
+        <w:t xml:space="preserve"> color</w:t>
+      </w:r>
+    </w:p>
+    <w:p>
+      <w:pPr>
+        <w:pStyle w:val="NormalWeb"/>
+        <w:shd w:val="clear" w:color="auto" w:fill="FFFFFF"/>
+        <w:spacing w:before="0" w:beforeAutospacing="0" w:after="0" w:afterAutospacing="0" w:line="384" w:lineRule="atLeast"/>
+        <w:rPr>
+          <w:rFonts w:ascii="Arial" w:hAnsi="Arial" w:cs="Arial"/>
+          <w:color w:val="273B47"/>
+          <w:sz w:val="20"/>
+          <w:szCs w:val="30"/>
+        </w:rPr>
+      </w:pPr>
+      <w:r>
+        <w:rPr>
+          <w:rFonts w:ascii="Arial" w:hAnsi="Arial" w:cs="Arial"/>
+          <w:color w:val="273B47"/>
+          <w:sz w:val="20"/>
+          <w:szCs w:val="30"/>
+        </w:rPr>
+        <w:t>El código de tu componente de poderse utilizar como sigue:</w:t>
+      </w:r>
+      <w:r>
+        <w:rPr>
+          <w:rFonts w:ascii="Arial" w:hAnsi="Arial" w:cs="Arial"/>
+          <w:color w:val="273B47"/>
+          <w:sz w:val="20"/>
+          <w:szCs w:val="30"/>
+        </w:rPr>
+        <w:br/>
+        <w:t>El código de tu componente debería verse así:</w:t>
+      </w:r>
+    </w:p>
+    <w:p>
+      <w:pPr>
+        <w:pStyle w:val="HTMLconformatoprevio"/>
+        <w:shd w:val="clear" w:color="auto" w:fill="272822"/>
+        <w:rPr>
+          <w:rStyle w:val="CdigoHTML"/>
+          <w:color w:val="DDDDDD"/>
+          <w:sz w:val="24"/>
+          <w:szCs w:val="24"/>
+        </w:rPr>
+      </w:pPr>
+      <w:r>
+        <w:rPr>
+          <w:rStyle w:val="CdigoHTML"/>
+          <w:color w:val="DDDDDD"/>
+          <w:sz w:val="24"/>
+          <w:szCs w:val="24"/>
+        </w:rPr>
+        <w:tab/>
+        <w:t xml:space="preserve">Este mensaje </w:t>
+      </w:r>
+      <w:r>
+        <w:rPr>
+          <w:rStyle w:val="hljs-builtin"/>
+          <w:color w:val="A6E22E"/>
+          <w:sz w:val="24"/>
+          <w:szCs w:val="24"/>
+        </w:rPr>
+        <w:t>es</w:t>
+      </w:r>
+      <w:r>
+        <w:rPr>
+          <w:rStyle w:val="CdigoHTML"/>
+          <w:color w:val="DDDDDD"/>
+          <w:sz w:val="24"/>
+          <w:szCs w:val="24"/>
+        </w:rPr>
+        <w:t xml:space="preserve"> una alerta </w:t>
+      </w:r>
+      <w:r>
+        <w:rPr>
+          <w:rStyle w:val="hljs-meta"/>
+          <w:color w:val="75715E"/>
+          <w:sz w:val="24"/>
+          <w:szCs w:val="24"/>
+        </w:rPr>
+        <w:t>default</w:t>
+      </w:r>
+      <w:r>
+        <w:rPr>
+          <w:rStyle w:val="CdigoHTML"/>
+          <w:color w:val="DDDDDD"/>
+          <w:sz w:val="24"/>
+          <w:szCs w:val="24"/>
+        </w:rPr>
+        <w:t>.</w:t>
+      </w:r>
+    </w:p>
+    <w:p>
+      <w:pPr>
+        <w:pStyle w:val="HTMLconformatoprevio"/>
+        <w:shd w:val="clear" w:color="auto" w:fill="272822"/>
+        <w:rPr>
+          <w:rStyle w:val="CdigoHTML"/>
+          <w:color w:val="DDDDDD"/>
+          <w:sz w:val="24"/>
+          <w:szCs w:val="24"/>
+          <w:lang w:val="en-US"/>
+        </w:rPr>
+      </w:pPr>
+      <w:r>
+        <w:rPr>
+          <w:rStyle w:val="CdigoHTML"/>
+          <w:color w:val="DDDDDD"/>
+          <w:sz w:val="24"/>
+          <w:szCs w:val="24"/>
+          <w:lang w:val="en-US"/>
+        </w:rPr>
+        <w:t>&lt;/</w:t>
+      </w:r>
+      <w:r>
+        <w:rPr>
+          <w:rStyle w:val="hljs-keyword"/>
+          <w:b/>
+          <w:bCs/>
+          <w:color w:val="F92672"/>
+          <w:sz w:val="24"/>
+          <w:szCs w:val="24"/>
+          <w:lang w:val="en-US"/>
+        </w:rPr>
+        <w:t>div</w:t>
+      </w:r>
+      <w:r>
+        <w:rPr>
+          <w:rStyle w:val="CdigoHTML"/>
+          <w:color w:val="DDDDDD"/>
+          <w:sz w:val="24"/>
+          <w:szCs w:val="24"/>
+          <w:lang w:val="en-US"/>
+        </w:rPr>
+        <w:t>&gt;</w:t>
+      </w:r>
+    </w:p>
+    <w:p>
+      <w:pPr>
+        <w:pStyle w:val="HTMLconformatoprevio"/>
+        <w:shd w:val="clear" w:color="auto" w:fill="272822"/>
+        <w:rPr>
+          <w:rStyle w:val="CdigoHTML"/>
+          <w:color w:val="DDDDDD"/>
+          <w:sz w:val="24"/>
+          <w:szCs w:val="24"/>
+          <w:lang w:val="en-US"/>
+        </w:rPr>
+      </w:pPr>
+    </w:p>
+    <w:p>
+      <w:pPr>
+        <w:pStyle w:val="HTMLconformatoprevio"/>
+        <w:shd w:val="clear" w:color="auto" w:fill="272822"/>
+        <w:rPr>
+          <w:rStyle w:val="CdigoHTML"/>
+          <w:color w:val="DDDDDD"/>
+          <w:sz w:val="24"/>
+          <w:szCs w:val="24"/>
+          <w:lang w:val="en-US"/>
+        </w:rPr>
+      </w:pPr>
+      <w:r>
+        <w:rPr>
+          <w:rStyle w:val="CdigoHTML"/>
+          <w:color w:val="DDDDDD"/>
+          <w:sz w:val="24"/>
+          <w:szCs w:val="24"/>
+          <w:lang w:val="en-US"/>
+        </w:rPr>
+        <w:t>&lt;</w:t>
+      </w:r>
+      <w:r>
+        <w:rPr>
+          <w:rStyle w:val="hljs-keyword"/>
+          <w:b/>
+          <w:bCs/>
+          <w:color w:val="F92672"/>
+          <w:sz w:val="24"/>
+          <w:szCs w:val="24"/>
+          <w:lang w:val="en-US"/>
+        </w:rPr>
+        <w:t>div</w:t>
+      </w:r>
+      <w:r>
+        <w:rPr>
+          <w:rStyle w:val="CdigoHTML"/>
+          <w:color w:val="DDDDDD"/>
+          <w:sz w:val="24"/>
+          <w:szCs w:val="24"/>
+          <w:lang w:val="en-US"/>
+        </w:rPr>
+        <w:t xml:space="preserve"> class=“alert alert-danger”&gt;</w:t>
+      </w:r>
+    </w:p>
+    <w:p>
+      <w:pPr>
+        <w:pStyle w:val="HTMLconformatoprevio"/>
+        <w:shd w:val="clear" w:color="auto" w:fill="272822"/>
+        <w:rPr>
+          <w:rStyle w:val="CdigoHTML"/>
+          <w:color w:val="DDDDDD"/>
+          <w:sz w:val="24"/>
+          <w:szCs w:val="24"/>
+        </w:rPr>
+      </w:pPr>
+      <w:r>
+        <w:rPr>
+          <w:rStyle w:val="CdigoHTML"/>
+          <w:color w:val="DDDDDD"/>
+          <w:sz w:val="24"/>
+          <w:szCs w:val="24"/>
+          <w:lang w:val="en-US"/>
+        </w:rPr>
+        <w:tab/>
+      </w:r>
+      <w:r>
+        <w:rPr>
+          <w:rStyle w:val="CdigoHTML"/>
+          <w:color w:val="DDDDDD"/>
+          <w:sz w:val="24"/>
+          <w:szCs w:val="24"/>
+        </w:rPr>
+        <w:t xml:space="preserve">Este mensaje </w:t>
+      </w:r>
+      <w:r>
+        <w:rPr>
+          <w:rStyle w:val="hljs-builtin"/>
+          <w:color w:val="A6E22E"/>
+          <w:sz w:val="24"/>
+          <w:szCs w:val="24"/>
+        </w:rPr>
+        <w:t>es</w:t>
+      </w:r>
+      <w:r>
+        <w:rPr>
+          <w:rStyle w:val="CdigoHTML"/>
+          <w:color w:val="DDDDDD"/>
+          <w:sz w:val="24"/>
+          <w:szCs w:val="24"/>
+        </w:rPr>
+        <w:t xml:space="preserve"> una alerta </w:t>
+      </w:r>
+      <w:proofErr w:type="spellStart"/>
+      <w:r>
+        <w:rPr>
+          <w:rStyle w:val="CdigoHTML"/>
+          <w:color w:val="DDDDDD"/>
+          <w:sz w:val="24"/>
+          <w:szCs w:val="24"/>
+        </w:rPr>
+        <w:t>danger</w:t>
+      </w:r>
+      <w:proofErr w:type="spellEnd"/>
+      <w:r>
+        <w:rPr>
+          <w:rStyle w:val="CdigoHTML"/>
+          <w:color w:val="DDDDDD"/>
+          <w:sz w:val="24"/>
+          <w:szCs w:val="24"/>
+        </w:rPr>
+        <w:t>.</w:t>
+      </w:r>
+    </w:p>
+    <w:p>
+      <w:pPr>
+        <w:pStyle w:val="HTMLconformatoprevio"/>
+        <w:shd w:val="clear" w:color="auto" w:fill="272822"/>
+        <w:rPr>
+          <w:rStyle w:val="CdigoHTML"/>
+          <w:color w:val="DDDDDD"/>
+          <w:sz w:val="24"/>
+          <w:szCs w:val="24"/>
+          <w:lang w:val="en-US"/>
+        </w:rPr>
+      </w:pPr>
+      <w:r>
+        <w:rPr>
+          <w:rStyle w:val="CdigoHTML"/>
+          <w:color w:val="DDDDDD"/>
+          <w:sz w:val="24"/>
+          <w:szCs w:val="24"/>
+          <w:lang w:val="en-US"/>
+        </w:rPr>
+        <w:t>&lt;/</w:t>
+      </w:r>
+      <w:r>
+        <w:rPr>
+          <w:rStyle w:val="hljs-keyword"/>
+          <w:b/>
+          <w:bCs/>
+          <w:color w:val="F92672"/>
+          <w:sz w:val="24"/>
+          <w:szCs w:val="24"/>
+          <w:lang w:val="en-US"/>
+        </w:rPr>
+        <w:t>div</w:t>
+      </w:r>
+      <w:r>
+        <w:rPr>
+          <w:rStyle w:val="CdigoHTML"/>
+          <w:color w:val="DDDDDD"/>
+          <w:sz w:val="24"/>
+          <w:szCs w:val="24"/>
+          <w:lang w:val="en-US"/>
+        </w:rPr>
+        <w:t>&gt;</w:t>
+      </w:r>
+    </w:p>
+    <w:p>
+      <w:pPr>
+        <w:pStyle w:val="HTMLconformatoprevio"/>
+        <w:shd w:val="clear" w:color="auto" w:fill="272822"/>
+        <w:rPr>
+          <w:rStyle w:val="CdigoHTML"/>
+          <w:color w:val="DDDDDD"/>
+          <w:sz w:val="24"/>
+          <w:szCs w:val="24"/>
+          <w:lang w:val="en-US"/>
+        </w:rPr>
+      </w:pPr>
+    </w:p>
+    <w:p>
+      <w:pPr>
+        <w:pStyle w:val="HTMLconformatoprevio"/>
+        <w:shd w:val="clear" w:color="auto" w:fill="272822"/>
+        <w:rPr>
+          <w:rStyle w:val="CdigoHTML"/>
+          <w:color w:val="DDDDDD"/>
+          <w:sz w:val="24"/>
+          <w:szCs w:val="24"/>
+          <w:lang w:val="en-US"/>
+        </w:rPr>
+      </w:pPr>
+    </w:p>
+    <w:p>
+      <w:pPr>
+        <w:pStyle w:val="HTMLconformatoprevio"/>
+        <w:shd w:val="clear" w:color="auto" w:fill="272822"/>
+        <w:rPr>
+          <w:rStyle w:val="CdigoHTML"/>
+          <w:color w:val="DDDDDD"/>
+          <w:sz w:val="24"/>
+          <w:szCs w:val="24"/>
+          <w:lang w:val="en-US"/>
+        </w:rPr>
+      </w:pPr>
+      <w:r>
+        <w:rPr>
+          <w:rStyle w:val="CdigoHTML"/>
+          <w:color w:val="DDDDDD"/>
+          <w:sz w:val="24"/>
+          <w:szCs w:val="24"/>
+          <w:lang w:val="en-US"/>
+        </w:rPr>
+        <w:t>&lt;</w:t>
+      </w:r>
+      <w:r>
+        <w:rPr>
+          <w:rStyle w:val="hljs-keyword"/>
+          <w:b/>
+          <w:bCs/>
+          <w:color w:val="F92672"/>
+          <w:sz w:val="24"/>
+          <w:szCs w:val="24"/>
+          <w:lang w:val="en-US"/>
+        </w:rPr>
+        <w:t>div</w:t>
+      </w:r>
+      <w:r>
+        <w:rPr>
+          <w:rStyle w:val="CdigoHTML"/>
+          <w:color w:val="DDDDDD"/>
+          <w:sz w:val="24"/>
+          <w:szCs w:val="24"/>
+          <w:lang w:val="en-US"/>
+        </w:rPr>
+        <w:t xml:space="preserve"> class=“alert alert-warning”&gt;</w:t>
+      </w:r>
+    </w:p>
+    <w:p>
+      <w:pPr>
+        <w:pStyle w:val="HTMLconformatoprevio"/>
+        <w:shd w:val="clear" w:color="auto" w:fill="272822"/>
+        <w:rPr>
+          <w:rStyle w:val="CdigoHTML"/>
+          <w:color w:val="DDDDDD"/>
+          <w:sz w:val="24"/>
+          <w:szCs w:val="24"/>
+        </w:rPr>
+      </w:pPr>
+      <w:r>
+        <w:rPr>
+          <w:rStyle w:val="CdigoHTML"/>
+          <w:color w:val="DDDDDD"/>
+          <w:sz w:val="24"/>
+          <w:szCs w:val="24"/>
+          <w:lang w:val="en-US"/>
+        </w:rPr>
+        <w:tab/>
+      </w:r>
+      <w:r>
+        <w:rPr>
+          <w:rStyle w:val="CdigoHTML"/>
+          <w:color w:val="DDDDDD"/>
+          <w:sz w:val="24"/>
+          <w:szCs w:val="24"/>
+        </w:rPr>
+        <w:t xml:space="preserve">Este mensaje </w:t>
+      </w:r>
+      <w:r>
+        <w:rPr>
+          <w:rStyle w:val="hljs-builtin"/>
+          <w:color w:val="A6E22E"/>
+          <w:sz w:val="24"/>
+          <w:szCs w:val="24"/>
+        </w:rPr>
+        <w:t>es</w:t>
+      </w:r>
+      <w:r>
+        <w:rPr>
+          <w:rStyle w:val="CdigoHTML"/>
+          <w:color w:val="DDDDDD"/>
+          <w:sz w:val="24"/>
+          <w:szCs w:val="24"/>
+        </w:rPr>
+        <w:t xml:space="preserve"> una alerta </w:t>
+      </w:r>
+      <w:proofErr w:type="spellStart"/>
+      <w:r>
+        <w:rPr>
+          <w:rStyle w:val="CdigoHTML"/>
+          <w:color w:val="DDDDDD"/>
+          <w:sz w:val="24"/>
+          <w:szCs w:val="24"/>
+        </w:rPr>
+        <w:t>warning</w:t>
+      </w:r>
+      <w:proofErr w:type="spellEnd"/>
+      <w:r>
+        <w:rPr>
+          <w:rStyle w:val="CdigoHTML"/>
+          <w:color w:val="DDDDDD"/>
+          <w:sz w:val="24"/>
+          <w:szCs w:val="24"/>
+        </w:rPr>
+        <w:t>.</w:t>
+      </w:r>
+    </w:p>
+    <w:p>
+      <w:pPr>
+        <w:pStyle w:val="HTMLconformatoprevio"/>
+        <w:shd w:val="clear" w:color="auto" w:fill="272822"/>
+        <w:rPr>
+          <w:rStyle w:val="CdigoHTML"/>
+          <w:color w:val="DDDDDD"/>
+          <w:sz w:val="24"/>
+          <w:szCs w:val="24"/>
+          <w:lang w:val="en-US"/>
+        </w:rPr>
+      </w:pPr>
+      <w:r>
+        <w:rPr>
+          <w:rStyle w:val="CdigoHTML"/>
+          <w:color w:val="DDDDDD"/>
+          <w:sz w:val="24"/>
+          <w:szCs w:val="24"/>
+          <w:lang w:val="en-US"/>
+        </w:rPr>
+        <w:t>&lt;/</w:t>
+      </w:r>
+      <w:r>
+        <w:rPr>
+          <w:rStyle w:val="hljs-keyword"/>
+          <w:b/>
+          <w:bCs/>
+          <w:color w:val="F92672"/>
+          <w:sz w:val="24"/>
+          <w:szCs w:val="24"/>
+          <w:lang w:val="en-US"/>
+        </w:rPr>
+        <w:t>div</w:t>
+      </w:r>
+      <w:r>
+        <w:rPr>
+          <w:rStyle w:val="CdigoHTML"/>
+          <w:color w:val="DDDDDD"/>
+          <w:sz w:val="24"/>
+          <w:szCs w:val="24"/>
+          <w:lang w:val="en-US"/>
+        </w:rPr>
+        <w:t>&gt;</w:t>
+      </w:r>
+    </w:p>
+    <w:p>
+      <w:pPr>
+        <w:pStyle w:val="HTMLconformatoprevio"/>
+        <w:shd w:val="clear" w:color="auto" w:fill="272822"/>
+        <w:rPr>
+          <w:rStyle w:val="CdigoHTML"/>
+          <w:color w:val="DDDDDD"/>
+          <w:sz w:val="24"/>
+          <w:szCs w:val="24"/>
+          <w:lang w:val="en-US"/>
+        </w:rPr>
+      </w:pPr>
+    </w:p>
+    <w:p>
+      <w:pPr>
+        <w:pStyle w:val="HTMLconformatoprevio"/>
+        <w:shd w:val="clear" w:color="auto" w:fill="272822"/>
+        <w:rPr>
+          <w:rStyle w:val="CdigoHTML"/>
+          <w:color w:val="DDDDDD"/>
+          <w:sz w:val="24"/>
+          <w:szCs w:val="24"/>
+          <w:lang w:val="en-US"/>
+        </w:rPr>
+      </w:pPr>
+      <w:r>
+        <w:rPr>
+          <w:rStyle w:val="CdigoHTML"/>
+          <w:color w:val="DDDDDD"/>
+          <w:sz w:val="24"/>
+          <w:szCs w:val="24"/>
+          <w:lang w:val="en-US"/>
+        </w:rPr>
+        <w:t>&lt;</w:t>
+      </w:r>
+      <w:r>
+        <w:rPr>
+          <w:rStyle w:val="hljs-keyword"/>
+          <w:b/>
+          <w:bCs/>
+          <w:color w:val="F92672"/>
+          <w:sz w:val="24"/>
+          <w:szCs w:val="24"/>
+          <w:lang w:val="en-US"/>
+        </w:rPr>
+        <w:t>div</w:t>
+      </w:r>
+      <w:r>
+        <w:rPr>
+          <w:rStyle w:val="CdigoHTML"/>
+          <w:color w:val="DDDDDD"/>
+          <w:sz w:val="24"/>
+          <w:szCs w:val="24"/>
+          <w:lang w:val="en-US"/>
+        </w:rPr>
+        <w:t xml:space="preserve"> class=“alert alert-info”&gt;</w:t>
+      </w:r>
+    </w:p>
+    <w:p>
+      <w:pPr>
+        <w:pStyle w:val="HTMLconformatoprevio"/>
+        <w:shd w:val="clear" w:color="auto" w:fill="272822"/>
+        <w:rPr>
+          <w:rStyle w:val="CdigoHTML"/>
+          <w:color w:val="DDDDDD"/>
+          <w:sz w:val="24"/>
+          <w:szCs w:val="24"/>
+        </w:rPr>
+      </w:pPr>
+      <w:r>
+        <w:rPr>
+          <w:rStyle w:val="CdigoHTML"/>
+          <w:color w:val="DDDDDD"/>
+          <w:sz w:val="24"/>
+          <w:szCs w:val="24"/>
+          <w:lang w:val="en-US"/>
+        </w:rPr>
+        <w:tab/>
+      </w:r>
+      <w:r>
+        <w:rPr>
+          <w:rStyle w:val="CdigoHTML"/>
+          <w:color w:val="DDDDDD"/>
+          <w:sz w:val="24"/>
+          <w:szCs w:val="24"/>
+        </w:rPr>
+        <w:t xml:space="preserve">Este mensaje </w:t>
+      </w:r>
+      <w:r>
+        <w:rPr>
+          <w:rStyle w:val="hljs-builtin"/>
+          <w:color w:val="A6E22E"/>
+          <w:sz w:val="24"/>
+          <w:szCs w:val="24"/>
+        </w:rPr>
+        <w:t>es</w:t>
+      </w:r>
+      <w:r>
+        <w:rPr>
+          <w:rStyle w:val="CdigoHTML"/>
+          <w:color w:val="DDDDDD"/>
+          <w:sz w:val="24"/>
+          <w:szCs w:val="24"/>
+        </w:rPr>
+        <w:t xml:space="preserve"> una alerta </w:t>
+      </w:r>
+      <w:proofErr w:type="spellStart"/>
+      <w:r>
+        <w:rPr>
+          <w:rStyle w:val="CdigoHTML"/>
+          <w:color w:val="DDDDDD"/>
+          <w:sz w:val="24"/>
+          <w:szCs w:val="24"/>
+        </w:rPr>
+        <w:t>info</w:t>
+      </w:r>
+      <w:proofErr w:type="spellEnd"/>
+      <w:r>
+        <w:rPr>
+          <w:rStyle w:val="CdigoHTML"/>
+          <w:color w:val="DDDDDD"/>
+          <w:sz w:val="24"/>
+          <w:szCs w:val="24"/>
+        </w:rPr>
+        <w:t>.</w:t>
+      </w:r>
+    </w:p>
+    <w:p>
+      <w:pPr>
+        <w:pStyle w:val="HTMLconformatoprevio"/>
+        <w:shd w:val="clear" w:color="auto" w:fill="272822"/>
+        <w:rPr>
+          <w:rFonts w:cs="Courier New"/>
+          <w:color w:val="DDDDDD"/>
+          <w:sz w:val="24"/>
+          <w:szCs w:val="24"/>
+        </w:rPr>
+      </w:pPr>
+      <w:r>
+        <w:rPr>
+          <w:rStyle w:val="CdigoHTML"/>
+          <w:color w:val="DDDDDD"/>
+          <w:sz w:val="24"/>
+          <w:szCs w:val="24"/>
+        </w:rPr>
+        <w:t>&lt;/</w:t>
+      </w:r>
+      <w:proofErr w:type="gramStart"/>
+      <w:r>
+        <w:rPr>
+          <w:rStyle w:val="hljs-keyword"/>
+          <w:b/>
+          <w:bCs/>
+          <w:color w:val="F92672"/>
+          <w:sz w:val="24"/>
+          <w:szCs w:val="24"/>
+        </w:rPr>
+        <w:t>div</w:t>
+      </w:r>
+      <w:proofErr w:type="gramEnd"/>
+      <w:r>
+        <w:rPr>
+          <w:rStyle w:val="CdigoHTML"/>
+          <w:color w:val="DDDDDD"/>
+          <w:sz w:val="24"/>
+          <w:szCs w:val="24"/>
+        </w:rPr>
+        <w:t>&gt;</w:t>
+      </w:r>
+    </w:p>
+    <w:p>
+      <w:pPr>
+        <w:pStyle w:val="NormalWeb"/>
+        <w:shd w:val="clear" w:color="auto" w:fill="FFFFFF"/>
+        <w:spacing w:before="0" w:beforeAutospacing="0" w:after="0" w:afterAutospacing="0"/>
+        <w:jc w:val="center"/>
+        <w:rPr>
+          <w:rFonts w:ascii="Arial" w:hAnsi="Arial" w:cs="Arial"/>
+          <w:color w:val="4A4A4A"/>
+          <w:sz w:val="20"/>
+          <w:szCs w:val="20"/>
+        </w:rPr>
+      </w:pPr>
+    </w:p>
+    <w:p>
+      <w:pPr>
+        <w:pStyle w:val="NormalWeb"/>
+        <w:shd w:val="clear" w:color="auto" w:fill="FFFFFF"/>
+        <w:spacing w:before="0" w:beforeAutospacing="0" w:after="0" w:afterAutospacing="0"/>
+        <w:jc w:val="center"/>
+        <w:rPr>
+          <w:rFonts w:ascii="Arial" w:hAnsi="Arial" w:cs="Arial"/>
+          <w:color w:val="4A4A4A"/>
+          <w:sz w:val="20"/>
+          <w:szCs w:val="20"/>
+        </w:rPr>
+      </w:pPr>
+    </w:p>
+    <w:p>
+      <w:pPr>
+        <w:pStyle w:val="NormalWeb"/>
+        <w:shd w:val="clear" w:color="auto" w:fill="FFFFFF"/>
+        <w:spacing w:before="0" w:beforeAutospacing="0" w:after="0" w:afterAutospacing="0"/>
+        <w:jc w:val="center"/>
+        <w:rPr>
+          <w:rFonts w:ascii="Arial" w:hAnsi="Arial" w:cs="Arial"/>
+          <w:color w:val="4A4A4A"/>
+          <w:sz w:val="20"/>
+          <w:szCs w:val="20"/>
+        </w:rPr>
+      </w:pPr>
+      <w:r>
+        <w:rPr>
+          <w:noProof/>
+        </w:rPr>
+        <w:drawing>
+          <wp:inline distT="0" distB="0" distL="0" distR="0">
+            <wp:extent cx="5732145" cy="4591281"/>
+            <wp:effectExtent l="0" t="0" r="1905" b="0"/>
+            <wp:docPr id="28" name="Imagen 28" descr="SharedScreenshot.jpg"/>
+            <wp:cNvGraphicFramePr>
+              <a:graphicFrameLocks xmlns:a="http://schemas.openxmlformats.org/drawingml/2006/main" noChangeAspect="1"/>
+            </wp:cNvGraphicFramePr>
+            <a:graphic xmlns:a="http://schemas.openxmlformats.org/drawingml/2006/main">
+              <a:graphicData uri="http://schemas.openxmlformats.org/drawingml/2006/picture">
+                <pic:pic xmlns:pic="http://schemas.openxmlformats.org/drawingml/2006/picture">
+                  <pic:nvPicPr>
+                    <pic:cNvPr id="0" name="Picture 1" descr="SharedScreenshot.jpg"/>
+                    <pic:cNvPicPr>
+                      <a:picLocks noChangeAspect="1" noChangeArrowheads="1"/>
+                    </pic:cNvPicPr>
+                  </pic:nvPicPr>
+                  <pic:blipFill>
+                    <a:blip r:embed="rId47">
+                      <a:extLst>
+                        <a:ext uri="{28A0092B-C50C-407E-A947-70E740481C1C}">
+                          <a14:useLocalDpi xmlns:a14="http://schemas.microsoft.com/office/drawing/2010/main" val="0"/>
+                        </a:ext>
+                      </a:extLst>
+                    </a:blip>
+                    <a:srcRect/>
+                    <a:stretch>
+                      <a:fillRect/>
+                    </a:stretch>
+                  </pic:blipFill>
+                  <pic:spPr bwMode="auto">
+                    <a:xfrm>
+                      <a:off x="0" y="0"/>
+                      <a:ext cx="5732145" cy="4591281"/>
+                    </a:xfrm>
+                    <a:prstGeom prst="rect">
+                      <a:avLst/>
+                    </a:prstGeom>
+                    <a:noFill/>
+                    <a:ln>
+                      <a:noFill/>
+                    </a:ln>
+                  </pic:spPr>
+                </pic:pic>
+              </a:graphicData>
+            </a:graphic>
+          </wp:inline>
+        </w:drawing>
+      </w:r>
+    </w:p>
     <w:sectPr>
-      <w:footerReference w:type="default" r:id="rId43"/>
+      <w:footerReference w:type="default" r:id="rId48"/>
       <w:pgSz w:w="11907" w:h="16839" w:code="9"/>
       <w:pgMar w:top="1440" w:right="1440" w:bottom="1440" w:left="1440" w:header="720" w:footer="720" w:gutter="0"/>
       <w:cols w:space="720"/>
@@ -26655,7 +29070,7 @@
             <w:noProof/>
             <w:lang w:bidi="es-ES"/>
           </w:rPr>
-          <w:t>19</w:t>
+          <w:t>21</w:t>
         </w:r>
         <w:r>
           <w:rPr>
@@ -30073,6 +32488,16 @@
     <w:basedOn w:val="Fuentedeprrafopredeter"/>
     <w:rsid w:val="0017575E"/>
   </w:style>
+  <w:style w:type="character" w:customStyle="1" w:styleId="hljs-selector-tag">
+    <w:name w:val="hljs-selector-tag"/>
+    <w:basedOn w:val="Fuentedeprrafopredeter"/>
+    <w:rsid w:val="00C04BF6"/>
+  </w:style>
+  <w:style w:type="character" w:customStyle="1" w:styleId="hljs-meta">
+    <w:name w:val="hljs-meta"/>
+    <w:basedOn w:val="Fuentedeprrafopredeter"/>
+    <w:rsid w:val="00405AF1"/>
+  </w:style>
 </w:styles>
 </file>
 
@@ -30339,6 +32764,15 @@
 </file>
 
 <file path=customXml/item1.xml><?xml version="1.0" encoding="utf-8"?>
+<?mso-contentType ?>
+<FormTemplates xmlns="http://schemas.microsoft.com/sharepoint/v3/contenttype/forms">
+  <Display>DocumentLibraryForm</Display>
+  <Edit>AssetEditForm</Edit>
+  <New>DocumentLibraryForm</New>
+</FormTemplates>
+</file>
+
+<file path=customXml/item2.xml><?xml version="1.0" encoding="utf-8"?>
 <ct:contentTypeSchema xmlns:ct="http://schemas.microsoft.com/office/2006/metadata/contentType" xmlns:ma="http://schemas.microsoft.com/office/2006/metadata/properties/metaAttributes" ct:_="" ma:_="" ma:contentTypeName="TemplateFile" ma:contentTypeID="0x0101006EDDDB5EE6D98C44930B742096920B300400F5B6D36B3EF94B4E9A635CDF2A18F5B8" ma:contentTypeVersion="72" ma:contentTypeDescription="Create a new document." ma:contentTypeScope="" ma:versionID="a23e56308344d904b51738559c3d67c9">
   <xsd:schema xmlns:xsd="http://www.w3.org/2001/XMLSchema" xmlns:xs="http://www.w3.org/2001/XMLSchema" xmlns:p="http://schemas.microsoft.com/office/2006/metadata/properties" xmlns:ns2="4873beb7-5857-4685-be1f-d57550cc96cc" targetNamespace="http://schemas.microsoft.com/office/2006/metadata/properties" ma:root="true" ma:fieldsID="cd0908cc4600e77bf5da051303e00c8d" ns2:_="">
     <xsd:import namespace="4873beb7-5857-4685-be1f-d57550cc96cc"/>
@@ -31378,15 +33812,6 @@
 </ct:contentTypeSchema>
 </file>
 
-<file path=customXml/item2.xml><?xml version="1.0" encoding="utf-8"?>
-<?mso-contentType ?>
-<FormTemplates xmlns="http://schemas.microsoft.com/sharepoint/v3/contenttype/forms">
-  <Display>DocumentLibraryForm</Display>
-  <Edit>AssetEditForm</Edit>
-  <New>DocumentLibraryForm</New>
-</FormTemplates>
-</file>
-
 <file path=customXml/item3.xml><?xml version="1.0" encoding="utf-8"?>
 <p:properties xmlns:p="http://schemas.microsoft.com/office/2006/metadata/properties" xmlns:xsi="http://www.w3.org/2001/XMLSchema-instance" xmlns:pc="http://schemas.microsoft.com/office/infopath/2007/PartnerControls">
   <documentManagement>
@@ -31567,6 +33992,14 @@
 </file>
 
 <file path=customXml/itemProps1.xml><?xml version="1.0" encoding="utf-8"?>
+<ds:datastoreItem xmlns:ds="http://schemas.openxmlformats.org/officeDocument/2006/customXml" ds:itemID="{FF740C13-C6A2-43D3-86C5-4CBB969C2CB1}">
+  <ds:schemaRefs>
+    <ds:schemaRef ds:uri="http://schemas.microsoft.com/sharepoint/v3/contenttype/forms"/>
+  </ds:schemaRefs>
+</ds:datastoreItem>
+</file>
+
+<file path=customXml/itemProps2.xml><?xml version="1.0" encoding="utf-8"?>
 <ds:datastoreItem xmlns:ds="http://schemas.openxmlformats.org/officeDocument/2006/customXml" ds:itemID="{88FF2527-3592-4DBF-9FD9-FEA06E5BF9A7}">
   <ds:schemaRefs>
     <ds:schemaRef ds:uri="http://schemas.microsoft.com/office/2006/metadata/contentType"/>
@@ -31584,14 +34017,6 @@
 </ds:datastoreItem>
 </file>
 
-<file path=customXml/itemProps2.xml><?xml version="1.0" encoding="utf-8"?>
-<ds:datastoreItem xmlns:ds="http://schemas.openxmlformats.org/officeDocument/2006/customXml" ds:itemID="{FF740C13-C6A2-43D3-86C5-4CBB969C2CB1}">
-  <ds:schemaRefs>
-    <ds:schemaRef ds:uri="http://schemas.microsoft.com/sharepoint/v3/contenttype/forms"/>
-  </ds:schemaRefs>
-</ds:datastoreItem>
-</file>
-
 <file path=customXml/itemProps3.xml><?xml version="1.0" encoding="utf-8"?>
 <ds:datastoreItem xmlns:ds="http://schemas.openxmlformats.org/officeDocument/2006/customXml" ds:itemID="{83AE4ADC-D632-40A7-A0C1-0481BB069C4F}">
   <ds:schemaRefs>
@@ -31603,7 +34028,7 @@
 </file>
 
 <file path=customXml/itemProps4.xml><?xml version="1.0" encoding="utf-8"?>
-<ds:datastoreItem xmlns:ds="http://schemas.openxmlformats.org/officeDocument/2006/customXml" ds:itemID="{64C40017-642B-49A3-A919-0E9E8B13F927}">
+<ds:datastoreItem xmlns:ds="http://schemas.openxmlformats.org/officeDocument/2006/customXml" ds:itemID="{78225686-FB1F-4A25-B74F-B00A65A6A2F5}">
   <ds:schemaRefs>
     <ds:schemaRef ds:uri="http://schemas.openxmlformats.org/officeDocument/2006/bibliography"/>
   </ds:schemaRefs>

</xml_diff>

<commit_message>
Proyecto PlatziFood: Creando una card, Aplicando formato a la card
</commit_message>
<xml_diff>
--- a/CursoTailwindCSS/CursoTailwindCSS.docx
+++ b/CursoTailwindCSS/CursoTailwindCSS.docx
@@ -26673,10 +26673,10 @@
       <w:r>
         <w:rPr>
           <w:rFonts w:ascii="Arial" w:hAnsi="Arial" w:cs="Arial"/>
+          <w:noProof/>
           <w:color w:val="4A4A4A"/>
           <w:sz w:val="20"/>
           <w:szCs w:val="20"/>
-          <w:lang w:val="es-ES"/>
         </w:rPr>
         <w:drawing>
           <wp:inline distT="0" distB="0" distL="0" distR="0" wp14:anchorId="736154A4" wp14:editId="2358E92D">
@@ -26727,10 +26727,10 @@
       <w:r>
         <w:rPr>
           <w:rFonts w:ascii="Arial" w:hAnsi="Arial" w:cs="Arial"/>
+          <w:noProof/>
           <w:color w:val="4A4A4A"/>
           <w:sz w:val="20"/>
           <w:szCs w:val="20"/>
-          <w:lang w:val="es-ES"/>
         </w:rPr>
         <w:drawing>
           <wp:inline distT="0" distB="0" distL="0" distR="0" wp14:anchorId="6E8D52CA" wp14:editId="33B6008D">
@@ -27198,8 +27198,6 @@
         <w:lastRenderedPageBreak/>
         <w:t>¡Es hora de practicar!</w:t>
       </w:r>
-      <w:bookmarkStart w:id="0" w:name="_GoBack"/>
-      <w:bookmarkEnd w:id="0"/>
     </w:p>
     <w:p>
       <w:pPr>
@@ -28990,8 +28988,138 @@
         </w:drawing>
       </w:r>
     </w:p>
+    <w:p>
+      <w:pPr>
+        <w:pStyle w:val="NormalWeb"/>
+        <w:shd w:val="clear" w:color="auto" w:fill="FFFFFF"/>
+        <w:spacing w:before="0" w:beforeAutospacing="0" w:after="0" w:afterAutospacing="0"/>
+        <w:jc w:val="center"/>
+        <w:rPr>
+          <w:rFonts w:ascii="Arial" w:hAnsi="Arial" w:cs="Arial"/>
+          <w:color w:val="4A4A4A"/>
+          <w:sz w:val="20"/>
+          <w:szCs w:val="20"/>
+        </w:rPr>
+      </w:pPr>
+    </w:p>
+    <w:p>
+      <w:pPr>
+        <w:pStyle w:val="NormalWeb"/>
+        <w:shd w:val="clear" w:color="auto" w:fill="FFFFFF"/>
+        <w:spacing w:before="0" w:beforeAutospacing="0" w:after="0" w:afterAutospacing="0"/>
+        <w:jc w:val="center"/>
+        <w:rPr>
+          <w:rFonts w:ascii="Arial" w:hAnsi="Arial" w:cs="Arial"/>
+          <w:color w:val="4A4A4A"/>
+          <w:sz w:val="20"/>
+          <w:szCs w:val="20"/>
+        </w:rPr>
+      </w:pPr>
+    </w:p>
+    <w:p>
+      <w:pPr>
+        <w:pStyle w:val="Puesto"/>
+      </w:pPr>
+      <w:r>
+        <w:lastRenderedPageBreak/>
+        <w:t xml:space="preserve">Proyecto : </w:t>
+      </w:r>
+      <w:r>
+        <w:rPr>
+          <w:u w:val="single"/>
+        </w:rPr>
+        <w:t>platz</w:t>
+      </w:r>
+      <w:bookmarkStart w:id="0" w:name="_GoBack"/>
+      <w:bookmarkEnd w:id="0"/>
+      <w:r>
+        <w:rPr>
+          <w:u w:val="single"/>
+        </w:rPr>
+        <w:t>ifood</w:t>
+      </w:r>
+    </w:p>
+    <w:p>
+      <w:pPr>
+        <w:pStyle w:val="Ttulo1"/>
+      </w:pPr>
+      <w:r>
+        <w:t>creando una card, aplicando formato a la card</w:t>
+      </w:r>
+    </w:p>
+    <w:p>
+      <w:pPr>
+        <w:pStyle w:val="NormalWeb"/>
+        <w:shd w:val="clear" w:color="auto" w:fill="FFFFFF"/>
+        <w:spacing w:before="0" w:beforeAutospacing="0" w:after="0" w:afterAutospacing="0"/>
+        <w:jc w:val="center"/>
+        <w:rPr>
+          <w:rFonts w:ascii="Arial" w:hAnsi="Arial" w:cs="Arial"/>
+          <w:color w:val="4A4A4A"/>
+          <w:sz w:val="20"/>
+          <w:szCs w:val="20"/>
+        </w:rPr>
+      </w:pPr>
+    </w:p>
+    <w:p>
+      <w:pPr>
+        <w:pStyle w:val="NormalWeb"/>
+        <w:shd w:val="clear" w:color="auto" w:fill="FFFFFF"/>
+        <w:spacing w:before="0" w:beforeAutospacing="0" w:after="0" w:afterAutospacing="0"/>
+        <w:jc w:val="center"/>
+        <w:rPr>
+          <w:rFonts w:ascii="Arial" w:hAnsi="Arial" w:cs="Arial"/>
+          <w:color w:val="4A4A4A"/>
+          <w:sz w:val="20"/>
+          <w:szCs w:val="20"/>
+        </w:rPr>
+      </w:pPr>
+      <w:r>
+        <w:rPr>
+          <w:rFonts w:ascii="Arial" w:hAnsi="Arial" w:cs="Arial"/>
+          <w:color w:val="4A4A4A"/>
+          <w:sz w:val="20"/>
+          <w:szCs w:val="20"/>
+        </w:rPr>
+        <w:drawing>
+          <wp:inline distT="0" distB="0" distL="0" distR="0" wp14:anchorId="7601B25B" wp14:editId="09FA91FC">
+            <wp:extent cx="3977985" cy="5601185"/>
+            <wp:effectExtent l="0" t="0" r="3810" b="0"/>
+            <wp:docPr id="29" name="Imagen 29"/>
+            <wp:cNvGraphicFramePr>
+              <a:graphicFrameLocks xmlns:a="http://schemas.openxmlformats.org/drawingml/2006/main" noChangeAspect="1"/>
+            </wp:cNvGraphicFramePr>
+            <a:graphic xmlns:a="http://schemas.openxmlformats.org/drawingml/2006/main">
+              <a:graphicData uri="http://schemas.openxmlformats.org/drawingml/2006/picture">
+                <pic:pic xmlns:pic="http://schemas.openxmlformats.org/drawingml/2006/picture">
+                  <pic:nvPicPr>
+                    <pic:cNvPr id="1" name=""/>
+                    <pic:cNvPicPr/>
+                  </pic:nvPicPr>
+                  <pic:blipFill>
+                    <a:blip r:embed="rId48"/>
+                    <a:stretch>
+                      <a:fillRect/>
+                    </a:stretch>
+                  </pic:blipFill>
+                  <pic:spPr>
+                    <a:xfrm>
+                      <a:off x="0" y="0"/>
+                      <a:ext cx="3977985" cy="5601185"/>
+                    </a:xfrm>
+                    <a:prstGeom prst="rect">
+                      <a:avLst/>
+                    </a:prstGeom>
+                  </pic:spPr>
+                </pic:pic>
+              </a:graphicData>
+            </a:graphic>
+          </wp:inline>
+        </w:drawing>
+      </w:r>
+    </w:p>
     <w:sectPr>
-      <w:footerReference w:type="default" r:id="rId48"/>
+      <w:footerReference w:type="default" r:id="rId49"/>
       <w:pgSz w:w="11907" w:h="16839" w:code="9"/>
       <w:pgMar w:top="1440" w:right="1440" w:bottom="1440" w:left="1440" w:header="720" w:footer="720" w:gutter="0"/>
       <w:cols w:space="720"/>
@@ -29070,7 +29198,7 @@
             <w:noProof/>
             <w:lang w:bidi="es-ES"/>
           </w:rPr>
-          <w:t>21</w:t>
+          <w:t>20</w:t>
         </w:r>
         <w:r>
           <w:rPr>
@@ -32764,15 +32892,6 @@
 </file>
 
 <file path=customXml/item1.xml><?xml version="1.0" encoding="utf-8"?>
-<?mso-contentType ?>
-<FormTemplates xmlns="http://schemas.microsoft.com/sharepoint/v3/contenttype/forms">
-  <Display>DocumentLibraryForm</Display>
-  <Edit>AssetEditForm</Edit>
-  <New>DocumentLibraryForm</New>
-</FormTemplates>
-</file>
-
-<file path=customXml/item2.xml><?xml version="1.0" encoding="utf-8"?>
 <ct:contentTypeSchema xmlns:ct="http://schemas.microsoft.com/office/2006/metadata/contentType" xmlns:ma="http://schemas.microsoft.com/office/2006/metadata/properties/metaAttributes" ct:_="" ma:_="" ma:contentTypeName="TemplateFile" ma:contentTypeID="0x0101006EDDDB5EE6D98C44930B742096920B300400F5B6D36B3EF94B4E9A635CDF2A18F5B8" ma:contentTypeVersion="72" ma:contentTypeDescription="Create a new document." ma:contentTypeScope="" ma:versionID="a23e56308344d904b51738559c3d67c9">
   <xsd:schema xmlns:xsd="http://www.w3.org/2001/XMLSchema" xmlns:xs="http://www.w3.org/2001/XMLSchema" xmlns:p="http://schemas.microsoft.com/office/2006/metadata/properties" xmlns:ns2="4873beb7-5857-4685-be1f-d57550cc96cc" targetNamespace="http://schemas.microsoft.com/office/2006/metadata/properties" ma:root="true" ma:fieldsID="cd0908cc4600e77bf5da051303e00c8d" ns2:_="">
     <xsd:import namespace="4873beb7-5857-4685-be1f-d57550cc96cc"/>
@@ -33812,7 +33931,7 @@
 </ct:contentTypeSchema>
 </file>
 
-<file path=customXml/item3.xml><?xml version="1.0" encoding="utf-8"?>
+<file path=customXml/item2.xml><?xml version="1.0" encoding="utf-8"?>
 <p:properties xmlns:p="http://schemas.microsoft.com/office/2006/metadata/properties" xmlns:xsi="http://www.w3.org/2001/XMLSchema-instance" xmlns:pc="http://schemas.microsoft.com/office/infopath/2007/PartnerControls">
   <documentManagement>
     <APDescription xmlns="4873beb7-5857-4685-be1f-d57550cc96cc" xsi:nil="true"/>
@@ -33938,6 +34057,15 @@
 </p:properties>
 </file>
 
+<file path=customXml/item3.xml><?xml version="1.0" encoding="utf-8"?>
+<?mso-contentType ?>
+<FormTemplates xmlns="http://schemas.microsoft.com/sharepoint/v3/contenttype/forms">
+  <Display>DocumentLibraryForm</Display>
+  <Edit>AssetEditForm</Edit>
+  <New>DocumentLibraryForm</New>
+</FormTemplates>
+</file>
+
 <file path=customXml/item4.xml><?xml version="1.0" encoding="utf-8"?>
 <b:Sources xmlns:b="http://schemas.openxmlformats.org/officeDocument/2006/bibliography" SelectedStyle="\APA.XSL" StyleName="APA">
   <b:Source>
@@ -33992,14 +34120,6 @@
 </file>
 
 <file path=customXml/itemProps1.xml><?xml version="1.0" encoding="utf-8"?>
-<ds:datastoreItem xmlns:ds="http://schemas.openxmlformats.org/officeDocument/2006/customXml" ds:itemID="{FF740C13-C6A2-43D3-86C5-4CBB969C2CB1}">
-  <ds:schemaRefs>
-    <ds:schemaRef ds:uri="http://schemas.microsoft.com/sharepoint/v3/contenttype/forms"/>
-  </ds:schemaRefs>
-</ds:datastoreItem>
-</file>
-
-<file path=customXml/itemProps2.xml><?xml version="1.0" encoding="utf-8"?>
 <ds:datastoreItem xmlns:ds="http://schemas.openxmlformats.org/officeDocument/2006/customXml" ds:itemID="{88FF2527-3592-4DBF-9FD9-FEA06E5BF9A7}">
   <ds:schemaRefs>
     <ds:schemaRef ds:uri="http://schemas.microsoft.com/office/2006/metadata/contentType"/>
@@ -34017,7 +34137,7 @@
 </ds:datastoreItem>
 </file>
 
-<file path=customXml/itemProps3.xml><?xml version="1.0" encoding="utf-8"?>
+<file path=customXml/itemProps2.xml><?xml version="1.0" encoding="utf-8"?>
 <ds:datastoreItem xmlns:ds="http://schemas.openxmlformats.org/officeDocument/2006/customXml" ds:itemID="{83AE4ADC-D632-40A7-A0C1-0481BB069C4F}">
   <ds:schemaRefs>
     <ds:schemaRef ds:uri="http://schemas.microsoft.com/office/2006/metadata/properties"/>
@@ -34027,8 +34147,16 @@
 </ds:datastoreItem>
 </file>
 
+<file path=customXml/itemProps3.xml><?xml version="1.0" encoding="utf-8"?>
+<ds:datastoreItem xmlns:ds="http://schemas.openxmlformats.org/officeDocument/2006/customXml" ds:itemID="{FF740C13-C6A2-43D3-86C5-4CBB969C2CB1}">
+  <ds:schemaRefs>
+    <ds:schemaRef ds:uri="http://schemas.microsoft.com/sharepoint/v3/contenttype/forms"/>
+  </ds:schemaRefs>
+</ds:datastoreItem>
+</file>
+
 <file path=customXml/itemProps4.xml><?xml version="1.0" encoding="utf-8"?>
-<ds:datastoreItem xmlns:ds="http://schemas.openxmlformats.org/officeDocument/2006/customXml" ds:itemID="{78225686-FB1F-4A25-B74F-B00A65A6A2F5}">
+<ds:datastoreItem xmlns:ds="http://schemas.openxmlformats.org/officeDocument/2006/customXml" ds:itemID="{616C270F-6142-4905-9AAD-60A342422D61}">
   <ds:schemaRefs>
     <ds:schemaRef ds:uri="http://schemas.openxmlformats.org/officeDocument/2006/bibliography"/>
   </ds:schemaRefs>

</xml_diff>